<commit_message>
Edited Arrow Descriptions in Diagramm and Updated protocoll
</commit_message>
<xml_diff>
--- a/Documents/Task 08-Protokoll.docx
+++ b/Documents/Task 08-Protokoll.docx
@@ -656,9 +656,6 @@
                 </w:rPr>
                 <w:alias w:val="Untertitel"/>
                 <w:id w:val="703864195"/>
-                <w:placeholder>
-                  <w:docPart w:val="207D431CB4434FDFB3BB132A476E13BE"/>
-                </w:placeholder>
                 <w:dataBinding w:prefixMappings="xmlns:ns0='http://schemas.openxmlformats.org/package/2006/metadata/core-properties' xmlns:ns1='http://purl.org/dc/elements/1.1/'" w:xpath="/ns0:coreProperties[1]/ns1:subject[1]" w:storeItemID="{6C3C8BC8-F283-45AE-878A-BAB7291924A1}"/>
                 <w:text/>
               </w:sdtPr>
@@ -901,6 +898,697 @@
     </w:p>
     <w:p>
       <w:pPr>
+        <w:pStyle w:val="berschrift1"/>
+        <w:rPr>
+          <w:lang w:val="en-US"/>
+        </w:rPr>
+      </w:pPr>
+      <w:r>
+        <w:rPr>
+          <w:lang w:val="en-US"/>
+        </w:rPr>
+        <w:t>Testing Component</w:t>
+      </w:r>
+    </w:p>
+    <w:p>
+      <w:pPr>
+        <w:spacing w:after="0"/>
+        <w:rPr>
+          <w:rFonts w:ascii="Arial" w:hAnsi="Arial"/>
+          <w:b/>
+          <w:bCs/>
+          <w:lang w:val="en-US"/>
+        </w:rPr>
+      </w:pPr>
+      <w:r>
+        <w:rPr>
+          <w:rFonts w:ascii="Arial" w:hAnsi="Arial"/>
+          <w:b/>
+          <w:bCs/>
+          <w:lang w:val="en-US"/>
+        </w:rPr>
+        <w:t>Reading Property File:</w:t>
+      </w:r>
+    </w:p>
+    <w:p>
+      <w:pPr>
+        <w:spacing w:after="0"/>
+        <w:rPr>
+          <w:rFonts w:ascii="Arial" w:hAnsi="Arial"/>
+          <w:b/>
+          <w:bCs/>
+          <w:lang w:val="en-US"/>
+        </w:rPr>
+      </w:pPr>
+    </w:p>
+    <w:p>
+      <w:pPr>
+        <w:spacing w:after="0"/>
+        <w:rPr>
+          <w:rFonts w:ascii="Arial" w:hAnsi="Arial"/>
+          <w:lang w:val="en-US"/>
+        </w:rPr>
+      </w:pPr>
+      <w:r>
+        <w:rPr>
+          <w:rFonts w:ascii="Arial" w:hAnsi="Arial"/>
+          <w:lang w:val="en-US"/>
+        </w:rPr>
+        <w:t># TODO: adjust these values</w:t>
+      </w:r>
+      <w:r>
+        <w:rPr>
+          <w:rFonts w:ascii="Arial" w:hAnsi="Arial"/>
+          <w:lang w:val="en-US"/>
+        </w:rPr>
+        <w:cr/>
+      </w:r>
+    </w:p>
+    <w:p>
+      <w:pPr>
+        <w:spacing w:after="0"/>
+        <w:rPr>
+          <w:rFonts w:ascii="Arial" w:hAnsi="Arial"/>
+          <w:lang w:val="en-US"/>
+        </w:rPr>
+      </w:pPr>
+      <w:r>
+        <w:rPr>
+          <w:rFonts w:ascii="Arial" w:hAnsi="Arial"/>
+          <w:lang w:val="en-US"/>
+        </w:rPr>
+        <w:t>clients = 100</w:t>
+      </w:r>
+      <w:r>
+        <w:rPr>
+          <w:rFonts w:ascii="Arial" w:hAnsi="Arial"/>
+          <w:lang w:val="en-US"/>
+        </w:rPr>
+        <w:cr/>
+      </w:r>
+    </w:p>
+    <w:p>
+      <w:pPr>
+        <w:spacing w:after="0"/>
+        <w:rPr>
+          <w:rFonts w:ascii="Arial" w:hAnsi="Arial"/>
+          <w:lang w:val="en-US"/>
+        </w:rPr>
+      </w:pPr>
+      <w:r>
+        <w:rPr>
+          <w:rFonts w:ascii="Arial" w:hAnsi="Arial"/>
+          <w:lang w:val="en-US"/>
+        </w:rPr>
+        <w:t>auctionsPerMin = 1</w:t>
+      </w:r>
+      <w:r>
+        <w:rPr>
+          <w:rFonts w:ascii="Arial" w:hAnsi="Arial"/>
+          <w:lang w:val="en-US"/>
+        </w:rPr>
+        <w:cr/>
+      </w:r>
+    </w:p>
+    <w:p>
+      <w:pPr>
+        <w:spacing w:after="0"/>
+        <w:rPr>
+          <w:rFonts w:ascii="Arial" w:hAnsi="Arial"/>
+          <w:lang w:val="en-US"/>
+        </w:rPr>
+      </w:pPr>
+      <w:r>
+        <w:rPr>
+          <w:rFonts w:ascii="Arial" w:hAnsi="Arial"/>
+          <w:lang w:val="en-US"/>
+        </w:rPr>
+        <w:t>auctionDuration = 2*60</w:t>
+      </w:r>
+      <w:r>
+        <w:rPr>
+          <w:rFonts w:ascii="Arial" w:hAnsi="Arial"/>
+          <w:lang w:val="en-US"/>
+        </w:rPr>
+        <w:cr/>
+      </w:r>
+    </w:p>
+    <w:p>
+      <w:pPr>
+        <w:spacing w:after="0"/>
+        <w:rPr>
+          <w:rFonts w:ascii="Arial" w:hAnsi="Arial"/>
+          <w:lang w:val="en-US"/>
+        </w:rPr>
+      </w:pPr>
+      <w:r>
+        <w:rPr>
+          <w:rFonts w:ascii="Arial" w:hAnsi="Arial"/>
+          <w:lang w:val="en-US"/>
+        </w:rPr>
+        <w:t>updateIntervalSec: 20</w:t>
+      </w:r>
+      <w:r>
+        <w:rPr>
+          <w:rFonts w:ascii="Arial" w:hAnsi="Arial"/>
+          <w:lang w:val="en-US"/>
+        </w:rPr>
+        <w:cr/>
+      </w:r>
+    </w:p>
+    <w:p>
+      <w:pPr>
+        <w:spacing w:after="0"/>
+        <w:rPr>
+          <w:rFonts w:ascii="Arial" w:hAnsi="Arial"/>
+          <w:lang w:val="en-US"/>
+        </w:rPr>
+      </w:pPr>
+      <w:r>
+        <w:rPr>
+          <w:rFonts w:ascii="Arial" w:hAnsi="Arial"/>
+          <w:lang w:val="en-US"/>
+        </w:rPr>
+        <w:t>bidsPerMin = 2</w:t>
+      </w:r>
+    </w:p>
+    <w:p>
+      <w:pPr>
+        <w:spacing w:after="0"/>
+        <w:rPr>
+          <w:rFonts w:ascii="Arial" w:hAnsi="Arial"/>
+          <w:lang w:val="en-US"/>
+        </w:rPr>
+      </w:pPr>
+    </w:p>
+    <w:p>
+      <w:pPr>
+        <w:spacing w:after="0"/>
+        <w:rPr>
+          <w:rFonts w:ascii="Arial" w:hAnsi="Arial"/>
+          <w:lang w:val="en-US"/>
+        </w:rPr>
+      </w:pPr>
+      <w:r>
+        <w:rPr>
+          <w:rFonts w:ascii="Arial" w:hAnsi="Arial"/>
+          <w:lang w:val="en-US"/>
+        </w:rPr>
+        <w:t>Lines, which start with a '#' are comments and do not affect any functionality.</w:t>
+      </w:r>
+    </w:p>
+    <w:p>
+      <w:pPr>
+        <w:spacing w:after="0"/>
+        <w:rPr>
+          <w:rFonts w:ascii="Arial" w:hAnsi="Arial"/>
+          <w:lang w:val="en-US"/>
+        </w:rPr>
+      </w:pPr>
+      <w:r>
+        <w:rPr>
+          <w:rFonts w:ascii="Arial" w:hAnsi="Arial"/>
+          <w:lang w:val="en-US"/>
+        </w:rPr>
+        <w:t>The next line describes the number of clients which should be used within this test.</w:t>
+      </w:r>
+    </w:p>
+    <w:p>
+      <w:pPr>
+        <w:spacing w:after="0"/>
+        <w:rPr>
+          <w:rFonts w:ascii="Arial" w:hAnsi="Arial"/>
+          <w:lang w:val="en-US"/>
+        </w:rPr>
+      </w:pPr>
+      <w:r>
+        <w:rPr>
+          <w:rFonts w:ascii="Arial" w:hAnsi="Arial"/>
+          <w:lang w:val="en-US"/>
+        </w:rPr>
+        <w:t>Afterwards, the auctions per minute, the auction duration, the update interval in seconds and the bids per minute are given.</w:t>
+      </w:r>
+    </w:p>
+    <w:p>
+      <w:pPr>
+        <w:spacing w:after="0"/>
+        <w:rPr>
+          <w:rFonts w:ascii="Arial" w:hAnsi="Arial"/>
+          <w:lang w:val="en-US"/>
+        </w:rPr>
+      </w:pPr>
+      <w:r>
+        <w:rPr>
+          <w:rFonts w:ascii="Arial" w:hAnsi="Arial"/>
+          <w:lang w:val="en-US"/>
+        </w:rPr>
+        <w:t>The attribute and the value can be split by '=' or ':', additionally the number can consist of two multiplicators, which have to be multiplicated before it can be saved.</w:t>
+      </w:r>
+    </w:p>
+    <w:p>
+      <w:pPr>
+        <w:spacing w:after="0"/>
+        <w:rPr>
+          <w:rFonts w:ascii="Arial" w:hAnsi="Arial"/>
+          <w:lang w:val="en-US"/>
+        </w:rPr>
+      </w:pPr>
+    </w:p>
+    <w:p>
+      <w:pPr>
+        <w:spacing w:after="0"/>
+        <w:rPr>
+          <w:rFonts w:ascii="Arial" w:hAnsi="Arial"/>
+          <w:lang w:val="en-US"/>
+        </w:rPr>
+      </w:pPr>
+    </w:p>
+    <w:p>
+      <w:pPr>
+        <w:spacing w:after="0"/>
+        <w:rPr>
+          <w:rFonts w:ascii="Arial" w:hAnsi="Arial"/>
+          <w:b/>
+          <w:bCs/>
+          <w:lang w:val="en-US"/>
+        </w:rPr>
+      </w:pPr>
+      <w:r>
+        <w:rPr>
+          <w:rFonts w:ascii="Arial" w:hAnsi="Arial"/>
+          <w:b/>
+          <w:bCs/>
+          <w:lang w:val="en-US"/>
+        </w:rPr>
+        <w:t>Exceptions (Lipovits only)</w:t>
+      </w:r>
+    </w:p>
+    <w:p>
+      <w:pPr>
+        <w:spacing w:after="0"/>
+        <w:rPr>
+          <w:rFonts w:ascii="Arial" w:hAnsi="Arial"/>
+          <w:b/>
+          <w:bCs/>
+          <w:lang w:val="en-US"/>
+        </w:rPr>
+      </w:pPr>
+    </w:p>
+    <w:p>
+      <w:pPr>
+        <w:spacing w:after="0"/>
+        <w:rPr>
+          <w:rFonts w:ascii="Arial" w:hAnsi="Arial"/>
+          <w:lang w:val="en-US"/>
+        </w:rPr>
+      </w:pPr>
+      <w:r>
+        <w:rPr>
+          <w:rFonts w:ascii="Arial" w:hAnsi="Arial"/>
+          <w:lang w:val="en-US"/>
+        </w:rPr>
+        <w:t>CommandNotFoundException()</w:t>
+      </w:r>
+    </w:p>
+    <w:p>
+      <w:pPr>
+        <w:spacing w:after="0"/>
+        <w:rPr>
+          <w:rFonts w:ascii="Arial" w:hAnsi="Arial"/>
+          <w:lang w:val="en-US"/>
+        </w:rPr>
+      </w:pPr>
+      <w:r>
+        <w:rPr>
+          <w:rFonts w:ascii="Arial" w:hAnsi="Arial"/>
+          <w:lang w:val="en-US"/>
+        </w:rPr>
+        <w:t>→ Thrown if a Command does not exist</w:t>
+      </w:r>
+    </w:p>
+    <w:p>
+      <w:pPr>
+        <w:spacing w:after="0"/>
+        <w:rPr>
+          <w:rFonts w:ascii="Arial" w:hAnsi="Arial"/>
+          <w:lang w:val="en-US"/>
+        </w:rPr>
+      </w:pPr>
+    </w:p>
+    <w:p>
+      <w:pPr>
+        <w:spacing w:after="0"/>
+        <w:rPr>
+          <w:rFonts w:ascii="Arial" w:hAnsi="Arial"/>
+          <w:lang w:val="en-US"/>
+        </w:rPr>
+      </w:pPr>
+      <w:r>
+        <w:rPr>
+          <w:rFonts w:ascii="Arial" w:hAnsi="Arial"/>
+          <w:lang w:val="en-US"/>
+        </w:rPr>
+        <w:t>IllegalNumberOfArgumentsException()</w:t>
+      </w:r>
+    </w:p>
+    <w:p>
+      <w:pPr>
+        <w:spacing w:after="0"/>
+        <w:rPr>
+          <w:rFonts w:ascii="Arial" w:hAnsi="Arial"/>
+          <w:lang w:val="en-US"/>
+        </w:rPr>
+      </w:pPr>
+      <w:r>
+        <w:rPr>
+          <w:rFonts w:ascii="Arial" w:hAnsi="Arial"/>
+          <w:lang w:val="en-US"/>
+        </w:rPr>
+        <w:t>→ Thrown, if the userinput conists of a wrong number of arguments for the command</w:t>
+      </w:r>
+    </w:p>
+    <w:p>
+      <w:pPr>
+        <w:spacing w:after="0"/>
+        <w:rPr>
+          <w:rFonts w:ascii="Arial" w:hAnsi="Arial"/>
+          <w:lang w:val="en-US"/>
+        </w:rPr>
+      </w:pPr>
+    </w:p>
+    <w:p>
+      <w:pPr>
+        <w:spacing w:after="0"/>
+        <w:rPr>
+          <w:rFonts w:ascii="Arial" w:hAnsi="Arial"/>
+          <w:lang w:val="en-US"/>
+        </w:rPr>
+      </w:pPr>
+      <w:r>
+        <w:rPr>
+          <w:rFonts w:ascii="Arial" w:hAnsi="Arial"/>
+          <w:lang w:val="en-US"/>
+        </w:rPr>
+        <w:t>WrongInputEception()</w:t>
+      </w:r>
+    </w:p>
+    <w:p>
+      <w:pPr>
+        <w:spacing w:after="0"/>
+        <w:rPr>
+          <w:rFonts w:ascii="Arial" w:hAnsi="Arial"/>
+          <w:b/>
+          <w:bCs/>
+          <w:lang w:val="en-US"/>
+        </w:rPr>
+      </w:pPr>
+      <w:r>
+        <w:rPr>
+          <w:rFonts w:ascii="Arial" w:hAnsi="Arial"/>
+          <w:lang w:val="en-US"/>
+        </w:rPr>
+        <w:t>→ Thrown, if the command exists and has the right number of arguments, but one or more arguments are of a wrong type. e.g. '!removeSteps 1 miau'</w:t>
+      </w:r>
+    </w:p>
+    <w:p>
+      <w:pPr>
+        <w:spacing w:after="0"/>
+        <w:rPr>
+          <w:rFonts w:ascii="Arial" w:hAnsi="Arial"/>
+          <w:b/>
+          <w:bCs/>
+          <w:lang w:val="en-US"/>
+        </w:rPr>
+      </w:pPr>
+    </w:p>
+    <w:p>
+      <w:pPr>
+        <w:pStyle w:val="berschrift1"/>
+        <w:rPr>
+          <w:lang w:val="en-US"/>
+        </w:rPr>
+      </w:pPr>
+      <w:r>
+        <w:rPr>
+          <w:lang w:val="en-US"/>
+        </w:rPr>
+        <w:t>Management Client</w:t>
+      </w:r>
+      <w:bookmarkStart w:id="0" w:name="_GoBack"/>
+      <w:bookmarkEnd w:id="0"/>
+    </w:p>
+    <w:p>
+      <w:pPr>
+        <w:spacing w:after="0"/>
+        <w:rPr>
+          <w:rFonts w:ascii="Arial" w:hAnsi="Arial"/>
+          <w:b/>
+          <w:bCs/>
+          <w:lang w:val="en-US"/>
+        </w:rPr>
+      </w:pPr>
+      <w:r>
+        <w:rPr>
+          <w:rFonts w:ascii="Arial" w:hAnsi="Arial"/>
+          <w:b/>
+          <w:bCs/>
+          <w:lang w:val="en-US"/>
+        </w:rPr>
+        <w:t>Commands</w:t>
+      </w:r>
+    </w:p>
+    <w:p>
+      <w:pPr>
+        <w:spacing w:after="0"/>
+        <w:rPr>
+          <w:rFonts w:ascii="Arial" w:hAnsi="Arial"/>
+          <w:b/>
+          <w:bCs/>
+          <w:lang w:val="en-US"/>
+        </w:rPr>
+      </w:pPr>
+    </w:p>
+    <w:p>
+      <w:pPr>
+        <w:spacing w:after="0"/>
+        <w:rPr>
+          <w:rFonts w:ascii="Arial" w:hAnsi="Arial"/>
+          <w:lang w:val="en-US"/>
+        </w:rPr>
+      </w:pPr>
+      <w:r>
+        <w:rPr>
+          <w:rFonts w:ascii="Arial" w:hAnsi="Arial"/>
+          <w:lang w:val="en-US"/>
+        </w:rPr>
+        <w:t>The following management client - commands where implemented as a prototype:</w:t>
+      </w:r>
+    </w:p>
+    <w:p>
+      <w:pPr>
+        <w:widowControl w:val="0"/>
+        <w:numPr>
+          <w:ilvl w:val="0"/>
+          <w:numId w:val="2"/>
+        </w:numPr>
+        <w:suppressAutoHyphens/>
+        <w:spacing w:after="0" w:line="240" w:lineRule="auto"/>
+        <w:rPr>
+          <w:rFonts w:ascii="Arial" w:hAnsi="Arial"/>
+        </w:rPr>
+      </w:pPr>
+      <w:r>
+        <w:rPr>
+          <w:rFonts w:ascii="Arial" w:hAnsi="Arial"/>
+        </w:rPr>
+        <w:t>!login</w:t>
+      </w:r>
+    </w:p>
+    <w:p>
+      <w:pPr>
+        <w:widowControl w:val="0"/>
+        <w:numPr>
+          <w:ilvl w:val="0"/>
+          <w:numId w:val="2"/>
+        </w:numPr>
+        <w:suppressAutoHyphens/>
+        <w:spacing w:after="0" w:line="240" w:lineRule="auto"/>
+        <w:rPr>
+          <w:rFonts w:ascii="Arial" w:hAnsi="Arial"/>
+        </w:rPr>
+      </w:pPr>
+      <w:r>
+        <w:rPr>
+          <w:rFonts w:ascii="Arial" w:hAnsi="Arial"/>
+        </w:rPr>
+        <w:t>!logout</w:t>
+      </w:r>
+    </w:p>
+    <w:p>
+      <w:pPr>
+        <w:widowControl w:val="0"/>
+        <w:numPr>
+          <w:ilvl w:val="0"/>
+          <w:numId w:val="2"/>
+        </w:numPr>
+        <w:suppressAutoHyphens/>
+        <w:spacing w:after="0" w:line="240" w:lineRule="auto"/>
+        <w:rPr>
+          <w:rFonts w:ascii="Arial" w:hAnsi="Arial"/>
+        </w:rPr>
+      </w:pPr>
+      <w:r>
+        <w:rPr>
+          <w:rFonts w:ascii="Arial" w:hAnsi="Arial"/>
+        </w:rPr>
+        <w:t>!steps</w:t>
+      </w:r>
+    </w:p>
+    <w:p>
+      <w:pPr>
+        <w:widowControl w:val="0"/>
+        <w:numPr>
+          <w:ilvl w:val="0"/>
+          <w:numId w:val="2"/>
+        </w:numPr>
+        <w:suppressAutoHyphens/>
+        <w:spacing w:after="0" w:line="240" w:lineRule="auto"/>
+        <w:rPr>
+          <w:rFonts w:ascii="Arial" w:hAnsi="Arial"/>
+        </w:rPr>
+      </w:pPr>
+      <w:r>
+        <w:rPr>
+          <w:rFonts w:ascii="Arial" w:hAnsi="Arial"/>
+        </w:rPr>
+        <w:t>!addStep</w:t>
+      </w:r>
+    </w:p>
+    <w:p>
+      <w:pPr>
+        <w:widowControl w:val="0"/>
+        <w:numPr>
+          <w:ilvl w:val="0"/>
+          <w:numId w:val="2"/>
+        </w:numPr>
+        <w:suppressAutoHyphens/>
+        <w:spacing w:after="0" w:line="240" w:lineRule="auto"/>
+        <w:rPr>
+          <w:rFonts w:ascii="Arial" w:hAnsi="Arial"/>
+        </w:rPr>
+      </w:pPr>
+      <w:r>
+        <w:rPr>
+          <w:rFonts w:ascii="Arial" w:hAnsi="Arial"/>
+        </w:rPr>
+        <w:lastRenderedPageBreak/>
+        <w:t>!removeStep</w:t>
+      </w:r>
+    </w:p>
+    <w:p>
+      <w:pPr>
+        <w:widowControl w:val="0"/>
+        <w:numPr>
+          <w:ilvl w:val="0"/>
+          <w:numId w:val="2"/>
+        </w:numPr>
+        <w:suppressAutoHyphens/>
+        <w:spacing w:after="0" w:line="240" w:lineRule="auto"/>
+        <w:rPr>
+          <w:rFonts w:ascii="Arial" w:hAnsi="Arial"/>
+        </w:rPr>
+      </w:pPr>
+      <w:r>
+        <w:rPr>
+          <w:rFonts w:ascii="Arial" w:hAnsi="Arial"/>
+        </w:rPr>
+        <w:t>!bill</w:t>
+      </w:r>
+    </w:p>
+    <w:p>
+      <w:pPr>
+        <w:widowControl w:val="0"/>
+        <w:numPr>
+          <w:ilvl w:val="0"/>
+          <w:numId w:val="2"/>
+        </w:numPr>
+        <w:suppressAutoHyphens/>
+        <w:spacing w:after="0" w:line="240" w:lineRule="auto"/>
+        <w:rPr>
+          <w:rFonts w:ascii="Arial" w:hAnsi="Arial"/>
+        </w:rPr>
+      </w:pPr>
+      <w:r>
+        <w:rPr>
+          <w:rFonts w:ascii="Arial" w:hAnsi="Arial"/>
+        </w:rPr>
+        <w:t>!subscribe</w:t>
+      </w:r>
+    </w:p>
+    <w:p>
+      <w:pPr>
+        <w:widowControl w:val="0"/>
+        <w:numPr>
+          <w:ilvl w:val="0"/>
+          <w:numId w:val="2"/>
+        </w:numPr>
+        <w:suppressAutoHyphens/>
+        <w:spacing w:after="0" w:line="240" w:lineRule="auto"/>
+        <w:rPr>
+          <w:rFonts w:ascii="Arial" w:hAnsi="Arial"/>
+        </w:rPr>
+      </w:pPr>
+      <w:r>
+        <w:rPr>
+          <w:rFonts w:ascii="Arial" w:hAnsi="Arial"/>
+        </w:rPr>
+        <w:t>!unsubscribe</w:t>
+      </w:r>
+    </w:p>
+    <w:p>
+      <w:pPr>
+        <w:spacing w:after="0"/>
+        <w:rPr>
+          <w:rFonts w:ascii="Arial" w:hAnsi="Arial"/>
+        </w:rPr>
+      </w:pPr>
+    </w:p>
+    <w:p>
+      <w:pPr>
+        <w:spacing w:after="0"/>
+        <w:rPr>
+          <w:lang w:val="en-US"/>
+        </w:rPr>
+      </w:pPr>
+      <w:r>
+        <w:rPr>
+          <w:rFonts w:ascii="Arial" w:hAnsi="Arial"/>
+          <w:lang w:val="en-US"/>
+        </w:rPr>
+        <w:t>Those commands are recognized and checked by the client and print a response.</w:t>
+      </w:r>
+    </w:p>
+    <w:p>
+      <w:pPr>
+        <w:pStyle w:val="berschrift1"/>
+        <w:rPr>
+          <w:color w:val="17365D" w:themeColor="text2" w:themeShade="BF"/>
+          <w:spacing w:val="5"/>
+          <w:kern w:val="28"/>
+          <w:sz w:val="52"/>
+          <w:szCs w:val="52"/>
+          <w:lang w:val="en-US"/>
+        </w:rPr>
+      </w:pPr>
+      <w:r>
+        <w:rPr>
+          <w:lang w:val="en-US"/>
+        </w:rPr>
+        <w:br w:type="page"/>
+      </w:r>
+    </w:p>
+    <w:p>
+      <w:pPr>
         <w:pStyle w:val="berschrift2"/>
         <w:rPr>
           <w:lang w:val="en-US"/>
@@ -910,6 +1598,7 @@
         <w:rPr>
           <w:lang w:val="en-US"/>
         </w:rPr>
+        <w:lastRenderedPageBreak/>
         <w:t>Use Case</w:t>
       </w:r>
     </w:p>
@@ -925,10 +1614,10 @@
           <w:lang w:eastAsia="de-DE"/>
         </w:rPr>
         <w:drawing>
-          <wp:inline distT="0" distB="0" distL="0" distR="0">
-            <wp:extent cx="5760720" cy="4430384"/>
-            <wp:effectExtent l="0" t="0" r="0" b="8890"/>
-            <wp:docPr id="7" name="Grafik 7" descr="C:\Users\Daniel\Desktop\Analytics.png"/>
+          <wp:inline distT="0" distB="0" distL="0" distR="0" wp14:anchorId="3B291F45" wp14:editId="1055F0CC">
+            <wp:extent cx="5760720" cy="3998084"/>
+            <wp:effectExtent l="0" t="0" r="0" b="2540"/>
+            <wp:docPr id="32" name="Grafik 32"/>
             <wp:cNvGraphicFramePr>
               <a:graphicFrameLocks xmlns:a="http://schemas.openxmlformats.org/drawingml/2006/main" noChangeAspect="1"/>
             </wp:cNvGraphicFramePr>
@@ -936,36 +1625,23 @@
               <a:graphicData uri="http://schemas.openxmlformats.org/drawingml/2006/picture">
                 <pic:pic xmlns:pic="http://schemas.openxmlformats.org/drawingml/2006/picture">
                   <pic:nvPicPr>
-                    <pic:cNvPr id="0" name="Picture 1" descr="C:\Users\Daniel\Desktop\Analytics.png"/>
-                    <pic:cNvPicPr>
-                      <a:picLocks noChangeAspect="1" noChangeArrowheads="1"/>
-                    </pic:cNvPicPr>
+                    <pic:cNvPr id="0" name=""/>
+                    <pic:cNvPicPr/>
                   </pic:nvPicPr>
                   <pic:blipFill>
-                    <a:blip r:embed="rId8" cstate="print">
-                      <a:extLst>
-                        <a:ext uri="{28A0092B-C50C-407E-A947-70E740481C1C}">
-                          <a14:useLocalDpi xmlns:a14="http://schemas.microsoft.com/office/drawing/2010/main" val="0"/>
-                        </a:ext>
-                      </a:extLst>
-                    </a:blip>
-                    <a:srcRect/>
+                    <a:blip r:embed="rId8"/>
                     <a:stretch>
                       <a:fillRect/>
                     </a:stretch>
                   </pic:blipFill>
-                  <pic:spPr bwMode="auto">
+                  <pic:spPr>
                     <a:xfrm>
                       <a:off x="0" y="0"/>
-                      <a:ext cx="5760720" cy="4430384"/>
+                      <a:ext cx="5760720" cy="3998084"/>
                     </a:xfrm>
                     <a:prstGeom prst="rect">
                       <a:avLst/>
                     </a:prstGeom>
-                    <a:noFill/>
-                    <a:ln>
-                      <a:noFill/>
-                    </a:ln>
                   </pic:spPr>
                 </pic:pic>
               </a:graphicData>
@@ -2034,6 +2710,10 @@
     <w:p>
       <w:pPr>
         <w:pStyle w:val="berschrift3"/>
+        <w:rPr>
+          <w:noProof/>
+          <w:lang w:eastAsia="de-DE"/>
+        </w:rPr>
       </w:pPr>
       <w:r>
         <w:lastRenderedPageBreak/>
@@ -2041,31 +2721,16 @@
       </w:r>
     </w:p>
     <w:p>
-      <w:pPr>
+      <w:r>
         <w:rPr>
           <w:noProof/>
           <w:lang w:eastAsia="de-DE"/>
         </w:rPr>
-      </w:pPr>
-      <w:r>
-        <w:rPr>
-          <w:noProof/>
-          <w:lang w:eastAsia="de-DE"/>
-        </w:rPr>
-        <w:t>+ FileHandler</w:t>
-      </w:r>
-    </w:p>
-    <w:p>
-      <w:r>
-        <w:rPr>
-          <w:noProof/>
-          <w:lang w:eastAsia="de-DE"/>
-        </w:rPr>
         <w:drawing>
           <wp:inline distT="0" distB="0" distL="0" distR="0">
-            <wp:extent cx="6726805" cy="4029075"/>
-            <wp:effectExtent l="0" t="0" r="0" b="0"/>
-            <wp:docPr id="18" name="Grafik 18" descr="C:\Users\Daniel\Desktop\Class Diagram1.png"/>
+            <wp:extent cx="6168788" cy="4666134"/>
+            <wp:effectExtent l="0" t="0" r="3810" b="1270"/>
+            <wp:docPr id="35" name="Grafik 35" descr="C:\Users\Daniel\Desktop\Class Diagram1.png"/>
             <wp:cNvGraphicFramePr>
               <a:graphicFrameLocks xmlns:a="http://schemas.openxmlformats.org/drawingml/2006/main" noChangeAspect="1"/>
             </wp:cNvGraphicFramePr>
@@ -2073,7 +2738,7 @@
               <a:graphicData uri="http://schemas.openxmlformats.org/drawingml/2006/picture">
                 <pic:pic xmlns:pic="http://schemas.openxmlformats.org/drawingml/2006/picture">
                   <pic:nvPicPr>
-                    <pic:cNvPr id="0" name="Picture 45" descr="C:\Users\Daniel\Desktop\Class Diagram1.png"/>
+                    <pic:cNvPr id="0" name="Picture 2" descr="C:\Users\Daniel\Desktop\Class Diagram1.png"/>
                     <pic:cNvPicPr>
                       <a:picLocks noChangeAspect="1" noChangeArrowheads="1"/>
                     </pic:cNvPicPr>
@@ -2086,13 +2751,13 @@
                         </a:ext>
                       </a:extLst>
                     </a:blip>
-                    <a:srcRect l="22011" t="8684" r="14406" b="4481"/>
+                    <a:srcRect l="40521" t="2638" r="4029" b="3981"/>
                     <a:stretch/>
                   </pic:blipFill>
                   <pic:spPr bwMode="auto">
                     <a:xfrm>
                       <a:off x="0" y="0"/>
-                      <a:ext cx="6741136" cy="4037659"/>
+                      <a:ext cx="6173282" cy="4669533"/>
                     </a:xfrm>
                     <a:prstGeom prst="rect">
                       <a:avLst/>
@@ -2119,7 +2784,7 @@
         <w:pStyle w:val="berschrift3"/>
       </w:pPr>
       <w:r>
-        <w:t>Model Server</w:t>
+        <w:t>FileHandler</w:t>
       </w:r>
     </w:p>
     <w:p>
@@ -2129,10 +2794,10 @@
           <w:lang w:eastAsia="de-DE"/>
         </w:rPr>
         <w:drawing>
-          <wp:inline distT="0" distB="0" distL="0" distR="0">
-            <wp:extent cx="3181350" cy="3548429"/>
-            <wp:effectExtent l="0" t="0" r="0" b="0"/>
-            <wp:docPr id="19" name="Grafik 19" descr="C:\Users\Daniel\Desktop\Class Diagram1.png"/>
+          <wp:inline distT="0" distB="0" distL="0" distR="0" wp14:anchorId="6C19618F" wp14:editId="52F8205D">
+            <wp:extent cx="6424602" cy="2169994"/>
+            <wp:effectExtent l="0" t="0" r="0" b="1905"/>
+            <wp:docPr id="33" name="Grafik 33"/>
             <wp:cNvGraphicFramePr>
               <a:graphicFrameLocks xmlns:a="http://schemas.openxmlformats.org/drawingml/2006/main" noChangeAspect="1"/>
             </wp:cNvGraphicFramePr>
@@ -2140,39 +2805,23 @@
               <a:graphicData uri="http://schemas.openxmlformats.org/drawingml/2006/picture">
                 <pic:pic xmlns:pic="http://schemas.openxmlformats.org/drawingml/2006/picture">
                   <pic:nvPicPr>
-                    <pic:cNvPr id="0" name="Picture 46" descr="C:\Users\Daniel\Desktop\Class Diagram1.png"/>
-                    <pic:cNvPicPr>
-                      <a:picLocks noChangeAspect="1" noChangeArrowheads="1"/>
-                    </pic:cNvPicPr>
+                    <pic:cNvPr id="0" name=""/>
+                    <pic:cNvPicPr/>
                   </pic:nvPicPr>
-                  <pic:blipFill rotWithShape="1">
-                    <a:blip r:embed="rId24" cstate="print">
-                      <a:extLst>
-                        <a:ext uri="{28A0092B-C50C-407E-A947-70E740481C1C}">
-                          <a14:useLocalDpi xmlns:a14="http://schemas.microsoft.com/office/drawing/2010/main" val="0"/>
-                        </a:ext>
-                      </a:extLst>
-                    </a:blip>
-                    <a:srcRect t="12075" r="78485" b="33208"/>
-                    <a:stretch/>
+                  <pic:blipFill>
+                    <a:blip r:embed="rId25"/>
+                    <a:stretch>
+                      <a:fillRect/>
+                    </a:stretch>
                   </pic:blipFill>
-                  <pic:spPr bwMode="auto">
+                  <pic:spPr>
                     <a:xfrm>
                       <a:off x="0" y="0"/>
-                      <a:ext cx="3184320" cy="3551742"/>
+                      <a:ext cx="6426125" cy="2170508"/>
                     </a:xfrm>
                     <a:prstGeom prst="rect">
                       <a:avLst/>
                     </a:prstGeom>
-                    <a:noFill/>
-                    <a:ln>
-                      <a:noFill/>
-                    </a:ln>
-                    <a:extLst>
-                      <a:ext uri="{53640926-AAD7-44D8-BBD7-CCE9431645EC}">
-                        <a14:shadowObscured xmlns:a14="http://schemas.microsoft.com/office/drawing/2010/main"/>
-                      </a:ext>
-                    </a:extLst>
                   </pic:spPr>
                 </pic:pic>
               </a:graphicData>
@@ -2183,6 +2832,73 @@
     </w:p>
     <w:p>
       <w:pPr>
+        <w:pStyle w:val="berschrift3"/>
+      </w:pPr>
+      <w:r>
+        <w:lastRenderedPageBreak/>
+        <w:t>Model Server</w:t>
+      </w:r>
+    </w:p>
+    <w:p>
+      <w:r>
+        <w:rPr>
+          <w:noProof/>
+          <w:lang w:eastAsia="de-DE"/>
+        </w:rPr>
+        <w:drawing>
+          <wp:inline distT="0" distB="0" distL="0" distR="0" wp14:anchorId="502CA813" wp14:editId="0E27D618">
+            <wp:extent cx="5760720" cy="3959500"/>
+            <wp:effectExtent l="0" t="0" r="0" b="3175"/>
+            <wp:docPr id="34" name="Grafik 34"/>
+            <wp:cNvGraphicFramePr>
+              <a:graphicFrameLocks xmlns:a="http://schemas.openxmlformats.org/drawingml/2006/main" noChangeAspect="1"/>
+            </wp:cNvGraphicFramePr>
+            <a:graphic xmlns:a="http://schemas.openxmlformats.org/drawingml/2006/main">
+              <a:graphicData uri="http://schemas.openxmlformats.org/drawingml/2006/picture">
+                <pic:pic xmlns:pic="http://schemas.openxmlformats.org/drawingml/2006/picture">
+                  <pic:nvPicPr>
+                    <pic:cNvPr id="0" name=""/>
+                    <pic:cNvPicPr/>
+                  </pic:nvPicPr>
+                  <pic:blipFill>
+                    <a:blip r:embed="rId26"/>
+                    <a:stretch>
+                      <a:fillRect/>
+                    </a:stretch>
+                  </pic:blipFill>
+                  <pic:spPr>
+                    <a:xfrm>
+                      <a:off x="0" y="0"/>
+                      <a:ext cx="5760720" cy="3959500"/>
+                    </a:xfrm>
+                    <a:prstGeom prst="rect">
+                      <a:avLst/>
+                    </a:prstGeom>
+                  </pic:spPr>
+                </pic:pic>
+              </a:graphicData>
+            </a:graphic>
+          </wp:inline>
+        </w:drawing>
+      </w:r>
+    </w:p>
+    <w:p>
+      <w:pPr>
+        <w:rPr>
+          <w:rFonts w:asciiTheme="majorHAnsi" w:eastAsiaTheme="majorEastAsia" w:hAnsiTheme="majorHAnsi" w:cstheme="majorBidi"/>
+          <w:b/>
+          <w:bCs/>
+          <w:color w:val="365F91" w:themeColor="accent1" w:themeShade="BF"/>
+          <w:sz w:val="28"/>
+          <w:szCs w:val="28"/>
+        </w:rPr>
+      </w:pPr>
+      <w:r>
+        <w:br w:type="page"/>
+      </w:r>
+    </w:p>
+    <w:p>
+      <w:pPr>
         <w:pStyle w:val="berschrift1"/>
       </w:pPr>
       <w:r>
@@ -2191,11 +2907,10 @@
       </w:r>
     </w:p>
     <w:p/>
-    <w:bookmarkStart w:id="0" w:name="_MON_1452488894"/>
-    <w:bookmarkEnd w:id="0"/>
-    <w:p>
-      <w:r>
-        <w:object w:dxaOrig="20222" w:dyaOrig="7616">
+    <w:p/>
+    <w:p>
+      <w:r>
+        <w:object w:dxaOrig="14190" w:dyaOrig="7616">
           <v:shapetype id="_x0000_t75" coordsize="21600,21600" o:spt="75" o:preferrelative="t" path="m@4@5l@4@11@9@11@9@5xe" filled="f" stroked="f">
             <v:stroke joinstyle="miter"/>
             <v:formulas>
@@ -2215,14 +2930,12 @@
             <v:path o:extrusionok="f" gradientshapeok="t" o:connecttype="rect"/>
             <o:lock v:ext="edit" aspectratio="t"/>
           </v:shapetype>
-          <v:shape id="_x0000_i1025" type="#_x0000_t75" style="width:889.8pt;height:335.3pt" o:ole="">
-            <v:imagedata r:id="rId25" o:title=""/>
+          <v:shape id="_x0000_i1025" type="#_x0000_t75" style="width:588.4pt;height:315.3pt" o:ole="">
+            <v:imagedata r:id="rId27" o:title=""/>
           </v:shape>
-          <o:OLEObject Type="Embed" ProgID="Excel.Sheet.12" ShapeID="_x0000_i1025" DrawAspect="Content" ObjectID="_1452497450" r:id="rId26"/>
+          <o:OLEObject Type="Embed" ProgID="Excel.Sheet.12" ShapeID="_x0000_i1025" DrawAspect="Content" ObjectID="_1453656526" r:id="rId28"/>
         </w:object>
       </w:r>
-    </w:p>
-    <w:p>
       <w:r>
         <w:br w:type="page"/>
       </w:r>
@@ -2536,10 +3249,7 @@
         <w:widowControl w:val="0"/>
       </w:pPr>
     </w:p>
-    <w:p>
-      <w:bookmarkStart w:id="1" w:name="_GoBack"/>
-      <w:bookmarkEnd w:id="1"/>
-    </w:p>
+    <w:p/>
     <w:sectPr>
       <w:pgSz w:w="11906" w:h="16838"/>
       <w:pgMar w:top="1417" w:right="1417" w:bottom="1134" w:left="1417" w:header="708" w:footer="708" w:gutter="0"/>
@@ -2555,6 +3265,146 @@
 <file path=word/numbering.xml><?xml version="1.0" encoding="utf-8"?>
 <w:numbering xmlns:wpc="http://schemas.microsoft.com/office/word/2010/wordprocessingCanvas" xmlns:mc="http://schemas.openxmlformats.org/markup-compatibility/2006" xmlns:o="urn:schemas-microsoft-com:office:office" xmlns:r="http://schemas.openxmlformats.org/officeDocument/2006/relationships" xmlns:m="http://schemas.openxmlformats.org/officeDocument/2006/math" xmlns:v="urn:schemas-microsoft-com:vml" xmlns:wp14="http://schemas.microsoft.com/office/word/2010/wordprocessingDrawing" xmlns:wp="http://schemas.openxmlformats.org/drawingml/2006/wordprocessingDrawing" xmlns:w10="urn:schemas-microsoft-com:office:word" xmlns:w="http://schemas.openxmlformats.org/wordprocessingml/2006/main" xmlns:w14="http://schemas.microsoft.com/office/word/2010/wordml" xmlns:wpg="http://schemas.microsoft.com/office/word/2010/wordprocessingGroup" xmlns:wpi="http://schemas.microsoft.com/office/word/2010/wordprocessingInk" xmlns:wne="http://schemas.microsoft.com/office/word/2006/wordml" xmlns:wps="http://schemas.microsoft.com/office/word/2010/wordprocessingShape" mc:Ignorable="w14 wp14">
   <w:abstractNum w:abstractNumId="0">
+    <w:nsid w:val="00000001"/>
+    <w:multiLevelType w:val="multilevel"/>
+    <w:tmpl w:val="00000001"/>
+    <w:lvl w:ilvl="0">
+      <w:start w:val="1"/>
+      <w:numFmt w:val="bullet"/>
+      <w:lvlText w:val=""/>
+      <w:lvlJc w:val="left"/>
+      <w:pPr>
+        <w:tabs>
+          <w:tab w:val="num" w:pos="720"/>
+        </w:tabs>
+        <w:ind w:left="720" w:hanging="360"/>
+      </w:pPr>
+      <w:rPr>
+        <w:rFonts w:ascii="Symbol" w:hAnsi="Symbol" w:cs="OpenSymbol"/>
+      </w:rPr>
+    </w:lvl>
+    <w:lvl w:ilvl="1">
+      <w:start w:val="1"/>
+      <w:numFmt w:val="bullet"/>
+      <w:lvlText w:val="◦"/>
+      <w:lvlJc w:val="left"/>
+      <w:pPr>
+        <w:tabs>
+          <w:tab w:val="num" w:pos="1080"/>
+        </w:tabs>
+        <w:ind w:left="1080" w:hanging="360"/>
+      </w:pPr>
+      <w:rPr>
+        <w:rFonts w:ascii="OpenSymbol" w:hAnsi="OpenSymbol" w:cs="OpenSymbol"/>
+      </w:rPr>
+    </w:lvl>
+    <w:lvl w:ilvl="2">
+      <w:start w:val="1"/>
+      <w:numFmt w:val="bullet"/>
+      <w:lvlText w:val="▪"/>
+      <w:lvlJc w:val="left"/>
+      <w:pPr>
+        <w:tabs>
+          <w:tab w:val="num" w:pos="1440"/>
+        </w:tabs>
+        <w:ind w:left="1440" w:hanging="360"/>
+      </w:pPr>
+      <w:rPr>
+        <w:rFonts w:ascii="OpenSymbol" w:hAnsi="OpenSymbol" w:cs="OpenSymbol"/>
+      </w:rPr>
+    </w:lvl>
+    <w:lvl w:ilvl="3">
+      <w:start w:val="1"/>
+      <w:numFmt w:val="bullet"/>
+      <w:lvlText w:val=""/>
+      <w:lvlJc w:val="left"/>
+      <w:pPr>
+        <w:tabs>
+          <w:tab w:val="num" w:pos="1800"/>
+        </w:tabs>
+        <w:ind w:left="1800" w:hanging="360"/>
+      </w:pPr>
+      <w:rPr>
+        <w:rFonts w:ascii="Symbol" w:hAnsi="Symbol" w:cs="OpenSymbol"/>
+      </w:rPr>
+    </w:lvl>
+    <w:lvl w:ilvl="4">
+      <w:start w:val="1"/>
+      <w:numFmt w:val="bullet"/>
+      <w:lvlText w:val="◦"/>
+      <w:lvlJc w:val="left"/>
+      <w:pPr>
+        <w:tabs>
+          <w:tab w:val="num" w:pos="2160"/>
+        </w:tabs>
+        <w:ind w:left="2160" w:hanging="360"/>
+      </w:pPr>
+      <w:rPr>
+        <w:rFonts w:ascii="OpenSymbol" w:hAnsi="OpenSymbol" w:cs="OpenSymbol"/>
+      </w:rPr>
+    </w:lvl>
+    <w:lvl w:ilvl="5">
+      <w:start w:val="1"/>
+      <w:numFmt w:val="bullet"/>
+      <w:lvlText w:val="▪"/>
+      <w:lvlJc w:val="left"/>
+      <w:pPr>
+        <w:tabs>
+          <w:tab w:val="num" w:pos="2520"/>
+        </w:tabs>
+        <w:ind w:left="2520" w:hanging="360"/>
+      </w:pPr>
+      <w:rPr>
+        <w:rFonts w:ascii="OpenSymbol" w:hAnsi="OpenSymbol" w:cs="OpenSymbol"/>
+      </w:rPr>
+    </w:lvl>
+    <w:lvl w:ilvl="6">
+      <w:start w:val="1"/>
+      <w:numFmt w:val="bullet"/>
+      <w:lvlText w:val=""/>
+      <w:lvlJc w:val="left"/>
+      <w:pPr>
+        <w:tabs>
+          <w:tab w:val="num" w:pos="2880"/>
+        </w:tabs>
+        <w:ind w:left="2880" w:hanging="360"/>
+      </w:pPr>
+      <w:rPr>
+        <w:rFonts w:ascii="Symbol" w:hAnsi="Symbol" w:cs="OpenSymbol"/>
+      </w:rPr>
+    </w:lvl>
+    <w:lvl w:ilvl="7">
+      <w:start w:val="1"/>
+      <w:numFmt w:val="bullet"/>
+      <w:lvlText w:val="◦"/>
+      <w:lvlJc w:val="left"/>
+      <w:pPr>
+        <w:tabs>
+          <w:tab w:val="num" w:pos="3240"/>
+        </w:tabs>
+        <w:ind w:left="3240" w:hanging="360"/>
+      </w:pPr>
+      <w:rPr>
+        <w:rFonts w:ascii="OpenSymbol" w:hAnsi="OpenSymbol" w:cs="OpenSymbol"/>
+      </w:rPr>
+    </w:lvl>
+    <w:lvl w:ilvl="8">
+      <w:start w:val="1"/>
+      <w:numFmt w:val="bullet"/>
+      <w:lvlText w:val="▪"/>
+      <w:lvlJc w:val="left"/>
+      <w:pPr>
+        <w:tabs>
+          <w:tab w:val="num" w:pos="3600"/>
+        </w:tabs>
+        <w:ind w:left="3600" w:hanging="360"/>
+      </w:pPr>
+      <w:rPr>
+        <w:rFonts w:ascii="OpenSymbol" w:hAnsi="OpenSymbol" w:cs="OpenSymbol"/>
+      </w:rPr>
+    </w:lvl>
+  </w:abstractNum>
+  <w:abstractNum w:abstractNumId="1">
     <w:nsid w:val="772A5EF0"/>
     <w:multiLevelType w:val="multilevel"/>
     <w:tmpl w:val="C4E2A334"/>
@@ -2668,6 +3518,9 @@
     </w:lvl>
   </w:abstractNum>
   <w:num w:numId="1">
+    <w:abstractNumId w:val="1"/>
+  </w:num>
+  <w:num w:numId="2">
     <w:abstractNumId w:val="0"/>
   </w:num>
 </w:numbering>
@@ -3466,54 +4319,30 @@
 </file>
 
 <file path=word/glossary/document.xml><?xml version="1.0" encoding="utf-8"?>
-<w:glossaryDocument xmlns:wpc="http://schemas.microsoft.com/office/word/2010/wordprocessingCanvas" xmlns:mc="http://schemas.openxmlformats.org/markup-compatibility/2006" xmlns:o="urn:schemas-microsoft-com:office:office" xmlns:r="http://schemas.openxmlformats.org/officeDocument/2006/relationships" xmlns:m="http://schemas.openxmlformats.org/officeDocument/2006/math" xmlns:v="urn:schemas-microsoft-com:vml" xmlns:wp14="http://schemas.microsoft.com/office/word/2010/wordprocessingDrawing" xmlns:wp="http://schemas.openxmlformats.org/drawingml/2006/wordprocessingDrawing" xmlns:w10="urn:schemas-microsoft-com:office:word" xmlns:w="http://schemas.openxmlformats.org/wordprocessingml/2006/main" xmlns:w14="http://schemas.microsoft.com/office/word/2010/wordml" xmlns:wpg="http://schemas.microsoft.com/office/word/2010/wordprocessingGroup" xmlns:wpi="http://schemas.microsoft.com/office/word/2010/wordprocessingInk" xmlns:wne="http://schemas.microsoft.com/office/word/2006/wordml" xmlns:wps="http://schemas.microsoft.com/office/word/2010/wordprocessingShape" mc:Ignorable="w14 wp14">
-  <w:docParts>
-    <w:docPart>
-      <w:docPartPr>
-        <w:name w:val="7C4797E33EA24EEBBA1413DD91875DE5"/>
-        <w:category>
-          <w:name w:val="Allgemein"/>
-          <w:gallery w:val="placeholder"/>
-        </w:category>
-        <w:types>
-          <w:type w:val="bbPlcHdr"/>
-        </w:types>
-        <w:behaviors>
-          <w:behavior w:val="content"/>
-        </w:behaviors>
-        <w:guid w:val="{E92F8607-F5A2-4FCE-BEF2-56CCDCB9AEE7}"/>
-      </w:docPartPr>
-      <w:docPartBody>
-        <w:p>
-          <w:pPr>
-            <w:pStyle w:val="7C4797E33EA24EEBBA1413DD91875DE5"/>
-          </w:pPr>
-          <w:r>
-            <w:rPr>
-              <w:rFonts w:asciiTheme="majorHAnsi" w:eastAsiaTheme="majorEastAsia" w:hAnsiTheme="majorHAnsi" w:cstheme="majorBidi"/>
-              <w:b/>
-              <w:bCs/>
-              <w:color w:val="4F81BD" w:themeColor="accent1"/>
-              <w:sz w:val="48"/>
-              <w:szCs w:val="48"/>
-            </w:rPr>
-            <w:t>[Geben Sie den Titel des Dokuments ein]</w:t>
-          </w:r>
-        </w:p>
-      </w:docPartBody>
-    </w:docPart>
-  </w:docParts>
-</w:glossaryDocument>
+<w:glossaryDocument xmlns:wpc="http://schemas.microsoft.com/office/word/2010/wordprocessingCanvas" xmlns:mc="http://schemas.openxmlformats.org/markup-compatibility/2006" xmlns:o="urn:schemas-microsoft-com:office:office" xmlns:r="http://schemas.openxmlformats.org/officeDocument/2006/relationships" xmlns:m="http://schemas.openxmlformats.org/officeDocument/2006/math" xmlns:v="urn:schemas-microsoft-com:vml" xmlns:wp14="http://schemas.microsoft.com/office/word/2010/wordprocessingDrawing" xmlns:wp="http://schemas.openxmlformats.org/drawingml/2006/wordprocessingDrawing" xmlns:w10="urn:schemas-microsoft-com:office:word" xmlns:w="http://schemas.openxmlformats.org/wordprocessingml/2006/main" xmlns:w14="http://schemas.microsoft.com/office/word/2010/wordml" xmlns:wpg="http://schemas.microsoft.com/office/word/2010/wordprocessingGroup" xmlns:wpi="http://schemas.microsoft.com/office/word/2010/wordprocessingInk" xmlns:wne="http://schemas.microsoft.com/office/word/2006/wordml" xmlns:wps="http://schemas.microsoft.com/office/word/2010/wordprocessingShape" mc:Ignorable="w14 wp14"/>
 </file>
 
 <file path=word/glossary/fontTable.xml><?xml version="1.0" encoding="utf-8"?>
 <w:fonts xmlns:mc="http://schemas.openxmlformats.org/markup-compatibility/2006" xmlns:r="http://schemas.openxmlformats.org/officeDocument/2006/relationships" xmlns:w="http://schemas.openxmlformats.org/wordprocessingml/2006/main" xmlns:w14="http://schemas.microsoft.com/office/word/2010/wordml" mc:Ignorable="w14">
+  <w:font w:name="Symbol">
+    <w:panose1 w:val="05050102010706020507"/>
+    <w:charset w:val="02"/>
+    <w:family w:val="roman"/>
+    <w:pitch w:val="variable"/>
+    <w:sig w:usb0="00000000" w:usb1="10000000" w:usb2="00000000" w:usb3="00000000" w:csb0="80000000" w:csb1="00000000"/>
+  </w:font>
   <w:font w:name="Times New Roman">
     <w:panose1 w:val="02020603050405020304"/>
     <w:charset w:val="00"/>
     <w:family w:val="roman"/>
     <w:pitch w:val="variable"/>
     <w:sig w:usb0="E0002AFF" w:usb1="C0007841" w:usb2="00000009" w:usb3="00000000" w:csb0="000001FF" w:csb1="00000000"/>
+  </w:font>
+  <w:font w:name="OpenSymbol">
+    <w:altName w:val="Arial Unicode MS"/>
+    <w:charset w:val="80"/>
+    <w:family w:val="auto"/>
+    <w:pitch w:val="default"/>
   </w:font>
   <w:font w:name="Calibri">
     <w:panose1 w:val="020F0502020204030204"/>
@@ -3533,9 +4362,15 @@
     <w:panose1 w:val="020B0604030504040204"/>
     <w:charset w:val="00"/>
     <w:family w:val="swiss"/>
-    <w:notTrueType/>
     <w:pitch w:val="variable"/>
-    <w:sig w:usb0="00000003" w:usb1="00000000" w:usb2="00000000" w:usb3="00000000" w:csb0="00000001" w:csb1="00000000"/>
+    <w:sig w:usb0="E1002EFF" w:usb1="C000605B" w:usb2="00000029" w:usb3="00000000" w:csb0="000101FF" w:csb1="00000000"/>
+  </w:font>
+  <w:font w:name="Arial">
+    <w:panose1 w:val="020B0604020202020204"/>
+    <w:charset w:val="00"/>
+    <w:family w:val="swiss"/>
+    <w:pitch w:val="variable"/>
+    <w:sig w:usb0="E0002AFF" w:usb1="C0007843" w:usb2="00000009" w:usb3="00000000" w:csb0="000001FF" w:csb1="00000000"/>
   </w:font>
 </w:fonts>
 </file>
@@ -3553,6 +4388,7 @@
   <w:rsids>
     <w:rsidRoot w:val="00B5432D"/>
     <w:rsid w:val="00154E9C"/>
+    <w:rsid w:val="00310B85"/>
     <w:rsid w:val="006E2AAB"/>
     <w:rsid w:val="00A33D92"/>
     <w:rsid w:val="00B5432D"/>
@@ -4295,7 +5131,7 @@
 </file>
 
 <file path=customXml/itemProps2.xml><?xml version="1.0" encoding="utf-8"?>
-<ds:datastoreItem xmlns:ds="http://schemas.openxmlformats.org/officeDocument/2006/customXml" ds:itemID="{B11238A2-CC8C-4D8B-B20D-2AE1B6D5B60D}">
+<ds:datastoreItem xmlns:ds="http://schemas.openxmlformats.org/officeDocument/2006/customXml" ds:itemID="{16DBDA2B-12C1-4062-A80F-5DC5FAED8BF7}">
   <ds:schemaRefs>
     <ds:schemaRef ds:uri="http://schemas.openxmlformats.org/officeDocument/2006/bibliography"/>
   </ds:schemaRefs>

</xml_diff>

<commit_message>
time table and protocol (how to save price steps)
</commit_message>
<xml_diff>
--- a/Documents/Task 08-Protokoll.docx
+++ b/Documents/Task 08-Protokoll.docx
@@ -1,6 +1,6 @@
 
 <file path=word/document.xml><?xml version="1.0" encoding="utf-8"?>
-<w:document xmlns:wpc="http://schemas.microsoft.com/office/word/2010/wordprocessingCanvas" xmlns:mc="http://schemas.openxmlformats.org/markup-compatibility/2006" xmlns:o="urn:schemas-microsoft-com:office:office" xmlns:r="http://schemas.openxmlformats.org/officeDocument/2006/relationships" xmlns:m="http://schemas.openxmlformats.org/officeDocument/2006/math" xmlns:v="urn:schemas-microsoft-com:vml" xmlns:wp14="http://schemas.microsoft.com/office/word/2010/wordprocessingDrawing" xmlns:wp="http://schemas.openxmlformats.org/drawingml/2006/wordprocessingDrawing" xmlns:w10="urn:schemas-microsoft-com:office:word" xmlns:w="http://schemas.openxmlformats.org/wordprocessingml/2006/main" xmlns:w14="http://schemas.microsoft.com/office/word/2010/wordml" xmlns:wpg="http://schemas.microsoft.com/office/word/2010/wordprocessingGroup" xmlns:wpi="http://schemas.microsoft.com/office/word/2010/wordprocessingInk" xmlns:wne="http://schemas.microsoft.com/office/word/2006/wordml" xmlns:wps="http://schemas.microsoft.com/office/word/2010/wordprocessingShape" mc:Ignorable="w14 wp14">
+<w:document xmlns:ve="http://schemas.openxmlformats.org/markup-compatibility/2006" xmlns:o="urn:schemas-microsoft-com:office:office" xmlns:r="http://schemas.openxmlformats.org/officeDocument/2006/relationships" xmlns:m="http://schemas.openxmlformats.org/officeDocument/2006/math" xmlns:v="urn:schemas-microsoft-com:vml" xmlns:wp="http://schemas.openxmlformats.org/drawingml/2006/wordprocessingDrawing" xmlns:w10="urn:schemas-microsoft-com:office:word" xmlns:w="http://schemas.openxmlformats.org/wordprocessingml/2006/main" xmlns:wne="http://schemas.microsoft.com/office/word/2006/wordml">
   <w:body>
     <w:sdt>
       <w:sdtPr>
@@ -27,7 +27,7 @@
           <w:tblPr>
             <w:tblpPr w:leftFromText="187" w:rightFromText="187" w:horzAnchor="margin" w:tblpYSpec="bottom"/>
             <w:tblW w:w="3000" w:type="pct"/>
-            <w:tblLook w:val="04A0" w:firstRow="1" w:lastRow="0" w:firstColumn="1" w:lastColumn="0" w:noHBand="0" w:noVBand="1"/>
+            <w:tblLook w:val="04A0"/>
           </w:tblPr>
           <w:tblGrid>
             <w:gridCol w:w="5573"/>
@@ -55,345 +55,34 @@
               <w:noProof/>
               <w:lang w:eastAsia="de-DE"/>
             </w:rPr>
-            <mc:AlternateContent>
-              <mc:Choice Requires="wpg">
-                <w:drawing>
-                  <wp:anchor distT="0" distB="0" distL="114300" distR="114300" simplePos="0" relativeHeight="251660288" behindDoc="0" locked="0" layoutInCell="0" allowOverlap="1">
-                    <wp:simplePos x="0" y="0"/>
-                    <wp:positionH relativeFrom="page">
-                      <wp:align>left</wp:align>
-                    </wp:positionH>
-                    <wp:positionV relativeFrom="page">
-                      <wp:align>top</wp:align>
-                    </wp:positionV>
-                    <wp:extent cx="5650865" cy="4827905"/>
-                    <wp:effectExtent l="0" t="0" r="64135" b="10795"/>
-                    <wp:wrapNone/>
-                    <wp:docPr id="29" name="Gruppe 29"/>
-                    <wp:cNvGraphicFramePr>
-                      <a:graphicFrameLocks xmlns:a="http://schemas.openxmlformats.org/drawingml/2006/main"/>
-                    </wp:cNvGraphicFramePr>
-                    <a:graphic xmlns:a="http://schemas.openxmlformats.org/drawingml/2006/main">
-                      <a:graphicData uri="http://schemas.microsoft.com/office/word/2010/wordprocessingGroup">
-                        <wpg:wgp>
-                          <wpg:cNvGrpSpPr>
-                            <a:grpSpLocks/>
-                          </wpg:cNvGrpSpPr>
-                          <wpg:grpSpPr bwMode="auto">
-                            <a:xfrm>
-                              <a:off x="0" y="0"/>
-                              <a:ext cx="5650865" cy="4827905"/>
-                              <a:chOff x="15" y="15"/>
-                              <a:chExt cx="8918" cy="7619"/>
-                            </a:xfrm>
-                          </wpg:grpSpPr>
-                          <wps:wsp>
-                            <wps:cNvPr id="30" name="AutoShape 30"/>
-                            <wps:cNvCnPr>
-                              <a:cxnSpLocks noChangeShapeType="1"/>
-                            </wps:cNvCnPr>
-                            <wps:spPr bwMode="auto">
-                              <a:xfrm>
-                                <a:off x="15" y="15"/>
-                                <a:ext cx="7512" cy="7386"/>
-                              </a:xfrm>
-                              <a:prstGeom prst="straightConnector1">
-                                <a:avLst/>
-                              </a:prstGeom>
-                              <a:noFill/>
-                              <a:ln w="9525">
-                                <a:solidFill>
-                                  <a:srgbClr val="A7BFDE"/>
-                                </a:solidFill>
-                                <a:round/>
-                                <a:headEnd/>
-                                <a:tailEnd/>
-                              </a:ln>
-                              <a:extLst>
-                                <a:ext uri="{909E8E84-426E-40DD-AFC4-6F175D3DCCD1}">
-                                  <a14:hiddenFill xmlns:a14="http://schemas.microsoft.com/office/drawing/2010/main">
-                                    <a:noFill/>
-                                  </a14:hiddenFill>
-                                </a:ext>
-                                <a:ext uri="{53640926-AAD7-44D8-BBD7-CCE9431645EC}">
-                                  <a14:shadowObscured xmlns:a14="http://schemas.microsoft.com/office/drawing/2010/main" val="1"/>
-                                </a:ext>
-                              </a:extLst>
-                            </wps:spPr>
-                            <wps:bodyPr/>
-                          </wps:wsp>
-                          <wps:wsp>
-                            <wps:cNvPr id="31" name="Oval 32"/>
-                            <wps:cNvSpPr>
-                              <a:spLocks noChangeArrowheads="1"/>
-                            </wps:cNvSpPr>
-                            <wps:spPr bwMode="auto">
-                              <a:xfrm>
-                                <a:off x="6717" y="5418"/>
-                                <a:ext cx="2216" cy="2216"/>
-                              </a:xfrm>
-                              <a:prstGeom prst="ellipse">
-                                <a:avLst/>
-                              </a:prstGeom>
-                              <a:gradFill>
-                                <a:gsLst>
-                                  <a:gs pos="0">
-                                    <a:schemeClr val="accent1">
-                                      <a:tint val="66000"/>
-                                      <a:satMod val="160000"/>
-                                    </a:schemeClr>
-                                  </a:gs>
-                                  <a:gs pos="50000">
-                                    <a:schemeClr val="accent1">
-                                      <a:tint val="44500"/>
-                                      <a:satMod val="160000"/>
-                                    </a:schemeClr>
-                                  </a:gs>
-                                  <a:gs pos="100000">
-                                    <a:schemeClr val="accent1">
-                                      <a:tint val="23500"/>
-                                      <a:satMod val="160000"/>
-                                    </a:schemeClr>
-                                  </a:gs>
-                                </a:gsLst>
-                                <a:path path="circle">
-                                  <a:fillToRect t="100000" r="100000"/>
-                                </a:path>
-                              </a:gradFill>
-                              <a:scene3d>
-                                <a:camera prst="perspectiveHeroicExtremeLeftFacing"/>
-                                <a:lightRig rig="twoPt" dir="t">
-                                  <a:rot lat="0" lon="0" rev="600000"/>
-                                </a:lightRig>
-                              </a:scene3d>
-                              <a:sp3d>
-                                <a:bevelT w="190500" h="190500" prst="riblet"/>
-                                <a:bevelB w="190500" h="190500" prst="artDeco"/>
-                              </a:sp3d>
-                              <a:extLst>
-                                <a:ext uri="{91240B29-F687-4F45-9708-019B960494DF}">
-                                  <a14:hiddenLine xmlns:a14="http://schemas.microsoft.com/office/drawing/2010/main" w="9525">
-                                    <a:solidFill>
-                                      <a:srgbClr val="000000"/>
-                                    </a:solidFill>
-                                    <a:round/>
-                                    <a:headEnd/>
-                                    <a:tailEnd/>
-                                  </a14:hiddenLine>
-                                </a:ext>
-                                <a:ext uri="{53640926-AAD7-44D8-BBD7-CCE9431645EC}">
-                                  <a14:shadowObscured xmlns:a14="http://schemas.microsoft.com/office/drawing/2010/main" val="1"/>
-                                </a:ext>
-                              </a:extLst>
-                            </wps:spPr>
-                            <wps:bodyPr rot="0" vert="horz" wrap="square" lIns="91440" tIns="45720" rIns="91440" bIns="45720" anchor="t" anchorCtr="0" upright="1">
-                              <a:noAutofit/>
-                            </wps:bodyPr>
-                          </wps:wsp>
-                        </wpg:wgp>
-                      </a:graphicData>
-                    </a:graphic>
-                    <wp14:sizeRelH relativeFrom="page">
-                      <wp14:pctWidth>0</wp14:pctWidth>
-                    </wp14:sizeRelH>
-                    <wp14:sizeRelV relativeFrom="page">
-                      <wp14:pctHeight>0</wp14:pctHeight>
-                    </wp14:sizeRelV>
-                  </wp:anchor>
-                </w:drawing>
-              </mc:Choice>
-              <mc:Fallback>
-                <w:pict>
-                  <v:group id="Gruppe 29" o:spid="_x0000_s1026" style="position:absolute;margin-left:0;margin-top:0;width:444.95pt;height:380.15pt;z-index:251660288;mso-position-horizontal:left;mso-position-horizontal-relative:page;mso-position-vertical:top;mso-position-vertical-relative:page" coordorigin="15,15" coordsize="8918,7619" o:gfxdata="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" o:allowincell="f">
-                    <v:shapetype id="_x0000_t32" coordsize="21600,21600" o:spt="32" o:oned="t" path="m,l21600,21600e" filled="f">
-                      <v:path arrowok="t" fillok="f" o:connecttype="none"/>
-                      <o:lock v:ext="edit" shapetype="t"/>
-                    </v:shapetype>
-                    <v:shape id="AutoShape 30" o:spid="_x0000_s1027" type="#_x0000_t32" style="position:absolute;left:15;top:15;width:7512;height:7386;visibility:visible;mso-wrap-style:square" o:connectortype="straight" o:gfxdata="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" strokecolor="#a7bfde"/>
-                    <v:oval id="Oval 32" o:spid="_x0000_s1028" style="position:absolute;left:6717;top:5418;width:2216;height:2216;visibility:visible;mso-wrap-style:square;v-text-anchor:top" o:gfxdata="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" fillcolor="#8aabd3 [2132]" stroked="f">
-                      <v:fill color2="#d6e2f0 [756]" focusposition=",1" focussize="" colors="0 #9ab5e4;.5 #c2d1ed;1 #e1e8f5" focus="100%" type="gradientRadial"/>
-                    </v:oval>
-                    <w10:wrap anchorx="page" anchory="page"/>
-                  </v:group>
-                </w:pict>
-              </mc:Fallback>
-            </mc:AlternateContent>
+            <w:pict>
+              <v:group id="Gruppe 29" o:spid="_x0000_s1026" style="position:absolute;margin-left:0;margin-top:0;width:444.95pt;height:380.15pt;z-index:251660288;mso-position-horizontal:left;mso-position-horizontal-relative:page;mso-position-vertical:top;mso-position-vertical-relative:page" coordorigin="15,15" coordsize="8918,7619" o:gfxdata="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" o:allowincell="f">
+                <v:shapetype id="_x0000_t32" coordsize="21600,21600" o:spt="32" o:oned="t" path="m,l21600,21600e" filled="f">
+                  <v:path arrowok="t" fillok="f" o:connecttype="none"/>
+                  <o:lock v:ext="edit" shapetype="t"/>
+                </v:shapetype>
+                <v:shape id="AutoShape 30" o:spid="_x0000_s1027" type="#_x0000_t32" style="position:absolute;left:15;top:15;width:7512;height:7386;visibility:visible" o:connectortype="straight" o:gfxdata="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" strokecolor="#a7bfde"/>
+                <v:oval id="Oval 32" o:spid="_x0000_s1028" style="position:absolute;left:6717;top:5418;width:2216;height:2216;visibility:visible" o:gfxdata="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" fillcolor="#8aabd3 [2132]" stroked="f">
+                  <v:fill color2="#d6e2f0 [756]" focusposition=",1" focussize="" colors="0 #9ab5e4;.5 #c2d1ed;1 #e1e8f5" focus="100%" type="gradientRadial"/>
+                </v:oval>
+                <w10:wrap anchorx="page" anchory="page"/>
+              </v:group>
+            </w:pict>
           </w:r>
           <w:r>
             <w:rPr>
               <w:noProof/>
               <w:lang w:eastAsia="de-DE"/>
             </w:rPr>
-            <mc:AlternateContent>
-              <mc:Choice Requires="wpg">
-                <w:drawing>
-                  <wp:anchor distT="0" distB="0" distL="114300" distR="114300" simplePos="0" relativeHeight="251659264" behindDoc="0" locked="0" layoutInCell="0" allowOverlap="1">
-                    <wp:simplePos x="0" y="0"/>
-                    <mc:AlternateContent>
-                      <mc:Choice Requires="wp14">
-                        <wp:positionH relativeFrom="margin">
-                          <wp14:pctPosHOffset>25000</wp14:pctPosHOffset>
-                        </wp:positionH>
-                      </mc:Choice>
-                      <mc:Fallback>
-                        <wp:positionH relativeFrom="page">
-                          <wp:posOffset>2339975</wp:posOffset>
-                        </wp:positionH>
-                      </mc:Fallback>
-                    </mc:AlternateContent>
-                    <wp:positionV relativeFrom="page">
-                      <wp:align>top</wp:align>
-                    </wp:positionV>
-                    <wp:extent cx="3648710" cy="2880360"/>
-                    <wp:effectExtent l="0" t="0" r="104140" b="0"/>
-                    <wp:wrapNone/>
-                    <wp:docPr id="26" name="Gruppe 24"/>
-                    <wp:cNvGraphicFramePr>
-                      <a:graphicFrameLocks xmlns:a="http://schemas.openxmlformats.org/drawingml/2006/main"/>
-                    </wp:cNvGraphicFramePr>
-                    <a:graphic xmlns:a="http://schemas.openxmlformats.org/drawingml/2006/main">
-                      <a:graphicData uri="http://schemas.microsoft.com/office/word/2010/wordprocessingGroup">
-                        <wpg:wgp>
-                          <wpg:cNvGrpSpPr>
-                            <a:grpSpLocks/>
-                          </wpg:cNvGrpSpPr>
-                          <wpg:grpSpPr bwMode="auto">
-                            <a:xfrm>
-                              <a:off x="0" y="0"/>
-                              <a:ext cx="3648710" cy="2880360"/>
-                              <a:chOff x="4136" y="15"/>
-                              <a:chExt cx="5762" cy="4545"/>
-                            </a:xfrm>
-                          </wpg:grpSpPr>
-                          <wps:wsp>
-                            <wps:cNvPr id="27" name="AutoShape 25"/>
-                            <wps:cNvCnPr>
-                              <a:cxnSpLocks noChangeShapeType="1"/>
-                            </wps:cNvCnPr>
-                            <wps:spPr bwMode="auto">
-                              <a:xfrm>
-                                <a:off x="4136" y="15"/>
-                                <a:ext cx="3058" cy="3855"/>
-                              </a:xfrm>
-                              <a:prstGeom prst="straightConnector1">
-                                <a:avLst/>
-                              </a:prstGeom>
-                              <a:noFill/>
-                              <a:ln w="9525">
-                                <a:solidFill>
-                                  <a:srgbClr val="A7BFDE"/>
-                                </a:solidFill>
-                                <a:round/>
-                                <a:headEnd/>
-                                <a:tailEnd/>
-                              </a:ln>
-                              <a:extLst>
-                                <a:ext uri="{909E8E84-426E-40DD-AFC4-6F175D3DCCD1}">
-                                  <a14:hiddenFill xmlns:a14="http://schemas.microsoft.com/office/drawing/2010/main">
-                                    <a:noFill/>
-                                  </a14:hiddenFill>
-                                </a:ext>
-                                <a:ext uri="{53640926-AAD7-44D8-BBD7-CCE9431645EC}">
-                                  <a14:shadowObscured xmlns:a14="http://schemas.microsoft.com/office/drawing/2010/main" val="1"/>
-                                </a:ext>
-                              </a:extLst>
-                            </wps:spPr>
-                            <wps:bodyPr/>
-                          </wps:wsp>
-                          <wps:wsp>
-                            <wps:cNvPr id="28" name="Oval 26"/>
-                            <wps:cNvSpPr>
-                              <a:spLocks noChangeArrowheads="1"/>
-                            </wps:cNvSpPr>
-                            <wps:spPr bwMode="auto">
-                              <a:xfrm>
-                                <a:off x="5782" y="444"/>
-                                <a:ext cx="4116" cy="4116"/>
-                              </a:xfrm>
-                              <a:prstGeom prst="ellipse">
-                                <a:avLst/>
-                              </a:prstGeom>
-                              <a:gradFill flip="none" rotWithShape="1">
-                                <a:gsLst>
-                                  <a:gs pos="0">
-                                    <a:schemeClr val="accent1">
-                                      <a:tint val="66000"/>
-                                      <a:satMod val="160000"/>
-                                    </a:schemeClr>
-                                  </a:gs>
-                                  <a:gs pos="50000">
-                                    <a:schemeClr val="accent1">
-                                      <a:tint val="44500"/>
-                                      <a:satMod val="160000"/>
-                                    </a:schemeClr>
-                                  </a:gs>
-                                  <a:gs pos="100000">
-                                    <a:schemeClr val="accent1">
-                                      <a:tint val="23500"/>
-                                      <a:satMod val="160000"/>
-                                    </a:schemeClr>
-                                  </a:gs>
-                                </a:gsLst>
-                                <a:path path="circle">
-                                  <a:fillToRect t="100000" r="100000"/>
-                                </a:path>
-                                <a:tileRect l="-100000" b="-100000"/>
-                              </a:gradFill>
-                              <a:scene3d>
-                                <a:camera prst="perspectiveHeroicExtremeLeftFacing"/>
-                                <a:lightRig rig="twoPt" dir="t"/>
-                              </a:scene3d>
-                              <a:sp3d>
-                                <a:bevelT w="317500" h="317500" prst="riblet"/>
-                                <a:bevelB w="635000" h="317500" prst="artDeco"/>
-                                <a:contourClr>
-                                  <a:schemeClr val="accent1"/>
-                                </a:contourClr>
-                              </a:sp3d>
-                              <a:extLst>
-                                <a:ext uri="{91240B29-F687-4F45-9708-019B960494DF}">
-                                  <a14:hiddenLine xmlns:a14="http://schemas.microsoft.com/office/drawing/2010/main" w="9525">
-                                    <a:solidFill>
-                                      <a:srgbClr val="000000"/>
-                                    </a:solidFill>
-                                    <a:round/>
-                                    <a:headEnd/>
-                                    <a:tailEnd/>
-                                  </a14:hiddenLine>
-                                </a:ext>
-                                <a:ext uri="{53640926-AAD7-44D8-BBD7-CCE9431645EC}">
-                                  <a14:shadowObscured xmlns:a14="http://schemas.microsoft.com/office/drawing/2010/main" val="1"/>
-                                </a:ext>
-                              </a:extLst>
-                            </wps:spPr>
-                            <wps:bodyPr rot="0" vert="horz" wrap="square" lIns="91440" tIns="45720" rIns="91440" bIns="45720" anchor="t" anchorCtr="0" upright="1">
-                              <a:noAutofit/>
-                            </wps:bodyPr>
-                          </wps:wsp>
-                        </wpg:wgp>
-                      </a:graphicData>
-                    </a:graphic>
-                    <wp14:sizeRelH relativeFrom="page">
-                      <wp14:pctWidth>0</wp14:pctWidth>
-                    </wp14:sizeRelH>
-                    <wp14:sizeRelV relativeFrom="page">
-                      <wp14:pctHeight>0</wp14:pctHeight>
-                    </wp14:sizeRelV>
-                  </wp:anchor>
-                </w:drawing>
-              </mc:Choice>
-              <mc:Fallback>
-                <w:pict>
-                  <v:group id="Gruppe 24" o:spid="_x0000_s1026" style="position:absolute;margin-left:0;margin-top:0;width:287.3pt;height:226.8pt;z-index:251659264;mso-left-percent:250;mso-position-horizontal-relative:margin;mso-position-vertical:top;mso-position-vertical-relative:page;mso-left-percent:250" coordorigin="4136,15" coordsize="5762,4545" o:gfxdata="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" o:allowincell="f">
-                    <v:shape id="AutoShape 25" o:spid="_x0000_s1027" type="#_x0000_t32" style="position:absolute;left:4136;top:15;width:3058;height:3855;visibility:visible;mso-wrap-style:square" o:connectortype="straight" o:gfxdata="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" strokecolor="#a7bfde"/>
-                    <v:oval id="Oval 26" o:spid="_x0000_s1028" style="position:absolute;left:5782;top:444;width:4116;height:4116;visibility:visible;mso-wrap-style:square;v-text-anchor:top" o:gfxdata="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" fillcolor="#8aabd3 [2132]" stroked="f">
-                      <v:fill color2="#d6e2f0 [756]" rotate="t" focusposition=",1" focussize="" colors="0 #9ab5e4;.5 #c2d1ed;1 #e1e8f5" focus="100%" type="gradientRadial"/>
-                    </v:oval>
-                    <w10:wrap anchorx="margin" anchory="page"/>
-                  </v:group>
-                </w:pict>
-              </mc:Fallback>
-            </mc:AlternateContent>
+            <w:pict>
+              <v:group id="Gruppe 24" o:spid="_x0000_s1033" style="position:absolute;margin-left:0;margin-top:0;width:287.3pt;height:226.8pt;z-index:251659264;mso-left-percent:250;mso-position-horizontal-relative:margin;mso-position-vertical:top;mso-position-vertical-relative:page;mso-left-percent:250" coordorigin="4136,15" coordsize="5762,4545" o:gfxdata="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" o:allowincell="f">
+                <v:shape id="AutoShape 25" o:spid="_x0000_s1035" type="#_x0000_t32" style="position:absolute;left:4136;top:15;width:3058;height:3855;visibility:visible" o:connectortype="straight" o:gfxdata="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" strokecolor="#a7bfde"/>
+                <v:oval id="Oval 26" o:spid="_x0000_s1034" style="position:absolute;left:5782;top:444;width:4116;height:4116;visibility:visible" o:gfxdata="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" fillcolor="#8aabd3 [2132]" stroked="f">
+                  <v:fill color2="#d6e2f0 [756]" rotate="t" focusposition=",1" focussize="" colors="0 #9ab5e4;.5 #c2d1ed;1 #e1e8f5" focus="100%" type="gradientRadial"/>
+                </v:oval>
+                <w10:wrap anchorx="margin" anchory="page"/>
+              </v:group>
+            </w:pict>
           </w:r>
         </w:p>
         <w:p>
@@ -402,193 +91,22 @@
               <w:noProof/>
               <w:lang w:eastAsia="de-DE"/>
             </w:rPr>
-            <mc:AlternateContent>
-              <mc:Choice Requires="wpg">
-                <w:drawing>
-                  <wp:anchor distT="0" distB="0" distL="114300" distR="114300" simplePos="0" relativeHeight="251661312" behindDoc="0" locked="0" layoutInCell="1" allowOverlap="1">
-                    <wp:simplePos x="0" y="0"/>
-                    <mc:AlternateContent>
-                      <mc:Choice Requires="wp14">
-                        <wp:positionH relativeFrom="margin">
-                          <wp14:pctPosHOffset>63000</wp14:pctPosHOffset>
-                        </wp:positionH>
-                      </mc:Choice>
-                      <mc:Fallback>
-                        <wp:positionH relativeFrom="page">
-                          <wp:posOffset>4528820</wp:posOffset>
-                        </wp:positionH>
-                      </mc:Fallback>
-                    </mc:AlternateContent>
-                    <wp:positionV relativeFrom="page">
-                      <wp:align>bottom</wp:align>
-                    </wp:positionV>
-                    <wp:extent cx="3831590" cy="9208135"/>
-                    <wp:effectExtent l="133350" t="0" r="0" b="0"/>
-                    <wp:wrapNone/>
-                    <wp:docPr id="23" name="Gruppe 16"/>
-                    <wp:cNvGraphicFramePr>
-                      <a:graphicFrameLocks xmlns:a="http://schemas.openxmlformats.org/drawingml/2006/main"/>
-                    </wp:cNvGraphicFramePr>
-                    <a:graphic xmlns:a="http://schemas.openxmlformats.org/drawingml/2006/main">
-                      <a:graphicData uri="http://schemas.microsoft.com/office/word/2010/wordprocessingGroup">
-                        <wpg:wgp>
-                          <wpg:cNvGrpSpPr>
-                            <a:grpSpLocks/>
-                          </wpg:cNvGrpSpPr>
-                          <wpg:grpSpPr>
-                            <a:xfrm>
-                              <a:off x="0" y="0"/>
-                              <a:ext cx="3831590" cy="9208135"/>
-                              <a:chOff x="117230" y="0"/>
-                              <a:chExt cx="3833446" cy="9205546"/>
-                            </a:xfrm>
-                          </wpg:grpSpPr>
-                          <wps:wsp>
-                            <wps:cNvPr id="24" name="AutoShape 19"/>
-                            <wps:cNvCnPr>
-                              <a:cxnSpLocks noChangeShapeType="1"/>
-                            </wps:cNvCnPr>
-                            <wps:spPr bwMode="auto">
-                              <a:xfrm flipH="1">
-                                <a:off x="285750" y="0"/>
-                                <a:ext cx="2732405" cy="6375400"/>
-                              </a:xfrm>
-                              <a:prstGeom prst="straightConnector1">
-                                <a:avLst/>
-                              </a:prstGeom>
-                              <a:noFill/>
-                              <a:ln w="9525">
-                                <a:solidFill>
-                                  <a:srgbClr val="A7BFDE"/>
-                                </a:solidFill>
-                                <a:round/>
-                                <a:headEnd/>
-                                <a:tailEnd/>
-                              </a:ln>
-                              <a:extLst>
-                                <a:ext uri="{909E8E84-426E-40DD-AFC4-6F175D3DCCD1}">
-                                  <a14:hiddenFill xmlns:a14="http://schemas.microsoft.com/office/drawing/2010/main">
-                                    <a:noFill/>
-                                  </a14:hiddenFill>
-                                </a:ext>
-                                <a:ext uri="{53640926-AAD7-44D8-BBD7-CCE9431645EC}">
-                                  <a14:shadowObscured xmlns:a14="http://schemas.microsoft.com/office/drawing/2010/main" val="1"/>
-                                </a:ext>
-                              </a:extLst>
-                            </wps:spPr>
-                            <wps:bodyPr/>
-                          </wps:wsp>
-                          <wps:wsp>
-                            <wps:cNvPr id="25" name="Oval 15"/>
-                            <wps:cNvSpPr/>
-                            <wps:spPr>
-                              <a:xfrm>
-                                <a:off x="117230" y="5372100"/>
-                                <a:ext cx="3833446" cy="3833446"/>
-                              </a:xfrm>
-                              <a:prstGeom prst="ellipse">
-                                <a:avLst/>
-                              </a:prstGeom>
-                              <a:gradFill flip="none" rotWithShape="1">
-                                <a:gsLst>
-                                  <a:gs pos="0">
-                                    <a:schemeClr val="tx2">
-                                      <a:lumMod val="40000"/>
-                                      <a:lumOff val="60000"/>
-                                      <a:tint val="66000"/>
-                                      <a:satMod val="160000"/>
-                                    </a:schemeClr>
-                                  </a:gs>
-                                  <a:gs pos="50000">
-                                    <a:schemeClr val="tx2">
-                                      <a:lumMod val="40000"/>
-                                      <a:lumOff val="60000"/>
-                                      <a:tint val="44500"/>
-                                      <a:satMod val="160000"/>
-                                    </a:schemeClr>
-                                  </a:gs>
-                                  <a:gs pos="100000">
-                                    <a:schemeClr val="tx2">
-                                      <a:lumMod val="40000"/>
-                                      <a:lumOff val="60000"/>
-                                      <a:tint val="23500"/>
-                                      <a:satMod val="160000"/>
-                                    </a:schemeClr>
-                                  </a:gs>
-                                </a:gsLst>
-                                <a:path path="circle">
-                                  <a:fillToRect l="50000" t="50000" r="50000" b="50000"/>
-                                </a:path>
-                                <a:tileRect/>
-                              </a:gradFill>
-                              <a:ln>
-                                <a:noFill/>
-                              </a:ln>
-                              <a:scene3d>
-                                <a:camera prst="perspectiveContrastingRightFacing"/>
-                                <a:lightRig rig="twoPt" dir="t">
-                                  <a:rot lat="0" lon="0" rev="4200000"/>
-                                </a:lightRig>
-                              </a:scene3d>
-                              <a:sp3d>
-                                <a:bevelT w="571500" h="571500" prst="riblet"/>
-                                <a:bevelB w="571500" h="571500" prst="riblet"/>
-                              </a:sp3d>
-                            </wps:spPr>
-                            <wps:style>
-                              <a:lnRef idx="2">
-                                <a:schemeClr val="accent1">
-                                  <a:shade val="50000"/>
-                                </a:schemeClr>
-                              </a:lnRef>
-                              <a:fillRef idx="1">
-                                <a:schemeClr val="accent1"/>
-                              </a:fillRef>
-                              <a:effectRef idx="0">
-                                <a:schemeClr val="accent1"/>
-                              </a:effectRef>
-                              <a:fontRef idx="minor">
-                                <a:schemeClr val="lt1"/>
-                              </a:fontRef>
-                            </wps:style>
-                            <wps:bodyPr rot="0" spcFirstLastPara="0" vertOverflow="overflow" horzOverflow="overflow" vert="horz" wrap="square" lIns="91440" tIns="45720" rIns="91440" bIns="45720" numCol="1" spcCol="0" rtlCol="0" fromWordArt="0" anchor="ctr" anchorCtr="0" forceAA="0" compatLnSpc="1">
-                              <a:prstTxWarp prst="textNoShape">
-                                <a:avLst/>
-                              </a:prstTxWarp>
-                              <a:noAutofit/>
-                            </wps:bodyPr>
-                          </wps:wsp>
-                        </wpg:wgp>
-                      </a:graphicData>
-                    </a:graphic>
-                    <wp14:sizeRelH relativeFrom="margin">
-                      <wp14:pctWidth>0</wp14:pctWidth>
-                    </wp14:sizeRelH>
-                    <wp14:sizeRelV relativeFrom="margin">
-                      <wp14:pctHeight>0</wp14:pctHeight>
-                    </wp14:sizeRelV>
-                  </wp:anchor>
-                </w:drawing>
-              </mc:Choice>
-              <mc:Fallback>
-                <w:pict>
-                  <v:group id="Gruppe 16" o:spid="_x0000_s1026" style="position:absolute;margin-left:0;margin-top:0;width:301.7pt;height:725.05pt;z-index:251661312;mso-left-percent:630;mso-position-horizontal-relative:margin;mso-position-vertical:bottom;mso-position-vertical-relative:page;mso-left-percent:630;mso-width-relative:margin;mso-height-relative:margin" coordorigin="1172" coordsize="38334,92055" o:gfxdata="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">
-                    <v:shape id="AutoShape 19" o:spid="_x0000_s1027" type="#_x0000_t32" style="position:absolute;left:2857;width:27324;height:63754;flip:x;visibility:visible;mso-wrap-style:square" o:connectortype="straight" o:gfxdata="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" strokecolor="#a7bfde"/>
-                    <v:oval id="Oval 15" o:spid="_x0000_s1028" style="position:absolute;left:1172;top:53721;width:38334;height:38334;visibility:visible;mso-wrap-style:square;v-text-anchor:middle" o:gfxdata="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" fillcolor="#8db3e2 [1311]" stroked="f" strokeweight="2pt">
-                      <v:fill color2="#8db3e2 [1311]" rotate="t" focusposition=".5,.5" focussize="" colors="0 #b0cffb;.5 #cee0fc;1 #e6effd" focus="100%" type="gradientRadial"/>
-                    </v:oval>
-                    <w10:wrap anchorx="margin" anchory="page"/>
-                  </v:group>
-                </w:pict>
-              </mc:Fallback>
-            </mc:AlternateContent>
+            <w:pict>
+              <v:group id="Gruppe 16" o:spid="_x0000_s1030" style="position:absolute;margin-left:0;margin-top:0;width:301.7pt;height:725.05pt;z-index:251661312;mso-left-percent:630;mso-position-horizontal-relative:margin;mso-position-vertical:bottom;mso-position-vertical-relative:page;mso-left-percent:630;mso-width-relative:margin;mso-height-relative:margin" coordorigin="1172" coordsize="38334,92055" o:gfxdata="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">
+                <v:shape id="AutoShape 19" o:spid="_x0000_s1032" type="#_x0000_t32" style="position:absolute;left:2857;width:27324;height:63754;flip:x;visibility:visible" o:connectortype="straight" o:gfxdata="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" strokecolor="#a7bfde"/>
+                <v:oval id="Oval 15" o:spid="_x0000_s1031" style="position:absolute;left:1172;top:53721;width:38334;height:38334;visibility:visible;v-text-anchor:middle" o:gfxdata="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" fillcolor="#8db3e2 [1311]" stroked="f" strokeweight="2pt">
+                  <v:fill color2="#8db3e2 [1311]" rotate="t" focusposition=".5,.5" focussize="" colors="0 #b0cffb;.5 #cee0fc;1 #e6effd" focus="100%" type="gradientRadial"/>
+                </v:oval>
+                <w10:wrap anchorx="margin" anchory="page"/>
+              </v:group>
+            </w:pict>
           </w:r>
         </w:p>
         <w:tbl>
           <w:tblPr>
             <w:tblpPr w:leftFromText="187" w:rightFromText="187" w:horzAnchor="margin" w:tblpYSpec="bottom"/>
             <w:tblW w:w="3000" w:type="pct"/>
-            <w:tblLook w:val="04A0" w:firstRow="1" w:lastRow="0" w:firstColumn="1" w:lastColumn="0" w:noHBand="0" w:noVBand="1"/>
+            <w:tblLook w:val="04A0"/>
           </w:tblPr>
           <w:tblGrid>
             <w:gridCol w:w="5573"/>
@@ -625,7 +143,6 @@
                     <w:dataBinding w:prefixMappings="xmlns:ns0='http://schemas.openxmlformats.org/package/2006/metadata/core-properties' xmlns:ns1='http://purl.org/dc/elements/1.1/'" w:xpath="/ns0:coreProperties[1]/ns1:title[1]" w:storeItemID="{6C3C8BC8-F283-45AE-878A-BAB7291924A1}"/>
                     <w:text/>
                   </w:sdtPr>
-                  <w:sdtEndPr/>
                   <w:sdtContent>
                     <w:r>
                       <w:rPr>
@@ -656,7 +173,6 @@
                 <w:dataBinding w:prefixMappings="xmlns:ns0='http://schemas.openxmlformats.org/package/2006/metadata/core-properties' xmlns:ns1='http://purl.org/dc/elements/1.1/'" w:xpath="/ns0:coreProperties[1]/ns1:subject[1]" w:storeItemID="{6C3C8BC8-F283-45AE-878A-BAB7291924A1}"/>
                 <w:text/>
               </w:sdtPr>
-              <w:sdtEndPr/>
               <w:sdtContent>
                 <w:tc>
                   <w:tcPr>
@@ -677,8 +193,18 @@
                         <w:sz w:val="28"/>
                         <w:szCs w:val="28"/>
                       </w:rPr>
-                      <w:t>RMI Auctionsystem</w:t>
+                      <w:t xml:space="preserve">RMI </w:t>
                     </w:r>
+                    <w:proofErr w:type="spellStart"/>
+                    <w:r>
+                      <w:rPr>
+                        <w:color w:val="4A442A" w:themeColor="background2" w:themeShade="40"/>
+                        <w:sz w:val="28"/>
+                        <w:szCs w:val="28"/>
+                      </w:rPr>
+                      <w:t>Auctionsystem</w:t>
+                    </w:r>
+                    <w:proofErr w:type="spellEnd"/>
                   </w:p>
                 </w:tc>
               </w:sdtContent>
@@ -737,7 +263,6 @@
                 <w:dataBinding w:prefixMappings="xmlns:ns0='http://schemas.openxmlformats.org/package/2006/metadata/core-properties' xmlns:ns1='http://purl.org/dc/elements/1.1/'" w:xpath="/ns0:coreProperties[1]/ns1:creator[1]" w:storeItemID="{6C3C8BC8-F283-45AE-878A-BAB7291924A1}"/>
                 <w:text/>
               </w:sdtPr>
-              <w:sdtEndPr/>
               <w:sdtContent>
                 <w:tc>
                   <w:tcPr>
@@ -751,13 +276,63 @@
                         <w:bCs/>
                       </w:rPr>
                     </w:pPr>
+                    <w:proofErr w:type="spellStart"/>
                     <w:r>
                       <w:rPr>
                         <w:b/>
                         <w:bCs/>
                       </w:rPr>
-                      <w:t>Krepela, Lipovits, Reichmann, Tattyrek, Traxler</w:t>
+                      <w:t>Krepela</w:t>
                     </w:r>
+                    <w:proofErr w:type="spellEnd"/>
+                    <w:r>
+                      <w:rPr>
+                        <w:b/>
+                        <w:bCs/>
+                      </w:rPr>
+                      <w:t xml:space="preserve">, </w:t>
+                    </w:r>
+                    <w:proofErr w:type="spellStart"/>
+                    <w:r>
+                      <w:rPr>
+                        <w:b/>
+                        <w:bCs/>
+                      </w:rPr>
+                      <w:t>Lipovits</w:t>
+                    </w:r>
+                    <w:proofErr w:type="spellEnd"/>
+                    <w:r>
+                      <w:rPr>
+                        <w:b/>
+                        <w:bCs/>
+                      </w:rPr>
+                      <w:t xml:space="preserve">, Reichmann, </w:t>
+                    </w:r>
+                    <w:proofErr w:type="spellStart"/>
+                    <w:r>
+                      <w:rPr>
+                        <w:b/>
+                        <w:bCs/>
+                      </w:rPr>
+                      <w:t>Tattyrek</w:t>
+                    </w:r>
+                    <w:proofErr w:type="spellEnd"/>
+                    <w:r>
+                      <w:rPr>
+                        <w:b/>
+                        <w:bCs/>
+                      </w:rPr>
+                      <w:t xml:space="preserve">, </w:t>
+                    </w:r>
+                    <w:proofErr w:type="spellStart"/>
+                    <w:r>
+                      <w:rPr>
+                        <w:b/>
+                        <w:bCs/>
+                      </w:rPr>
+                      <w:t>Traxler</w:t>
+                    </w:r>
+                    <w:proofErr w:type="spellEnd"/>
                   </w:p>
                 </w:tc>
               </w:sdtContent>
@@ -780,7 +355,6 @@
                   <w:calendar w:val="gregorian"/>
                 </w:date>
               </w:sdtPr>
-              <w:sdtEndPr/>
               <w:sdtContent>
                 <w:tc>
                   <w:tcPr>
@@ -885,6 +459,7 @@
           <w:lang w:val="en-US"/>
         </w:rPr>
       </w:pPr>
+      <w:proofErr w:type="spellStart"/>
       <w:r>
         <w:rPr>
           <w:lang w:val="en-US"/>
@@ -892,6 +467,7 @@
         <w:lastRenderedPageBreak/>
         <w:t>Designüberlegung</w:t>
       </w:r>
+      <w:proofErr w:type="spellEnd"/>
     </w:p>
     <w:p>
       <w:pPr>
@@ -969,12 +545,21 @@
           <w:lang w:val="en-US"/>
         </w:rPr>
       </w:pPr>
-      <w:r>
-        <w:rPr>
-          <w:rFonts w:ascii="Arial" w:hAnsi="Arial"/>
-          <w:lang w:val="en-US"/>
-        </w:rPr>
-        <w:t>clients = 100</w:t>
+      <w:proofErr w:type="gramStart"/>
+      <w:r>
+        <w:rPr>
+          <w:rFonts w:ascii="Arial" w:hAnsi="Arial"/>
+          <w:lang w:val="en-US"/>
+        </w:rPr>
+        <w:t>clients</w:t>
+      </w:r>
+      <w:proofErr w:type="gramEnd"/>
+      <w:r>
+        <w:rPr>
+          <w:rFonts w:ascii="Arial" w:hAnsi="Arial"/>
+          <w:lang w:val="en-US"/>
+        </w:rPr>
+        <w:t xml:space="preserve"> = 100</w:t>
       </w:r>
       <w:r>
         <w:rPr>
@@ -992,12 +577,23 @@
           <w:lang w:val="en-US"/>
         </w:rPr>
       </w:pPr>
-      <w:r>
-        <w:rPr>
-          <w:rFonts w:ascii="Arial" w:hAnsi="Arial"/>
-          <w:lang w:val="en-US"/>
-        </w:rPr>
-        <w:t>auctionsPerMin = 1</w:t>
+      <w:proofErr w:type="spellStart"/>
+      <w:proofErr w:type="gramStart"/>
+      <w:r>
+        <w:rPr>
+          <w:rFonts w:ascii="Arial" w:hAnsi="Arial"/>
+          <w:lang w:val="en-US"/>
+        </w:rPr>
+        <w:t>auctionsPerMin</w:t>
+      </w:r>
+      <w:proofErr w:type="spellEnd"/>
+      <w:proofErr w:type="gramEnd"/>
+      <w:r>
+        <w:rPr>
+          <w:rFonts w:ascii="Arial" w:hAnsi="Arial"/>
+          <w:lang w:val="en-US"/>
+        </w:rPr>
+        <w:t xml:space="preserve"> = 1</w:t>
       </w:r>
       <w:r>
         <w:rPr>
@@ -1015,12 +611,23 @@
           <w:lang w:val="en-US"/>
         </w:rPr>
       </w:pPr>
-      <w:r>
-        <w:rPr>
-          <w:rFonts w:ascii="Arial" w:hAnsi="Arial"/>
-          <w:lang w:val="en-US"/>
-        </w:rPr>
-        <w:t>auctionDuration = 2*60</w:t>
+      <w:proofErr w:type="spellStart"/>
+      <w:proofErr w:type="gramStart"/>
+      <w:r>
+        <w:rPr>
+          <w:rFonts w:ascii="Arial" w:hAnsi="Arial"/>
+          <w:lang w:val="en-US"/>
+        </w:rPr>
+        <w:t>auctionDuration</w:t>
+      </w:r>
+      <w:proofErr w:type="spellEnd"/>
+      <w:proofErr w:type="gramEnd"/>
+      <w:r>
+        <w:rPr>
+          <w:rFonts w:ascii="Arial" w:hAnsi="Arial"/>
+          <w:lang w:val="en-US"/>
+        </w:rPr>
+        <w:t xml:space="preserve"> = 2*60</w:t>
       </w:r>
       <w:r>
         <w:rPr>
@@ -1038,12 +645,23 @@
           <w:lang w:val="en-US"/>
         </w:rPr>
       </w:pPr>
-      <w:r>
-        <w:rPr>
-          <w:rFonts w:ascii="Arial" w:hAnsi="Arial"/>
-          <w:lang w:val="en-US"/>
-        </w:rPr>
-        <w:t>updateIntervalSec: 20</w:t>
+      <w:proofErr w:type="spellStart"/>
+      <w:proofErr w:type="gramStart"/>
+      <w:r>
+        <w:rPr>
+          <w:rFonts w:ascii="Arial" w:hAnsi="Arial"/>
+          <w:lang w:val="en-US"/>
+        </w:rPr>
+        <w:t>updateIntervalSec</w:t>
+      </w:r>
+      <w:proofErr w:type="spellEnd"/>
+      <w:proofErr w:type="gramEnd"/>
+      <w:r>
+        <w:rPr>
+          <w:rFonts w:ascii="Arial" w:hAnsi="Arial"/>
+          <w:lang w:val="en-US"/>
+        </w:rPr>
+        <w:t>: 20</w:t>
       </w:r>
       <w:r>
         <w:rPr>
@@ -1061,12 +679,23 @@
           <w:lang w:val="en-US"/>
         </w:rPr>
       </w:pPr>
-      <w:r>
-        <w:rPr>
-          <w:rFonts w:ascii="Arial" w:hAnsi="Arial"/>
-          <w:lang w:val="en-US"/>
-        </w:rPr>
-        <w:t>bidsPerMin = 2</w:t>
+      <w:proofErr w:type="spellStart"/>
+      <w:proofErr w:type="gramStart"/>
+      <w:r>
+        <w:rPr>
+          <w:rFonts w:ascii="Arial" w:hAnsi="Arial"/>
+          <w:lang w:val="en-US"/>
+        </w:rPr>
+        <w:t>bidsPerMin</w:t>
+      </w:r>
+      <w:proofErr w:type="spellEnd"/>
+      <w:proofErr w:type="gramEnd"/>
+      <w:r>
+        <w:rPr>
+          <w:rFonts w:ascii="Arial" w:hAnsi="Arial"/>
+          <w:lang w:val="en-US"/>
+        </w:rPr>
+        <w:t xml:space="preserve"> = 2</w:t>
       </w:r>
     </w:p>
     <w:p>
@@ -1139,7 +768,39 @@
           <w:rFonts w:ascii="Arial" w:hAnsi="Arial"/>
           <w:lang w:val="en-US"/>
         </w:rPr>
-        <w:t>The attribute and the value can be split by '=' or ':', additionally the number can consist of two multiplicators, which have to be multiplicated before it can be saved.</w:t>
+        <w:t xml:space="preserve">The attribute and the value can be split by '=' or ':', additionally the number can consist of two </w:t>
+      </w:r>
+      <w:proofErr w:type="spellStart"/>
+      <w:r>
+        <w:rPr>
+          <w:rFonts w:ascii="Arial" w:hAnsi="Arial"/>
+          <w:lang w:val="en-US"/>
+        </w:rPr>
+        <w:t>multiplicators</w:t>
+      </w:r>
+      <w:proofErr w:type="spellEnd"/>
+      <w:r>
+        <w:rPr>
+          <w:rFonts w:ascii="Arial" w:hAnsi="Arial"/>
+          <w:lang w:val="en-US"/>
+        </w:rPr>
+        <w:t xml:space="preserve">, which have to be </w:t>
+      </w:r>
+      <w:proofErr w:type="spellStart"/>
+      <w:r>
+        <w:rPr>
+          <w:rFonts w:ascii="Arial" w:hAnsi="Arial"/>
+          <w:lang w:val="en-US"/>
+        </w:rPr>
+        <w:t>multiplicated</w:t>
+      </w:r>
+      <w:proofErr w:type="spellEnd"/>
+      <w:r>
+        <w:rPr>
+          <w:rFonts w:ascii="Arial" w:hAnsi="Arial"/>
+          <w:lang w:val="en-US"/>
+        </w:rPr>
+        <w:t xml:space="preserve"> before it can be saved.</w:t>
       </w:r>
     </w:p>
     <w:p>
@@ -1177,134 +838,260 @@
           <w:bCs/>
           <w:lang w:val="en-US"/>
         </w:rPr>
-        <w:t>Exceptions (Lipovits only)</w:t>
-      </w:r>
-    </w:p>
-    <w:p>
-      <w:pPr>
-        <w:spacing w:after="0"/>
+        <w:t>Exceptions (</w:t>
+      </w:r>
+      <w:proofErr w:type="spellStart"/>
+      <w:r>
         <w:rPr>
           <w:rFonts w:ascii="Arial" w:hAnsi="Arial"/>
           <w:b/>
           <w:bCs/>
           <w:lang w:val="en-US"/>
         </w:rPr>
-      </w:pPr>
-    </w:p>
-    <w:p>
-      <w:pPr>
-        <w:spacing w:after="0"/>
-        <w:rPr>
-          <w:rFonts w:ascii="Arial" w:hAnsi="Arial"/>
-          <w:lang w:val="en-US"/>
-        </w:rPr>
-      </w:pPr>
-      <w:r>
-        <w:rPr>
-          <w:rFonts w:ascii="Arial" w:hAnsi="Arial"/>
-          <w:lang w:val="en-US"/>
-        </w:rPr>
-        <w:t>CommandNotFoundException()</w:t>
-      </w:r>
-    </w:p>
-    <w:p>
-      <w:pPr>
-        <w:spacing w:after="0"/>
-        <w:rPr>
-          <w:rFonts w:ascii="Arial" w:hAnsi="Arial"/>
-          <w:lang w:val="en-US"/>
-        </w:rPr>
-      </w:pPr>
-      <w:r>
-        <w:rPr>
-          <w:rFonts w:ascii="Arial" w:hAnsi="Arial"/>
-          <w:lang w:val="en-US"/>
-        </w:rPr>
-        <w:t>→ Thrown if a Command does not exist</w:t>
-      </w:r>
-    </w:p>
-    <w:p>
-      <w:pPr>
-        <w:spacing w:after="0"/>
-        <w:rPr>
-          <w:rFonts w:ascii="Arial" w:hAnsi="Arial"/>
-          <w:lang w:val="en-US"/>
-        </w:rPr>
-      </w:pPr>
-    </w:p>
-    <w:p>
-      <w:pPr>
-        <w:spacing w:after="0"/>
-        <w:rPr>
-          <w:rFonts w:ascii="Arial" w:hAnsi="Arial"/>
-          <w:lang w:val="en-US"/>
-        </w:rPr>
-      </w:pPr>
-      <w:r>
-        <w:rPr>
-          <w:rFonts w:ascii="Arial" w:hAnsi="Arial"/>
-          <w:lang w:val="en-US"/>
-        </w:rPr>
-        <w:t>IllegalNumberOfArgumentsException()</w:t>
-      </w:r>
-    </w:p>
-    <w:p>
-      <w:pPr>
-        <w:spacing w:after="0"/>
-        <w:rPr>
-          <w:rFonts w:ascii="Arial" w:hAnsi="Arial"/>
-          <w:lang w:val="en-US"/>
-        </w:rPr>
-      </w:pPr>
-      <w:r>
-        <w:rPr>
-          <w:rFonts w:ascii="Arial" w:hAnsi="Arial"/>
-          <w:lang w:val="en-US"/>
-        </w:rPr>
-        <w:t>→ Thrown, if the userinput conists of a wrong number of arguments for the command</w:t>
-      </w:r>
-    </w:p>
-    <w:p>
-      <w:pPr>
-        <w:spacing w:after="0"/>
-        <w:rPr>
-          <w:rFonts w:ascii="Arial" w:hAnsi="Arial"/>
-          <w:lang w:val="en-US"/>
-        </w:rPr>
-      </w:pPr>
-    </w:p>
-    <w:p>
-      <w:pPr>
-        <w:spacing w:after="0"/>
-        <w:rPr>
-          <w:rFonts w:ascii="Arial" w:hAnsi="Arial"/>
-          <w:lang w:val="en-US"/>
-        </w:rPr>
-      </w:pPr>
-      <w:r>
-        <w:rPr>
-          <w:rFonts w:ascii="Arial" w:hAnsi="Arial"/>
-          <w:lang w:val="en-US"/>
-        </w:rPr>
-        <w:t>WrongInputEception()</w:t>
-      </w:r>
-    </w:p>
-    <w:p>
-      <w:pPr>
-        <w:spacing w:after="0"/>
+        <w:t>Lipovits</w:t>
+      </w:r>
+      <w:proofErr w:type="spellEnd"/>
+      <w:r>
         <w:rPr>
           <w:rFonts w:ascii="Arial" w:hAnsi="Arial"/>
           <w:b/>
           <w:bCs/>
           <w:lang w:val="en-US"/>
         </w:rPr>
-      </w:pPr>
-      <w:r>
-        <w:rPr>
-          <w:rFonts w:ascii="Arial" w:hAnsi="Arial"/>
-          <w:lang w:val="en-US"/>
-        </w:rPr>
-        <w:t>→ Thrown, if the command exists and has the right number of arguments, but one or more arguments are of a wrong type. e.g. '!removeSteps 1 miau'</w:t>
+        <w:t xml:space="preserve"> only)</w:t>
+      </w:r>
+    </w:p>
+    <w:p>
+      <w:pPr>
+        <w:spacing w:after="0"/>
+        <w:rPr>
+          <w:rFonts w:ascii="Arial" w:hAnsi="Arial"/>
+          <w:b/>
+          <w:bCs/>
+          <w:lang w:val="en-US"/>
+        </w:rPr>
+      </w:pPr>
+    </w:p>
+    <w:p>
+      <w:pPr>
+        <w:spacing w:after="0"/>
+        <w:rPr>
+          <w:rFonts w:ascii="Arial" w:hAnsi="Arial"/>
+          <w:lang w:val="en-US"/>
+        </w:rPr>
+      </w:pPr>
+      <w:proofErr w:type="spellStart"/>
+      <w:proofErr w:type="gramStart"/>
+      <w:r>
+        <w:rPr>
+          <w:rFonts w:ascii="Arial" w:hAnsi="Arial"/>
+          <w:lang w:val="en-US"/>
+        </w:rPr>
+        <w:t>CommandNotFoundException</w:t>
+      </w:r>
+      <w:proofErr w:type="spellEnd"/>
+      <w:r>
+        <w:rPr>
+          <w:rFonts w:ascii="Arial" w:hAnsi="Arial"/>
+          <w:lang w:val="en-US"/>
+        </w:rPr>
+        <w:t>()</w:t>
+      </w:r>
+      <w:proofErr w:type="gramEnd"/>
+    </w:p>
+    <w:p>
+      <w:pPr>
+        <w:spacing w:after="0"/>
+        <w:rPr>
+          <w:rFonts w:ascii="Arial" w:hAnsi="Arial"/>
+          <w:lang w:val="en-US"/>
+        </w:rPr>
+      </w:pPr>
+      <w:r>
+        <w:rPr>
+          <w:rFonts w:ascii="Arial" w:hAnsi="Arial"/>
+          <w:lang w:val="en-US"/>
+        </w:rPr>
+        <w:t>→ Thrown if a Command does not exist</w:t>
+      </w:r>
+    </w:p>
+    <w:p>
+      <w:pPr>
+        <w:spacing w:after="0"/>
+        <w:rPr>
+          <w:rFonts w:ascii="Arial" w:hAnsi="Arial"/>
+          <w:lang w:val="en-US"/>
+        </w:rPr>
+      </w:pPr>
+    </w:p>
+    <w:p>
+      <w:pPr>
+        <w:spacing w:after="0"/>
+        <w:rPr>
+          <w:rFonts w:ascii="Arial" w:hAnsi="Arial"/>
+          <w:lang w:val="en-US"/>
+        </w:rPr>
+      </w:pPr>
+      <w:proofErr w:type="spellStart"/>
+      <w:proofErr w:type="gramStart"/>
+      <w:r>
+        <w:rPr>
+          <w:rFonts w:ascii="Arial" w:hAnsi="Arial"/>
+          <w:lang w:val="en-US"/>
+        </w:rPr>
+        <w:t>IllegalNumberOfArgumentsException</w:t>
+      </w:r>
+      <w:proofErr w:type="spellEnd"/>
+      <w:r>
+        <w:rPr>
+          <w:rFonts w:ascii="Arial" w:hAnsi="Arial"/>
+          <w:lang w:val="en-US"/>
+        </w:rPr>
+        <w:t>()</w:t>
+      </w:r>
+      <w:proofErr w:type="gramEnd"/>
+    </w:p>
+    <w:p>
+      <w:pPr>
+        <w:spacing w:after="0"/>
+        <w:rPr>
+          <w:rFonts w:ascii="Arial" w:hAnsi="Arial"/>
+          <w:lang w:val="en-US"/>
+        </w:rPr>
+      </w:pPr>
+      <w:r>
+        <w:rPr>
+          <w:rFonts w:ascii="Arial" w:hAnsi="Arial"/>
+          <w:lang w:val="en-US"/>
+        </w:rPr>
+        <w:t xml:space="preserve">→ Thrown, if the </w:t>
+      </w:r>
+      <w:proofErr w:type="spellStart"/>
+      <w:r>
+        <w:rPr>
+          <w:rFonts w:ascii="Arial" w:hAnsi="Arial"/>
+          <w:lang w:val="en-US"/>
+        </w:rPr>
+        <w:t>userinput</w:t>
+      </w:r>
+      <w:proofErr w:type="spellEnd"/>
+      <w:r>
+        <w:rPr>
+          <w:rFonts w:ascii="Arial" w:hAnsi="Arial"/>
+          <w:lang w:val="en-US"/>
+        </w:rPr>
+        <w:t xml:space="preserve"> </w:t>
+      </w:r>
+      <w:proofErr w:type="spellStart"/>
+      <w:r>
+        <w:rPr>
+          <w:rFonts w:ascii="Arial" w:hAnsi="Arial"/>
+          <w:lang w:val="en-US"/>
+        </w:rPr>
+        <w:t>conists</w:t>
+      </w:r>
+      <w:proofErr w:type="spellEnd"/>
+      <w:r>
+        <w:rPr>
+          <w:rFonts w:ascii="Arial" w:hAnsi="Arial"/>
+          <w:lang w:val="en-US"/>
+        </w:rPr>
+        <w:t xml:space="preserve"> of a wrong number of arguments for the command</w:t>
+      </w:r>
+    </w:p>
+    <w:p>
+      <w:pPr>
+        <w:spacing w:after="0"/>
+        <w:rPr>
+          <w:rFonts w:ascii="Arial" w:hAnsi="Arial"/>
+          <w:lang w:val="en-US"/>
+        </w:rPr>
+      </w:pPr>
+    </w:p>
+    <w:p>
+      <w:pPr>
+        <w:spacing w:after="0"/>
+        <w:rPr>
+          <w:rFonts w:ascii="Arial" w:hAnsi="Arial"/>
+          <w:lang w:val="en-US"/>
+        </w:rPr>
+      </w:pPr>
+      <w:proofErr w:type="spellStart"/>
+      <w:proofErr w:type="gramStart"/>
+      <w:r>
+        <w:rPr>
+          <w:rFonts w:ascii="Arial" w:hAnsi="Arial"/>
+          <w:lang w:val="en-US"/>
+        </w:rPr>
+        <w:t>WrongInputEception</w:t>
+      </w:r>
+      <w:proofErr w:type="spellEnd"/>
+      <w:r>
+        <w:rPr>
+          <w:rFonts w:ascii="Arial" w:hAnsi="Arial"/>
+          <w:lang w:val="en-US"/>
+        </w:rPr>
+        <w:t>()</w:t>
+      </w:r>
+      <w:proofErr w:type="gramEnd"/>
+    </w:p>
+    <w:p>
+      <w:pPr>
+        <w:spacing w:after="0"/>
+        <w:rPr>
+          <w:rFonts w:ascii="Arial" w:hAnsi="Arial"/>
+          <w:b/>
+          <w:bCs/>
+          <w:lang w:val="en-US"/>
+        </w:rPr>
+      </w:pPr>
+      <w:r>
+        <w:rPr>
+          <w:rFonts w:ascii="Arial" w:hAnsi="Arial"/>
+          <w:lang w:val="en-US"/>
+        </w:rPr>
+        <w:t>→ Thrown, if the command exists and has the right number of arguments, but one or more arguments are of a wrong type. e.g. '</w:t>
+      </w:r>
+      <w:proofErr w:type="gramStart"/>
+      <w:r>
+        <w:rPr>
+          <w:rFonts w:ascii="Arial" w:hAnsi="Arial"/>
+          <w:lang w:val="en-US"/>
+        </w:rPr>
+        <w:t>!</w:t>
+      </w:r>
+      <w:proofErr w:type="spellStart"/>
+      <w:r>
+        <w:rPr>
+          <w:rFonts w:ascii="Arial" w:hAnsi="Arial"/>
+          <w:lang w:val="en-US"/>
+        </w:rPr>
+        <w:t>removeSteps</w:t>
+      </w:r>
+      <w:proofErr w:type="spellEnd"/>
+      <w:proofErr w:type="gramEnd"/>
+      <w:r>
+        <w:rPr>
+          <w:rFonts w:ascii="Arial" w:hAnsi="Arial"/>
+          <w:lang w:val="en-US"/>
+        </w:rPr>
+        <w:t xml:space="preserve"> 1 </w:t>
+      </w:r>
+      <w:proofErr w:type="spellStart"/>
+      <w:r>
+        <w:rPr>
+          <w:rFonts w:ascii="Arial" w:hAnsi="Arial"/>
+          <w:lang w:val="en-US"/>
+        </w:rPr>
+        <w:t>miau</w:t>
+      </w:r>
+      <w:proofErr w:type="spellEnd"/>
+      <w:r>
+        <w:rPr>
+          <w:rFonts w:ascii="Arial" w:hAnsi="Arial"/>
+          <w:lang w:val="en-US"/>
+        </w:rPr>
+        <w:t>'</w:t>
       </w:r>
     </w:p>
     <w:p>
@@ -1396,8 +1183,16 @@
         <w:rPr>
           <w:rFonts w:ascii="Arial" w:hAnsi="Arial"/>
         </w:rPr>
-        <w:t>!login</w:t>
-      </w:r>
+        <w:t>!</w:t>
+      </w:r>
+      <w:proofErr w:type="spellStart"/>
+      <w:r>
+        <w:rPr>
+          <w:rFonts w:ascii="Arial" w:hAnsi="Arial"/>
+        </w:rPr>
+        <w:t>login</w:t>
+      </w:r>
+      <w:proofErr w:type="spellEnd"/>
     </w:p>
     <w:p>
       <w:pPr>
@@ -1416,8 +1211,16 @@
         <w:rPr>
           <w:rFonts w:ascii="Arial" w:hAnsi="Arial"/>
         </w:rPr>
-        <w:t>!logout</w:t>
-      </w:r>
+        <w:t>!</w:t>
+      </w:r>
+      <w:proofErr w:type="spellStart"/>
+      <w:r>
+        <w:rPr>
+          <w:rFonts w:ascii="Arial" w:hAnsi="Arial"/>
+        </w:rPr>
+        <w:t>logout</w:t>
+      </w:r>
+      <w:proofErr w:type="spellEnd"/>
     </w:p>
     <w:p>
       <w:pPr>
@@ -1436,8 +1239,16 @@
         <w:rPr>
           <w:rFonts w:ascii="Arial" w:hAnsi="Arial"/>
         </w:rPr>
-        <w:t>!steps</w:t>
-      </w:r>
+        <w:t>!</w:t>
+      </w:r>
+      <w:proofErr w:type="spellStart"/>
+      <w:r>
+        <w:rPr>
+          <w:rFonts w:ascii="Arial" w:hAnsi="Arial"/>
+        </w:rPr>
+        <w:t>steps</w:t>
+      </w:r>
+      <w:proofErr w:type="spellEnd"/>
     </w:p>
     <w:p>
       <w:pPr>
@@ -1456,8 +1267,16 @@
         <w:rPr>
           <w:rFonts w:ascii="Arial" w:hAnsi="Arial"/>
         </w:rPr>
-        <w:t>!addStep</w:t>
-      </w:r>
+        <w:t>!</w:t>
+      </w:r>
+      <w:proofErr w:type="spellStart"/>
+      <w:r>
+        <w:rPr>
+          <w:rFonts w:ascii="Arial" w:hAnsi="Arial"/>
+        </w:rPr>
+        <w:t>addStep</w:t>
+      </w:r>
+      <w:proofErr w:type="spellEnd"/>
     </w:p>
     <w:p>
       <w:pPr>
@@ -1477,8 +1296,16 @@
           <w:rFonts w:ascii="Arial" w:hAnsi="Arial"/>
         </w:rPr>
         <w:lastRenderedPageBreak/>
-        <w:t>!removeStep</w:t>
-      </w:r>
+        <w:t>!</w:t>
+      </w:r>
+      <w:proofErr w:type="spellStart"/>
+      <w:r>
+        <w:rPr>
+          <w:rFonts w:ascii="Arial" w:hAnsi="Arial"/>
+        </w:rPr>
+        <w:t>removeStep</w:t>
+      </w:r>
+      <w:proofErr w:type="spellEnd"/>
     </w:p>
     <w:p>
       <w:pPr>
@@ -1517,8 +1344,16 @@
         <w:rPr>
           <w:rFonts w:ascii="Arial" w:hAnsi="Arial"/>
         </w:rPr>
-        <w:t>!subscribe</w:t>
-      </w:r>
+        <w:t>!</w:t>
+      </w:r>
+      <w:proofErr w:type="spellStart"/>
+      <w:r>
+        <w:rPr>
+          <w:rFonts w:ascii="Arial" w:hAnsi="Arial"/>
+        </w:rPr>
+        <w:t>subscribe</w:t>
+      </w:r>
+      <w:proofErr w:type="spellEnd"/>
     </w:p>
     <w:p>
       <w:pPr>
@@ -1537,8 +1372,16 @@
         <w:rPr>
           <w:rFonts w:ascii="Arial" w:hAnsi="Arial"/>
         </w:rPr>
-        <w:t>!unsubscribe</w:t>
-      </w:r>
+        <w:t>!</w:t>
+      </w:r>
+      <w:proofErr w:type="spellStart"/>
+      <w:r>
+        <w:rPr>
+          <w:rFonts w:ascii="Arial" w:hAnsi="Arial"/>
+        </w:rPr>
+        <w:t>unsubscribe</w:t>
+      </w:r>
+      <w:proofErr w:type="spellEnd"/>
     </w:p>
     <w:p>
       <w:pPr>
@@ -1567,14 +1410,156 @@
       <w:pPr>
         <w:pStyle w:val="berschrift1"/>
         <w:rPr>
-          <w:color w:val="17365D" w:themeColor="text2" w:themeShade="BF"/>
-          <w:spacing w:val="5"/>
-          <w:kern w:val="28"/>
-          <w:sz w:val="52"/>
-          <w:szCs w:val="52"/>
-          <w:lang w:val="en-US"/>
-        </w:rPr>
-      </w:pPr>
+          <w:lang w:val="en-US"/>
+        </w:rPr>
+      </w:pPr>
+      <w:r>
+        <w:rPr>
+          <w:lang w:val="en-US"/>
+        </w:rPr>
+        <w:t>Billing Server</w:t>
+      </w:r>
+    </w:p>
+    <w:p>
+      <w:pPr>
+        <w:rPr>
+          <w:lang w:val="en-US"/>
+        </w:rPr>
+      </w:pPr>
+    </w:p>
+    <w:p>
+      <w:pPr>
+        <w:rPr>
+          <w:b/>
+          <w:lang w:val="en-US"/>
+        </w:rPr>
+      </w:pPr>
+      <w:r>
+        <w:rPr>
+          <w:b/>
+          <w:lang w:val="en-US"/>
+        </w:rPr>
+        <w:t>Saving price steps:</w:t>
+      </w:r>
+    </w:p>
+    <w:p>
+      <w:pPr>
+        <w:rPr>
+          <w:lang w:val="en-US"/>
+        </w:rPr>
+      </w:pPr>
+      <w:proofErr w:type="spellStart"/>
+      <w:r>
+        <w:rPr>
+          <w:lang w:val="en-US"/>
+        </w:rPr>
+        <w:t>ConcurrentHashMap</w:t>
+      </w:r>
+      <w:proofErr w:type="spellEnd"/>
+      <w:r>
+        <w:rPr>
+          <w:lang w:val="en-US"/>
+        </w:rPr>
+        <w:t>&lt;</w:t>
+      </w:r>
+      <w:proofErr w:type="spellStart"/>
+      <w:r>
+        <w:rPr>
+          <w:lang w:val="en-US"/>
+        </w:rPr>
+        <w:t>CompositeKey</w:t>
+      </w:r>
+      <w:proofErr w:type="gramStart"/>
+      <w:r>
+        <w:rPr>
+          <w:lang w:val="en-US"/>
+        </w:rPr>
+        <w:t>,PriceStep</w:t>
+      </w:r>
+      <w:proofErr w:type="spellEnd"/>
+      <w:proofErr w:type="gramEnd"/>
+      <w:r>
+        <w:rPr>
+          <w:lang w:val="en-US"/>
+        </w:rPr>
+        <w:t xml:space="preserve">&gt; </w:t>
+      </w:r>
+      <w:proofErr w:type="spellStart"/>
+      <w:r>
+        <w:rPr>
+          <w:lang w:val="en-US"/>
+        </w:rPr>
+        <w:t>priceSteps</w:t>
+      </w:r>
+      <w:proofErr w:type="spellEnd"/>
+      <w:r>
+        <w:rPr>
+          <w:lang w:val="en-US"/>
+        </w:rPr>
+        <w:t>;</w:t>
+      </w:r>
+    </w:p>
+    <w:p>
+      <w:pPr>
+        <w:rPr>
+          <w:lang w:val="en-US"/>
+        </w:rPr>
+      </w:pPr>
+      <w:proofErr w:type="spellStart"/>
+      <w:r>
+        <w:rPr>
+          <w:lang w:val="en-US"/>
+        </w:rPr>
+        <w:t>CompositeKey</w:t>
+      </w:r>
+      <w:proofErr w:type="spellEnd"/>
+      <w:r>
+        <w:rPr>
+          <w:lang w:val="en-US"/>
+        </w:rPr>
+        <w:t xml:space="preserve"> has 2 attributes (</w:t>
+      </w:r>
+      <w:proofErr w:type="spellStart"/>
+      <w:r>
+        <w:rPr>
+          <w:lang w:val="en-US"/>
+        </w:rPr>
+        <w:t>pk’s</w:t>
+      </w:r>
+      <w:proofErr w:type="spellEnd"/>
+      <w:r>
+        <w:rPr>
+          <w:lang w:val="en-US"/>
+        </w:rPr>
+        <w:t xml:space="preserve">): start and end price. It also provides methods to compare these keys. The function </w:t>
+      </w:r>
+      <w:proofErr w:type="gramStart"/>
+      <w:r>
+        <w:rPr>
+          <w:lang w:val="en-US"/>
+        </w:rPr>
+        <w:t>overlaps(</w:t>
+      </w:r>
+      <w:proofErr w:type="gramEnd"/>
+      <w:r>
+        <w:rPr>
+          <w:lang w:val="en-US"/>
+        </w:rPr>
+        <w:t>) tests if they collide with each other.</w:t>
+      </w:r>
+    </w:p>
+    <w:p>
+      <w:pPr>
+        <w:rPr>
+          <w:lang w:val="en-US"/>
+        </w:rPr>
+      </w:pPr>
+      <w:r>
+        <w:rPr>
+          <w:lang w:val="en-US"/>
+        </w:rPr>
+        <w:t>Price Step contains all 4 attributes.</w:t>
+      </w:r>
       <w:r>
         <w:rPr>
           <w:lang w:val="en-US"/>
@@ -1598,7 +1583,15 @@
       </w:r>
     </w:p>
     <w:p>
-      <w:r>
+      <w:pPr>
+        <w:rPr>
+          <w:lang w:val="en-US"/>
+        </w:rPr>
+      </w:pPr>
+      <w:r>
+        <w:rPr>
+          <w:lang w:val="en-US"/>
+        </w:rPr>
         <w:t>Analytic Server:</w:t>
       </w:r>
     </w:p>
@@ -1606,10 +1599,10 @@
       <w:r>
         <w:rPr>
           <w:noProof/>
-          <w:lang w:eastAsia="de-DE"/>
+          <w:lang w:val="de-AT" w:eastAsia="de-AT"/>
         </w:rPr>
         <w:drawing>
-          <wp:inline distT="0" distB="0" distL="0" distR="0" wp14:anchorId="3B291F45" wp14:editId="1055F0CC">
+          <wp:inline distT="0" distB="0" distL="0" distR="0">
             <wp:extent cx="5760720" cy="3998084"/>
             <wp:effectExtent l="0" t="0" r="0" b="2540"/>
             <wp:docPr id="32" name="Grafik 32"/>
@@ -1624,7 +1617,7 @@
                     <pic:cNvPicPr/>
                   </pic:nvPicPr>
                   <pic:blipFill>
-                    <a:blip r:embed="rId8"/>
+                    <a:blip r:embed="rId7" cstate="print"/>
                     <a:stretch>
                       <a:fillRect/>
                     </a:stretch>
@@ -1646,8 +1639,13 @@
       </w:r>
     </w:p>
     <w:p>
-      <w:r>
-        <w:t>BillingServer:</w:t>
+      <w:proofErr w:type="spellStart"/>
+      <w:r>
+        <w:t>BillingServer</w:t>
+      </w:r>
+      <w:proofErr w:type="spellEnd"/>
+      <w:r>
+        <w:t>:</w:t>
       </w:r>
     </w:p>
     <w:p>
@@ -1662,7 +1660,7 @@
       <w:r>
         <w:rPr>
           <w:noProof/>
-          <w:lang w:eastAsia="de-DE"/>
+          <w:lang w:val="de-AT" w:eastAsia="de-AT"/>
         </w:rPr>
         <w:drawing>
           <wp:inline distT="0" distB="0" distL="0" distR="0">
@@ -1682,10 +1680,10 @@
                     </pic:cNvPicPr>
                   </pic:nvPicPr>
                   <pic:blipFill rotWithShape="1">
-                    <a:blip r:embed="rId9" cstate="print">
+                    <a:blip r:embed="rId8" cstate="print">
                       <a:extLst>
                         <a:ext uri="{28A0092B-C50C-407E-A947-70E740481C1C}">
-                          <a14:useLocalDpi xmlns:a14="http://schemas.microsoft.com/office/drawing/2010/main" val="0"/>
+                          <a14:useLocalDpi xmlns:a14="http://schemas.microsoft.com/office/drawing/2010/main" xmlns:wps="http://schemas.microsoft.com/office/word/2010/wordprocessingShape" xmlns:wpi="http://schemas.microsoft.com/office/word/2010/wordprocessingInk" xmlns:wpg="http://schemas.microsoft.com/office/word/2010/wordprocessingGroup" xmlns:w14="http://schemas.microsoft.com/office/word/2010/wordml" xmlns:w="http://schemas.openxmlformats.org/wordprocessingml/2006/main" xmlns:w10="urn:schemas-microsoft-com:office:word" xmlns:wp14="http://schemas.microsoft.com/office/word/2010/wordprocessingDrawing" xmlns:v="urn:schemas-microsoft-com:vml" xmlns:o="urn:schemas-microsoft-com:office:office" xmlns:mc="http://schemas.openxmlformats.org/markup-compatibility/2006" xmlns:wpc="http://schemas.microsoft.com/office/word/2010/wordprocessingCanvas" xmlns="" val="0"/>
                         </a:ext>
                       </a:extLst>
                     </a:blip>
@@ -1706,7 +1704,7 @@
                     </a:ln>
                     <a:extLst>
                       <a:ext uri="{53640926-AAD7-44D8-BBD7-CCE9431645EC}">
-                        <a14:shadowObscured xmlns:a14="http://schemas.microsoft.com/office/drawing/2010/main"/>
+                        <a14:shadowObscured xmlns:a14="http://schemas.microsoft.com/office/drawing/2010/main" xmlns:wps="http://schemas.microsoft.com/office/word/2010/wordprocessingShape" xmlns:wpi="http://schemas.microsoft.com/office/word/2010/wordprocessingInk" xmlns:wpg="http://schemas.microsoft.com/office/word/2010/wordprocessingGroup" xmlns:w14="http://schemas.microsoft.com/office/word/2010/wordml" xmlns:w="http://schemas.openxmlformats.org/wordprocessingml/2006/main" xmlns:w10="urn:schemas-microsoft-com:office:word" xmlns:wp14="http://schemas.microsoft.com/office/word/2010/wordprocessingDrawing" xmlns:v="urn:schemas-microsoft-com:vml" xmlns:o="urn:schemas-microsoft-com:office:office" xmlns:mc="http://schemas.openxmlformats.org/markup-compatibility/2006" xmlns:wpc="http://schemas.microsoft.com/office/word/2010/wordprocessingCanvas" xmlns=""/>
                       </a:ext>
                     </a:extLst>
                   </pic:spPr>
@@ -1733,7 +1731,7 @@
       <w:r>
         <w:rPr>
           <w:noProof/>
-          <w:lang w:eastAsia="de-DE"/>
+          <w:lang w:val="de-AT" w:eastAsia="de-AT"/>
         </w:rPr>
         <w:drawing>
           <wp:inline distT="0" distB="0" distL="0" distR="0">
@@ -1751,7 +1749,7 @@
                     <pic:cNvPicPr/>
                   </pic:nvPicPr>
                   <pic:blipFill>
-                    <a:blip r:embed="rId10" cstate="print"/>
+                    <a:blip r:embed="rId9" cstate="print"/>
                     <a:stretch>
                       <a:fillRect/>
                     </a:stretch>
@@ -1774,7 +1772,7 @@
       <w:r>
         <w:rPr>
           <w:noProof/>
-          <w:lang w:eastAsia="de-DE"/>
+          <w:lang w:val="de-AT" w:eastAsia="de-AT"/>
         </w:rPr>
         <w:lastRenderedPageBreak/>
         <w:drawing>
@@ -1793,7 +1791,7 @@
                     <pic:cNvPicPr/>
                   </pic:nvPicPr>
                   <pic:blipFill>
-                    <a:blip r:embed="rId11" cstate="print"/>
+                    <a:blip r:embed="rId10" cstate="print"/>
                     <a:stretch>
                       <a:fillRect/>
                     </a:stretch>
@@ -1816,7 +1814,7 @@
       <w:r>
         <w:rPr>
           <w:noProof/>
-          <w:lang w:eastAsia="de-DE"/>
+          <w:lang w:val="de-AT" w:eastAsia="de-AT"/>
         </w:rPr>
         <w:lastRenderedPageBreak/>
         <w:drawing>
@@ -1835,7 +1833,7 @@
                     <pic:cNvPicPr/>
                   </pic:nvPicPr>
                   <pic:blipFill>
-                    <a:blip r:embed="rId12" cstate="print"/>
+                    <a:blip r:embed="rId11" cstate="print"/>
                     <a:stretch>
                       <a:fillRect/>
                     </a:stretch>
@@ -1858,7 +1856,7 @@
       <w:r>
         <w:rPr>
           <w:noProof/>
-          <w:lang w:eastAsia="de-DE"/>
+          <w:lang w:val="de-AT" w:eastAsia="de-AT"/>
         </w:rPr>
         <w:lastRenderedPageBreak/>
         <w:drawing>
@@ -1877,7 +1875,7 @@
                     <pic:cNvPicPr/>
                   </pic:nvPicPr>
                   <pic:blipFill>
-                    <a:blip r:embed="rId13" cstate="print"/>
+                    <a:blip r:embed="rId12" cstate="print"/>
                     <a:stretch>
                       <a:fillRect/>
                     </a:stretch>
@@ -1900,7 +1898,7 @@
       <w:r>
         <w:rPr>
           <w:noProof/>
-          <w:lang w:eastAsia="de-DE"/>
+          <w:lang w:val="de-AT" w:eastAsia="de-AT"/>
         </w:rPr>
         <w:lastRenderedPageBreak/>
         <w:drawing>
@@ -1919,7 +1917,7 @@
                     <pic:cNvPicPr/>
                   </pic:nvPicPr>
                   <pic:blipFill>
-                    <a:blip r:embed="rId14" cstate="print"/>
+                    <a:blip r:embed="rId13" cstate="print"/>
                     <a:stretch>
                       <a:fillRect/>
                     </a:stretch>
@@ -1942,7 +1940,7 @@
       <w:r>
         <w:rPr>
           <w:noProof/>
-          <w:lang w:eastAsia="de-DE"/>
+          <w:lang w:val="de-AT" w:eastAsia="de-AT"/>
         </w:rPr>
         <w:drawing>
           <wp:inline distT="0" distB="0" distL="0" distR="0">
@@ -1960,7 +1958,7 @@
                     <pic:cNvPicPr/>
                   </pic:nvPicPr>
                   <pic:blipFill>
-                    <a:blip r:embed="rId15" cstate="print"/>
+                    <a:blip r:embed="rId14" cstate="print"/>
                     <a:stretch>
                       <a:fillRect/>
                     </a:stretch>
@@ -1983,7 +1981,7 @@
       <w:r>
         <w:rPr>
           <w:noProof/>
-          <w:lang w:eastAsia="de-DE"/>
+          <w:lang w:val="de-AT" w:eastAsia="de-AT"/>
         </w:rPr>
         <w:lastRenderedPageBreak/>
         <w:drawing>
@@ -2002,7 +2000,7 @@
                     <pic:cNvPicPr/>
                   </pic:nvPicPr>
                   <pic:blipFill>
-                    <a:blip r:embed="rId16" cstate="print"/>
+                    <a:blip r:embed="rId15" cstate="print"/>
                     <a:stretch>
                       <a:fillRect/>
                     </a:stretch>
@@ -2025,7 +2023,7 @@
       <w:r>
         <w:rPr>
           <w:noProof/>
-          <w:lang w:eastAsia="de-DE"/>
+          <w:lang w:val="de-AT" w:eastAsia="de-AT"/>
         </w:rPr>
         <w:lastRenderedPageBreak/>
         <w:drawing>
@@ -2044,7 +2042,7 @@
                     <pic:cNvPicPr/>
                   </pic:nvPicPr>
                   <pic:blipFill>
-                    <a:blip r:embed="rId17" cstate="print"/>
+                    <a:blip r:embed="rId16" cstate="print"/>
                     <a:stretch>
                       <a:fillRect/>
                     </a:stretch>
@@ -2067,7 +2065,7 @@
       <w:r>
         <w:rPr>
           <w:noProof/>
-          <w:lang w:eastAsia="de-DE"/>
+          <w:lang w:val="de-AT" w:eastAsia="de-AT"/>
         </w:rPr>
         <w:lastRenderedPageBreak/>
         <w:drawing>
@@ -2086,7 +2084,7 @@
                     <pic:cNvPicPr/>
                   </pic:nvPicPr>
                   <pic:blipFill>
-                    <a:blip r:embed="rId18" cstate="print"/>
+                    <a:blip r:embed="rId17" cstate="print"/>
                     <a:stretch>
                       <a:fillRect/>
                     </a:stretch>
@@ -2109,7 +2107,7 @@
       <w:r>
         <w:rPr>
           <w:noProof/>
-          <w:lang w:eastAsia="de-DE"/>
+          <w:lang w:val="de-AT" w:eastAsia="de-AT"/>
         </w:rPr>
         <w:lastRenderedPageBreak/>
         <w:drawing>
@@ -2128,7 +2126,7 @@
                     <pic:cNvPicPr/>
                   </pic:nvPicPr>
                   <pic:blipFill>
-                    <a:blip r:embed="rId19" cstate="print"/>
+                    <a:blip r:embed="rId18" cstate="print"/>
                     <a:stretch>
                       <a:fillRect/>
                     </a:stretch>
@@ -2151,7 +2149,7 @@
       <w:r>
         <w:rPr>
           <w:noProof/>
-          <w:lang w:eastAsia="de-DE"/>
+          <w:lang w:val="de-AT" w:eastAsia="de-AT"/>
         </w:rPr>
         <w:drawing>
           <wp:inline distT="0" distB="0" distL="0" distR="0">
@@ -2169,7 +2167,7 @@
                     <pic:cNvPicPr/>
                   </pic:nvPicPr>
                   <pic:blipFill>
-                    <a:blip r:embed="rId20" cstate="print"/>
+                    <a:blip r:embed="rId19" cstate="print"/>
                     <a:stretch>
                       <a:fillRect/>
                     </a:stretch>
@@ -2192,7 +2190,7 @@
       <w:r>
         <w:rPr>
           <w:noProof/>
-          <w:lang w:eastAsia="de-DE"/>
+          <w:lang w:val="de-AT" w:eastAsia="de-AT"/>
         </w:rPr>
         <w:lastRenderedPageBreak/>
         <w:drawing>
@@ -2211,7 +2209,7 @@
                     <pic:cNvPicPr/>
                   </pic:nvPicPr>
                   <pic:blipFill>
-                    <a:blip r:embed="rId21" cstate="print"/>
+                    <a:blip r:embed="rId20" cstate="print"/>
                     <a:stretch>
                       <a:fillRect/>
                     </a:stretch>
@@ -2248,8 +2246,13 @@
       <w:pPr>
         <w:pStyle w:val="berschrift3"/>
       </w:pPr>
-      <w:r>
-        <w:t>Analytic + Events</w:t>
+      <w:proofErr w:type="spellStart"/>
+      <w:r>
+        <w:t>Analytic</w:t>
+      </w:r>
+      <w:proofErr w:type="spellEnd"/>
+      <w:r>
+        <w:t xml:space="preserve"> + Events</w:t>
       </w:r>
     </w:p>
     <w:p>
@@ -2259,7 +2262,7 @@
       <w:r>
         <w:rPr>
           <w:noProof/>
-          <w:lang w:eastAsia="de-DE"/>
+          <w:lang w:val="de-AT" w:eastAsia="de-AT"/>
         </w:rPr>
         <w:drawing>
           <wp:inline distT="0" distB="0" distL="0" distR="0">
@@ -2279,10 +2282,10 @@
                     </pic:cNvPicPr>
                   </pic:nvPicPr>
                   <pic:blipFill rotWithShape="1">
-                    <a:blip r:embed="rId22" cstate="print">
+                    <a:blip r:embed="rId21" cstate="print">
                       <a:extLst>
                         <a:ext uri="{28A0092B-C50C-407E-A947-70E740481C1C}">
-                          <a14:useLocalDpi xmlns:a14="http://schemas.microsoft.com/office/drawing/2010/main" val="0"/>
+                          <a14:useLocalDpi xmlns:a14="http://schemas.microsoft.com/office/drawing/2010/main" xmlns:wps="http://schemas.microsoft.com/office/word/2010/wordprocessingShape" xmlns:wpi="http://schemas.microsoft.com/office/word/2010/wordprocessingInk" xmlns:wpg="http://schemas.microsoft.com/office/word/2010/wordprocessingGroup" xmlns:w14="http://schemas.microsoft.com/office/word/2010/wordml" xmlns:w="http://schemas.openxmlformats.org/wordprocessingml/2006/main" xmlns:w10="urn:schemas-microsoft-com:office:word" xmlns:wp14="http://schemas.microsoft.com/office/word/2010/wordprocessingDrawing" xmlns:v="urn:schemas-microsoft-com:vml" xmlns:o="urn:schemas-microsoft-com:office:office" xmlns:mc="http://schemas.openxmlformats.org/markup-compatibility/2006" xmlns:wpc="http://schemas.microsoft.com/office/word/2010/wordprocessingCanvas" xmlns="" val="0"/>
                         </a:ext>
                       </a:extLst>
                     </a:blip>
@@ -2303,7 +2306,7 @@
                     </a:ln>
                     <a:extLst>
                       <a:ext uri="{53640926-AAD7-44D8-BBD7-CCE9431645EC}">
-                        <a14:shadowObscured xmlns:a14="http://schemas.microsoft.com/office/drawing/2010/main"/>
+                        <a14:shadowObscured xmlns:a14="http://schemas.microsoft.com/office/drawing/2010/main" xmlns:wps="http://schemas.microsoft.com/office/word/2010/wordprocessingShape" xmlns:wpi="http://schemas.microsoft.com/office/word/2010/wordprocessingInk" xmlns:wpg="http://schemas.microsoft.com/office/word/2010/wordprocessingGroup" xmlns:w14="http://schemas.microsoft.com/office/word/2010/wordml" xmlns:w="http://schemas.openxmlformats.org/wordprocessingml/2006/main" xmlns:w10="urn:schemas-microsoft-com:office:word" xmlns:wp14="http://schemas.microsoft.com/office/word/2010/wordprocessingDrawing" xmlns:v="urn:schemas-microsoft-com:vml" xmlns:o="urn:schemas-microsoft-com:office:office" xmlns:mc="http://schemas.openxmlformats.org/markup-compatibility/2006" xmlns:wpc="http://schemas.microsoft.com/office/word/2010/wordprocessingCanvas" xmlns=""/>
                       </a:ext>
                     </a:extLst>
                   </pic:spPr>
@@ -2313,9 +2316,11 @@
           </wp:inline>
         </w:drawing>
       </w:r>
+      <w:proofErr w:type="spellStart"/>
       <w:r>
         <w:t>Billing</w:t>
       </w:r>
+      <w:proofErr w:type="spellEnd"/>
     </w:p>
     <w:p>
       <w:pPr>
@@ -2324,7 +2329,7 @@
       <w:r>
         <w:rPr>
           <w:noProof/>
-          <w:lang w:eastAsia="de-DE"/>
+          <w:lang w:val="de-AT" w:eastAsia="de-AT"/>
         </w:rPr>
         <w:drawing>
           <wp:inline distT="0" distB="0" distL="0" distR="0">
@@ -2344,10 +2349,10 @@
                     </pic:cNvPicPr>
                   </pic:nvPicPr>
                   <pic:blipFill rotWithShape="1">
-                    <a:blip r:embed="rId22" cstate="print">
+                    <a:blip r:embed="rId21" cstate="print">
                       <a:extLst>
                         <a:ext uri="{28A0092B-C50C-407E-A947-70E740481C1C}">
-                          <a14:useLocalDpi xmlns:a14="http://schemas.microsoft.com/office/drawing/2010/main" val="0"/>
+                          <a14:useLocalDpi xmlns:a14="http://schemas.microsoft.com/office/drawing/2010/main" xmlns:wps="http://schemas.microsoft.com/office/word/2010/wordprocessingShape" xmlns:wpi="http://schemas.microsoft.com/office/word/2010/wordprocessingInk" xmlns:wpg="http://schemas.microsoft.com/office/word/2010/wordprocessingGroup" xmlns:w14="http://schemas.microsoft.com/office/word/2010/wordml" xmlns:w="http://schemas.openxmlformats.org/wordprocessingml/2006/main" xmlns:w10="urn:schemas-microsoft-com:office:word" xmlns:wp14="http://schemas.microsoft.com/office/word/2010/wordprocessingDrawing" xmlns:v="urn:schemas-microsoft-com:vml" xmlns:o="urn:schemas-microsoft-com:office:office" xmlns:mc="http://schemas.openxmlformats.org/markup-compatibility/2006" xmlns:wpc="http://schemas.microsoft.com/office/word/2010/wordprocessingCanvas" xmlns="" val="0"/>
                         </a:ext>
                       </a:extLst>
                     </a:blip>
@@ -2368,7 +2373,7 @@
                     </a:ln>
                     <a:extLst>
                       <a:ext uri="{53640926-AAD7-44D8-BBD7-CCE9431645EC}">
-                        <a14:shadowObscured xmlns:a14="http://schemas.microsoft.com/office/drawing/2010/main"/>
+                        <a14:shadowObscured xmlns:a14="http://schemas.microsoft.com/office/drawing/2010/main" xmlns:wps="http://schemas.microsoft.com/office/word/2010/wordprocessingShape" xmlns:wpi="http://schemas.microsoft.com/office/word/2010/wordprocessingInk" xmlns:wpg="http://schemas.microsoft.com/office/word/2010/wordprocessingGroup" xmlns:w14="http://schemas.microsoft.com/office/word/2010/wordml" xmlns:w="http://schemas.openxmlformats.org/wordprocessingml/2006/main" xmlns:w10="urn:schemas-microsoft-com:office:word" xmlns:wp14="http://schemas.microsoft.com/office/word/2010/wordprocessingDrawing" xmlns:v="urn:schemas-microsoft-com:vml" xmlns:o="urn:schemas-microsoft-com:office:office" xmlns:mc="http://schemas.openxmlformats.org/markup-compatibility/2006" xmlns:wpc="http://schemas.microsoft.com/office/word/2010/wordprocessingCanvas" xmlns=""/>
                       </a:ext>
                     </a:extLst>
                   </pic:spPr>
@@ -2396,17 +2401,19 @@
       <w:pPr>
         <w:pStyle w:val="berschrift3"/>
       </w:pPr>
+      <w:proofErr w:type="spellStart"/>
       <w:r>
         <w:lastRenderedPageBreak/>
         <w:t>Managemenclient</w:t>
       </w:r>
+      <w:proofErr w:type="spellEnd"/>
       <w:r>
         <w:rPr>
           <w:noProof/>
-          <w:lang w:eastAsia="de-DE"/>
+          <w:lang w:val="de-AT" w:eastAsia="de-AT"/>
         </w:rPr>
         <w:drawing>
-          <wp:inline distT="0" distB="0" distL="0" distR="0" wp14:anchorId="6E756983" wp14:editId="295DC91E">
+          <wp:inline distT="0" distB="0" distL="0" distR="0">
             <wp:extent cx="5838825" cy="2951261"/>
             <wp:effectExtent l="0" t="0" r="0" b="1905"/>
             <wp:docPr id="12" name="Grafik 12" descr="C:\Users\Daniel\Desktop\Class Diagram2.png"/>
@@ -2423,10 +2430,10 @@
                     </pic:cNvPicPr>
                   </pic:nvPicPr>
                   <pic:blipFill rotWithShape="1">
-                    <a:blip r:embed="rId22" cstate="print">
+                    <a:blip r:embed="rId21" cstate="print">
                       <a:extLst>
                         <a:ext uri="{28A0092B-C50C-407E-A947-70E740481C1C}">
-                          <a14:useLocalDpi xmlns:a14="http://schemas.microsoft.com/office/drawing/2010/main" val="0"/>
+                          <a14:useLocalDpi xmlns:a14="http://schemas.microsoft.com/office/drawing/2010/main" xmlns:wps="http://schemas.microsoft.com/office/word/2010/wordprocessingShape" xmlns:wpi="http://schemas.microsoft.com/office/word/2010/wordprocessingInk" xmlns:wpg="http://schemas.microsoft.com/office/word/2010/wordprocessingGroup" xmlns:w14="http://schemas.microsoft.com/office/word/2010/wordml" xmlns:w="http://schemas.openxmlformats.org/wordprocessingml/2006/main" xmlns:w10="urn:schemas-microsoft-com:office:word" xmlns:wp14="http://schemas.microsoft.com/office/word/2010/wordprocessingDrawing" xmlns:v="urn:schemas-microsoft-com:vml" xmlns:o="urn:schemas-microsoft-com:office:office" xmlns:mc="http://schemas.openxmlformats.org/markup-compatibility/2006" xmlns:wpc="http://schemas.microsoft.com/office/word/2010/wordprocessingCanvas" xmlns="" val="0"/>
                         </a:ext>
                       </a:extLst>
                     </a:blip>
@@ -2447,7 +2454,7 @@
                     </a:ln>
                     <a:extLst>
                       <a:ext uri="{53640926-AAD7-44D8-BBD7-CCE9431645EC}">
-                        <a14:shadowObscured xmlns:a14="http://schemas.microsoft.com/office/drawing/2010/main"/>
+                        <a14:shadowObscured xmlns:a14="http://schemas.microsoft.com/office/drawing/2010/main" xmlns:wps="http://schemas.microsoft.com/office/word/2010/wordprocessingShape" xmlns:wpi="http://schemas.microsoft.com/office/word/2010/wordprocessingInk" xmlns:wpg="http://schemas.microsoft.com/office/word/2010/wordprocessingGroup" xmlns:w14="http://schemas.microsoft.com/office/word/2010/wordml" xmlns:w="http://schemas.openxmlformats.org/wordprocessingml/2006/main" xmlns:w10="urn:schemas-microsoft-com:office:word" xmlns:wp14="http://schemas.microsoft.com/office/word/2010/wordprocessingDrawing" xmlns:v="urn:schemas-microsoft-com:vml" xmlns:o="urn:schemas-microsoft-com:office:office" xmlns:mc="http://schemas.openxmlformats.org/markup-compatibility/2006" xmlns:wpc="http://schemas.microsoft.com/office/word/2010/wordprocessingCanvas" xmlns=""/>
                       </a:ext>
                     </a:extLst>
                   </pic:spPr>
@@ -2462,15 +2469,25 @@
       <w:pPr>
         <w:pStyle w:val="berschrift3"/>
       </w:pPr>
-      <w:r>
-        <w:t>Testing Component</w:t>
-      </w:r>
+      <w:proofErr w:type="spellStart"/>
+      <w:r>
+        <w:t>Testing</w:t>
+      </w:r>
+      <w:proofErr w:type="spellEnd"/>
+      <w:r>
+        <w:t xml:space="preserve"> </w:t>
+      </w:r>
+      <w:proofErr w:type="spellStart"/>
+      <w:r>
+        <w:t>Component</w:t>
+      </w:r>
+      <w:proofErr w:type="spellEnd"/>
     </w:p>
     <w:p>
       <w:r>
         <w:rPr>
           <w:noProof/>
-          <w:lang w:eastAsia="de-DE"/>
+          <w:lang w:val="de-AT" w:eastAsia="de-AT"/>
         </w:rPr>
         <w:drawing>
           <wp:inline distT="0" distB="0" distL="0" distR="0">
@@ -2490,10 +2507,10 @@
                     </pic:cNvPicPr>
                   </pic:nvPicPr>
                   <pic:blipFill rotWithShape="1">
-                    <a:blip r:embed="rId22" cstate="print">
+                    <a:blip r:embed="rId21" cstate="print">
                       <a:extLst>
                         <a:ext uri="{28A0092B-C50C-407E-A947-70E740481C1C}">
-                          <a14:useLocalDpi xmlns:a14="http://schemas.microsoft.com/office/drawing/2010/main" val="0"/>
+                          <a14:useLocalDpi xmlns:a14="http://schemas.microsoft.com/office/drawing/2010/main" xmlns:wps="http://schemas.microsoft.com/office/word/2010/wordprocessingShape" xmlns:wpi="http://schemas.microsoft.com/office/word/2010/wordprocessingInk" xmlns:wpg="http://schemas.microsoft.com/office/word/2010/wordprocessingGroup" xmlns:w14="http://schemas.microsoft.com/office/word/2010/wordml" xmlns:w="http://schemas.openxmlformats.org/wordprocessingml/2006/main" xmlns:w10="urn:schemas-microsoft-com:office:word" xmlns:wp14="http://schemas.microsoft.com/office/word/2010/wordprocessingDrawing" xmlns:v="urn:schemas-microsoft-com:vml" xmlns:o="urn:schemas-microsoft-com:office:office" xmlns:mc="http://schemas.openxmlformats.org/markup-compatibility/2006" xmlns:wpc="http://schemas.microsoft.com/office/word/2010/wordprocessingCanvas" xmlns="" val="0"/>
                         </a:ext>
                       </a:extLst>
                     </a:blip>
@@ -2514,7 +2531,7 @@
                     </a:ln>
                     <a:extLst>
                       <a:ext uri="{53640926-AAD7-44D8-BBD7-CCE9431645EC}">
-                        <a14:shadowObscured xmlns:a14="http://schemas.microsoft.com/office/drawing/2010/main"/>
+                        <a14:shadowObscured xmlns:a14="http://schemas.microsoft.com/office/drawing/2010/main" xmlns:wps="http://schemas.microsoft.com/office/word/2010/wordprocessingShape" xmlns:wpi="http://schemas.microsoft.com/office/word/2010/wordprocessingInk" xmlns:wpg="http://schemas.microsoft.com/office/word/2010/wordprocessingGroup" xmlns:w14="http://schemas.microsoft.com/office/word/2010/wordml" xmlns:w="http://schemas.openxmlformats.org/wordprocessingml/2006/main" xmlns:w10="urn:schemas-microsoft-com:office:word" xmlns:wp14="http://schemas.microsoft.com/office/word/2010/wordprocessingDrawing" xmlns:v="urn:schemas-microsoft-com:vml" xmlns:o="urn:schemas-microsoft-com:office:office" xmlns:mc="http://schemas.openxmlformats.org/markup-compatibility/2006" xmlns:wpc="http://schemas.microsoft.com/office/word/2010/wordprocessingCanvas" xmlns=""/>
                       </a:ext>
                     </a:extLst>
                   </pic:spPr>
@@ -2559,7 +2576,7 @@
       <w:r>
         <w:rPr>
           <w:noProof/>
-          <w:lang w:eastAsia="de-DE"/>
+          <w:lang w:val="de-AT" w:eastAsia="de-AT"/>
         </w:rPr>
         <w:drawing>
           <wp:inline distT="0" distB="0" distL="0" distR="0">
@@ -2579,10 +2596,10 @@
                     </pic:cNvPicPr>
                   </pic:nvPicPr>
                   <pic:blipFill rotWithShape="1">
-                    <a:blip r:embed="rId23" cstate="print">
+                    <a:blip r:embed="rId22" cstate="print">
                       <a:extLst>
                         <a:ext uri="{28A0092B-C50C-407E-A947-70E740481C1C}">
-                          <a14:useLocalDpi xmlns:a14="http://schemas.microsoft.com/office/drawing/2010/main" val="0"/>
+                          <a14:useLocalDpi xmlns:a14="http://schemas.microsoft.com/office/drawing/2010/main" xmlns:wps="http://schemas.microsoft.com/office/word/2010/wordprocessingShape" xmlns:wpi="http://schemas.microsoft.com/office/word/2010/wordprocessingInk" xmlns:wpg="http://schemas.microsoft.com/office/word/2010/wordprocessingGroup" xmlns:w14="http://schemas.microsoft.com/office/word/2010/wordml" xmlns:w="http://schemas.openxmlformats.org/wordprocessingml/2006/main" xmlns:w10="urn:schemas-microsoft-com:office:word" xmlns:wp14="http://schemas.microsoft.com/office/word/2010/wordprocessingDrawing" xmlns:v="urn:schemas-microsoft-com:vml" xmlns:o="urn:schemas-microsoft-com:office:office" xmlns:mc="http://schemas.openxmlformats.org/markup-compatibility/2006" xmlns:wpc="http://schemas.microsoft.com/office/word/2010/wordprocessingCanvas" xmlns="" val="0"/>
                         </a:ext>
                       </a:extLst>
                     </a:blip>
@@ -2603,7 +2620,7 @@
                     </a:ln>
                     <a:extLst>
                       <a:ext uri="{53640926-AAD7-44D8-BBD7-CCE9431645EC}">
-                        <a14:shadowObscured xmlns:a14="http://schemas.microsoft.com/office/drawing/2010/main"/>
+                        <a14:shadowObscured xmlns:a14="http://schemas.microsoft.com/office/drawing/2010/main" xmlns:wps="http://schemas.microsoft.com/office/word/2010/wordprocessingShape" xmlns:wpi="http://schemas.microsoft.com/office/word/2010/wordprocessingInk" xmlns:wpg="http://schemas.microsoft.com/office/word/2010/wordprocessingGroup" xmlns:w14="http://schemas.microsoft.com/office/word/2010/wordml" xmlns:w="http://schemas.openxmlformats.org/wordprocessingml/2006/main" xmlns:w10="urn:schemas-microsoft-com:office:word" xmlns:wp14="http://schemas.microsoft.com/office/word/2010/wordprocessingDrawing" xmlns:v="urn:schemas-microsoft-com:vml" xmlns:o="urn:schemas-microsoft-com:office:office" xmlns:mc="http://schemas.openxmlformats.org/markup-compatibility/2006" xmlns:wpc="http://schemas.microsoft.com/office/word/2010/wordprocessingCanvas" xmlns=""/>
                       </a:ext>
                     </a:extLst>
                   </pic:spPr>
@@ -2634,7 +2651,7 @@
       <w:r>
         <w:rPr>
           <w:noProof/>
-          <w:lang w:eastAsia="de-DE"/>
+          <w:lang w:val="de-AT" w:eastAsia="de-AT"/>
         </w:rPr>
         <w:drawing>
           <wp:inline distT="0" distB="0" distL="0" distR="0">
@@ -2654,10 +2671,10 @@
                     </pic:cNvPicPr>
                   </pic:nvPicPr>
                   <pic:blipFill rotWithShape="1">
-                    <a:blip r:embed="rId23" cstate="print">
+                    <a:blip r:embed="rId22" cstate="print">
                       <a:extLst>
                         <a:ext uri="{28A0092B-C50C-407E-A947-70E740481C1C}">
-                          <a14:useLocalDpi xmlns:a14="http://schemas.microsoft.com/office/drawing/2010/main" val="0"/>
+                          <a14:useLocalDpi xmlns:a14="http://schemas.microsoft.com/office/drawing/2010/main" xmlns:wps="http://schemas.microsoft.com/office/word/2010/wordprocessingShape" xmlns:wpi="http://schemas.microsoft.com/office/word/2010/wordprocessingInk" xmlns:wpg="http://schemas.microsoft.com/office/word/2010/wordprocessingGroup" xmlns:w14="http://schemas.microsoft.com/office/word/2010/wordml" xmlns:w="http://schemas.openxmlformats.org/wordprocessingml/2006/main" xmlns:w10="urn:schemas-microsoft-com:office:word" xmlns:wp14="http://schemas.microsoft.com/office/word/2010/wordprocessingDrawing" xmlns:v="urn:schemas-microsoft-com:vml" xmlns:o="urn:schemas-microsoft-com:office:office" xmlns:mc="http://schemas.openxmlformats.org/markup-compatibility/2006" xmlns:wpc="http://schemas.microsoft.com/office/word/2010/wordprocessingCanvas" xmlns="" val="0"/>
                         </a:ext>
                       </a:extLst>
                     </a:blip>
@@ -2678,7 +2695,7 @@
                     </a:ln>
                     <a:extLst>
                       <a:ext uri="{53640926-AAD7-44D8-BBD7-CCE9431645EC}">
-                        <a14:shadowObscured xmlns:a14="http://schemas.microsoft.com/office/drawing/2010/main"/>
+                        <a14:shadowObscured xmlns:a14="http://schemas.microsoft.com/office/drawing/2010/main" xmlns:wps="http://schemas.microsoft.com/office/word/2010/wordprocessingShape" xmlns:wpi="http://schemas.microsoft.com/office/word/2010/wordprocessingInk" xmlns:wpg="http://schemas.microsoft.com/office/word/2010/wordprocessingGroup" xmlns:w14="http://schemas.microsoft.com/office/word/2010/wordml" xmlns:w="http://schemas.openxmlformats.org/wordprocessingml/2006/main" xmlns:w10="urn:schemas-microsoft-com:office:word" xmlns:wp14="http://schemas.microsoft.com/office/word/2010/wordprocessingDrawing" xmlns:v="urn:schemas-microsoft-com:vml" xmlns:o="urn:schemas-microsoft-com:office:office" xmlns:mc="http://schemas.openxmlformats.org/markup-compatibility/2006" xmlns:wpc="http://schemas.microsoft.com/office/word/2010/wordprocessingCanvas" xmlns=""/>
                       </a:ext>
                     </a:extLst>
                   </pic:spPr>
@@ -2719,7 +2736,7 @@
       <w:r>
         <w:rPr>
           <w:noProof/>
-          <w:lang w:eastAsia="de-DE"/>
+          <w:lang w:val="de-AT" w:eastAsia="de-AT"/>
         </w:rPr>
         <w:drawing>
           <wp:inline distT="0" distB="0" distL="0" distR="0">
@@ -2739,10 +2756,10 @@
                     </pic:cNvPicPr>
                   </pic:nvPicPr>
                   <pic:blipFill rotWithShape="1">
-                    <a:blip r:embed="rId24" cstate="print">
+                    <a:blip r:embed="rId23" cstate="print">
                       <a:extLst>
                         <a:ext uri="{28A0092B-C50C-407E-A947-70E740481C1C}">
-                          <a14:useLocalDpi xmlns:a14="http://schemas.microsoft.com/office/drawing/2010/main" val="0"/>
+                          <a14:useLocalDpi xmlns:a14="http://schemas.microsoft.com/office/drawing/2010/main" xmlns:wps="http://schemas.microsoft.com/office/word/2010/wordprocessingShape" xmlns:wpi="http://schemas.microsoft.com/office/word/2010/wordprocessingInk" xmlns:wpg="http://schemas.microsoft.com/office/word/2010/wordprocessingGroup" xmlns:w14="http://schemas.microsoft.com/office/word/2010/wordml" xmlns:w="http://schemas.openxmlformats.org/wordprocessingml/2006/main" xmlns:w10="urn:schemas-microsoft-com:office:word" xmlns:wp14="http://schemas.microsoft.com/office/word/2010/wordprocessingDrawing" xmlns:v="urn:schemas-microsoft-com:vml" xmlns:o="urn:schemas-microsoft-com:office:office" xmlns:mc="http://schemas.openxmlformats.org/markup-compatibility/2006" xmlns:wpc="http://schemas.microsoft.com/office/word/2010/wordprocessingCanvas" xmlns="" val="0"/>
                         </a:ext>
                       </a:extLst>
                     </a:blip>
@@ -2763,7 +2780,7 @@
                     </a:ln>
                     <a:extLst>
                       <a:ext uri="{53640926-AAD7-44D8-BBD7-CCE9431645EC}">
-                        <a14:shadowObscured xmlns:a14="http://schemas.microsoft.com/office/drawing/2010/main"/>
+                        <a14:shadowObscured xmlns:a14="http://schemas.microsoft.com/office/drawing/2010/main" xmlns:wps="http://schemas.microsoft.com/office/word/2010/wordprocessingShape" xmlns:wpi="http://schemas.microsoft.com/office/word/2010/wordprocessingInk" xmlns:wpg="http://schemas.microsoft.com/office/word/2010/wordprocessingGroup" xmlns:w14="http://schemas.microsoft.com/office/word/2010/wordml" xmlns:w="http://schemas.openxmlformats.org/wordprocessingml/2006/main" xmlns:w10="urn:schemas-microsoft-com:office:word" xmlns:wp14="http://schemas.microsoft.com/office/word/2010/wordprocessingDrawing" xmlns:v="urn:schemas-microsoft-com:vml" xmlns:o="urn:schemas-microsoft-com:office:office" xmlns:mc="http://schemas.openxmlformats.org/markup-compatibility/2006" xmlns:wpc="http://schemas.microsoft.com/office/word/2010/wordprocessingCanvas" xmlns=""/>
                       </a:ext>
                     </a:extLst>
                   </pic:spPr>
@@ -2778,18 +2795,20 @@
       <w:pPr>
         <w:pStyle w:val="berschrift3"/>
       </w:pPr>
+      <w:proofErr w:type="spellStart"/>
       <w:r>
         <w:t>FileHandler</w:t>
       </w:r>
+      <w:proofErr w:type="spellEnd"/>
     </w:p>
     <w:p>
       <w:r>
         <w:rPr>
           <w:noProof/>
-          <w:lang w:eastAsia="de-DE"/>
+          <w:lang w:val="de-AT" w:eastAsia="de-AT"/>
         </w:rPr>
         <w:drawing>
-          <wp:inline distT="0" distB="0" distL="0" distR="0" wp14:anchorId="6C19618F" wp14:editId="52F8205D">
+          <wp:inline distT="0" distB="0" distL="0" distR="0">
             <wp:extent cx="6424602" cy="2169994"/>
             <wp:effectExtent l="0" t="0" r="0" b="1905"/>
             <wp:docPr id="33" name="Grafik 33"/>
@@ -2804,7 +2823,7 @@
                     <pic:cNvPicPr/>
                   </pic:nvPicPr>
                   <pic:blipFill>
-                    <a:blip r:embed="rId25"/>
+                    <a:blip r:embed="rId24" cstate="print"/>
                     <a:stretch>
                       <a:fillRect/>
                     </a:stretch>
@@ -2838,10 +2857,10 @@
       <w:r>
         <w:rPr>
           <w:noProof/>
-          <w:lang w:eastAsia="de-DE"/>
+          <w:lang w:val="de-AT" w:eastAsia="de-AT"/>
         </w:rPr>
         <w:drawing>
-          <wp:inline distT="0" distB="0" distL="0" distR="0" wp14:anchorId="502CA813" wp14:editId="0E27D618">
+          <wp:inline distT="0" distB="0" distL="0" distR="0">
             <wp:extent cx="5760720" cy="3959500"/>
             <wp:effectExtent l="0" t="0" r="0" b="3175"/>
             <wp:docPr id="34" name="Grafik 34"/>
@@ -2856,7 +2875,7 @@
                     <pic:cNvPicPr/>
                   </pic:nvPicPr>
                   <pic:blipFill>
-                    <a:blip r:embed="rId26"/>
+                    <a:blip r:embed="rId25" cstate="print"/>
                     <a:stretch>
                       <a:fillRect/>
                     </a:stretch>
@@ -2925,10 +2944,10 @@
             <v:path o:extrusionok="f" gradientshapeok="t" o:connecttype="rect"/>
             <o:lock v:ext="edit" aspectratio="t"/>
           </v:shapetype>
-          <v:shape id="_x0000_i1025" type="#_x0000_t75" style="width:588.4pt;height:315.3pt" o:ole="">
-            <v:imagedata r:id="rId27" o:title=""/>
+          <v:shape id="_x0000_i1025" type="#_x0000_t75" style="width:588.15pt;height:315.1pt" o:ole="">
+            <v:imagedata r:id="rId26" o:title=""/>
           </v:shape>
-          <o:OLEObject Type="Embed" ProgID="Excel.Sheet.12" ShapeID="_x0000_i1025" DrawAspect="Content" ObjectID="_1453698143" r:id="rId28"/>
+          <o:OLEObject Type="Embed" ProgID="Excel.Sheet.12" ShapeID="_x0000_i1025" DrawAspect="Content" ObjectID="_1453698875" r:id="rId27"/>
         </w:object>
       </w:r>
       <w:r>
@@ -2949,7 +2968,15 @@
         <w:widowControl w:val="0"/>
       </w:pPr>
       <w:r>
-        <w:t>-&gt; Analytic Server</w:t>
+        <w:t xml:space="preserve">-&gt; </w:t>
+      </w:r>
+      <w:proofErr w:type="spellStart"/>
+      <w:r>
+        <w:t>Analytic</w:t>
+      </w:r>
+      <w:proofErr w:type="spellEnd"/>
+      <w:r>
+        <w:t xml:space="preserve"> Server</w:t>
       </w:r>
     </w:p>
     <w:p>
@@ -2957,8 +2984,29 @@
         <w:widowControl w:val="0"/>
       </w:pPr>
       <w:r>
-        <w:t>-&gt; Billing Server  (Frage GRAFIK?) schritte setzen, abrechnung erstellen -&gt; keine persistenz</w:t>
-      </w:r>
+        <w:t xml:space="preserve">-&gt; </w:t>
+      </w:r>
+      <w:proofErr w:type="spellStart"/>
+      <w:r>
+        <w:t>Billing</w:t>
+      </w:r>
+      <w:proofErr w:type="spellEnd"/>
+      <w:r>
+        <w:t xml:space="preserve"> Server  (Frage GRAFIK?) schritte setzen, </w:t>
+      </w:r>
+      <w:proofErr w:type="spellStart"/>
+      <w:r>
+        <w:t>abrechnung</w:t>
+      </w:r>
+      <w:proofErr w:type="spellEnd"/>
+      <w:r>
+        <w:t xml:space="preserve"> erstellen -&gt; keine </w:t>
+      </w:r>
+      <w:proofErr w:type="spellStart"/>
+      <w:r>
+        <w:t>persistenz</w:t>
+      </w:r>
+      <w:proofErr w:type="spellEnd"/>
     </w:p>
     <w:p>
       <w:pPr>
@@ -2971,7 +3019,35 @@
         <w:rPr>
           <w:lang w:val="en-US"/>
         </w:rPr>
-        <w:t>-&gt; Testing Load Client (Viele Clients machen bids etc.)</w:t>
+        <w:t>-&gt; Testing Load Client (</w:t>
+      </w:r>
+      <w:proofErr w:type="spellStart"/>
+      <w:r>
+        <w:rPr>
+          <w:lang w:val="en-US"/>
+        </w:rPr>
+        <w:t>Viele</w:t>
+      </w:r>
+      <w:proofErr w:type="spellEnd"/>
+      <w:r>
+        <w:rPr>
+          <w:lang w:val="en-US"/>
+        </w:rPr>
+        <w:t xml:space="preserve"> Clients </w:t>
+      </w:r>
+      <w:proofErr w:type="spellStart"/>
+      <w:r>
+        <w:rPr>
+          <w:lang w:val="en-US"/>
+        </w:rPr>
+        <w:t>machen</w:t>
+      </w:r>
+      <w:proofErr w:type="spellEnd"/>
+      <w:r>
+        <w:rPr>
+          <w:lang w:val="en-US"/>
+        </w:rPr>
+        <w:t xml:space="preserve"> bids etc.)</w:t>
       </w:r>
     </w:p>
     <w:p>
@@ -2979,7 +3055,31 @@
         <w:widowControl w:val="0"/>
       </w:pPr>
       <w:r>
-        <w:t>-&gt; Management Client (Befehle für Billing Server, Benachrichtungungen etc)</w:t>
+        <w:t xml:space="preserve">-&gt; Management Client (Befehle für </w:t>
+      </w:r>
+      <w:proofErr w:type="spellStart"/>
+      <w:r>
+        <w:t>Billing</w:t>
+      </w:r>
+      <w:proofErr w:type="spellEnd"/>
+      <w:r>
+        <w:t xml:space="preserve"> Server, </w:t>
+      </w:r>
+      <w:proofErr w:type="spellStart"/>
+      <w:r>
+        <w:t>Benachrichtungungen</w:t>
+      </w:r>
+      <w:proofErr w:type="spellEnd"/>
+      <w:r>
+        <w:t xml:space="preserve"> </w:t>
+      </w:r>
+      <w:proofErr w:type="spellStart"/>
+      <w:r>
+        <w:t>etc</w:t>
+      </w:r>
+      <w:proofErr w:type="spellEnd"/>
+      <w:r>
+        <w:t>)</w:t>
       </w:r>
     </w:p>
     <w:p>
@@ -2992,7 +3092,31 @@
         <w:widowControl w:val="0"/>
       </w:pPr>
       <w:r>
-        <w:t>Altes Programm →  List-&gt; ConcurrentHashMap, Eigene Exceptions → UDP Notification brauchen wir nicht mehr</w:t>
+        <w:t xml:space="preserve">Altes Programm →  List-&gt; </w:t>
+      </w:r>
+      <w:proofErr w:type="spellStart"/>
+      <w:r>
+        <w:t>ConcurrentHashMap</w:t>
+      </w:r>
+      <w:proofErr w:type="spellEnd"/>
+      <w:r>
+        <w:t xml:space="preserve">, Eigene </w:t>
+      </w:r>
+      <w:proofErr w:type="spellStart"/>
+      <w:r>
+        <w:t>Exceptions</w:t>
+      </w:r>
+      <w:proofErr w:type="spellEnd"/>
+      <w:r>
+        <w:t xml:space="preserve"> → UDP </w:t>
+      </w:r>
+      <w:proofErr w:type="spellStart"/>
+      <w:r>
+        <w:t>Notification</w:t>
+      </w:r>
+      <w:proofErr w:type="spellEnd"/>
+      <w:r>
+        <w:t xml:space="preserve"> brauchen wir nicht mehr</w:t>
       </w:r>
     </w:p>
     <w:p>
@@ -3015,16 +3139,39 @@
         <w:widowControl w:val="0"/>
       </w:pPr>
       <w:r>
-        <w:t>UML-Klassendiagramm → Krepela, Traxler</w:t>
-      </w:r>
+        <w:t xml:space="preserve">UML-Klassendiagramm → </w:t>
+      </w:r>
+      <w:proofErr w:type="spellStart"/>
+      <w:r>
+        <w:t>Krepela</w:t>
+      </w:r>
+      <w:proofErr w:type="spellEnd"/>
+      <w:r>
+        <w:t xml:space="preserve">, </w:t>
+      </w:r>
+      <w:proofErr w:type="spellStart"/>
+      <w:r>
+        <w:t>Traxler</w:t>
+      </w:r>
+      <w:proofErr w:type="spellEnd"/>
     </w:p>
     <w:p>
       <w:pPr>
         <w:widowControl w:val="0"/>
       </w:pPr>
-      <w:r>
-        <w:t>Aktivitätdiagrann → Lipovits</w:t>
-      </w:r>
+      <w:proofErr w:type="spellStart"/>
+      <w:r>
+        <w:t>Aktivitätdiagrann</w:t>
+      </w:r>
+      <w:proofErr w:type="spellEnd"/>
+      <w:r>
+        <w:t xml:space="preserve"> → </w:t>
+      </w:r>
+      <w:proofErr w:type="spellStart"/>
+      <w:r>
+        <w:t>Lipovits</w:t>
+      </w:r>
+      <w:proofErr w:type="spellEnd"/>
       <w:r>
         <w:tab/>
       </w:r>
@@ -3040,7 +3187,21 @@
         <w:rPr>
           <w:lang w:val="en-US"/>
         </w:rPr>
-        <w:t>Use Case Diagramme → Reichmann</w:t>
+        <w:t xml:space="preserve">Use Case </w:t>
+      </w:r>
+      <w:proofErr w:type="spellStart"/>
+      <w:r>
+        <w:rPr>
+          <w:lang w:val="en-US"/>
+        </w:rPr>
+        <w:t>Diagramme</w:t>
+      </w:r>
+      <w:proofErr w:type="spellEnd"/>
+      <w:r>
+        <w:rPr>
+          <w:lang w:val="en-US"/>
+        </w:rPr>
+        <w:t xml:space="preserve"> → Reichmann</w:t>
       </w:r>
     </w:p>
     <w:p>
@@ -3054,8 +3215,16 @@
         <w:rPr>
           <w:lang w:val="en-US"/>
         </w:rPr>
-        <w:t>Checker → Tattyrek</w:t>
-      </w:r>
+        <w:t xml:space="preserve">Checker → </w:t>
+      </w:r>
+      <w:proofErr w:type="spellStart"/>
+      <w:r>
+        <w:rPr>
+          <w:lang w:val="en-US"/>
+        </w:rPr>
+        <w:t>Tattyrek</w:t>
+      </w:r>
+      <w:proofErr w:type="spellEnd"/>
     </w:p>
     <w:p>
       <w:pPr>
@@ -3115,8 +3284,13 @@
         <w:contextualSpacing/>
       </w:pPr>
       <w:r>
-        <w:t>RMI-Verbindungen → Traxler</w:t>
-      </w:r>
+        <w:t xml:space="preserve">RMI-Verbindungen → </w:t>
+      </w:r>
+      <w:proofErr w:type="spellStart"/>
+      <w:r>
+        <w:t>Traxler</w:t>
+      </w:r>
+      <w:proofErr w:type="spellEnd"/>
     </w:p>
     <w:p>
       <w:pPr>
@@ -3129,9 +3303,19 @@
         <w:ind w:hanging="359"/>
         <w:contextualSpacing/>
       </w:pPr>
-      <w:r>
-        <w:t>Analytics Server → Reichmann, Tattyrek</w:t>
-      </w:r>
+      <w:proofErr w:type="spellStart"/>
+      <w:r>
+        <w:t>Analytics</w:t>
+      </w:r>
+      <w:proofErr w:type="spellEnd"/>
+      <w:r>
+        <w:t xml:space="preserve"> Server → Reichmann, </w:t>
+      </w:r>
+      <w:proofErr w:type="spellStart"/>
+      <w:r>
+        <w:t>Tattyrek</w:t>
+      </w:r>
+      <w:proofErr w:type="spellEnd"/>
     </w:p>
     <w:p>
       <w:pPr>
@@ -3144,9 +3328,19 @@
         <w:ind w:hanging="359"/>
         <w:contextualSpacing/>
       </w:pPr>
-      <w:r>
-        <w:t>Billing Server → Krepela</w:t>
-      </w:r>
+      <w:proofErr w:type="spellStart"/>
+      <w:r>
+        <w:t>Billing</w:t>
+      </w:r>
+      <w:proofErr w:type="spellEnd"/>
+      <w:r>
+        <w:t xml:space="preserve"> Server → </w:t>
+      </w:r>
+      <w:proofErr w:type="spellStart"/>
+      <w:r>
+        <w:t>Krepela</w:t>
+      </w:r>
+      <w:proofErr w:type="spellEnd"/>
     </w:p>
     <w:p>
       <w:pPr>
@@ -3160,8 +3354,13 @@
         <w:contextualSpacing/>
       </w:pPr>
       <w:r>
-        <w:t>Management Client →  Lipovits</w:t>
-      </w:r>
+        <w:t xml:space="preserve">Management Client →  </w:t>
+      </w:r>
+      <w:proofErr w:type="spellStart"/>
+      <w:r>
+        <w:t>Lipovits</w:t>
+      </w:r>
+      <w:proofErr w:type="spellEnd"/>
       <w:r>
         <w:tab/>
       </w:r>
@@ -3177,9 +3376,27 @@
         <w:ind w:hanging="359"/>
         <w:contextualSpacing/>
       </w:pPr>
-      <w:r>
-        <w:t>Testing Component  → Lipovits</w:t>
-      </w:r>
+      <w:proofErr w:type="spellStart"/>
+      <w:r>
+        <w:t>Testing</w:t>
+      </w:r>
+      <w:proofErr w:type="spellEnd"/>
+      <w:r>
+        <w:t xml:space="preserve"> </w:t>
+      </w:r>
+      <w:proofErr w:type="spellStart"/>
+      <w:r>
+        <w:t>Component</w:t>
+      </w:r>
+      <w:proofErr w:type="spellEnd"/>
+      <w:r>
+        <w:t xml:space="preserve">  → </w:t>
+      </w:r>
+      <w:proofErr w:type="spellStart"/>
+      <w:r>
+        <w:t>Lipovits</w:t>
+      </w:r>
+      <w:proofErr w:type="spellEnd"/>
     </w:p>
     <w:p>
       <w:pPr>
@@ -3193,7 +3410,23 @@
         <w:contextualSpacing/>
       </w:pPr>
       <w:r>
-        <w:t>Model →Tattyrek (Model JUnitTests)</w:t>
+        <w:t>Model →</w:t>
+      </w:r>
+      <w:proofErr w:type="spellStart"/>
+      <w:r>
+        <w:t>Tattyrek</w:t>
+      </w:r>
+      <w:proofErr w:type="spellEnd"/>
+      <w:r>
+        <w:t xml:space="preserve"> (Model </w:t>
+      </w:r>
+      <w:proofErr w:type="spellStart"/>
+      <w:r>
+        <w:t>JUnitTests</w:t>
+      </w:r>
+      <w:proofErr w:type="spellEnd"/>
+      <w:r>
+        <w:t>)</w:t>
       </w:r>
     </w:p>
     <w:p>
@@ -3207,8 +3440,21 @@
         <w:ind w:hanging="359"/>
         <w:contextualSpacing/>
       </w:pPr>
-      <w:r>
-        <w:t xml:space="preserve">Ausbesssern alten Code → Traxler, Reichmann </w:t>
+      <w:proofErr w:type="spellStart"/>
+      <w:r>
+        <w:t>Ausbesssern</w:t>
+      </w:r>
+      <w:proofErr w:type="spellEnd"/>
+      <w:r>
+        <w:t xml:space="preserve"> alten Code → </w:t>
+      </w:r>
+      <w:proofErr w:type="spellStart"/>
+      <w:r>
+        <w:t>Traxler</w:t>
+      </w:r>
+      <w:proofErr w:type="spellEnd"/>
+      <w:r>
+        <w:t xml:space="preserve">, Reichmann </w:t>
       </w:r>
     </w:p>
     <w:p>
@@ -3222,8 +3468,13 @@
         <w:ind w:hanging="359"/>
         <w:contextualSpacing/>
       </w:pPr>
-      <w:r>
-        <w:t>Ant,Protokoll → Reichmann</w:t>
+      <w:proofErr w:type="spellStart"/>
+      <w:r>
+        <w:t>Ant,Protokoll</w:t>
+      </w:r>
+      <w:proofErr w:type="spellEnd"/>
+      <w:r>
+        <w:t xml:space="preserve"> → Reichmann</w:t>
       </w:r>
     </w:p>
     <w:p>
@@ -3314,7 +3565,15 @@
     </w:p>
     <w:p>
       <w:r>
-        <w:t>Management-Client: (Lipovits)</w:t>
+        <w:t>Management-Client: (</w:t>
+      </w:r>
+      <w:proofErr w:type="spellStart"/>
+      <w:r>
+        <w:t>Lipovits</w:t>
+      </w:r>
+      <w:proofErr w:type="spellEnd"/>
+      <w:r>
+        <w:t>)</w:t>
       </w:r>
     </w:p>
     <w:p>
@@ -3346,13 +3605,47 @@
         </w:rPr>
         <w:t xml:space="preserve">eigene </w:t>
       </w:r>
-      <w:r>
-        <w:t>Exception geworden (außer nicht beötigt)</w:t>
-      </w:r>
-    </w:p>
-    <w:p>
-      <w:r>
-        <w:t>Load-Testing Component: (Lipovits)</w:t>
+      <w:proofErr w:type="spellStart"/>
+      <w:r>
+        <w:t>Exception</w:t>
+      </w:r>
+      <w:proofErr w:type="spellEnd"/>
+      <w:r>
+        <w:t xml:space="preserve"> geworden (außer nicht </w:t>
+      </w:r>
+      <w:proofErr w:type="spellStart"/>
+      <w:r>
+        <w:t>beötigt</w:t>
+      </w:r>
+      <w:proofErr w:type="spellEnd"/>
+      <w:r>
+        <w:t>)</w:t>
+      </w:r>
+    </w:p>
+    <w:p>
+      <w:proofErr w:type="spellStart"/>
+      <w:r>
+        <w:t>Load-Testing</w:t>
+      </w:r>
+      <w:proofErr w:type="spellEnd"/>
+      <w:r>
+        <w:t xml:space="preserve"> </w:t>
+      </w:r>
+      <w:proofErr w:type="spellStart"/>
+      <w:r>
+        <w:t>Component</w:t>
+      </w:r>
+      <w:proofErr w:type="spellEnd"/>
+      <w:r>
+        <w:t>: (</w:t>
+      </w:r>
+      <w:proofErr w:type="spellStart"/>
+      <w:r>
+        <w:t>Lipovits</w:t>
+      </w:r>
+      <w:proofErr w:type="spellEnd"/>
+      <w:r>
+        <w:t>)</w:t>
       </w:r>
     </w:p>
     <w:p>
@@ -3376,7 +3669,23 @@
         </w:numPr>
       </w:pPr>
       <w:r>
-        <w:t>Liste an Clients (Package Client aus altem src) erstellen</w:t>
+        <w:t>Liste an Clients (</w:t>
+      </w:r>
+      <w:proofErr w:type="spellStart"/>
+      <w:r>
+        <w:t>Package</w:t>
+      </w:r>
+      <w:proofErr w:type="spellEnd"/>
+      <w:r>
+        <w:t xml:space="preserve"> Client aus altem </w:t>
+      </w:r>
+      <w:proofErr w:type="spellStart"/>
+      <w:r>
+        <w:t>src</w:t>
+      </w:r>
+      <w:proofErr w:type="spellEnd"/>
+      <w:r>
+        <w:t>) erstellen</w:t>
       </w:r>
     </w:p>
     <w:p>
@@ -3390,24 +3699,96 @@
           <w:lang w:val="en-US"/>
         </w:rPr>
       </w:pPr>
-      <w:r>
-        <w:rPr>
-          <w:lang w:val="en-US"/>
-        </w:rPr>
-        <w:t>Implementieren Fake_Cli (Stichwort InputStream)</w:t>
-      </w:r>
-    </w:p>
-    <w:p>
-      <w:pPr>
-        <w:rPr>
-          <w:lang w:val="en-US"/>
-        </w:rPr>
-      </w:pPr>
-      <w:r>
-        <w:rPr>
-          <w:lang w:val="en-US"/>
-        </w:rPr>
-        <w:t>BillingServer + Secure (Krepela)</w:t>
+      <w:proofErr w:type="spellStart"/>
+      <w:r>
+        <w:rPr>
+          <w:lang w:val="en-US"/>
+        </w:rPr>
+        <w:t>Implementieren</w:t>
+      </w:r>
+      <w:proofErr w:type="spellEnd"/>
+      <w:r>
+        <w:rPr>
+          <w:lang w:val="en-US"/>
+        </w:rPr>
+        <w:t xml:space="preserve"> </w:t>
+      </w:r>
+      <w:proofErr w:type="spellStart"/>
+      <w:r>
+        <w:rPr>
+          <w:lang w:val="en-US"/>
+        </w:rPr>
+        <w:t>Fake_Cli</w:t>
+      </w:r>
+      <w:proofErr w:type="spellEnd"/>
+      <w:r>
+        <w:rPr>
+          <w:lang w:val="en-US"/>
+        </w:rPr>
+        <w:t xml:space="preserve"> (</w:t>
+      </w:r>
+      <w:proofErr w:type="spellStart"/>
+      <w:r>
+        <w:rPr>
+          <w:lang w:val="en-US"/>
+        </w:rPr>
+        <w:t>Stichwort</w:t>
+      </w:r>
+      <w:proofErr w:type="spellEnd"/>
+      <w:r>
+        <w:rPr>
+          <w:lang w:val="en-US"/>
+        </w:rPr>
+        <w:t xml:space="preserve"> </w:t>
+      </w:r>
+      <w:proofErr w:type="spellStart"/>
+      <w:r>
+        <w:rPr>
+          <w:lang w:val="en-US"/>
+        </w:rPr>
+        <w:t>InputStream</w:t>
+      </w:r>
+      <w:proofErr w:type="spellEnd"/>
+      <w:r>
+        <w:rPr>
+          <w:lang w:val="en-US"/>
+        </w:rPr>
+        <w:t>)</w:t>
+      </w:r>
+    </w:p>
+    <w:p>
+      <w:pPr>
+        <w:rPr>
+          <w:lang w:val="en-US"/>
+        </w:rPr>
+      </w:pPr>
+      <w:proofErr w:type="spellStart"/>
+      <w:r>
+        <w:rPr>
+          <w:lang w:val="en-US"/>
+        </w:rPr>
+        <w:t>BillingServer</w:t>
+      </w:r>
+      <w:proofErr w:type="spellEnd"/>
+      <w:r>
+        <w:rPr>
+          <w:lang w:val="en-US"/>
+        </w:rPr>
+        <w:t xml:space="preserve"> + Secure (</w:t>
+      </w:r>
+      <w:proofErr w:type="spellStart"/>
+      <w:r>
+        <w:rPr>
+          <w:lang w:val="en-US"/>
+        </w:rPr>
+        <w:t>Krepela</w:t>
+      </w:r>
+      <w:proofErr w:type="spellEnd"/>
+      <w:r>
+        <w:rPr>
+          <w:lang w:val="en-US"/>
+        </w:rPr>
+        <w:t>)</w:t>
       </w:r>
     </w:p>
     <w:p>
@@ -3421,12 +3802,28 @@
           <w:lang w:val="en-US"/>
         </w:rPr>
       </w:pPr>
-      <w:r>
-        <w:rPr>
-          <w:lang w:val="en-US"/>
-        </w:rPr>
-        <w:t>Erstellen von PriceSteps</w:t>
-      </w:r>
+      <w:proofErr w:type="spellStart"/>
+      <w:r>
+        <w:rPr>
+          <w:lang w:val="en-US"/>
+        </w:rPr>
+        <w:t>Erstellen</w:t>
+      </w:r>
+      <w:proofErr w:type="spellEnd"/>
+      <w:r>
+        <w:rPr>
+          <w:lang w:val="en-US"/>
+        </w:rPr>
+        <w:t xml:space="preserve"> von </w:t>
+      </w:r>
+      <w:proofErr w:type="spellStart"/>
+      <w:r>
+        <w:rPr>
+          <w:lang w:val="en-US"/>
+        </w:rPr>
+        <w:t>PriceSteps</w:t>
+      </w:r>
+      <w:proofErr w:type="spellEnd"/>
     </w:p>
     <w:p>
       <w:pPr>
@@ -3439,12 +3836,28 @@
           <w:lang w:val="en-US"/>
         </w:rPr>
       </w:pPr>
-      <w:r>
-        <w:rPr>
-          <w:lang w:val="en-US"/>
-        </w:rPr>
-        <w:t>Löschen von PriceSteps</w:t>
-      </w:r>
+      <w:proofErr w:type="spellStart"/>
+      <w:r>
+        <w:rPr>
+          <w:lang w:val="en-US"/>
+        </w:rPr>
+        <w:t>Löschen</w:t>
+      </w:r>
+      <w:proofErr w:type="spellEnd"/>
+      <w:r>
+        <w:rPr>
+          <w:lang w:val="en-US"/>
+        </w:rPr>
+        <w:t xml:space="preserve"> von </w:t>
+      </w:r>
+      <w:proofErr w:type="spellStart"/>
+      <w:r>
+        <w:rPr>
+          <w:lang w:val="en-US"/>
+        </w:rPr>
+        <w:t>PriceSteps</w:t>
+      </w:r>
+      <w:proofErr w:type="spellEnd"/>
     </w:p>
     <w:p>
       <w:pPr>
@@ -3457,12 +3870,70 @@
           <w:lang w:val="en-US"/>
         </w:rPr>
       </w:pPr>
-      <w:r>
-        <w:rPr>
-          <w:lang w:val="en-US"/>
-        </w:rPr>
-        <w:t>Anzeigen der PriceSteps schön formatiert</w:t>
-      </w:r>
+      <w:proofErr w:type="spellStart"/>
+      <w:r>
+        <w:rPr>
+          <w:lang w:val="en-US"/>
+        </w:rPr>
+        <w:t>Anzeigen</w:t>
+      </w:r>
+      <w:proofErr w:type="spellEnd"/>
+      <w:r>
+        <w:rPr>
+          <w:lang w:val="en-US"/>
+        </w:rPr>
+        <w:t xml:space="preserve"> </w:t>
+      </w:r>
+      <w:proofErr w:type="spellStart"/>
+      <w:r>
+        <w:rPr>
+          <w:lang w:val="en-US"/>
+        </w:rPr>
+        <w:t>der</w:t>
+      </w:r>
+      <w:proofErr w:type="spellEnd"/>
+      <w:r>
+        <w:rPr>
+          <w:lang w:val="en-US"/>
+        </w:rPr>
+        <w:t xml:space="preserve"> </w:t>
+      </w:r>
+      <w:proofErr w:type="spellStart"/>
+      <w:r>
+        <w:rPr>
+          <w:lang w:val="en-US"/>
+        </w:rPr>
+        <w:t>PriceSteps</w:t>
+      </w:r>
+      <w:proofErr w:type="spellEnd"/>
+      <w:r>
+        <w:rPr>
+          <w:lang w:val="en-US"/>
+        </w:rPr>
+        <w:t xml:space="preserve"> </w:t>
+      </w:r>
+      <w:proofErr w:type="spellStart"/>
+      <w:r>
+        <w:rPr>
+          <w:lang w:val="en-US"/>
+        </w:rPr>
+        <w:t>schön</w:t>
+      </w:r>
+      <w:proofErr w:type="spellEnd"/>
+      <w:r>
+        <w:rPr>
+          <w:lang w:val="en-US"/>
+        </w:rPr>
+        <w:t xml:space="preserve"> </w:t>
+      </w:r>
+      <w:proofErr w:type="spellStart"/>
+      <w:r>
+        <w:rPr>
+          <w:lang w:val="en-US"/>
+        </w:rPr>
+        <w:t>formatiert</w:t>
+      </w:r>
+      <w:proofErr w:type="spellEnd"/>
     </w:p>
     <w:p>
       <w:pPr>
@@ -3473,7 +3944,23 @@
         </w:numPr>
       </w:pPr>
       <w:r>
-        <w:t>Anmelden mittels Username + pwd, auslesen aus Property-File (siehe Angabe); Vermittlung muss noch nicht erfolgen</w:t>
+        <w:t xml:space="preserve">Anmelden mittels </w:t>
+      </w:r>
+      <w:proofErr w:type="spellStart"/>
+      <w:r>
+        <w:t>Username</w:t>
+      </w:r>
+      <w:proofErr w:type="spellEnd"/>
+      <w:r>
+        <w:t xml:space="preserve"> + </w:t>
+      </w:r>
+      <w:proofErr w:type="spellStart"/>
+      <w:r>
+        <w:t>pwd</w:t>
+      </w:r>
+      <w:proofErr w:type="spellEnd"/>
+      <w:r>
+        <w:t>, auslesen aus Property-File (siehe Angabe); Vermittlung muss noch nicht erfolgen</w:t>
       </w:r>
     </w:p>
     <w:p>
@@ -3489,8 +3976,13 @@
       </w:r>
     </w:p>
     <w:p>
-      <w:r>
-        <w:t>AnalyticsServer (Reichmann)</w:t>
+      <w:proofErr w:type="spellStart"/>
+      <w:r>
+        <w:t>AnalyticsServer</w:t>
+      </w:r>
+      <w:proofErr w:type="spellEnd"/>
+      <w:r>
+        <w:t xml:space="preserve"> (Reichmann)</w:t>
       </w:r>
     </w:p>
     <w:p>
@@ -3502,7 +3994,15 @@
         </w:numPr>
       </w:pPr>
       <w:r>
-        <w:t>Alle Events als Models erstellt und entsprechende HashMap angelegt</w:t>
+        <w:t xml:space="preserve">Alle Events als Models erstellt und entsprechende </w:t>
+      </w:r>
+      <w:proofErr w:type="spellStart"/>
+      <w:r>
+        <w:t>HashMap</w:t>
+      </w:r>
+      <w:proofErr w:type="spellEnd"/>
+      <w:r>
+        <w:t xml:space="preserve"> angelegt</w:t>
       </w:r>
     </w:p>
     <w:p>
@@ -3539,7 +4039,15 @@
         </w:numPr>
       </w:pPr>
       <w:r>
-        <w:t>Passende Events zu einem Regex finden</w:t>
+        <w:t xml:space="preserve">Passende Events zu einem </w:t>
+      </w:r>
+      <w:proofErr w:type="spellStart"/>
+      <w:r>
+        <w:t>Regex</w:t>
+      </w:r>
+      <w:proofErr w:type="spellEnd"/>
+      <w:r>
+        <w:t xml:space="preserve"> finden</w:t>
       </w:r>
     </w:p>
     <w:p>
@@ -3551,12 +4059,28 @@
         </w:numPr>
       </w:pPr>
       <w:r>
-        <w:t>Überlegen von Notifications zu einem Event</w:t>
-      </w:r>
-    </w:p>
-    <w:p>
-      <w:r>
-        <w:t>RMI-Verbindungen (Traxler)</w:t>
+        <w:t xml:space="preserve">Überlegen von </w:t>
+      </w:r>
+      <w:proofErr w:type="spellStart"/>
+      <w:r>
+        <w:t>Notifications</w:t>
+      </w:r>
+      <w:proofErr w:type="spellEnd"/>
+      <w:r>
+        <w:t xml:space="preserve"> zu einem Event</w:t>
+      </w:r>
+    </w:p>
+    <w:p>
+      <w:r>
+        <w:t>RMI-Verbindungen (</w:t>
+      </w:r>
+      <w:proofErr w:type="spellStart"/>
+      <w:r>
+        <w:t>Traxler</w:t>
+      </w:r>
+      <w:proofErr w:type="spellEnd"/>
+      <w:r>
+        <w:t>)</w:t>
       </w:r>
     </w:p>
     <w:p>
@@ -3579,8 +4103,13 @@
           <w:numId w:val="7"/>
         </w:numPr>
       </w:pPr>
-      <w:r>
-        <w:t>Stubs implementiert</w:t>
+      <w:proofErr w:type="spellStart"/>
+      <w:r>
+        <w:t>Stubs</w:t>
+      </w:r>
+      <w:proofErr w:type="spellEnd"/>
+      <w:r>
+        <w:t xml:space="preserve"> implementiert</w:t>
       </w:r>
     </w:p>
     <w:p>
@@ -3592,12 +4121,36 @@
         </w:numPr>
       </w:pPr>
       <w:r>
-        <w:t>Sozusagen fertig um die Componenten nurnoch verbinden zu müssen</w:t>
-      </w:r>
-    </w:p>
-    <w:p>
-      <w:r>
-        <w:t>Alter Server: (Traxler/Reichmann)</w:t>
+        <w:t xml:space="preserve">Sozusagen fertig um die </w:t>
+      </w:r>
+      <w:proofErr w:type="spellStart"/>
+      <w:r>
+        <w:t>Componenten</w:t>
+      </w:r>
+      <w:proofErr w:type="spellEnd"/>
+      <w:r>
+        <w:t xml:space="preserve"> </w:t>
+      </w:r>
+      <w:proofErr w:type="spellStart"/>
+      <w:r>
+        <w:t>nurnoch</w:t>
+      </w:r>
+      <w:proofErr w:type="spellEnd"/>
+      <w:r>
+        <w:t xml:space="preserve"> verbinden zu müssen</w:t>
+      </w:r>
+    </w:p>
+    <w:p>
+      <w:r>
+        <w:t>Alter Server: (</w:t>
+      </w:r>
+      <w:proofErr w:type="spellStart"/>
+      <w:r>
+        <w:t>Traxler</w:t>
+      </w:r>
+      <w:proofErr w:type="spellEnd"/>
+      <w:r>
+        <w:t>/Reichmann)</w:t>
       </w:r>
     </w:p>
     <w:p>
@@ -3609,7 +4162,15 @@
         </w:numPr>
       </w:pPr>
       <w:r>
-        <w:t>ArrayList durch HashMap ersetzen</w:t>
+        <w:t xml:space="preserve">ArrayList durch </w:t>
+      </w:r>
+      <w:proofErr w:type="spellStart"/>
+      <w:r>
+        <w:t>HashMap</w:t>
+      </w:r>
+      <w:proofErr w:type="spellEnd"/>
+      <w:r>
+        <w:t xml:space="preserve"> ersetzen</w:t>
       </w:r>
     </w:p>
     <w:p>
@@ -3621,7 +4182,15 @@
         </w:numPr>
       </w:pPr>
       <w:r>
-        <w:t>Eigene Exceptions definieren</w:t>
+        <w:t xml:space="preserve">Eigene </w:t>
+      </w:r>
+      <w:proofErr w:type="spellStart"/>
+      <w:r>
+        <w:t>Exceptions</w:t>
+      </w:r>
+      <w:proofErr w:type="spellEnd"/>
+      <w:r>
+        <w:t xml:space="preserve"> definieren</w:t>
       </w:r>
     </w:p>
     <w:p>
@@ -3644,9 +4213,19 @@
           <w:numId w:val="8"/>
         </w:numPr>
       </w:pPr>
-      <w:r>
-        <w:t>Ev TimerService</w:t>
-      </w:r>
+      <w:proofErr w:type="spellStart"/>
+      <w:r>
+        <w:t>Ev</w:t>
+      </w:r>
+      <w:proofErr w:type="spellEnd"/>
+      <w:r>
+        <w:t xml:space="preserve"> </w:t>
+      </w:r>
+      <w:proofErr w:type="spellStart"/>
+      <w:r>
+        <w:t>TimerService</w:t>
+      </w:r>
+      <w:proofErr w:type="spellEnd"/>
     </w:p>
     <w:p>
       <w:r>
@@ -3685,8 +4264,21 @@
           <w:b/>
         </w:rPr>
       </w:pPr>
-      <w:r>
-        <w:t>Include bei Use-Case entfernen</w:t>
+      <w:proofErr w:type="spellStart"/>
+      <w:r>
+        <w:t>Include</w:t>
+      </w:r>
+      <w:proofErr w:type="spellEnd"/>
+      <w:r>
+        <w:t xml:space="preserve"> bei </w:t>
+      </w:r>
+      <w:proofErr w:type="spellStart"/>
+      <w:r>
+        <w:t>Use</w:t>
+      </w:r>
+      <w:proofErr w:type="spellEnd"/>
+      <w:r>
+        <w:t>-Case entfernen</w:t>
       </w:r>
     </w:p>
     <w:p>
@@ -3705,11 +4297,19 @@
       </w:r>
     </w:p>
     <w:p>
+      <w:proofErr w:type="spellStart"/>
       <w:r>
         <w:rPr>
           <w:b/>
         </w:rPr>
-        <w:t>Mfg Daniel</w:t>
+        <w:t>Mfg</w:t>
+      </w:r>
+      <w:proofErr w:type="spellEnd"/>
+      <w:r>
+        <w:rPr>
+          <w:b/>
+        </w:rPr>
+        <w:t xml:space="preserve"> Daniel</w:t>
       </w:r>
     </w:p>
     <w:p>
@@ -3743,7 +4343,7 @@
 </file>
 
 <file path=word/numbering.xml><?xml version="1.0" encoding="utf-8"?>
-<w:numbering xmlns:wpc="http://schemas.microsoft.com/office/word/2010/wordprocessingCanvas" xmlns:mc="http://schemas.openxmlformats.org/markup-compatibility/2006" xmlns:o="urn:schemas-microsoft-com:office:office" xmlns:r="http://schemas.openxmlformats.org/officeDocument/2006/relationships" xmlns:m="http://schemas.openxmlformats.org/officeDocument/2006/math" xmlns:v="urn:schemas-microsoft-com:vml" xmlns:wp14="http://schemas.microsoft.com/office/word/2010/wordprocessingDrawing" xmlns:wp="http://schemas.openxmlformats.org/drawingml/2006/wordprocessingDrawing" xmlns:w10="urn:schemas-microsoft-com:office:word" xmlns:w="http://schemas.openxmlformats.org/wordprocessingml/2006/main" xmlns:w14="http://schemas.microsoft.com/office/word/2010/wordml" xmlns:wpg="http://schemas.microsoft.com/office/word/2010/wordprocessingGroup" xmlns:wpi="http://schemas.microsoft.com/office/word/2010/wordprocessingInk" xmlns:wne="http://schemas.microsoft.com/office/word/2006/wordml" xmlns:wps="http://schemas.microsoft.com/office/word/2010/wordprocessingShape" mc:Ignorable="w14 wp14">
+<w:numbering xmlns:ve="http://schemas.openxmlformats.org/markup-compatibility/2006" xmlns:o="urn:schemas-microsoft-com:office:office" xmlns:r="http://schemas.openxmlformats.org/officeDocument/2006/relationships" xmlns:m="http://schemas.openxmlformats.org/officeDocument/2006/math" xmlns:v="urn:schemas-microsoft-com:vml" xmlns:wp="http://schemas.openxmlformats.org/drawingml/2006/wordprocessingDrawing" xmlns:w10="urn:schemas-microsoft-com:office:word" xmlns:w="http://schemas.openxmlformats.org/wordprocessingml/2006/main" xmlns:wne="http://schemas.microsoft.com/office/word/2006/wordml">
   <w:abstractNum w:abstractNumId="0">
     <w:nsid w:val="00000001"/>
     <w:multiLevelType w:val="multilevel"/>
@@ -4819,7 +5419,7 @@
 </file>
 
 <file path=word/styles.xml><?xml version="1.0" encoding="utf-8"?>
-<w:styles xmlns:mc="http://schemas.openxmlformats.org/markup-compatibility/2006" xmlns:r="http://schemas.openxmlformats.org/officeDocument/2006/relationships" xmlns:w="http://schemas.openxmlformats.org/wordprocessingml/2006/main" xmlns:w14="http://schemas.microsoft.com/office/word/2010/wordml" mc:Ignorable="w14">
+<w:styles xmlns:r="http://schemas.openxmlformats.org/officeDocument/2006/relationships" xmlns:w="http://schemas.openxmlformats.org/wordprocessingml/2006/main">
   <w:docDefaults>
     <w:rPrDefault>
       <w:rPr>
@@ -4977,6 +5577,7 @@
   <w:style w:type="paragraph" w:default="1" w:styleId="Standard">
     <w:name w:val="Normal"/>
     <w:qFormat/>
+    <w:rsid w:val="009B50D3"/>
   </w:style>
   <w:style w:type="paragraph" w:styleId="berschrift1">
     <w:name w:val="heading 1"/>
@@ -5058,6 +5659,7 @@
     <w:uiPriority w:val="99"/>
     <w:semiHidden/>
     <w:unhideWhenUsed/>
+    <w:qFormat/>
     <w:tblPr>
       <w:tblInd w:w="0" w:type="dxa"/>
       <w:tblCellMar>
@@ -5941,7 +6543,7 @@
 </file>
 
 <file path=customXml/itemProps2.xml><?xml version="1.0" encoding="utf-8"?>
-<ds:datastoreItem xmlns:ds="http://schemas.openxmlformats.org/officeDocument/2006/customXml" ds:itemID="{6E56285F-3C7F-4329-8CB0-4F7EA53DC423}">
+<ds:datastoreItem xmlns:ds="http://schemas.openxmlformats.org/officeDocument/2006/customXml" ds:itemID="{EFD34BF9-CBE4-4DA9-8900-CFF51C955CB3}">
   <ds:schemaRefs>
     <ds:schemaRef ds:uri="http://schemas.openxmlformats.org/officeDocument/2006/bibliography"/>
   </ds:schemaRefs>

</xml_diff>

<commit_message>
Added Missing Steps from Borko
</commit_message>
<xml_diff>
--- a/Documents/Task 08-Protokoll.docx
+++ b/Documents/Task 08-Protokoll.docx
@@ -2570,8 +2570,79 @@
           </wp:inline>
         </w:drawing>
       </w:r>
-      <w:proofErr w:type="spellStart"/>
-      <w:r>
+    </w:p>
+    <w:p>
+      <w:pPr>
+        <w:pStyle w:val="berschrift3"/>
+      </w:pPr>
+      <w:proofErr w:type="spellStart"/>
+      <w:r>
+        <w:t>AnalyticsChange</w:t>
+      </w:r>
+      <w:proofErr w:type="spellEnd"/>
+      <w:r>
+        <w:t xml:space="preserve"> </w:t>
+      </w:r>
+      <w:proofErr w:type="spellStart"/>
+      <w:r>
+        <w:t>with</w:t>
+      </w:r>
+      <w:proofErr w:type="spellEnd"/>
+      <w:r>
+        <w:t xml:space="preserve"> RMI</w:t>
+      </w:r>
+    </w:p>
+    <w:p>
+      <w:r>
+        <w:rPr>
+          <w:noProof/>
+          <w:lang w:eastAsia="de-DE"/>
+        </w:rPr>
+        <w:lastRenderedPageBreak/>
+        <w:drawing>
+          <wp:inline distT="0" distB="0" distL="0" distR="0" wp14:anchorId="4C81CB8A" wp14:editId="3EC8CD5F">
+            <wp:extent cx="5760720" cy="7837543"/>
+            <wp:effectExtent l="0" t="0" r="0" b="0"/>
+            <wp:docPr id="18" name="Grafik 18"/>
+            <wp:cNvGraphicFramePr>
+              <a:graphicFrameLocks xmlns:a="http://schemas.openxmlformats.org/drawingml/2006/main" noChangeAspect="1"/>
+            </wp:cNvGraphicFramePr>
+            <a:graphic xmlns:a="http://schemas.openxmlformats.org/drawingml/2006/main">
+              <a:graphicData uri="http://schemas.openxmlformats.org/drawingml/2006/picture">
+                <pic:pic xmlns:pic="http://schemas.openxmlformats.org/drawingml/2006/picture">
+                  <pic:nvPicPr>
+                    <pic:cNvPr id="0" name=""/>
+                    <pic:cNvPicPr/>
+                  </pic:nvPicPr>
+                  <pic:blipFill>
+                    <a:blip r:embed="rId23"/>
+                    <a:stretch>
+                      <a:fillRect/>
+                    </a:stretch>
+                  </pic:blipFill>
+                  <pic:spPr>
+                    <a:xfrm>
+                      <a:off x="0" y="0"/>
+                      <a:ext cx="5760720" cy="7837543"/>
+                    </a:xfrm>
+                    <a:prstGeom prst="rect">
+                      <a:avLst/>
+                    </a:prstGeom>
+                  </pic:spPr>
+                </pic:pic>
+              </a:graphicData>
+            </a:graphic>
+          </wp:inline>
+        </w:drawing>
+      </w:r>
+    </w:p>
+    <w:p>
+      <w:pPr>
+        <w:pStyle w:val="berschrift3"/>
+      </w:pPr>
+      <w:proofErr w:type="spellStart"/>
+      <w:r>
+        <w:lastRenderedPageBreak/>
         <w:t>Billing</w:t>
       </w:r>
       <w:proofErr w:type="spellEnd"/>
@@ -2639,6 +2710,16 @@
       </w:r>
     </w:p>
     <w:p>
+      <w:proofErr w:type="spellStart"/>
+      <w:r>
+        <w:t>BillingServer</w:t>
+      </w:r>
+      <w:proofErr w:type="spellEnd"/>
+      <w:r>
+        <w:t xml:space="preserve"> Change</w:t>
+      </w:r>
+    </w:p>
+    <w:p>
       <w:pPr>
         <w:rPr>
           <w:rFonts w:asciiTheme="majorHAnsi" w:eastAsiaTheme="majorEastAsia" w:hAnsiTheme="majorHAnsi" w:cstheme="majorBidi"/>
@@ -2647,6 +2728,47 @@
           <w:color w:val="4F81BD" w:themeColor="accent1"/>
         </w:rPr>
       </w:pPr>
+      <w:r>
+        <w:rPr>
+          <w:noProof/>
+          <w:lang w:eastAsia="de-DE"/>
+        </w:rPr>
+        <w:drawing>
+          <wp:inline distT="0" distB="0" distL="0" distR="0" wp14:anchorId="7110A2E6" wp14:editId="5C054F76">
+            <wp:extent cx="6172200" cy="3616309"/>
+            <wp:effectExtent l="0" t="0" r="0" b="0"/>
+            <wp:docPr id="19" name="Grafik 19"/>
+            <wp:cNvGraphicFramePr>
+              <a:graphicFrameLocks xmlns:a="http://schemas.openxmlformats.org/drawingml/2006/main" noChangeAspect="1"/>
+            </wp:cNvGraphicFramePr>
+            <a:graphic xmlns:a="http://schemas.openxmlformats.org/drawingml/2006/main">
+              <a:graphicData uri="http://schemas.openxmlformats.org/drawingml/2006/picture">
+                <pic:pic xmlns:pic="http://schemas.openxmlformats.org/drawingml/2006/picture">
+                  <pic:nvPicPr>
+                    <pic:cNvPr id="0" name=""/>
+                    <pic:cNvPicPr/>
+                  </pic:nvPicPr>
+                  <pic:blipFill>
+                    <a:blip r:embed="rId24"/>
+                    <a:stretch>
+                      <a:fillRect/>
+                    </a:stretch>
+                  </pic:blipFill>
+                  <pic:spPr>
+                    <a:xfrm>
+                      <a:off x="0" y="0"/>
+                      <a:ext cx="6178371" cy="3619924"/>
+                    </a:xfrm>
+                    <a:prstGeom prst="rect">
+                      <a:avLst/>
+                    </a:prstGeom>
+                  </pic:spPr>
+                </pic:pic>
+              </a:graphicData>
+            </a:graphic>
+          </wp:inline>
+        </w:drawing>
+      </w:r>
       <w:r>
         <w:br w:type="page"/>
       </w:r>
@@ -2720,11 +2842,62 @@
       </w:r>
     </w:p>
     <w:p>
+      <w:proofErr w:type="spellStart"/>
+      <w:r>
+        <w:t>ManagementClient</w:t>
+      </w:r>
+      <w:proofErr w:type="spellEnd"/>
+    </w:p>
+    <w:p>
+      <w:r>
+        <w:rPr>
+          <w:noProof/>
+          <w:lang w:eastAsia="de-DE"/>
+        </w:rPr>
+        <w:drawing>
+          <wp:inline distT="0" distB="0" distL="0" distR="0" wp14:anchorId="7877A365" wp14:editId="5C49AA8F">
+            <wp:extent cx="5760720" cy="3375221"/>
+            <wp:effectExtent l="0" t="0" r="0" b="0"/>
+            <wp:docPr id="23" name="Grafik 23"/>
+            <wp:cNvGraphicFramePr>
+              <a:graphicFrameLocks xmlns:a="http://schemas.openxmlformats.org/drawingml/2006/main" noChangeAspect="1"/>
+            </wp:cNvGraphicFramePr>
+            <a:graphic xmlns:a="http://schemas.openxmlformats.org/drawingml/2006/main">
+              <a:graphicData uri="http://schemas.openxmlformats.org/drawingml/2006/picture">
+                <pic:pic xmlns:pic="http://schemas.openxmlformats.org/drawingml/2006/picture">
+                  <pic:nvPicPr>
+                    <pic:cNvPr id="0" name=""/>
+                    <pic:cNvPicPr/>
+                  </pic:nvPicPr>
+                  <pic:blipFill>
+                    <a:blip r:embed="rId24"/>
+                    <a:stretch>
+                      <a:fillRect/>
+                    </a:stretch>
+                  </pic:blipFill>
+                  <pic:spPr>
+                    <a:xfrm>
+                      <a:off x="0" y="0"/>
+                      <a:ext cx="5760720" cy="3375221"/>
+                    </a:xfrm>
+                    <a:prstGeom prst="rect">
+                      <a:avLst/>
+                    </a:prstGeom>
+                  </pic:spPr>
+                </pic:pic>
+              </a:graphicData>
+            </a:graphic>
+          </wp:inline>
+        </w:drawing>
+      </w:r>
+    </w:p>
+    <w:p>
       <w:pPr>
         <w:pStyle w:val="berschrift3"/>
       </w:pPr>
       <w:proofErr w:type="spellStart"/>
       <w:r>
+        <w:lastRenderedPageBreak/>
         <w:t>Testing</w:t>
       </w:r>
       <w:proofErr w:type="spellEnd"/>
@@ -2850,7 +3023,7 @@
                     </pic:cNvPicPr>
                   </pic:nvPicPr>
                   <pic:blipFill rotWithShape="1">
-                    <a:blip r:embed="rId23" cstate="print">
+                    <a:blip r:embed="rId25" cstate="print">
                       <a:extLst>
                         <a:ext uri="{28A0092B-C50C-407E-A947-70E740481C1C}">
                           <a14:useLocalDpi xmlns:a14="http://schemas.microsoft.com/office/drawing/2010/main" val="0"/>
@@ -2886,6 +3059,60 @@
       </w:r>
     </w:p>
     <w:p>
+      <w:r>
+        <w:t xml:space="preserve">Client </w:t>
+      </w:r>
+      <w:proofErr w:type="spellStart"/>
+      <w:r>
+        <w:t>Refactor</w:t>
+      </w:r>
+      <w:proofErr w:type="spellEnd"/>
+    </w:p>
+    <w:p>
+      <w:r>
+        <w:rPr>
+          <w:noProof/>
+          <w:lang w:eastAsia="de-DE"/>
+        </w:rPr>
+        <w:lastRenderedPageBreak/>
+        <w:drawing>
+          <wp:inline distT="0" distB="0" distL="0" distR="0" wp14:anchorId="04826EF6" wp14:editId="4EFF60FB">
+            <wp:extent cx="5760720" cy="4253477"/>
+            <wp:effectExtent l="0" t="0" r="0" b="0"/>
+            <wp:docPr id="24" name="Grafik 24"/>
+            <wp:cNvGraphicFramePr>
+              <a:graphicFrameLocks xmlns:a="http://schemas.openxmlformats.org/drawingml/2006/main" noChangeAspect="1"/>
+            </wp:cNvGraphicFramePr>
+            <a:graphic xmlns:a="http://schemas.openxmlformats.org/drawingml/2006/main">
+              <a:graphicData uri="http://schemas.openxmlformats.org/drawingml/2006/picture">
+                <pic:pic xmlns:pic="http://schemas.openxmlformats.org/drawingml/2006/picture">
+                  <pic:nvPicPr>
+                    <pic:cNvPr id="0" name=""/>
+                    <pic:cNvPicPr/>
+                  </pic:nvPicPr>
+                  <pic:blipFill>
+                    <a:blip r:embed="rId26"/>
+                    <a:stretch>
+                      <a:fillRect/>
+                    </a:stretch>
+                  </pic:blipFill>
+                  <pic:spPr>
+                    <a:xfrm>
+                      <a:off x="0" y="0"/>
+                      <a:ext cx="5760720" cy="4253477"/>
+                    </a:xfrm>
+                    <a:prstGeom prst="rect">
+                      <a:avLst/>
+                    </a:prstGeom>
+                  </pic:spPr>
+                </pic:pic>
+              </a:graphicData>
+            </a:graphic>
+          </wp:inline>
+        </w:drawing>
+      </w:r>
+    </w:p>
+    <w:p>
       <w:pPr>
         <w:pStyle w:val="berschrift3"/>
       </w:pPr>
@@ -2925,7 +3152,7 @@
                     </pic:cNvPicPr>
                   </pic:nvPicPr>
                   <pic:blipFill rotWithShape="1">
-                    <a:blip r:embed="rId23" cstate="print">
+                    <a:blip r:embed="rId25" cstate="print">
                       <a:extLst>
                         <a:ext uri="{28A0092B-C50C-407E-A947-70E740481C1C}">
                           <a14:useLocalDpi xmlns:a14="http://schemas.microsoft.com/office/drawing/2010/main" val="0"/>
@@ -2993,7 +3220,7 @@
           <w:lang w:eastAsia="de-DE"/>
         </w:rPr>
         <w:drawing>
-          <wp:inline distT="0" distB="0" distL="0" distR="0">
+          <wp:inline distT="0" distB="0" distL="0" distR="0" wp14:anchorId="2D26F38E" wp14:editId="4A5A6820">
             <wp:extent cx="6168788" cy="4666134"/>
             <wp:effectExtent l="0" t="0" r="3810" b="1270"/>
             <wp:docPr id="35" name="Grafik 35" descr="C:\Users\Daniel\Desktop\Class Diagram1.png"/>
@@ -3010,7 +3237,7 @@
                     </pic:cNvPicPr>
                   </pic:nvPicPr>
                   <pic:blipFill rotWithShape="1">
-                    <a:blip r:embed="rId24" cstate="print">
+                    <a:blip r:embed="rId27" cstate="print">
                       <a:extLst>
                         <a:ext uri="{28A0092B-C50C-407E-A947-70E740481C1C}">
                           <a14:useLocalDpi xmlns:a14="http://schemas.microsoft.com/office/drawing/2010/main" val="0"/>
@@ -3046,11 +3273,67 @@
       </w:r>
     </w:p>
     <w:p>
+      <w:r>
+        <w:t xml:space="preserve">Server </w:t>
+      </w:r>
+      <w:proofErr w:type="spellStart"/>
+      <w:r>
+        <w:t>Refactored</w:t>
+      </w:r>
+      <w:proofErr w:type="spellEnd"/>
+    </w:p>
+    <w:p>
+      <w:bookmarkStart w:id="0" w:name="_GoBack"/>
+      <w:r>
+        <w:rPr>
+          <w:noProof/>
+          <w:lang w:eastAsia="de-DE"/>
+        </w:rPr>
+        <w:drawing>
+          <wp:inline distT="0" distB="0" distL="0" distR="0" wp14:anchorId="1873D1C9" wp14:editId="6418ECD5">
+            <wp:extent cx="6206621" cy="2781300"/>
+            <wp:effectExtent l="0" t="0" r="0" b="0"/>
+            <wp:docPr id="25" name="Grafik 25"/>
+            <wp:cNvGraphicFramePr>
+              <a:graphicFrameLocks xmlns:a="http://schemas.openxmlformats.org/drawingml/2006/main" noChangeAspect="1"/>
+            </wp:cNvGraphicFramePr>
+            <a:graphic xmlns:a="http://schemas.openxmlformats.org/drawingml/2006/main">
+              <a:graphicData uri="http://schemas.openxmlformats.org/drawingml/2006/picture">
+                <pic:pic xmlns:pic="http://schemas.openxmlformats.org/drawingml/2006/picture">
+                  <pic:nvPicPr>
+                    <pic:cNvPr id="0" name=""/>
+                    <pic:cNvPicPr/>
+                  </pic:nvPicPr>
+                  <pic:blipFill>
+                    <a:blip r:embed="rId28"/>
+                    <a:stretch>
+                      <a:fillRect/>
+                    </a:stretch>
+                  </pic:blipFill>
+                  <pic:spPr>
+                    <a:xfrm>
+                      <a:off x="0" y="0"/>
+                      <a:ext cx="6207124" cy="2781525"/>
+                    </a:xfrm>
+                    <a:prstGeom prst="rect">
+                      <a:avLst/>
+                    </a:prstGeom>
+                  </pic:spPr>
+                </pic:pic>
+              </a:graphicData>
+            </a:graphic>
+          </wp:inline>
+        </w:drawing>
+      </w:r>
+      <w:bookmarkEnd w:id="0"/>
+    </w:p>
+    <w:p>
       <w:pPr>
         <w:pStyle w:val="berschrift3"/>
       </w:pPr>
       <w:proofErr w:type="spellStart"/>
       <w:r>
+        <w:lastRenderedPageBreak/>
         <w:t>FileHandler</w:t>
       </w:r>
       <w:proofErr w:type="spellEnd"/>
@@ -3077,7 +3360,7 @@
                     <pic:cNvPicPr/>
                   </pic:nvPicPr>
                   <pic:blipFill>
-                    <a:blip r:embed="rId25" cstate="print"/>
+                    <a:blip r:embed="rId29" cstate="print"/>
                     <a:stretch>
                       <a:fillRect/>
                     </a:stretch>
@@ -3103,7 +3386,6 @@
         <w:pStyle w:val="berschrift3"/>
       </w:pPr>
       <w:r>
-        <w:lastRenderedPageBreak/>
         <w:t>Model Server</w:t>
       </w:r>
     </w:p>
@@ -3129,7 +3411,7 @@
                     <pic:cNvPicPr/>
                   </pic:nvPicPr>
                   <pic:blipFill>
-                    <a:blip r:embed="rId26" cstate="print"/>
+                    <a:blip r:embed="rId30" cstate="print"/>
                     <a:stretch>
                       <a:fillRect/>
                     </a:stretch>
@@ -3196,7 +3478,7 @@
                     </pic:cNvPicPr>
                   </pic:nvPicPr>
                   <pic:blipFill>
-                    <a:blip r:embed="rId27">
+                    <a:blip r:embed="rId31">
                       <a:extLst>
                         <a:ext uri="{28A0092B-C50C-407E-A947-70E740481C1C}">
                           <a14:useLocalDpi xmlns:a14="http://schemas.microsoft.com/office/drawing/2010/main" val="0"/>
@@ -6114,8 +6396,6 @@
       <w:pPr>
         <w:widowControl w:val="0"/>
       </w:pPr>
-      <w:bookmarkStart w:id="0" w:name="_GoBack"/>
-      <w:bookmarkEnd w:id="0"/>
     </w:p>
     <w:p>
       <w:pPr>
@@ -8385,7 +8665,7 @@
 </file>
 
 <file path=customXml/itemProps2.xml><?xml version="1.0" encoding="utf-8"?>
-<ds:datastoreItem xmlns:ds="http://schemas.openxmlformats.org/officeDocument/2006/customXml" ds:itemID="{4AA6A24A-259E-40CC-BC64-6FCD4A5B1965}">
+<ds:datastoreItem xmlns:ds="http://schemas.openxmlformats.org/officeDocument/2006/customXml" ds:itemID="{FFE17279-B204-4215-9160-018B5E820C61}">
   <ds:schemaRefs>
     <ds:schemaRef ds:uri="http://schemas.openxmlformats.org/officeDocument/2006/bibliography"/>
   </ds:schemaRefs>

</xml_diff>

<commit_message>
Changed Bill inner structure, added new class BillingLine
</commit_message>
<xml_diff>
--- a/Documents/Task 08-Protokoll.docx
+++ b/Documents/Task 08-Protokoll.docx
@@ -1,6 +1,6 @@
 
 <file path=word/document.xml><?xml version="1.0" encoding="utf-8"?>
-<w:document xmlns:wpc="http://schemas.microsoft.com/office/word/2010/wordprocessingCanvas" xmlns:mc="http://schemas.openxmlformats.org/markup-compatibility/2006" xmlns:o="urn:schemas-microsoft-com:office:office" xmlns:r="http://schemas.openxmlformats.org/officeDocument/2006/relationships" xmlns:m="http://schemas.openxmlformats.org/officeDocument/2006/math" xmlns:v="urn:schemas-microsoft-com:vml" xmlns:wp14="http://schemas.microsoft.com/office/word/2010/wordprocessingDrawing" xmlns:wp="http://schemas.openxmlformats.org/drawingml/2006/wordprocessingDrawing" xmlns:w10="urn:schemas-microsoft-com:office:word" xmlns:w="http://schemas.openxmlformats.org/wordprocessingml/2006/main" xmlns:w14="http://schemas.microsoft.com/office/word/2010/wordml" xmlns:wpg="http://schemas.microsoft.com/office/word/2010/wordprocessingGroup" xmlns:wpi="http://schemas.microsoft.com/office/word/2010/wordprocessingInk" xmlns:wne="http://schemas.microsoft.com/office/word/2006/wordml" xmlns:wps="http://schemas.microsoft.com/office/word/2010/wordprocessingShape" mc:Ignorable="w14 wp14">
+<w:document xmlns:ve="http://schemas.openxmlformats.org/markup-compatibility/2006" xmlns:o="urn:schemas-microsoft-com:office:office" xmlns:r="http://schemas.openxmlformats.org/officeDocument/2006/relationships" xmlns:m="http://schemas.openxmlformats.org/officeDocument/2006/math" xmlns:v="urn:schemas-microsoft-com:vml" xmlns:wp="http://schemas.openxmlformats.org/drawingml/2006/wordprocessingDrawing" xmlns:w10="urn:schemas-microsoft-com:office:word" xmlns:w="http://schemas.openxmlformats.org/wordprocessingml/2006/main" xmlns:wne="http://schemas.microsoft.com/office/word/2006/wordml">
   <w:body>
     <w:sdt>
       <w:sdtPr>
@@ -27,7 +27,7 @@
           <w:tblPr>
             <w:tblpPr w:leftFromText="187" w:rightFromText="187" w:horzAnchor="margin" w:tblpYSpec="bottom"/>
             <w:tblW w:w="3000" w:type="pct"/>
-            <w:tblLook w:val="04A0" w:firstRow="1" w:lastRow="0" w:firstColumn="1" w:lastColumn="0" w:noHBand="0" w:noVBand="1"/>
+            <w:tblLook w:val="04A0"/>
           </w:tblPr>
           <w:tblGrid>
             <w:gridCol w:w="5573"/>
@@ -106,7 +106,7 @@
           <w:tblPr>
             <w:tblpPr w:leftFromText="187" w:rightFromText="187" w:horzAnchor="margin" w:tblpYSpec="bottom"/>
             <w:tblW w:w="3000" w:type="pct"/>
-            <w:tblLook w:val="04A0" w:firstRow="1" w:lastRow="0" w:firstColumn="1" w:lastColumn="0" w:noHBand="0" w:noVBand="1"/>
+            <w:tblLook w:val="04A0"/>
           </w:tblPr>
           <w:tblGrid>
             <w:gridCol w:w="5573"/>
@@ -143,7 +143,6 @@
                     <w:dataBinding w:prefixMappings="xmlns:ns0='http://schemas.openxmlformats.org/package/2006/metadata/core-properties' xmlns:ns1='http://purl.org/dc/elements/1.1/'" w:xpath="/ns0:coreProperties[1]/ns1:title[1]" w:storeItemID="{6C3C8BC8-F283-45AE-878A-BAB7291924A1}"/>
                     <w:text/>
                   </w:sdtPr>
-                  <w:sdtEndPr/>
                   <w:sdtContent>
                     <w:r>
                       <w:rPr>
@@ -174,7 +173,6 @@
                 <w:dataBinding w:prefixMappings="xmlns:ns0='http://schemas.openxmlformats.org/package/2006/metadata/core-properties' xmlns:ns1='http://purl.org/dc/elements/1.1/'" w:xpath="/ns0:coreProperties[1]/ns1:subject[1]" w:storeItemID="{6C3C8BC8-F283-45AE-878A-BAB7291924A1}"/>
                 <w:text/>
               </w:sdtPr>
-              <w:sdtEndPr/>
               <w:sdtContent>
                 <w:tc>
                   <w:tcPr>
@@ -195,18 +193,8 @@
                         <w:sz w:val="28"/>
                         <w:szCs w:val="28"/>
                       </w:rPr>
-                      <w:t xml:space="preserve">RMI </w:t>
+                      <w:t>RMI Auctionsystem</w:t>
                     </w:r>
-                    <w:proofErr w:type="spellStart"/>
-                    <w:r>
-                      <w:rPr>
-                        <w:color w:val="4A442A" w:themeColor="background2" w:themeShade="40"/>
-                        <w:sz w:val="28"/>
-                        <w:szCs w:val="28"/>
-                      </w:rPr>
-                      <w:t>Auctionsystem</w:t>
-                    </w:r>
-                    <w:proofErr w:type="spellEnd"/>
                   </w:p>
                 </w:tc>
               </w:sdtContent>
@@ -265,7 +253,6 @@
                 <w:dataBinding w:prefixMappings="xmlns:ns0='http://schemas.openxmlformats.org/package/2006/metadata/core-properties' xmlns:ns1='http://purl.org/dc/elements/1.1/'" w:xpath="/ns0:coreProperties[1]/ns1:creator[1]" w:storeItemID="{6C3C8BC8-F283-45AE-878A-BAB7291924A1}"/>
                 <w:text/>
               </w:sdtPr>
-              <w:sdtEndPr/>
               <w:sdtContent>
                 <w:tc>
                   <w:tcPr>
@@ -279,63 +266,13 @@
                         <w:bCs/>
                       </w:rPr>
                     </w:pPr>
-                    <w:proofErr w:type="spellStart"/>
                     <w:r>
                       <w:rPr>
                         <w:b/>
                         <w:bCs/>
                       </w:rPr>
-                      <w:t>Krepela</w:t>
+                      <w:t>Krepela, Lipovits, Reichmann, Tattyrek, Traxler</w:t>
                     </w:r>
-                    <w:proofErr w:type="spellEnd"/>
-                    <w:r>
-                      <w:rPr>
-                        <w:b/>
-                        <w:bCs/>
-                      </w:rPr>
-                      <w:t xml:space="preserve">, </w:t>
-                    </w:r>
-                    <w:proofErr w:type="spellStart"/>
-                    <w:r>
-                      <w:rPr>
-                        <w:b/>
-                        <w:bCs/>
-                      </w:rPr>
-                      <w:t>Lipovits</w:t>
-                    </w:r>
-                    <w:proofErr w:type="spellEnd"/>
-                    <w:r>
-                      <w:rPr>
-                        <w:b/>
-                        <w:bCs/>
-                      </w:rPr>
-                      <w:t xml:space="preserve">, Reichmann, </w:t>
-                    </w:r>
-                    <w:proofErr w:type="spellStart"/>
-                    <w:r>
-                      <w:rPr>
-                        <w:b/>
-                        <w:bCs/>
-                      </w:rPr>
-                      <w:t>Tattyrek</w:t>
-                    </w:r>
-                    <w:proofErr w:type="spellEnd"/>
-                    <w:r>
-                      <w:rPr>
-                        <w:b/>
-                        <w:bCs/>
-                      </w:rPr>
-                      <w:t xml:space="preserve">, </w:t>
-                    </w:r>
-                    <w:proofErr w:type="spellStart"/>
-                    <w:r>
-                      <w:rPr>
-                        <w:b/>
-                        <w:bCs/>
-                      </w:rPr>
-                      <w:t>Traxler</w:t>
-                    </w:r>
-                    <w:proofErr w:type="spellEnd"/>
                   </w:p>
                 </w:tc>
               </w:sdtContent>
@@ -358,7 +295,6 @@
                   <w:calendar w:val="gregorian"/>
                 </w:date>
               </w:sdtPr>
-              <w:sdtEndPr/>
               <w:sdtContent>
                 <w:tc>
                   <w:tcPr>
@@ -463,7 +399,6 @@
           <w:lang w:val="en-US"/>
         </w:rPr>
       </w:pPr>
-      <w:proofErr w:type="spellStart"/>
       <w:r>
         <w:rPr>
           <w:lang w:val="en-US"/>
@@ -471,7 +406,6 @@
         <w:lastRenderedPageBreak/>
         <w:t>Designüberlegung</w:t>
       </w:r>
-      <w:proofErr w:type="spellEnd"/>
     </w:p>
     <w:p>
       <w:pPr>
@@ -549,27 +483,41 @@
           <w:lang w:val="en-US"/>
         </w:rPr>
       </w:pPr>
-      <w:proofErr w:type="gramStart"/>
       <w:r>
         <w:rPr>
           <w:rFonts w:ascii="Arial" w:hAnsi="Arial"/>
           <w:lang w:val="en-US"/>
         </w:rPr>
-        <w:t>clients</w:t>
-      </w:r>
-      <w:proofErr w:type="gramEnd"/>
+        <w:t>clients = 100</w:t>
+      </w:r>
       <w:r>
         <w:rPr>
           <w:rFonts w:ascii="Arial" w:hAnsi="Arial"/>
           <w:lang w:val="en-US"/>
         </w:rPr>
-        <w:t xml:space="preserve"> = 100</w:t>
-      </w:r>
-      <w:r>
+        <w:cr/>
+      </w:r>
+    </w:p>
+    <w:p>
+      <w:pPr>
+        <w:spacing w:after="0"/>
         <w:rPr>
           <w:rFonts w:ascii="Arial" w:hAnsi="Arial"/>
           <w:lang w:val="en-US"/>
         </w:rPr>
+      </w:pPr>
+      <w:r>
+        <w:rPr>
+          <w:rFonts w:ascii="Arial" w:hAnsi="Arial"/>
+          <w:lang w:val="en-US"/>
+        </w:rPr>
+        <w:t>auctionsPerMin = 1</w:t>
+      </w:r>
+      <w:r>
+        <w:rPr>
+          <w:rFonts w:ascii="Arial" w:hAnsi="Arial"/>
+          <w:lang w:val="en-US"/>
+        </w:rPr>
         <w:cr/>
       </w:r>
     </w:p>
@@ -581,29 +529,41 @@
           <w:lang w:val="en-US"/>
         </w:rPr>
       </w:pPr>
-      <w:proofErr w:type="spellStart"/>
-      <w:proofErr w:type="gramStart"/>
       <w:r>
         <w:rPr>
           <w:rFonts w:ascii="Arial" w:hAnsi="Arial"/>
           <w:lang w:val="en-US"/>
         </w:rPr>
-        <w:t>auctionsPerMin</w:t>
-      </w:r>
-      <w:proofErr w:type="spellEnd"/>
-      <w:proofErr w:type="gramEnd"/>
+        <w:t>auctionDuration = 2*60</w:t>
+      </w:r>
       <w:r>
         <w:rPr>
           <w:rFonts w:ascii="Arial" w:hAnsi="Arial"/>
           <w:lang w:val="en-US"/>
         </w:rPr>
-        <w:t xml:space="preserve"> = 1</w:t>
-      </w:r>
-      <w:r>
+        <w:cr/>
+      </w:r>
+    </w:p>
+    <w:p>
+      <w:pPr>
+        <w:spacing w:after="0"/>
         <w:rPr>
           <w:rFonts w:ascii="Arial" w:hAnsi="Arial"/>
           <w:lang w:val="en-US"/>
         </w:rPr>
+      </w:pPr>
+      <w:r>
+        <w:rPr>
+          <w:rFonts w:ascii="Arial" w:hAnsi="Arial"/>
+          <w:lang w:val="en-US"/>
+        </w:rPr>
+        <w:t>updateIntervalSec: 20</w:t>
+      </w:r>
+      <w:r>
+        <w:rPr>
+          <w:rFonts w:ascii="Arial" w:hAnsi="Arial"/>
+          <w:lang w:val="en-US"/>
+        </w:rPr>
         <w:cr/>
       </w:r>
     </w:p>
@@ -615,30 +575,37 @@
           <w:lang w:val="en-US"/>
         </w:rPr>
       </w:pPr>
-      <w:proofErr w:type="spellStart"/>
-      <w:proofErr w:type="gramStart"/>
       <w:r>
         <w:rPr>
           <w:rFonts w:ascii="Arial" w:hAnsi="Arial"/>
           <w:lang w:val="en-US"/>
         </w:rPr>
-        <w:t>auctionDuration</w:t>
-      </w:r>
-      <w:proofErr w:type="spellEnd"/>
-      <w:proofErr w:type="gramEnd"/>
-      <w:r>
+        <w:t>bidsPerMin = 2</w:t>
+      </w:r>
+    </w:p>
+    <w:p>
+      <w:pPr>
+        <w:spacing w:after="0"/>
         <w:rPr>
           <w:rFonts w:ascii="Arial" w:hAnsi="Arial"/>
           <w:lang w:val="en-US"/>
         </w:rPr>
-        <w:t xml:space="preserve"> = 2*60</w:t>
-      </w:r>
-      <w:r>
+      </w:pPr>
+    </w:p>
+    <w:p>
+      <w:pPr>
+        <w:spacing w:after="0"/>
         <w:rPr>
           <w:rFonts w:ascii="Arial" w:hAnsi="Arial"/>
           <w:lang w:val="en-US"/>
         </w:rPr>
-        <w:cr/>
+      </w:pPr>
+      <w:r>
+        <w:rPr>
+          <w:rFonts w:ascii="Arial" w:hAnsi="Arial"/>
+          <w:lang w:val="en-US"/>
+        </w:rPr>
+        <w:t>Lines, which start with a '#' are comments and do not affect any functionality.</w:t>
       </w:r>
     </w:p>
     <w:p>
@@ -649,30 +616,28 @@
           <w:lang w:val="en-US"/>
         </w:rPr>
       </w:pPr>
-      <w:proofErr w:type="spellStart"/>
-      <w:proofErr w:type="gramStart"/>
       <w:r>
         <w:rPr>
           <w:rFonts w:ascii="Arial" w:hAnsi="Arial"/>
           <w:lang w:val="en-US"/>
         </w:rPr>
-        <w:t>updateIntervalSec</w:t>
-      </w:r>
-      <w:proofErr w:type="spellEnd"/>
-      <w:proofErr w:type="gramEnd"/>
-      <w:r>
+        <w:t>The next line describes the number of clients which should be used within this test.</w:t>
+      </w:r>
+    </w:p>
+    <w:p>
+      <w:pPr>
+        <w:spacing w:after="0"/>
         <w:rPr>
           <w:rFonts w:ascii="Arial" w:hAnsi="Arial"/>
           <w:lang w:val="en-US"/>
         </w:rPr>
-        <w:t>: 20</w:t>
-      </w:r>
+      </w:pPr>
       <w:r>
         <w:rPr>
           <w:rFonts w:ascii="Arial" w:hAnsi="Arial"/>
           <w:lang w:val="en-US"/>
         </w:rPr>
-        <w:cr/>
+        <w:t>Afterwards, the auctions per minute, the auction duration, the update interval in seconds and the bids per minute are given.</w:t>
       </w:r>
     </w:p>
     <w:p>
@@ -683,128 +648,12 @@
           <w:lang w:val="en-US"/>
         </w:rPr>
       </w:pPr>
-      <w:proofErr w:type="spellStart"/>
-      <w:proofErr w:type="gramStart"/>
       <w:r>
         <w:rPr>
           <w:rFonts w:ascii="Arial" w:hAnsi="Arial"/>
           <w:lang w:val="en-US"/>
         </w:rPr>
-        <w:t>bidsPerMin</w:t>
-      </w:r>
-      <w:proofErr w:type="spellEnd"/>
-      <w:proofErr w:type="gramEnd"/>
-      <w:r>
-        <w:rPr>
-          <w:rFonts w:ascii="Arial" w:hAnsi="Arial"/>
-          <w:lang w:val="en-US"/>
-        </w:rPr>
-        <w:t xml:space="preserve"> = 2</w:t>
-      </w:r>
-    </w:p>
-    <w:p>
-      <w:pPr>
-        <w:spacing w:after="0"/>
-        <w:rPr>
-          <w:rFonts w:ascii="Arial" w:hAnsi="Arial"/>
-          <w:lang w:val="en-US"/>
-        </w:rPr>
-      </w:pPr>
-    </w:p>
-    <w:p>
-      <w:pPr>
-        <w:spacing w:after="0"/>
-        <w:rPr>
-          <w:rFonts w:ascii="Arial" w:hAnsi="Arial"/>
-          <w:lang w:val="en-US"/>
-        </w:rPr>
-      </w:pPr>
-      <w:r>
-        <w:rPr>
-          <w:rFonts w:ascii="Arial" w:hAnsi="Arial"/>
-          <w:lang w:val="en-US"/>
-        </w:rPr>
-        <w:t>Lines, which start with a '#' are comments and do not affect any functionality.</w:t>
-      </w:r>
-    </w:p>
-    <w:p>
-      <w:pPr>
-        <w:spacing w:after="0"/>
-        <w:rPr>
-          <w:rFonts w:ascii="Arial" w:hAnsi="Arial"/>
-          <w:lang w:val="en-US"/>
-        </w:rPr>
-      </w:pPr>
-      <w:r>
-        <w:rPr>
-          <w:rFonts w:ascii="Arial" w:hAnsi="Arial"/>
-          <w:lang w:val="en-US"/>
-        </w:rPr>
-        <w:t>The next line describes the number of clients which should be used within this test.</w:t>
-      </w:r>
-    </w:p>
-    <w:p>
-      <w:pPr>
-        <w:spacing w:after="0"/>
-        <w:rPr>
-          <w:rFonts w:ascii="Arial" w:hAnsi="Arial"/>
-          <w:lang w:val="en-US"/>
-        </w:rPr>
-      </w:pPr>
-      <w:r>
-        <w:rPr>
-          <w:rFonts w:ascii="Arial" w:hAnsi="Arial"/>
-          <w:lang w:val="en-US"/>
-        </w:rPr>
-        <w:t>Afterwards, the auctions per minute, the auction duration, the update interval in seconds and the bids per minute are given.</w:t>
-      </w:r>
-    </w:p>
-    <w:p>
-      <w:pPr>
-        <w:spacing w:after="0"/>
-        <w:rPr>
-          <w:rFonts w:ascii="Arial" w:hAnsi="Arial"/>
-          <w:lang w:val="en-US"/>
-        </w:rPr>
-      </w:pPr>
-      <w:r>
-        <w:rPr>
-          <w:rFonts w:ascii="Arial" w:hAnsi="Arial"/>
-          <w:lang w:val="en-US"/>
-        </w:rPr>
-        <w:t xml:space="preserve">The attribute and the value can be split by '=' or ':', additionally the number can consist of two </w:t>
-      </w:r>
-      <w:proofErr w:type="spellStart"/>
-      <w:r>
-        <w:rPr>
-          <w:rFonts w:ascii="Arial" w:hAnsi="Arial"/>
-          <w:lang w:val="en-US"/>
-        </w:rPr>
-        <w:t>multiplicators</w:t>
-      </w:r>
-      <w:proofErr w:type="spellEnd"/>
-      <w:r>
-        <w:rPr>
-          <w:rFonts w:ascii="Arial" w:hAnsi="Arial"/>
-          <w:lang w:val="en-US"/>
-        </w:rPr>
-        <w:t xml:space="preserve">, which have to be </w:t>
-      </w:r>
-      <w:proofErr w:type="spellStart"/>
-      <w:r>
-        <w:rPr>
-          <w:rFonts w:ascii="Arial" w:hAnsi="Arial"/>
-          <w:lang w:val="en-US"/>
-        </w:rPr>
-        <w:t>multiplicated</w:t>
-      </w:r>
-      <w:proofErr w:type="spellEnd"/>
-      <w:r>
-        <w:rPr>
-          <w:rFonts w:ascii="Arial" w:hAnsi="Arial"/>
-          <w:lang w:val="en-US"/>
-        </w:rPr>
-        <w:t xml:space="preserve"> before it can be saved.</w:t>
+        <w:t>The attribute and the value can be split by '=' or ':', additionally the number can consist of two multiplicators, which have to be multiplicated before it can be saved.</w:t>
       </w:r>
     </w:p>
     <w:p>
@@ -842,260 +691,134 @@
           <w:bCs/>
           <w:lang w:val="en-US"/>
         </w:rPr>
-        <w:t>Exceptions (</w:t>
-      </w:r>
-      <w:proofErr w:type="spellStart"/>
-      <w:r>
+        <w:t>Exceptions (Lipovits only)</w:t>
+      </w:r>
+    </w:p>
+    <w:p>
+      <w:pPr>
+        <w:spacing w:after="0"/>
         <w:rPr>
           <w:rFonts w:ascii="Arial" w:hAnsi="Arial"/>
           <w:b/>
           <w:bCs/>
           <w:lang w:val="en-US"/>
         </w:rPr>
-        <w:t>Lipovits</w:t>
-      </w:r>
-      <w:proofErr w:type="spellEnd"/>
-      <w:r>
+      </w:pPr>
+    </w:p>
+    <w:p>
+      <w:pPr>
+        <w:spacing w:after="0"/>
+        <w:rPr>
+          <w:rFonts w:ascii="Arial" w:hAnsi="Arial"/>
+          <w:lang w:val="en-US"/>
+        </w:rPr>
+      </w:pPr>
+      <w:r>
+        <w:rPr>
+          <w:rFonts w:ascii="Arial" w:hAnsi="Arial"/>
+          <w:lang w:val="en-US"/>
+        </w:rPr>
+        <w:t>CommandNotFoundException()</w:t>
+      </w:r>
+    </w:p>
+    <w:p>
+      <w:pPr>
+        <w:spacing w:after="0"/>
+        <w:rPr>
+          <w:rFonts w:ascii="Arial" w:hAnsi="Arial"/>
+          <w:lang w:val="en-US"/>
+        </w:rPr>
+      </w:pPr>
+      <w:r>
+        <w:rPr>
+          <w:rFonts w:ascii="Arial" w:hAnsi="Arial"/>
+          <w:lang w:val="en-US"/>
+        </w:rPr>
+        <w:t>→ Thrown if a Command does not exist</w:t>
+      </w:r>
+    </w:p>
+    <w:p>
+      <w:pPr>
+        <w:spacing w:after="0"/>
+        <w:rPr>
+          <w:rFonts w:ascii="Arial" w:hAnsi="Arial"/>
+          <w:lang w:val="en-US"/>
+        </w:rPr>
+      </w:pPr>
+    </w:p>
+    <w:p>
+      <w:pPr>
+        <w:spacing w:after="0"/>
+        <w:rPr>
+          <w:rFonts w:ascii="Arial" w:hAnsi="Arial"/>
+          <w:lang w:val="en-US"/>
+        </w:rPr>
+      </w:pPr>
+      <w:r>
+        <w:rPr>
+          <w:rFonts w:ascii="Arial" w:hAnsi="Arial"/>
+          <w:lang w:val="en-US"/>
+        </w:rPr>
+        <w:t>IllegalNumberOfArgumentsException()</w:t>
+      </w:r>
+    </w:p>
+    <w:p>
+      <w:pPr>
+        <w:spacing w:after="0"/>
+        <w:rPr>
+          <w:rFonts w:ascii="Arial" w:hAnsi="Arial"/>
+          <w:lang w:val="en-US"/>
+        </w:rPr>
+      </w:pPr>
+      <w:r>
+        <w:rPr>
+          <w:rFonts w:ascii="Arial" w:hAnsi="Arial"/>
+          <w:lang w:val="en-US"/>
+        </w:rPr>
+        <w:t>→ Thrown, if the userinput conists of a wrong number of arguments for the command</w:t>
+      </w:r>
+    </w:p>
+    <w:p>
+      <w:pPr>
+        <w:spacing w:after="0"/>
+        <w:rPr>
+          <w:rFonts w:ascii="Arial" w:hAnsi="Arial"/>
+          <w:lang w:val="en-US"/>
+        </w:rPr>
+      </w:pPr>
+    </w:p>
+    <w:p>
+      <w:pPr>
+        <w:spacing w:after="0"/>
+        <w:rPr>
+          <w:rFonts w:ascii="Arial" w:hAnsi="Arial"/>
+          <w:lang w:val="en-US"/>
+        </w:rPr>
+      </w:pPr>
+      <w:r>
+        <w:rPr>
+          <w:rFonts w:ascii="Arial" w:hAnsi="Arial"/>
+          <w:lang w:val="en-US"/>
+        </w:rPr>
+        <w:t>WrongInputEception()</w:t>
+      </w:r>
+    </w:p>
+    <w:p>
+      <w:pPr>
+        <w:spacing w:after="0"/>
         <w:rPr>
           <w:rFonts w:ascii="Arial" w:hAnsi="Arial"/>
           <w:b/>
           <w:bCs/>
           <w:lang w:val="en-US"/>
         </w:rPr>
-        <w:t xml:space="preserve"> only)</w:t>
-      </w:r>
-    </w:p>
-    <w:p>
-      <w:pPr>
-        <w:spacing w:after="0"/>
+      </w:pPr>
+      <w:r>
         <w:rPr>
           <w:rFonts w:ascii="Arial" w:hAnsi="Arial"/>
-          <w:b/>
-          <w:bCs/>
-          <w:lang w:val="en-US"/>
-        </w:rPr>
-      </w:pPr>
-    </w:p>
-    <w:p>
-      <w:pPr>
-        <w:spacing w:after="0"/>
-        <w:rPr>
-          <w:rFonts w:ascii="Arial" w:hAnsi="Arial"/>
-          <w:lang w:val="en-US"/>
-        </w:rPr>
-      </w:pPr>
-      <w:proofErr w:type="spellStart"/>
-      <w:proofErr w:type="gramStart"/>
-      <w:r>
-        <w:rPr>
-          <w:rFonts w:ascii="Arial" w:hAnsi="Arial"/>
-          <w:lang w:val="en-US"/>
-        </w:rPr>
-        <w:t>CommandNotFoundException</w:t>
-      </w:r>
-      <w:proofErr w:type="spellEnd"/>
-      <w:r>
-        <w:rPr>
-          <w:rFonts w:ascii="Arial" w:hAnsi="Arial"/>
-          <w:lang w:val="en-US"/>
-        </w:rPr>
-        <w:t>()</w:t>
-      </w:r>
-      <w:proofErr w:type="gramEnd"/>
-    </w:p>
-    <w:p>
-      <w:pPr>
-        <w:spacing w:after="0"/>
-        <w:rPr>
-          <w:rFonts w:ascii="Arial" w:hAnsi="Arial"/>
-          <w:lang w:val="en-US"/>
-        </w:rPr>
-      </w:pPr>
-      <w:r>
-        <w:rPr>
-          <w:rFonts w:ascii="Arial" w:hAnsi="Arial"/>
-          <w:lang w:val="en-US"/>
-        </w:rPr>
-        <w:t>→ Thrown if a Command does not exist</w:t>
-      </w:r>
-    </w:p>
-    <w:p>
-      <w:pPr>
-        <w:spacing w:after="0"/>
-        <w:rPr>
-          <w:rFonts w:ascii="Arial" w:hAnsi="Arial"/>
-          <w:lang w:val="en-US"/>
-        </w:rPr>
-      </w:pPr>
-    </w:p>
-    <w:p>
-      <w:pPr>
-        <w:spacing w:after="0"/>
-        <w:rPr>
-          <w:rFonts w:ascii="Arial" w:hAnsi="Arial"/>
-          <w:lang w:val="en-US"/>
-        </w:rPr>
-      </w:pPr>
-      <w:proofErr w:type="spellStart"/>
-      <w:proofErr w:type="gramStart"/>
-      <w:r>
-        <w:rPr>
-          <w:rFonts w:ascii="Arial" w:hAnsi="Arial"/>
-          <w:lang w:val="en-US"/>
-        </w:rPr>
-        <w:t>IllegalNumberOfArgumentsException</w:t>
-      </w:r>
-      <w:proofErr w:type="spellEnd"/>
-      <w:r>
-        <w:rPr>
-          <w:rFonts w:ascii="Arial" w:hAnsi="Arial"/>
-          <w:lang w:val="en-US"/>
-        </w:rPr>
-        <w:t>()</w:t>
-      </w:r>
-      <w:proofErr w:type="gramEnd"/>
-    </w:p>
-    <w:p>
-      <w:pPr>
-        <w:spacing w:after="0"/>
-        <w:rPr>
-          <w:rFonts w:ascii="Arial" w:hAnsi="Arial"/>
-          <w:lang w:val="en-US"/>
-        </w:rPr>
-      </w:pPr>
-      <w:r>
-        <w:rPr>
-          <w:rFonts w:ascii="Arial" w:hAnsi="Arial"/>
-          <w:lang w:val="en-US"/>
-        </w:rPr>
-        <w:t xml:space="preserve">→ Thrown, if the </w:t>
-      </w:r>
-      <w:proofErr w:type="spellStart"/>
-      <w:r>
-        <w:rPr>
-          <w:rFonts w:ascii="Arial" w:hAnsi="Arial"/>
-          <w:lang w:val="en-US"/>
-        </w:rPr>
-        <w:t>userinput</w:t>
-      </w:r>
-      <w:proofErr w:type="spellEnd"/>
-      <w:r>
-        <w:rPr>
-          <w:rFonts w:ascii="Arial" w:hAnsi="Arial"/>
-          <w:lang w:val="en-US"/>
-        </w:rPr>
-        <w:t xml:space="preserve"> </w:t>
-      </w:r>
-      <w:proofErr w:type="spellStart"/>
-      <w:r>
-        <w:rPr>
-          <w:rFonts w:ascii="Arial" w:hAnsi="Arial"/>
-          <w:lang w:val="en-US"/>
-        </w:rPr>
-        <w:t>conists</w:t>
-      </w:r>
-      <w:proofErr w:type="spellEnd"/>
-      <w:r>
-        <w:rPr>
-          <w:rFonts w:ascii="Arial" w:hAnsi="Arial"/>
-          <w:lang w:val="en-US"/>
-        </w:rPr>
-        <w:t xml:space="preserve"> of a wrong number of arguments for the command</w:t>
-      </w:r>
-    </w:p>
-    <w:p>
-      <w:pPr>
-        <w:spacing w:after="0"/>
-        <w:rPr>
-          <w:rFonts w:ascii="Arial" w:hAnsi="Arial"/>
-          <w:lang w:val="en-US"/>
-        </w:rPr>
-      </w:pPr>
-    </w:p>
-    <w:p>
-      <w:pPr>
-        <w:spacing w:after="0"/>
-        <w:rPr>
-          <w:rFonts w:ascii="Arial" w:hAnsi="Arial"/>
-          <w:lang w:val="en-US"/>
-        </w:rPr>
-      </w:pPr>
-      <w:proofErr w:type="spellStart"/>
-      <w:proofErr w:type="gramStart"/>
-      <w:r>
-        <w:rPr>
-          <w:rFonts w:ascii="Arial" w:hAnsi="Arial"/>
-          <w:lang w:val="en-US"/>
-        </w:rPr>
-        <w:t>WrongInputEception</w:t>
-      </w:r>
-      <w:proofErr w:type="spellEnd"/>
-      <w:r>
-        <w:rPr>
-          <w:rFonts w:ascii="Arial" w:hAnsi="Arial"/>
-          <w:lang w:val="en-US"/>
-        </w:rPr>
-        <w:t>()</w:t>
-      </w:r>
-      <w:proofErr w:type="gramEnd"/>
-    </w:p>
-    <w:p>
-      <w:pPr>
-        <w:spacing w:after="0"/>
-        <w:rPr>
-          <w:rFonts w:ascii="Arial" w:hAnsi="Arial"/>
-          <w:b/>
-          <w:bCs/>
-          <w:lang w:val="en-US"/>
-        </w:rPr>
-      </w:pPr>
-      <w:r>
-        <w:rPr>
-          <w:rFonts w:ascii="Arial" w:hAnsi="Arial"/>
-          <w:lang w:val="en-US"/>
-        </w:rPr>
-        <w:t>→ Thrown, if the command exists and has the right number of arguments, but one or more arguments are of a wrong type. e.g. '</w:t>
-      </w:r>
-      <w:proofErr w:type="gramStart"/>
-      <w:r>
-        <w:rPr>
-          <w:rFonts w:ascii="Arial" w:hAnsi="Arial"/>
-          <w:lang w:val="en-US"/>
-        </w:rPr>
-        <w:t>!</w:t>
-      </w:r>
-      <w:proofErr w:type="spellStart"/>
-      <w:r>
-        <w:rPr>
-          <w:rFonts w:ascii="Arial" w:hAnsi="Arial"/>
-          <w:lang w:val="en-US"/>
-        </w:rPr>
-        <w:t>removeSteps</w:t>
-      </w:r>
-      <w:proofErr w:type="spellEnd"/>
-      <w:proofErr w:type="gramEnd"/>
-      <w:r>
-        <w:rPr>
-          <w:rFonts w:ascii="Arial" w:hAnsi="Arial"/>
-          <w:lang w:val="en-US"/>
-        </w:rPr>
-        <w:t xml:space="preserve"> 1 </w:t>
-      </w:r>
-      <w:proofErr w:type="spellStart"/>
-      <w:r>
-        <w:rPr>
-          <w:rFonts w:ascii="Arial" w:hAnsi="Arial"/>
-          <w:lang w:val="en-US"/>
-        </w:rPr>
-        <w:t>miau</w:t>
-      </w:r>
-      <w:proofErr w:type="spellEnd"/>
-      <w:r>
-        <w:rPr>
-          <w:rFonts w:ascii="Arial" w:hAnsi="Arial"/>
-          <w:lang w:val="en-US"/>
-        </w:rPr>
-        <w:t>'</w:t>
+          <w:lang w:val="en-US"/>
+        </w:rPr>
+        <w:t>→ Thrown, if the command exists and has the right number of arguments, but one or more arguments are of a wrong type. e.g. '!removeSteps 1 miau'</w:t>
       </w:r>
     </w:p>
     <w:p>
@@ -1187,16 +910,8 @@
         <w:rPr>
           <w:rFonts w:ascii="Arial" w:hAnsi="Arial"/>
         </w:rPr>
-        <w:t>!</w:t>
-      </w:r>
-      <w:proofErr w:type="spellStart"/>
-      <w:r>
-        <w:rPr>
-          <w:rFonts w:ascii="Arial" w:hAnsi="Arial"/>
-        </w:rPr>
-        <w:t>login</w:t>
-      </w:r>
-      <w:proofErr w:type="spellEnd"/>
+        <w:t>!login</w:t>
+      </w:r>
     </w:p>
     <w:p>
       <w:pPr>
@@ -1215,16 +930,8 @@
         <w:rPr>
           <w:rFonts w:ascii="Arial" w:hAnsi="Arial"/>
         </w:rPr>
-        <w:t>!</w:t>
-      </w:r>
-      <w:proofErr w:type="spellStart"/>
-      <w:r>
-        <w:rPr>
-          <w:rFonts w:ascii="Arial" w:hAnsi="Arial"/>
-        </w:rPr>
-        <w:t>logout</w:t>
-      </w:r>
-      <w:proofErr w:type="spellEnd"/>
+        <w:t>!logout</w:t>
+      </w:r>
     </w:p>
     <w:p>
       <w:pPr>
@@ -1243,16 +950,8 @@
         <w:rPr>
           <w:rFonts w:ascii="Arial" w:hAnsi="Arial"/>
         </w:rPr>
-        <w:t>!</w:t>
-      </w:r>
-      <w:proofErr w:type="spellStart"/>
-      <w:r>
-        <w:rPr>
-          <w:rFonts w:ascii="Arial" w:hAnsi="Arial"/>
-        </w:rPr>
-        <w:t>steps</w:t>
-      </w:r>
-      <w:proofErr w:type="spellEnd"/>
+        <w:t>!steps</w:t>
+      </w:r>
     </w:p>
     <w:p>
       <w:pPr>
@@ -1271,16 +970,8 @@
         <w:rPr>
           <w:rFonts w:ascii="Arial" w:hAnsi="Arial"/>
         </w:rPr>
-        <w:t>!</w:t>
-      </w:r>
-      <w:proofErr w:type="spellStart"/>
-      <w:r>
-        <w:rPr>
-          <w:rFonts w:ascii="Arial" w:hAnsi="Arial"/>
-        </w:rPr>
-        <w:t>addStep</w:t>
-      </w:r>
-      <w:proofErr w:type="spellEnd"/>
+        <w:t>!addStep</w:t>
+      </w:r>
     </w:p>
     <w:p>
       <w:pPr>
@@ -1300,16 +991,8 @@
           <w:rFonts w:ascii="Arial" w:hAnsi="Arial"/>
         </w:rPr>
         <w:lastRenderedPageBreak/>
-        <w:t>!</w:t>
-      </w:r>
-      <w:proofErr w:type="spellStart"/>
-      <w:r>
-        <w:rPr>
-          <w:rFonts w:ascii="Arial" w:hAnsi="Arial"/>
-        </w:rPr>
-        <w:t>removeStep</w:t>
-      </w:r>
-      <w:proofErr w:type="spellEnd"/>
+        <w:t>!removeStep</w:t>
+      </w:r>
     </w:p>
     <w:p>
       <w:pPr>
@@ -1348,16 +1031,8 @@
         <w:rPr>
           <w:rFonts w:ascii="Arial" w:hAnsi="Arial"/>
         </w:rPr>
-        <w:t>!</w:t>
-      </w:r>
-      <w:proofErr w:type="spellStart"/>
-      <w:r>
-        <w:rPr>
-          <w:rFonts w:ascii="Arial" w:hAnsi="Arial"/>
-        </w:rPr>
-        <w:t>subscribe</w:t>
-      </w:r>
-      <w:proofErr w:type="spellEnd"/>
+        <w:t>!subscribe</w:t>
+      </w:r>
     </w:p>
     <w:p>
       <w:pPr>
@@ -1376,16 +1051,8 @@
         <w:rPr>
           <w:rFonts w:ascii="Arial" w:hAnsi="Arial"/>
         </w:rPr>
-        <w:t>!</w:t>
-      </w:r>
-      <w:proofErr w:type="spellStart"/>
-      <w:r>
-        <w:rPr>
-          <w:rFonts w:ascii="Arial" w:hAnsi="Arial"/>
-        </w:rPr>
-        <w:t>unsubscribe</w:t>
-      </w:r>
-      <w:proofErr w:type="spellEnd"/>
+        <w:t>!unsubscribe</w:t>
+      </w:r>
     </w:p>
     <w:p>
       <w:pPr>
@@ -1450,64 +1117,203 @@
     </w:p>
     <w:p>
       <w:pPr>
+        <w:autoSpaceDE w:val="0"/>
+        <w:autoSpaceDN w:val="0"/>
+        <w:adjustRightInd w:val="0"/>
+        <w:spacing w:after="0" w:line="240" w:lineRule="auto"/>
+        <w:rPr>
+          <w:rFonts w:ascii="Courier New" w:hAnsi="Courier New" w:cs="Courier New"/>
+          <w:i/>
+          <w:sz w:val="20"/>
+          <w:szCs w:val="20"/>
+          <w:lang w:val="en-US"/>
+        </w:rPr>
+      </w:pPr>
+      <w:r>
+        <w:rPr>
+          <w:rFonts w:ascii="Courier New" w:hAnsi="Courier New" w:cs="Courier New"/>
+          <w:b/>
+          <w:bCs/>
+          <w:i/>
+          <w:color w:val="7F0055"/>
+          <w:sz w:val="20"/>
+          <w:szCs w:val="20"/>
+          <w:lang w:val="en-US"/>
+        </w:rPr>
+        <w:t>private</w:t>
+      </w:r>
+      <w:r>
+        <w:rPr>
+          <w:rFonts w:ascii="Courier New" w:hAnsi="Courier New" w:cs="Courier New"/>
+          <w:i/>
+          <w:color w:val="000000"/>
+          <w:sz w:val="20"/>
+          <w:szCs w:val="20"/>
+          <w:lang w:val="en-US"/>
+        </w:rPr>
+        <w:t xml:space="preserve"> ConcurrentSkipListMap&lt;CompositeKey,PriceStep&gt; </w:t>
+      </w:r>
+      <w:r>
+        <w:rPr>
+          <w:rFonts w:ascii="Courier New" w:hAnsi="Courier New" w:cs="Courier New"/>
+          <w:i/>
+          <w:color w:val="0000C0"/>
+          <w:sz w:val="20"/>
+          <w:szCs w:val="20"/>
+          <w:lang w:val="en-US"/>
+        </w:rPr>
+        <w:t>priceSteps</w:t>
+      </w:r>
+      <w:r>
+        <w:rPr>
+          <w:rFonts w:ascii="Courier New" w:hAnsi="Courier New" w:cs="Courier New"/>
+          <w:i/>
+          <w:color w:val="000000"/>
+          <w:sz w:val="20"/>
+          <w:szCs w:val="20"/>
+          <w:lang w:val="en-US"/>
+        </w:rPr>
+        <w:t>;</w:t>
+      </w:r>
+    </w:p>
+    <w:p>
+      <w:pPr>
+        <w:autoSpaceDE w:val="0"/>
+        <w:autoSpaceDN w:val="0"/>
+        <w:adjustRightInd w:val="0"/>
+        <w:spacing w:after="0" w:line="240" w:lineRule="auto"/>
+        <w:rPr>
+          <w:rFonts w:ascii="Consolas" w:hAnsi="Consolas" w:cs="Consolas"/>
+          <w:sz w:val="20"/>
+          <w:szCs w:val="20"/>
+          <w:lang w:val="en-US"/>
+        </w:rPr>
+      </w:pPr>
+    </w:p>
+    <w:p>
+      <w:pPr>
         <w:rPr>
           <w:rFonts w:ascii="Arial" w:hAnsi="Arial" w:cs="Arial"/>
           <w:lang w:val="en-US"/>
         </w:rPr>
       </w:pPr>
-      <w:proofErr w:type="spellStart"/>
       <w:r>
         <w:rPr>
           <w:rFonts w:ascii="Arial" w:hAnsi="Arial" w:cs="Arial"/>
           <w:lang w:val="en-US"/>
         </w:rPr>
-        <w:t>ConcurrentHashMap</w:t>
-      </w:r>
-      <w:proofErr w:type="spellEnd"/>
-      <w:r>
+        <w:t>CompositeKey has 2 attributes (pk’s): start and end price. It also provides methods to compare these keys. The function overlaps() tests if they collide with each other.</w:t>
+      </w:r>
+    </w:p>
+    <w:p>
+      <w:pPr>
         <w:rPr>
           <w:rFonts w:ascii="Arial" w:hAnsi="Arial" w:cs="Arial"/>
           <w:lang w:val="en-US"/>
         </w:rPr>
-        <w:t>&lt;</w:t>
-      </w:r>
-      <w:proofErr w:type="spellStart"/>
+      </w:pPr>
       <w:r>
         <w:rPr>
           <w:rFonts w:ascii="Arial" w:hAnsi="Arial" w:cs="Arial"/>
           <w:lang w:val="en-US"/>
         </w:rPr>
-        <w:t>CompositeKey</w:t>
-      </w:r>
-      <w:proofErr w:type="gramStart"/>
-      <w:r>
+        <w:t>Price Step contains all 4 attributes.</w:t>
+      </w:r>
+    </w:p>
+    <w:p>
+      <w:pPr>
         <w:rPr>
           <w:rFonts w:ascii="Arial" w:hAnsi="Arial" w:cs="Arial"/>
           <w:lang w:val="en-US"/>
         </w:rPr>
-        <w:t>,PriceStep</w:t>
-      </w:r>
-      <w:proofErr w:type="spellEnd"/>
-      <w:proofErr w:type="gramEnd"/>
-      <w:r>
+      </w:pPr>
+    </w:p>
+    <w:p>
+      <w:pPr>
         <w:rPr>
           <w:rFonts w:ascii="Arial" w:hAnsi="Arial" w:cs="Arial"/>
-          <w:lang w:val="en-US"/>
-        </w:rPr>
-        <w:t xml:space="preserve">&gt; </w:t>
-      </w:r>
-      <w:proofErr w:type="spellStart"/>
+          <w:b/>
+          <w:lang w:val="en-US"/>
+        </w:rPr>
+      </w:pPr>
       <w:r>
         <w:rPr>
           <w:rFonts w:ascii="Arial" w:hAnsi="Arial" w:cs="Arial"/>
-          <w:lang w:val="en-US"/>
-        </w:rPr>
-        <w:t>priceSteps</w:t>
-      </w:r>
-      <w:proofErr w:type="spellEnd"/>
+          <w:b/>
+          <w:lang w:val="en-US"/>
+        </w:rPr>
+        <w:t xml:space="preserve">Saving </w:t>
+      </w:r>
       <w:r>
         <w:rPr>
           <w:rFonts w:ascii="Arial" w:hAnsi="Arial" w:cs="Arial"/>
+          <w:b/>
+          <w:lang w:val="en-US"/>
+        </w:rPr>
+        <w:t>bills</w:t>
+      </w:r>
+      <w:r>
+        <w:rPr>
+          <w:rFonts w:ascii="Arial" w:hAnsi="Arial" w:cs="Arial"/>
+          <w:b/>
+          <w:lang w:val="en-US"/>
+        </w:rPr>
+        <w:t>:</w:t>
+      </w:r>
+    </w:p>
+    <w:p>
+      <w:pPr>
+        <w:rPr>
+          <w:rFonts w:ascii="Courier New" w:hAnsi="Courier New" w:cs="Courier New"/>
+          <w:i/>
+          <w:color w:val="000000"/>
+          <w:sz w:val="20"/>
+          <w:szCs w:val="20"/>
+          <w:lang w:val="en-US"/>
+        </w:rPr>
+      </w:pPr>
+      <w:r>
+        <w:rPr>
+          <w:rFonts w:ascii="Courier New" w:hAnsi="Courier New" w:cs="Courier New"/>
+          <w:b/>
+          <w:bCs/>
+          <w:i/>
+          <w:color w:val="7F0055"/>
+          <w:sz w:val="20"/>
+          <w:szCs w:val="20"/>
+          <w:lang w:val="en-US"/>
+        </w:rPr>
+        <w:t>private</w:t>
+      </w:r>
+      <w:r>
+        <w:rPr>
+          <w:rFonts w:ascii="Courier New" w:hAnsi="Courier New" w:cs="Courier New"/>
+          <w:i/>
+          <w:color w:val="000000"/>
+          <w:sz w:val="20"/>
+          <w:szCs w:val="20"/>
+          <w:lang w:val="en-US"/>
+        </w:rPr>
+        <w:t xml:space="preserve"> ConcurrentHashMap&lt;String,Bill&gt; </w:t>
+      </w:r>
+      <w:r>
+        <w:rPr>
+          <w:rFonts w:ascii="Courier New" w:hAnsi="Courier New" w:cs="Courier New"/>
+          <w:i/>
+          <w:color w:val="0000C0"/>
+          <w:sz w:val="20"/>
+          <w:szCs w:val="20"/>
+          <w:lang w:val="en-US"/>
+        </w:rPr>
+        <w:t>bills</w:t>
+      </w:r>
+      <w:r>
+        <w:rPr>
+          <w:rFonts w:ascii="Courier New" w:hAnsi="Courier New" w:cs="Courier New"/>
+          <w:i/>
+          <w:color w:val="000000"/>
+          <w:sz w:val="20"/>
+          <w:szCs w:val="20"/>
           <w:lang w:val="en-US"/>
         </w:rPr>
         <w:t>;</w:t>
@@ -1517,71 +1323,21 @@
       <w:pPr>
         <w:rPr>
           <w:rFonts w:ascii="Arial" w:hAnsi="Arial" w:cs="Arial"/>
-          <w:lang w:val="en-US"/>
-        </w:rPr>
-      </w:pPr>
-      <w:proofErr w:type="spellStart"/>
+          <w:color w:val="000000"/>
+          <w:sz w:val="20"/>
+          <w:szCs w:val="20"/>
+          <w:lang w:val="en-US"/>
+        </w:rPr>
+      </w:pPr>
       <w:r>
         <w:rPr>
           <w:rFonts w:ascii="Arial" w:hAnsi="Arial" w:cs="Arial"/>
-          <w:lang w:val="en-US"/>
-        </w:rPr>
-        <w:t>CompositeKey</w:t>
-      </w:r>
-      <w:proofErr w:type="spellEnd"/>
-      <w:r>
-        <w:rPr>
-          <w:rFonts w:ascii="Arial" w:hAnsi="Arial" w:cs="Arial"/>
-          <w:lang w:val="en-US"/>
-        </w:rPr>
-        <w:t xml:space="preserve"> has 2 attributes (</w:t>
-      </w:r>
-      <w:proofErr w:type="spellStart"/>
-      <w:r>
-        <w:rPr>
-          <w:rFonts w:ascii="Arial" w:hAnsi="Arial" w:cs="Arial"/>
-          <w:lang w:val="en-US"/>
-        </w:rPr>
-        <w:t>pk’s</w:t>
-      </w:r>
-      <w:proofErr w:type="spellEnd"/>
-      <w:r>
-        <w:rPr>
-          <w:rFonts w:ascii="Arial" w:hAnsi="Arial" w:cs="Arial"/>
-          <w:lang w:val="en-US"/>
-        </w:rPr>
-        <w:t xml:space="preserve">): start and end price. It also provides methods to compare these keys. The function </w:t>
-      </w:r>
-      <w:proofErr w:type="gramStart"/>
-      <w:r>
-        <w:rPr>
-          <w:rFonts w:ascii="Arial" w:hAnsi="Arial" w:cs="Arial"/>
-          <w:lang w:val="en-US"/>
-        </w:rPr>
-        <w:t>overlaps(</w:t>
-      </w:r>
-      <w:proofErr w:type="gramEnd"/>
-      <w:r>
-        <w:rPr>
-          <w:rFonts w:ascii="Arial" w:hAnsi="Arial" w:cs="Arial"/>
-          <w:lang w:val="en-US"/>
-        </w:rPr>
-        <w:t>) tests if they collide with each other.</w:t>
-      </w:r>
-    </w:p>
-    <w:p>
-      <w:pPr>
-        <w:rPr>
-          <w:rFonts w:ascii="Arial" w:hAnsi="Arial" w:cs="Arial"/>
-          <w:lang w:val="en-US"/>
-        </w:rPr>
-      </w:pPr>
-      <w:r>
-        <w:rPr>
-          <w:rFonts w:ascii="Arial" w:hAnsi="Arial" w:cs="Arial"/>
-          <w:lang w:val="en-US"/>
-        </w:rPr>
-        <w:t>Price Step contains all 4 attributes.</w:t>
+          <w:color w:val="000000"/>
+          <w:sz w:val="20"/>
+          <w:szCs w:val="20"/>
+          <w:lang w:val="en-US"/>
+        </w:rPr>
+        <w:t>If the list already contains the user (key), the bill will be added to the Bill Object.</w:t>
       </w:r>
     </w:p>
     <w:p>
@@ -1611,21 +1367,12 @@
           <w:lang w:val="en-US"/>
         </w:rPr>
       </w:pPr>
-      <w:proofErr w:type="spellStart"/>
       <w:r>
         <w:rPr>
           <w:rFonts w:ascii="Arial" w:hAnsi="Arial" w:cs="Arial"/>
           <w:lang w:val="en-US"/>
         </w:rPr>
-        <w:t>IllegalValueException</w:t>
-      </w:r>
-      <w:proofErr w:type="spellEnd"/>
-      <w:r>
-        <w:rPr>
-          <w:rFonts w:ascii="Arial" w:hAnsi="Arial" w:cs="Arial"/>
-          <w:lang w:val="en-US"/>
-        </w:rPr>
-        <w:t xml:space="preserve"> ()</w:t>
+        <w:t>IllegalValueException ()</w:t>
       </w:r>
     </w:p>
     <w:p>
@@ -1658,17 +1405,8 @@
           <w:rFonts w:ascii="Arial" w:hAnsi="Arial" w:cs="Arial"/>
           <w:lang w:val="en-US"/>
         </w:rPr>
-        <w:t>e.g</w:t>
-      </w:r>
-      <w:proofErr w:type="gramStart"/>
-      <w:r>
-        <w:rPr>
-          <w:rFonts w:ascii="Arial" w:hAnsi="Arial" w:cs="Arial"/>
-          <w:lang w:val="en-US"/>
-        </w:rPr>
-        <w:t>. :</w:t>
-      </w:r>
-      <w:proofErr w:type="gramEnd"/>
+        <w:t>e.g. :</w:t>
+      </w:r>
     </w:p>
     <w:p>
       <w:pPr>
@@ -1696,33 +1434,45 @@
           <w:lang w:val="en-US"/>
         </w:rPr>
       </w:pPr>
-      <w:proofErr w:type="spellStart"/>
-      <w:proofErr w:type="gramStart"/>
       <w:r>
         <w:rPr>
           <w:rFonts w:ascii="Arial" w:hAnsi="Arial" w:cs="Arial"/>
           <w:lang w:val="en-US"/>
         </w:rPr>
-        <w:t>endprice</w:t>
-      </w:r>
-      <w:proofErr w:type="spellEnd"/>
-      <w:proofErr w:type="gramEnd"/>
-      <w:r>
+        <w:t>endprice must be bigger than startprice</w:t>
+      </w:r>
+    </w:p>
+    <w:p>
+      <w:pPr>
+        <w:spacing w:after="0"/>
         <w:rPr>
           <w:rFonts w:ascii="Arial" w:hAnsi="Arial" w:cs="Arial"/>
           <w:lang w:val="en-US"/>
         </w:rPr>
-        <w:t xml:space="preserve"> must be bigger than </w:t>
-      </w:r>
-      <w:proofErr w:type="spellStart"/>
-      <w:r>
+      </w:pPr>
+    </w:p>
+    <w:p>
+      <w:pPr>
+        <w:spacing w:after="0"/>
         <w:rPr>
           <w:rFonts w:ascii="Arial" w:hAnsi="Arial" w:cs="Arial"/>
           <w:lang w:val="en-US"/>
         </w:rPr>
-        <w:t>startprice</w:t>
-      </w:r>
-      <w:proofErr w:type="spellEnd"/>
+      </w:pPr>
+      <w:r>
+        <w:rPr>
+          <w:rFonts w:ascii="Arial" w:hAnsi="Arial" w:cs="Arial"/>
+          <w:lang w:val="en-US"/>
+        </w:rPr>
+        <w:t>PriceStepIntervalOverlapException</w:t>
+      </w:r>
+      <w:r>
+        <w:rPr>
+          <w:rFonts w:ascii="Arial" w:hAnsi="Arial" w:cs="Arial"/>
+          <w:lang w:val="en-US"/>
+        </w:rPr>
+        <w:t>()</w:t>
+      </w:r>
     </w:p>
     <w:p>
       <w:pPr>
@@ -1732,6 +1482,13 @@
           <w:lang w:val="en-US"/>
         </w:rPr>
       </w:pPr>
+      <w:r>
+        <w:rPr>
+          <w:rFonts w:ascii="Arial" w:hAnsi="Arial" w:cs="Arial"/>
+          <w:lang w:val="en-US"/>
+        </w:rPr>
+        <w:t xml:space="preserve">→The provided price interval overlaps with an existing price step </w:t>
+      </w:r>
     </w:p>
     <w:p>
       <w:pPr>
@@ -1741,78 +1498,19 @@
           <w:lang w:val="en-US"/>
         </w:rPr>
       </w:pPr>
-      <w:proofErr w:type="spellStart"/>
-      <w:proofErr w:type="gramStart"/>
       <w:r>
         <w:rPr>
           <w:rFonts w:ascii="Arial" w:hAnsi="Arial" w:cs="Arial"/>
           <w:lang w:val="en-US"/>
         </w:rPr>
-        <w:t>PriceStepIntervalOverlapException</w:t>
-      </w:r>
-      <w:proofErr w:type="spellEnd"/>
+        <w:t xml:space="preserve">     </w:t>
+      </w:r>
       <w:r>
         <w:rPr>
           <w:rFonts w:ascii="Arial" w:hAnsi="Arial" w:cs="Arial"/>
           <w:lang w:val="en-US"/>
         </w:rPr>
-        <w:t>()</w:t>
-      </w:r>
-      <w:proofErr w:type="gramEnd"/>
-    </w:p>
-    <w:p>
-      <w:pPr>
-        <w:spacing w:after="0"/>
-        <w:rPr>
-          <w:rFonts w:ascii="Arial" w:hAnsi="Arial" w:cs="Arial"/>
-          <w:lang w:val="en-US"/>
-        </w:rPr>
-      </w:pPr>
-      <w:r>
-        <w:rPr>
-          <w:rFonts w:ascii="Arial" w:hAnsi="Arial" w:cs="Arial"/>
-          <w:lang w:val="en-US"/>
-        </w:rPr>
-        <w:t xml:space="preserve">→The provided price interval overlaps with an existing price step </w:t>
-      </w:r>
-    </w:p>
-    <w:p>
-      <w:pPr>
-        <w:spacing w:after="0"/>
-        <w:rPr>
-          <w:rFonts w:ascii="Arial" w:hAnsi="Arial" w:cs="Arial"/>
-          <w:lang w:val="en-US"/>
-        </w:rPr>
-      </w:pPr>
-      <w:r>
-        <w:rPr>
-          <w:rFonts w:ascii="Arial" w:hAnsi="Arial" w:cs="Arial"/>
-          <w:lang w:val="en-US"/>
-        </w:rPr>
-        <w:t xml:space="preserve">     </w:t>
-      </w:r>
-      <w:r>
-        <w:rPr>
-          <w:rFonts w:ascii="Arial" w:hAnsi="Arial" w:cs="Arial"/>
-          <w:lang w:val="en-US"/>
-        </w:rPr>
-        <w:t>(</w:t>
-      </w:r>
-      <w:proofErr w:type="gramStart"/>
-      <w:r>
-        <w:rPr>
-          <w:rFonts w:ascii="Arial" w:hAnsi="Arial" w:cs="Arial"/>
-          <w:lang w:val="en-US"/>
-        </w:rPr>
-        <w:t>delete</w:t>
-      </w:r>
-      <w:proofErr w:type="gramEnd"/>
-      <w:r>
-        <w:rPr>
-          <w:rFonts w:ascii="Arial" w:hAnsi="Arial" w:cs="Arial"/>
-          <w:lang w:val="en-US"/>
-        </w:rPr>
-        <w:t xml:space="preserve"> the other price step first)!</w:t>
+        <w:t>(delete the other price step first)!</w:t>
       </w:r>
       <w:r>
         <w:rPr>
@@ -1853,7 +1551,7 @@
       <w:r>
         <w:rPr>
           <w:noProof/>
-          <w:lang w:eastAsia="de-DE"/>
+          <w:lang w:val="de-AT" w:eastAsia="de-AT"/>
         </w:rPr>
         <w:drawing>
           <wp:inline distT="0" distB="0" distL="0" distR="0">
@@ -1871,7 +1569,7 @@
                     <pic:cNvPicPr/>
                   </pic:nvPicPr>
                   <pic:blipFill>
-                    <a:blip r:embed="rId8" cstate="print"/>
+                    <a:blip r:embed="rId7" cstate="print"/>
                     <a:stretch>
                       <a:fillRect/>
                     </a:stretch>
@@ -1893,13 +1591,8 @@
       </w:r>
     </w:p>
     <w:p>
-      <w:proofErr w:type="spellStart"/>
-      <w:r>
-        <w:t>BillingServer</w:t>
-      </w:r>
-      <w:proofErr w:type="spellEnd"/>
-      <w:r>
-        <w:t>:</w:t>
+      <w:r>
+        <w:t>BillingServer:</w:t>
       </w:r>
     </w:p>
     <w:p>
@@ -1914,7 +1607,7 @@
       <w:r>
         <w:rPr>
           <w:noProof/>
-          <w:lang w:eastAsia="de-DE"/>
+          <w:lang w:val="de-AT" w:eastAsia="de-AT"/>
         </w:rPr>
         <w:drawing>
           <wp:inline distT="0" distB="0" distL="0" distR="0">
@@ -1934,10 +1627,10 @@
                     </pic:cNvPicPr>
                   </pic:nvPicPr>
                   <pic:blipFill rotWithShape="1">
-                    <a:blip r:embed="rId9" cstate="print">
+                    <a:blip r:embed="rId8" cstate="print">
                       <a:extLst>
                         <a:ext uri="{28A0092B-C50C-407E-A947-70E740481C1C}">
-                          <a14:useLocalDpi xmlns:a14="http://schemas.microsoft.com/office/drawing/2010/main" val="0"/>
+                          <a14:useLocalDpi xmlns:a14="http://schemas.microsoft.com/office/drawing/2010/main" xmlns:wps="http://schemas.microsoft.com/office/word/2010/wordprocessingShape" xmlns:wpi="http://schemas.microsoft.com/office/word/2010/wordprocessingInk" xmlns:wpg="http://schemas.microsoft.com/office/word/2010/wordprocessingGroup" xmlns:w14="http://schemas.microsoft.com/office/word/2010/wordml" xmlns:w="http://schemas.openxmlformats.org/wordprocessingml/2006/main" xmlns:w10="urn:schemas-microsoft-com:office:word" xmlns:wp14="http://schemas.microsoft.com/office/word/2010/wordprocessingDrawing" xmlns:v="urn:schemas-microsoft-com:vml" xmlns:o="urn:schemas-microsoft-com:office:office" xmlns:mc="http://schemas.openxmlformats.org/markup-compatibility/2006" xmlns:wpc="http://schemas.microsoft.com/office/word/2010/wordprocessingCanvas" xmlns="" val="0"/>
                         </a:ext>
                       </a:extLst>
                     </a:blip>
@@ -1958,7 +1651,7 @@
                     </a:ln>
                     <a:extLst>
                       <a:ext uri="{53640926-AAD7-44D8-BBD7-CCE9431645EC}">
-                        <a14:shadowObscured xmlns:a14="http://schemas.microsoft.com/office/drawing/2010/main"/>
+                        <a14:shadowObscured xmlns:a14="http://schemas.microsoft.com/office/drawing/2010/main" xmlns:wps="http://schemas.microsoft.com/office/word/2010/wordprocessingShape" xmlns:wpi="http://schemas.microsoft.com/office/word/2010/wordprocessingInk" xmlns:wpg="http://schemas.microsoft.com/office/word/2010/wordprocessingGroup" xmlns:w14="http://schemas.microsoft.com/office/word/2010/wordml" xmlns:w="http://schemas.openxmlformats.org/wordprocessingml/2006/main" xmlns:w10="urn:schemas-microsoft-com:office:word" xmlns:wp14="http://schemas.microsoft.com/office/word/2010/wordprocessingDrawing" xmlns:v="urn:schemas-microsoft-com:vml" xmlns:o="urn:schemas-microsoft-com:office:office" xmlns:mc="http://schemas.openxmlformats.org/markup-compatibility/2006" xmlns:wpc="http://schemas.microsoft.com/office/word/2010/wordprocessingCanvas" xmlns=""/>
                       </a:ext>
                     </a:extLst>
                   </pic:spPr>
@@ -1985,7 +1678,7 @@
       <w:r>
         <w:rPr>
           <w:noProof/>
-          <w:lang w:eastAsia="de-DE"/>
+          <w:lang w:val="de-AT" w:eastAsia="de-AT"/>
         </w:rPr>
         <w:drawing>
           <wp:inline distT="0" distB="0" distL="0" distR="0">
@@ -2003,7 +1696,7 @@
                     <pic:cNvPicPr/>
                   </pic:nvPicPr>
                   <pic:blipFill>
-                    <a:blip r:embed="rId10" cstate="print"/>
+                    <a:blip r:embed="rId9" cstate="print"/>
                     <a:stretch>
                       <a:fillRect/>
                     </a:stretch>
@@ -2026,7 +1719,7 @@
       <w:r>
         <w:rPr>
           <w:noProof/>
-          <w:lang w:eastAsia="de-DE"/>
+          <w:lang w:val="de-AT" w:eastAsia="de-AT"/>
         </w:rPr>
         <w:lastRenderedPageBreak/>
         <w:drawing>
@@ -2045,7 +1738,7 @@
                     <pic:cNvPicPr/>
                   </pic:nvPicPr>
                   <pic:blipFill>
-                    <a:blip r:embed="rId11" cstate="print"/>
+                    <a:blip r:embed="rId10" cstate="print"/>
                     <a:stretch>
                       <a:fillRect/>
                     </a:stretch>
@@ -2068,7 +1761,7 @@
       <w:r>
         <w:rPr>
           <w:noProof/>
-          <w:lang w:eastAsia="de-DE"/>
+          <w:lang w:val="de-AT" w:eastAsia="de-AT"/>
         </w:rPr>
         <w:lastRenderedPageBreak/>
         <w:drawing>
@@ -2087,7 +1780,7 @@
                     <pic:cNvPicPr/>
                   </pic:nvPicPr>
                   <pic:blipFill>
-                    <a:blip r:embed="rId12" cstate="print"/>
+                    <a:blip r:embed="rId11" cstate="print"/>
                     <a:stretch>
                       <a:fillRect/>
                     </a:stretch>
@@ -2110,7 +1803,7 @@
       <w:r>
         <w:rPr>
           <w:noProof/>
-          <w:lang w:eastAsia="de-DE"/>
+          <w:lang w:val="de-AT" w:eastAsia="de-AT"/>
         </w:rPr>
         <w:lastRenderedPageBreak/>
         <w:drawing>
@@ -2129,7 +1822,7 @@
                     <pic:cNvPicPr/>
                   </pic:nvPicPr>
                   <pic:blipFill>
-                    <a:blip r:embed="rId13" cstate="print"/>
+                    <a:blip r:embed="rId12" cstate="print"/>
                     <a:stretch>
                       <a:fillRect/>
                     </a:stretch>
@@ -2152,7 +1845,7 @@
       <w:r>
         <w:rPr>
           <w:noProof/>
-          <w:lang w:eastAsia="de-DE"/>
+          <w:lang w:val="de-AT" w:eastAsia="de-AT"/>
         </w:rPr>
         <w:lastRenderedPageBreak/>
         <w:drawing>
@@ -2171,7 +1864,7 @@
                     <pic:cNvPicPr/>
                   </pic:nvPicPr>
                   <pic:blipFill>
-                    <a:blip r:embed="rId14" cstate="print"/>
+                    <a:blip r:embed="rId13" cstate="print"/>
                     <a:stretch>
                       <a:fillRect/>
                     </a:stretch>
@@ -2194,7 +1887,7 @@
       <w:r>
         <w:rPr>
           <w:noProof/>
-          <w:lang w:eastAsia="de-DE"/>
+          <w:lang w:val="de-AT" w:eastAsia="de-AT"/>
         </w:rPr>
         <w:drawing>
           <wp:inline distT="0" distB="0" distL="0" distR="0">
@@ -2212,7 +1905,7 @@
                     <pic:cNvPicPr/>
                   </pic:nvPicPr>
                   <pic:blipFill>
-                    <a:blip r:embed="rId15" cstate="print"/>
+                    <a:blip r:embed="rId14" cstate="print"/>
                     <a:stretch>
                       <a:fillRect/>
                     </a:stretch>
@@ -2235,7 +1928,7 @@
       <w:r>
         <w:rPr>
           <w:noProof/>
-          <w:lang w:eastAsia="de-DE"/>
+          <w:lang w:val="de-AT" w:eastAsia="de-AT"/>
         </w:rPr>
         <w:lastRenderedPageBreak/>
         <w:drawing>
@@ -2254,7 +1947,7 @@
                     <pic:cNvPicPr/>
                   </pic:nvPicPr>
                   <pic:blipFill>
-                    <a:blip r:embed="rId16" cstate="print"/>
+                    <a:blip r:embed="rId15" cstate="print"/>
                     <a:stretch>
                       <a:fillRect/>
                     </a:stretch>
@@ -2277,7 +1970,7 @@
       <w:r>
         <w:rPr>
           <w:noProof/>
-          <w:lang w:eastAsia="de-DE"/>
+          <w:lang w:val="de-AT" w:eastAsia="de-AT"/>
         </w:rPr>
         <w:lastRenderedPageBreak/>
         <w:drawing>
@@ -2296,7 +1989,7 @@
                     <pic:cNvPicPr/>
                   </pic:nvPicPr>
                   <pic:blipFill>
-                    <a:blip r:embed="rId17" cstate="print"/>
+                    <a:blip r:embed="rId16" cstate="print"/>
                     <a:stretch>
                       <a:fillRect/>
                     </a:stretch>
@@ -2319,7 +2012,7 @@
       <w:r>
         <w:rPr>
           <w:noProof/>
-          <w:lang w:eastAsia="de-DE"/>
+          <w:lang w:val="de-AT" w:eastAsia="de-AT"/>
         </w:rPr>
         <w:lastRenderedPageBreak/>
         <w:drawing>
@@ -2338,7 +2031,7 @@
                     <pic:cNvPicPr/>
                   </pic:nvPicPr>
                   <pic:blipFill>
-                    <a:blip r:embed="rId18" cstate="print"/>
+                    <a:blip r:embed="rId17" cstate="print"/>
                     <a:stretch>
                       <a:fillRect/>
                     </a:stretch>
@@ -2361,7 +2054,7 @@
       <w:r>
         <w:rPr>
           <w:noProof/>
-          <w:lang w:eastAsia="de-DE"/>
+          <w:lang w:val="de-AT" w:eastAsia="de-AT"/>
         </w:rPr>
         <w:lastRenderedPageBreak/>
         <w:drawing>
@@ -2380,7 +2073,7 @@
                     <pic:cNvPicPr/>
                   </pic:nvPicPr>
                   <pic:blipFill>
-                    <a:blip r:embed="rId19" cstate="print"/>
+                    <a:blip r:embed="rId18" cstate="print"/>
                     <a:stretch>
                       <a:fillRect/>
                     </a:stretch>
@@ -2403,7 +2096,7 @@
       <w:r>
         <w:rPr>
           <w:noProof/>
-          <w:lang w:eastAsia="de-DE"/>
+          <w:lang w:val="de-AT" w:eastAsia="de-AT"/>
         </w:rPr>
         <w:drawing>
           <wp:inline distT="0" distB="0" distL="0" distR="0">
@@ -2421,7 +2114,7 @@
                     <pic:cNvPicPr/>
                   </pic:nvPicPr>
                   <pic:blipFill>
-                    <a:blip r:embed="rId20" cstate="print"/>
+                    <a:blip r:embed="rId19" cstate="print"/>
                     <a:stretch>
                       <a:fillRect/>
                     </a:stretch>
@@ -2444,7 +2137,7 @@
       <w:r>
         <w:rPr>
           <w:noProof/>
-          <w:lang w:eastAsia="de-DE"/>
+          <w:lang w:val="de-AT" w:eastAsia="de-AT"/>
         </w:rPr>
         <w:lastRenderedPageBreak/>
         <w:drawing>
@@ -2463,7 +2156,7 @@
                     <pic:cNvPicPr/>
                   </pic:nvPicPr>
                   <pic:blipFill>
-                    <a:blip r:embed="rId21" cstate="print"/>
+                    <a:blip r:embed="rId20" cstate="print"/>
                     <a:stretch>
                       <a:fillRect/>
                     </a:stretch>
@@ -2500,13 +2193,8 @@
       <w:pPr>
         <w:pStyle w:val="berschrift3"/>
       </w:pPr>
-      <w:proofErr w:type="spellStart"/>
-      <w:r>
-        <w:t>Analytic</w:t>
-      </w:r>
-      <w:proofErr w:type="spellEnd"/>
-      <w:r>
-        <w:t xml:space="preserve"> + Events</w:t>
+      <w:r>
+        <w:t>Analytic + Events</w:t>
       </w:r>
     </w:p>
     <w:p>
@@ -2516,7 +2204,7 @@
       <w:r>
         <w:rPr>
           <w:noProof/>
-          <w:lang w:eastAsia="de-DE"/>
+          <w:lang w:val="de-AT" w:eastAsia="de-AT"/>
         </w:rPr>
         <w:drawing>
           <wp:inline distT="0" distB="0" distL="0" distR="0">
@@ -2536,10 +2224,10 @@
                     </pic:cNvPicPr>
                   </pic:nvPicPr>
                   <pic:blipFill rotWithShape="1">
-                    <a:blip r:embed="rId22" cstate="print">
+                    <a:blip r:embed="rId21" cstate="print">
                       <a:extLst>
                         <a:ext uri="{28A0092B-C50C-407E-A947-70E740481C1C}">
-                          <a14:useLocalDpi xmlns:a14="http://schemas.microsoft.com/office/drawing/2010/main" val="0"/>
+                          <a14:useLocalDpi xmlns:a14="http://schemas.microsoft.com/office/drawing/2010/main" xmlns:wps="http://schemas.microsoft.com/office/word/2010/wordprocessingShape" xmlns:wpi="http://schemas.microsoft.com/office/word/2010/wordprocessingInk" xmlns:wpg="http://schemas.microsoft.com/office/word/2010/wordprocessingGroup" xmlns:w14="http://schemas.microsoft.com/office/word/2010/wordml" xmlns:w="http://schemas.openxmlformats.org/wordprocessingml/2006/main" xmlns:w10="urn:schemas-microsoft-com:office:word" xmlns:wp14="http://schemas.microsoft.com/office/word/2010/wordprocessingDrawing" xmlns:v="urn:schemas-microsoft-com:vml" xmlns:o="urn:schemas-microsoft-com:office:office" xmlns:mc="http://schemas.openxmlformats.org/markup-compatibility/2006" xmlns:wpc="http://schemas.microsoft.com/office/word/2010/wordprocessingCanvas" xmlns="" val="0"/>
                         </a:ext>
                       </a:extLst>
                     </a:blip>
@@ -2560,7 +2248,7 @@
                     </a:ln>
                     <a:extLst>
                       <a:ext uri="{53640926-AAD7-44D8-BBD7-CCE9431645EC}">
-                        <a14:shadowObscured xmlns:a14="http://schemas.microsoft.com/office/drawing/2010/main"/>
+                        <a14:shadowObscured xmlns:a14="http://schemas.microsoft.com/office/drawing/2010/main" xmlns:wps="http://schemas.microsoft.com/office/word/2010/wordprocessingShape" xmlns:wpi="http://schemas.microsoft.com/office/word/2010/wordprocessingInk" xmlns:wpg="http://schemas.microsoft.com/office/word/2010/wordprocessingGroup" xmlns:w14="http://schemas.microsoft.com/office/word/2010/wordml" xmlns:w="http://schemas.openxmlformats.org/wordprocessingml/2006/main" xmlns:w10="urn:schemas-microsoft-com:office:word" xmlns:wp14="http://schemas.microsoft.com/office/word/2010/wordprocessingDrawing" xmlns:v="urn:schemas-microsoft-com:vml" xmlns:o="urn:schemas-microsoft-com:office:office" xmlns:mc="http://schemas.openxmlformats.org/markup-compatibility/2006" xmlns:wpc="http://schemas.microsoft.com/office/word/2010/wordprocessingCanvas" xmlns=""/>
                       </a:ext>
                     </a:extLst>
                   </pic:spPr>
@@ -2575,32 +2263,19 @@
       <w:pPr>
         <w:pStyle w:val="berschrift3"/>
       </w:pPr>
-      <w:proofErr w:type="spellStart"/>
-      <w:r>
-        <w:t>AnalyticsChange</w:t>
-      </w:r>
-      <w:proofErr w:type="spellEnd"/>
-      <w:r>
-        <w:t xml:space="preserve"> </w:t>
-      </w:r>
-      <w:proofErr w:type="spellStart"/>
-      <w:r>
-        <w:t>with</w:t>
-      </w:r>
-      <w:proofErr w:type="spellEnd"/>
-      <w:r>
-        <w:t xml:space="preserve"> RMI</w:t>
+      <w:r>
+        <w:t>AnalyticsChange with RMI</w:t>
       </w:r>
     </w:p>
     <w:p>
       <w:r>
         <w:rPr>
           <w:noProof/>
-          <w:lang w:eastAsia="de-DE"/>
+          <w:lang w:val="de-AT" w:eastAsia="de-AT"/>
         </w:rPr>
         <w:lastRenderedPageBreak/>
         <w:drawing>
-          <wp:inline distT="0" distB="0" distL="0" distR="0" wp14:anchorId="4C81CB8A" wp14:editId="3EC8CD5F">
+          <wp:inline distT="0" distB="0" distL="0" distR="0">
             <wp:extent cx="5760720" cy="7837543"/>
             <wp:effectExtent l="0" t="0" r="0" b="0"/>
             <wp:docPr id="18" name="Grafik 18"/>
@@ -2615,7 +2290,7 @@
                     <pic:cNvPicPr/>
                   </pic:nvPicPr>
                   <pic:blipFill>
-                    <a:blip r:embed="rId23"/>
+                    <a:blip r:embed="rId22" cstate="print"/>
                     <a:stretch>
                       <a:fillRect/>
                     </a:stretch>
@@ -2640,12 +2315,10 @@
       <w:pPr>
         <w:pStyle w:val="berschrift3"/>
       </w:pPr>
-      <w:proofErr w:type="spellStart"/>
       <w:r>
         <w:lastRenderedPageBreak/>
         <w:t>Billing</w:t>
       </w:r>
-      <w:proofErr w:type="spellEnd"/>
     </w:p>
     <w:p>
       <w:pPr>
@@ -2654,7 +2327,7 @@
       <w:r>
         <w:rPr>
           <w:noProof/>
-          <w:lang w:eastAsia="de-DE"/>
+          <w:lang w:val="de-AT" w:eastAsia="de-AT"/>
         </w:rPr>
         <w:drawing>
           <wp:inline distT="0" distB="0" distL="0" distR="0">
@@ -2674,10 +2347,10 @@
                     </pic:cNvPicPr>
                   </pic:nvPicPr>
                   <pic:blipFill rotWithShape="1">
-                    <a:blip r:embed="rId22" cstate="print">
+                    <a:blip r:embed="rId21" cstate="print">
                       <a:extLst>
                         <a:ext uri="{28A0092B-C50C-407E-A947-70E740481C1C}">
-                          <a14:useLocalDpi xmlns:a14="http://schemas.microsoft.com/office/drawing/2010/main" val="0"/>
+                          <a14:useLocalDpi xmlns:a14="http://schemas.microsoft.com/office/drawing/2010/main" xmlns:wps="http://schemas.microsoft.com/office/word/2010/wordprocessingShape" xmlns:wpi="http://schemas.microsoft.com/office/word/2010/wordprocessingInk" xmlns:wpg="http://schemas.microsoft.com/office/word/2010/wordprocessingGroup" xmlns:w14="http://schemas.microsoft.com/office/word/2010/wordml" xmlns:w="http://schemas.openxmlformats.org/wordprocessingml/2006/main" xmlns:w10="urn:schemas-microsoft-com:office:word" xmlns:wp14="http://schemas.microsoft.com/office/word/2010/wordprocessingDrawing" xmlns:v="urn:schemas-microsoft-com:vml" xmlns:o="urn:schemas-microsoft-com:office:office" xmlns:mc="http://schemas.openxmlformats.org/markup-compatibility/2006" xmlns:wpc="http://schemas.microsoft.com/office/word/2010/wordprocessingCanvas" xmlns="" val="0"/>
                         </a:ext>
                       </a:extLst>
                     </a:blip>
@@ -2698,7 +2371,7 @@
                     </a:ln>
                     <a:extLst>
                       <a:ext uri="{53640926-AAD7-44D8-BBD7-CCE9431645EC}">
-                        <a14:shadowObscured xmlns:a14="http://schemas.microsoft.com/office/drawing/2010/main"/>
+                        <a14:shadowObscured xmlns:a14="http://schemas.microsoft.com/office/drawing/2010/main" xmlns:wps="http://schemas.microsoft.com/office/word/2010/wordprocessingShape" xmlns:wpi="http://schemas.microsoft.com/office/word/2010/wordprocessingInk" xmlns:wpg="http://schemas.microsoft.com/office/word/2010/wordprocessingGroup" xmlns:w14="http://schemas.microsoft.com/office/word/2010/wordml" xmlns:w="http://schemas.openxmlformats.org/wordprocessingml/2006/main" xmlns:w10="urn:schemas-microsoft-com:office:word" xmlns:wp14="http://schemas.microsoft.com/office/word/2010/wordprocessingDrawing" xmlns:v="urn:schemas-microsoft-com:vml" xmlns:o="urn:schemas-microsoft-com:office:office" xmlns:mc="http://schemas.openxmlformats.org/markup-compatibility/2006" xmlns:wpc="http://schemas.microsoft.com/office/word/2010/wordprocessingCanvas" xmlns=""/>
                       </a:ext>
                     </a:extLst>
                   </pic:spPr>
@@ -2710,13 +2383,8 @@
       </w:r>
     </w:p>
     <w:p>
-      <w:proofErr w:type="spellStart"/>
-      <w:r>
-        <w:t>BillingServer</w:t>
-      </w:r>
-      <w:proofErr w:type="spellEnd"/>
-      <w:r>
-        <w:t xml:space="preserve"> Change</w:t>
+      <w:r>
+        <w:t>BillingServer Change</w:t>
       </w:r>
     </w:p>
     <w:p>
@@ -2731,10 +2399,10 @@
       <w:r>
         <w:rPr>
           <w:noProof/>
-          <w:lang w:eastAsia="de-DE"/>
+          <w:lang w:val="de-AT" w:eastAsia="de-AT"/>
         </w:rPr>
         <w:drawing>
-          <wp:inline distT="0" distB="0" distL="0" distR="0" wp14:anchorId="7110A2E6" wp14:editId="5C054F76">
+          <wp:inline distT="0" distB="0" distL="0" distR="0">
             <wp:extent cx="6172200" cy="3616309"/>
             <wp:effectExtent l="0" t="0" r="0" b="0"/>
             <wp:docPr id="19" name="Grafik 19"/>
@@ -2749,7 +2417,7 @@
                     <pic:cNvPicPr/>
                   </pic:nvPicPr>
                   <pic:blipFill>
-                    <a:blip r:embed="rId24"/>
+                    <a:blip r:embed="rId23" cstate="print"/>
                     <a:stretch>
                       <a:fillRect/>
                     </a:stretch>
@@ -2777,16 +2445,14 @@
       <w:pPr>
         <w:pStyle w:val="berschrift3"/>
       </w:pPr>
-      <w:proofErr w:type="spellStart"/>
       <w:r>
         <w:lastRenderedPageBreak/>
         <w:t>Managemenclient</w:t>
       </w:r>
-      <w:proofErr w:type="spellEnd"/>
       <w:r>
         <w:rPr>
           <w:noProof/>
-          <w:lang w:eastAsia="de-DE"/>
+          <w:lang w:val="de-AT" w:eastAsia="de-AT"/>
         </w:rPr>
         <w:drawing>
           <wp:inline distT="0" distB="0" distL="0" distR="0">
@@ -2806,10 +2472,10 @@
                     </pic:cNvPicPr>
                   </pic:nvPicPr>
                   <pic:blipFill rotWithShape="1">
-                    <a:blip r:embed="rId22" cstate="print">
+                    <a:blip r:embed="rId21" cstate="print">
                       <a:extLst>
                         <a:ext uri="{28A0092B-C50C-407E-A947-70E740481C1C}">
-                          <a14:useLocalDpi xmlns:a14="http://schemas.microsoft.com/office/drawing/2010/main" val="0"/>
+                          <a14:useLocalDpi xmlns:a14="http://schemas.microsoft.com/office/drawing/2010/main" xmlns:wps="http://schemas.microsoft.com/office/word/2010/wordprocessingShape" xmlns:wpi="http://schemas.microsoft.com/office/word/2010/wordprocessingInk" xmlns:wpg="http://schemas.microsoft.com/office/word/2010/wordprocessingGroup" xmlns:w14="http://schemas.microsoft.com/office/word/2010/wordml" xmlns:w="http://schemas.openxmlformats.org/wordprocessingml/2006/main" xmlns:w10="urn:schemas-microsoft-com:office:word" xmlns:wp14="http://schemas.microsoft.com/office/word/2010/wordprocessingDrawing" xmlns:v="urn:schemas-microsoft-com:vml" xmlns:o="urn:schemas-microsoft-com:office:office" xmlns:mc="http://schemas.openxmlformats.org/markup-compatibility/2006" xmlns:wpc="http://schemas.microsoft.com/office/word/2010/wordprocessingCanvas" xmlns="" val="0"/>
                         </a:ext>
                       </a:extLst>
                     </a:blip>
@@ -2830,7 +2496,7 @@
                     </a:ln>
                     <a:extLst>
                       <a:ext uri="{53640926-AAD7-44D8-BBD7-CCE9431645EC}">
-                        <a14:shadowObscured xmlns:a14="http://schemas.microsoft.com/office/drawing/2010/main"/>
+                        <a14:shadowObscured xmlns:a14="http://schemas.microsoft.com/office/drawing/2010/main" xmlns:wps="http://schemas.microsoft.com/office/word/2010/wordprocessingShape" xmlns:wpi="http://schemas.microsoft.com/office/word/2010/wordprocessingInk" xmlns:wpg="http://schemas.microsoft.com/office/word/2010/wordprocessingGroup" xmlns:w14="http://schemas.microsoft.com/office/word/2010/wordml" xmlns:w="http://schemas.openxmlformats.org/wordprocessingml/2006/main" xmlns:w10="urn:schemas-microsoft-com:office:word" xmlns:wp14="http://schemas.microsoft.com/office/word/2010/wordprocessingDrawing" xmlns:v="urn:schemas-microsoft-com:vml" xmlns:o="urn:schemas-microsoft-com:office:office" xmlns:mc="http://schemas.openxmlformats.org/markup-compatibility/2006" xmlns:wpc="http://schemas.microsoft.com/office/word/2010/wordprocessingCanvas" xmlns=""/>
                       </a:ext>
                     </a:extLst>
                   </pic:spPr>
@@ -2842,20 +2508,18 @@
       </w:r>
     </w:p>
     <w:p>
-      <w:proofErr w:type="spellStart"/>
       <w:r>
         <w:t>ManagementClient</w:t>
       </w:r>
-      <w:proofErr w:type="spellEnd"/>
     </w:p>
     <w:p>
       <w:r>
         <w:rPr>
           <w:noProof/>
-          <w:lang w:eastAsia="de-DE"/>
+          <w:lang w:val="de-AT" w:eastAsia="de-AT"/>
         </w:rPr>
         <w:drawing>
-          <wp:inline distT="0" distB="0" distL="0" distR="0" wp14:anchorId="7877A365" wp14:editId="5C49AA8F">
+          <wp:inline distT="0" distB="0" distL="0" distR="0">
             <wp:extent cx="5760720" cy="3375221"/>
             <wp:effectExtent l="0" t="0" r="0" b="0"/>
             <wp:docPr id="23" name="Grafik 23"/>
@@ -2870,7 +2534,7 @@
                     <pic:cNvPicPr/>
                   </pic:nvPicPr>
                   <pic:blipFill>
-                    <a:blip r:embed="rId24"/>
+                    <a:blip r:embed="rId24" cstate="print"/>
                     <a:stretch>
                       <a:fillRect/>
                     </a:stretch>
@@ -2895,26 +2559,16 @@
       <w:pPr>
         <w:pStyle w:val="berschrift3"/>
       </w:pPr>
-      <w:proofErr w:type="spellStart"/>
       <w:r>
         <w:lastRenderedPageBreak/>
-        <w:t>Testing</w:t>
-      </w:r>
-      <w:proofErr w:type="spellEnd"/>
-      <w:r>
-        <w:t xml:space="preserve"> </w:t>
-      </w:r>
-      <w:proofErr w:type="spellStart"/>
-      <w:r>
-        <w:t>Component</w:t>
-      </w:r>
-      <w:proofErr w:type="spellEnd"/>
+        <w:t>Testing Component</w:t>
+      </w:r>
     </w:p>
     <w:p>
       <w:r>
         <w:rPr>
           <w:noProof/>
-          <w:lang w:eastAsia="de-DE"/>
+          <w:lang w:val="de-AT" w:eastAsia="de-AT"/>
         </w:rPr>
         <w:drawing>
           <wp:inline distT="0" distB="0" distL="0" distR="0">
@@ -2934,10 +2588,10 @@
                     </pic:cNvPicPr>
                   </pic:nvPicPr>
                   <pic:blipFill rotWithShape="1">
-                    <a:blip r:embed="rId22" cstate="print">
+                    <a:blip r:embed="rId21" cstate="print">
                       <a:extLst>
                         <a:ext uri="{28A0092B-C50C-407E-A947-70E740481C1C}">
-                          <a14:useLocalDpi xmlns:a14="http://schemas.microsoft.com/office/drawing/2010/main" val="0"/>
+                          <a14:useLocalDpi xmlns:a14="http://schemas.microsoft.com/office/drawing/2010/main" xmlns:wps="http://schemas.microsoft.com/office/word/2010/wordprocessingShape" xmlns:wpi="http://schemas.microsoft.com/office/word/2010/wordprocessingInk" xmlns:wpg="http://schemas.microsoft.com/office/word/2010/wordprocessingGroup" xmlns:w14="http://schemas.microsoft.com/office/word/2010/wordml" xmlns:w="http://schemas.openxmlformats.org/wordprocessingml/2006/main" xmlns:w10="urn:schemas-microsoft-com:office:word" xmlns:wp14="http://schemas.microsoft.com/office/word/2010/wordprocessingDrawing" xmlns:v="urn:schemas-microsoft-com:vml" xmlns:o="urn:schemas-microsoft-com:office:office" xmlns:mc="http://schemas.openxmlformats.org/markup-compatibility/2006" xmlns:wpc="http://schemas.microsoft.com/office/word/2010/wordprocessingCanvas" xmlns="" val="0"/>
                         </a:ext>
                       </a:extLst>
                     </a:blip>
@@ -2958,7 +2612,7 @@
                     </a:ln>
                     <a:extLst>
                       <a:ext uri="{53640926-AAD7-44D8-BBD7-CCE9431645EC}">
-                        <a14:shadowObscured xmlns:a14="http://schemas.microsoft.com/office/drawing/2010/main"/>
+                        <a14:shadowObscured xmlns:a14="http://schemas.microsoft.com/office/drawing/2010/main" xmlns:wps="http://schemas.microsoft.com/office/word/2010/wordprocessingShape" xmlns:wpi="http://schemas.microsoft.com/office/word/2010/wordprocessingInk" xmlns:wpg="http://schemas.microsoft.com/office/word/2010/wordprocessingGroup" xmlns:w14="http://schemas.microsoft.com/office/word/2010/wordml" xmlns:w="http://schemas.openxmlformats.org/wordprocessingml/2006/main" xmlns:w10="urn:schemas-microsoft-com:office:word" xmlns:wp14="http://schemas.microsoft.com/office/word/2010/wordprocessingDrawing" xmlns:v="urn:schemas-microsoft-com:vml" xmlns:o="urn:schemas-microsoft-com:office:office" xmlns:mc="http://schemas.openxmlformats.org/markup-compatibility/2006" xmlns:wpc="http://schemas.microsoft.com/office/word/2010/wordprocessingCanvas" xmlns=""/>
                       </a:ext>
                     </a:extLst>
                   </pic:spPr>
@@ -3003,7 +2657,7 @@
       <w:r>
         <w:rPr>
           <w:noProof/>
-          <w:lang w:eastAsia="de-DE"/>
+          <w:lang w:val="de-AT" w:eastAsia="de-AT"/>
         </w:rPr>
         <w:drawing>
           <wp:inline distT="0" distB="0" distL="0" distR="0">
@@ -3026,7 +2680,7 @@
                     <a:blip r:embed="rId25" cstate="print">
                       <a:extLst>
                         <a:ext uri="{28A0092B-C50C-407E-A947-70E740481C1C}">
-                          <a14:useLocalDpi xmlns:a14="http://schemas.microsoft.com/office/drawing/2010/main" val="0"/>
+                          <a14:useLocalDpi xmlns:a14="http://schemas.microsoft.com/office/drawing/2010/main" xmlns:wps="http://schemas.microsoft.com/office/word/2010/wordprocessingShape" xmlns:wpi="http://schemas.microsoft.com/office/word/2010/wordprocessingInk" xmlns:wpg="http://schemas.microsoft.com/office/word/2010/wordprocessingGroup" xmlns:w14="http://schemas.microsoft.com/office/word/2010/wordml" xmlns:w="http://schemas.openxmlformats.org/wordprocessingml/2006/main" xmlns:w10="urn:schemas-microsoft-com:office:word" xmlns:wp14="http://schemas.microsoft.com/office/word/2010/wordprocessingDrawing" xmlns:v="urn:schemas-microsoft-com:vml" xmlns:o="urn:schemas-microsoft-com:office:office" xmlns:mc="http://schemas.openxmlformats.org/markup-compatibility/2006" xmlns:wpc="http://schemas.microsoft.com/office/word/2010/wordprocessingCanvas" xmlns="" val="0"/>
                         </a:ext>
                       </a:extLst>
                     </a:blip>
@@ -3047,7 +2701,7 @@
                     </a:ln>
                     <a:extLst>
                       <a:ext uri="{53640926-AAD7-44D8-BBD7-CCE9431645EC}">
-                        <a14:shadowObscured xmlns:a14="http://schemas.microsoft.com/office/drawing/2010/main"/>
+                        <a14:shadowObscured xmlns:a14="http://schemas.microsoft.com/office/drawing/2010/main" xmlns:wps="http://schemas.microsoft.com/office/word/2010/wordprocessingShape" xmlns:wpi="http://schemas.microsoft.com/office/word/2010/wordprocessingInk" xmlns:wpg="http://schemas.microsoft.com/office/word/2010/wordprocessingGroup" xmlns:w14="http://schemas.microsoft.com/office/word/2010/wordml" xmlns:w="http://schemas.openxmlformats.org/wordprocessingml/2006/main" xmlns:w10="urn:schemas-microsoft-com:office:word" xmlns:wp14="http://schemas.microsoft.com/office/word/2010/wordprocessingDrawing" xmlns:v="urn:schemas-microsoft-com:vml" xmlns:o="urn:schemas-microsoft-com:office:office" xmlns:mc="http://schemas.openxmlformats.org/markup-compatibility/2006" xmlns:wpc="http://schemas.microsoft.com/office/word/2010/wordprocessingCanvas" xmlns=""/>
                       </a:ext>
                     </a:extLst>
                   </pic:spPr>
@@ -3060,23 +2714,18 @@
     </w:p>
     <w:p>
       <w:r>
-        <w:t xml:space="preserve">Client </w:t>
-      </w:r>
-      <w:proofErr w:type="spellStart"/>
-      <w:r>
-        <w:t>Refactor</w:t>
-      </w:r>
-      <w:proofErr w:type="spellEnd"/>
+        <w:t>Client Refactor</w:t>
+      </w:r>
     </w:p>
     <w:p>
       <w:r>
         <w:rPr>
           <w:noProof/>
-          <w:lang w:eastAsia="de-DE"/>
+          <w:lang w:val="de-AT" w:eastAsia="de-AT"/>
         </w:rPr>
         <w:lastRenderedPageBreak/>
         <w:drawing>
-          <wp:inline distT="0" distB="0" distL="0" distR="0" wp14:anchorId="04826EF6" wp14:editId="4EFF60FB">
+          <wp:inline distT="0" distB="0" distL="0" distR="0">
             <wp:extent cx="5760720" cy="4253477"/>
             <wp:effectExtent l="0" t="0" r="0" b="0"/>
             <wp:docPr id="24" name="Grafik 24"/>
@@ -3091,7 +2740,7 @@
                     <pic:cNvPicPr/>
                   </pic:nvPicPr>
                   <pic:blipFill>
-                    <a:blip r:embed="rId26"/>
+                    <a:blip r:embed="rId26" cstate="print"/>
                     <a:stretch>
                       <a:fillRect/>
                     </a:stretch>
@@ -3132,7 +2781,7 @@
       <w:r>
         <w:rPr>
           <w:noProof/>
-          <w:lang w:eastAsia="de-DE"/>
+          <w:lang w:val="de-AT" w:eastAsia="de-AT"/>
         </w:rPr>
         <w:drawing>
           <wp:inline distT="0" distB="0" distL="0" distR="0">
@@ -3155,7 +2804,7 @@
                     <a:blip r:embed="rId25" cstate="print">
                       <a:extLst>
                         <a:ext uri="{28A0092B-C50C-407E-A947-70E740481C1C}">
-                          <a14:useLocalDpi xmlns:a14="http://schemas.microsoft.com/office/drawing/2010/main" val="0"/>
+                          <a14:useLocalDpi xmlns:a14="http://schemas.microsoft.com/office/drawing/2010/main" xmlns:wps="http://schemas.microsoft.com/office/word/2010/wordprocessingShape" xmlns:wpi="http://schemas.microsoft.com/office/word/2010/wordprocessingInk" xmlns:wpg="http://schemas.microsoft.com/office/word/2010/wordprocessingGroup" xmlns:w14="http://schemas.microsoft.com/office/word/2010/wordml" xmlns:w="http://schemas.openxmlformats.org/wordprocessingml/2006/main" xmlns:w10="urn:schemas-microsoft-com:office:word" xmlns:wp14="http://schemas.microsoft.com/office/word/2010/wordprocessingDrawing" xmlns:v="urn:schemas-microsoft-com:vml" xmlns:o="urn:schemas-microsoft-com:office:office" xmlns:mc="http://schemas.openxmlformats.org/markup-compatibility/2006" xmlns:wpc="http://schemas.microsoft.com/office/word/2010/wordprocessingCanvas" xmlns="" val="0"/>
                         </a:ext>
                       </a:extLst>
                     </a:blip>
@@ -3176,7 +2825,7 @@
                     </a:ln>
                     <a:extLst>
                       <a:ext uri="{53640926-AAD7-44D8-BBD7-CCE9431645EC}">
-                        <a14:shadowObscured xmlns:a14="http://schemas.microsoft.com/office/drawing/2010/main"/>
+                        <a14:shadowObscured xmlns:a14="http://schemas.microsoft.com/office/drawing/2010/main" xmlns:wps="http://schemas.microsoft.com/office/word/2010/wordprocessingShape" xmlns:wpi="http://schemas.microsoft.com/office/word/2010/wordprocessingInk" xmlns:wpg="http://schemas.microsoft.com/office/word/2010/wordprocessingGroup" xmlns:w14="http://schemas.microsoft.com/office/word/2010/wordml" xmlns:w="http://schemas.openxmlformats.org/wordprocessingml/2006/main" xmlns:w10="urn:schemas-microsoft-com:office:word" xmlns:wp14="http://schemas.microsoft.com/office/word/2010/wordprocessingDrawing" xmlns:v="urn:schemas-microsoft-com:vml" xmlns:o="urn:schemas-microsoft-com:office:office" xmlns:mc="http://schemas.openxmlformats.org/markup-compatibility/2006" xmlns:wpc="http://schemas.microsoft.com/office/word/2010/wordprocessingCanvas" xmlns=""/>
                       </a:ext>
                     </a:extLst>
                   </pic:spPr>
@@ -3217,10 +2866,10 @@
       <w:r>
         <w:rPr>
           <w:noProof/>
-          <w:lang w:eastAsia="de-DE"/>
+          <w:lang w:val="de-AT" w:eastAsia="de-AT"/>
         </w:rPr>
         <w:drawing>
-          <wp:inline distT="0" distB="0" distL="0" distR="0" wp14:anchorId="2D26F38E" wp14:editId="4A5A6820">
+          <wp:inline distT="0" distB="0" distL="0" distR="0">
             <wp:extent cx="6168788" cy="4666134"/>
             <wp:effectExtent l="0" t="0" r="3810" b="1270"/>
             <wp:docPr id="35" name="Grafik 35" descr="C:\Users\Daniel\Desktop\Class Diagram1.png"/>
@@ -3240,7 +2889,7 @@
                     <a:blip r:embed="rId27" cstate="print">
                       <a:extLst>
                         <a:ext uri="{28A0092B-C50C-407E-A947-70E740481C1C}">
-                          <a14:useLocalDpi xmlns:a14="http://schemas.microsoft.com/office/drawing/2010/main" val="0"/>
+                          <a14:useLocalDpi xmlns:a14="http://schemas.microsoft.com/office/drawing/2010/main" xmlns:wps="http://schemas.microsoft.com/office/word/2010/wordprocessingShape" xmlns:wpi="http://schemas.microsoft.com/office/word/2010/wordprocessingInk" xmlns:wpg="http://schemas.microsoft.com/office/word/2010/wordprocessingGroup" xmlns:w14="http://schemas.microsoft.com/office/word/2010/wordml" xmlns:w="http://schemas.openxmlformats.org/wordprocessingml/2006/main" xmlns:w10="urn:schemas-microsoft-com:office:word" xmlns:wp14="http://schemas.microsoft.com/office/word/2010/wordprocessingDrawing" xmlns:v="urn:schemas-microsoft-com:vml" xmlns:o="urn:schemas-microsoft-com:office:office" xmlns:mc="http://schemas.openxmlformats.org/markup-compatibility/2006" xmlns:wpc="http://schemas.microsoft.com/office/word/2010/wordprocessingCanvas" xmlns="" val="0"/>
                         </a:ext>
                       </a:extLst>
                     </a:blip>
@@ -3261,7 +2910,7 @@
                     </a:ln>
                     <a:extLst>
                       <a:ext uri="{53640926-AAD7-44D8-BBD7-CCE9431645EC}">
-                        <a14:shadowObscured xmlns:a14="http://schemas.microsoft.com/office/drawing/2010/main"/>
+                        <a14:shadowObscured xmlns:a14="http://schemas.microsoft.com/office/drawing/2010/main" xmlns:wps="http://schemas.microsoft.com/office/word/2010/wordprocessingShape" xmlns:wpi="http://schemas.microsoft.com/office/word/2010/wordprocessingInk" xmlns:wpg="http://schemas.microsoft.com/office/word/2010/wordprocessingGroup" xmlns:w14="http://schemas.microsoft.com/office/word/2010/wordml" xmlns:w="http://schemas.openxmlformats.org/wordprocessingml/2006/main" xmlns:w10="urn:schemas-microsoft-com:office:word" xmlns:wp14="http://schemas.microsoft.com/office/word/2010/wordprocessingDrawing" xmlns:v="urn:schemas-microsoft-com:vml" xmlns:o="urn:schemas-microsoft-com:office:office" xmlns:mc="http://schemas.openxmlformats.org/markup-compatibility/2006" xmlns:wpc="http://schemas.microsoft.com/office/word/2010/wordprocessingCanvas" xmlns=""/>
                       </a:ext>
                     </a:extLst>
                   </pic:spPr>
@@ -3274,23 +2923,18 @@
     </w:p>
     <w:p>
       <w:r>
-        <w:t xml:space="preserve">Server </w:t>
-      </w:r>
-      <w:proofErr w:type="spellStart"/>
-      <w:r>
-        <w:t>Refactored</w:t>
-      </w:r>
-      <w:proofErr w:type="spellEnd"/>
+        <w:t>Server Refactored</w:t>
+      </w:r>
     </w:p>
     <w:p>
       <w:bookmarkStart w:id="0" w:name="_GoBack"/>
       <w:r>
         <w:rPr>
           <w:noProof/>
-          <w:lang w:eastAsia="de-DE"/>
+          <w:lang w:val="de-AT" w:eastAsia="de-AT"/>
         </w:rPr>
         <w:drawing>
-          <wp:inline distT="0" distB="0" distL="0" distR="0" wp14:anchorId="1873D1C9" wp14:editId="6418ECD5">
+          <wp:inline distT="0" distB="0" distL="0" distR="0">
             <wp:extent cx="6206621" cy="2781300"/>
             <wp:effectExtent l="0" t="0" r="0" b="0"/>
             <wp:docPr id="25" name="Grafik 25"/>
@@ -3305,7 +2949,7 @@
                     <pic:cNvPicPr/>
                   </pic:nvPicPr>
                   <pic:blipFill>
-                    <a:blip r:embed="rId28"/>
+                    <a:blip r:embed="rId28" cstate="print"/>
                     <a:stretch>
                       <a:fillRect/>
                     </a:stretch>
@@ -3331,18 +2975,16 @@
       <w:pPr>
         <w:pStyle w:val="berschrift3"/>
       </w:pPr>
-      <w:proofErr w:type="spellStart"/>
       <w:r>
         <w:lastRenderedPageBreak/>
         <w:t>FileHandler</w:t>
       </w:r>
-      <w:proofErr w:type="spellEnd"/>
     </w:p>
     <w:p>
       <w:r>
         <w:rPr>
           <w:noProof/>
-          <w:lang w:eastAsia="de-DE"/>
+          <w:lang w:val="de-AT" w:eastAsia="de-AT"/>
         </w:rPr>
         <w:drawing>
           <wp:inline distT="0" distB="0" distL="0" distR="0">
@@ -3393,7 +3035,7 @@
       <w:r>
         <w:rPr>
           <w:noProof/>
-          <w:lang w:eastAsia="de-DE"/>
+          <w:lang w:val="de-AT" w:eastAsia="de-AT"/>
         </w:rPr>
         <w:drawing>
           <wp:inline distT="0" distB="0" distL="0" distR="0">
@@ -3460,8 +3102,12 @@
     <w:p/>
     <w:p>
       <w:r>
+        <w:rPr>
+          <w:noProof/>
+          <w:lang w:val="de-AT" w:eastAsia="de-AT"/>
+        </w:rPr>
         <w:drawing>
-          <wp:inline distT="0" distB="0" distL="0" distR="0" wp14:anchorId="56490608" wp14:editId="4A794430">
+          <wp:inline distT="0" distB="0" distL="0" distR="0">
             <wp:extent cx="5760720" cy="3496591"/>
             <wp:effectExtent l="0" t="0" r="0" b="0"/>
             <wp:docPr id="7" name="Grafik 7"/>
@@ -3478,10 +3124,10 @@
                     </pic:cNvPicPr>
                   </pic:nvPicPr>
                   <pic:blipFill>
-                    <a:blip r:embed="rId31">
+                    <a:blip r:embed="rId31" cstate="print">
                       <a:extLst>
                         <a:ext uri="{28A0092B-C50C-407E-A947-70E740481C1C}">
-                          <a14:useLocalDpi xmlns:a14="http://schemas.microsoft.com/office/drawing/2010/main" val="0"/>
+                          <a14:useLocalDpi xmlns:a14="http://schemas.microsoft.com/office/drawing/2010/main" xmlns:wps="http://schemas.microsoft.com/office/word/2010/wordprocessingShape" xmlns:wpi="http://schemas.microsoft.com/office/word/2010/wordprocessingInk" xmlns:wpg="http://schemas.microsoft.com/office/word/2010/wordprocessingGroup" xmlns:w14="http://schemas.microsoft.com/office/word/2010/wordml" xmlns:w="http://schemas.openxmlformats.org/wordprocessingml/2006/main" xmlns:w10="urn:schemas-microsoft-com:office:word" xmlns:wp14="http://schemas.microsoft.com/office/word/2010/wordprocessingDrawing" xmlns:v="urn:schemas-microsoft-com:vml" xmlns:o="urn:schemas-microsoft-com:office:office" xmlns:mc="http://schemas.openxmlformats.org/markup-compatibility/2006" xmlns:wpc="http://schemas.microsoft.com/office/word/2010/wordprocessingCanvas" xmlns="" val="0"/>
                         </a:ext>
                       </a:extLst>
                     </a:blip>
@@ -3527,15 +3173,7 @@
         <w:widowControl w:val="0"/>
       </w:pPr>
       <w:r>
-        <w:t xml:space="preserve">-&gt; </w:t>
-      </w:r>
-      <w:proofErr w:type="spellStart"/>
-      <w:r>
-        <w:t>Analytic</w:t>
-      </w:r>
-      <w:proofErr w:type="spellEnd"/>
-      <w:r>
-        <w:t xml:space="preserve"> Server</w:t>
+        <w:t>-&gt; Analytic Server</w:t>
       </w:r>
     </w:p>
     <w:p>
@@ -3543,29 +3181,8 @@
         <w:widowControl w:val="0"/>
       </w:pPr>
       <w:r>
-        <w:t xml:space="preserve">-&gt; </w:t>
-      </w:r>
-      <w:proofErr w:type="spellStart"/>
-      <w:r>
-        <w:t>Billing</w:t>
-      </w:r>
-      <w:proofErr w:type="spellEnd"/>
-      <w:r>
-        <w:t xml:space="preserve"> Server  (Frage GRAFIK?) schritte setzen, </w:t>
-      </w:r>
-      <w:proofErr w:type="spellStart"/>
-      <w:r>
-        <w:t>abrechnung</w:t>
-      </w:r>
-      <w:proofErr w:type="spellEnd"/>
-      <w:r>
-        <w:t xml:space="preserve"> erstellen -&gt; keine </w:t>
-      </w:r>
-      <w:proofErr w:type="spellStart"/>
-      <w:r>
-        <w:t>persistenz</w:t>
-      </w:r>
-      <w:proofErr w:type="spellEnd"/>
+        <w:t>-&gt; Billing Server  (Frage GRAFIK?) schritte setzen, abrechnung erstellen -&gt; keine persistenz</w:t>
+      </w:r>
     </w:p>
     <w:p>
       <w:pPr>
@@ -3578,35 +3195,7 @@
         <w:rPr>
           <w:lang w:val="en-US"/>
         </w:rPr>
-        <w:t>-&gt; Testing Load Client (</w:t>
-      </w:r>
-      <w:proofErr w:type="spellStart"/>
-      <w:r>
-        <w:rPr>
-          <w:lang w:val="en-US"/>
-        </w:rPr>
-        <w:t>Viele</w:t>
-      </w:r>
-      <w:proofErr w:type="spellEnd"/>
-      <w:r>
-        <w:rPr>
-          <w:lang w:val="en-US"/>
-        </w:rPr>
-        <w:t xml:space="preserve"> Clients </w:t>
-      </w:r>
-      <w:proofErr w:type="spellStart"/>
-      <w:r>
-        <w:rPr>
-          <w:lang w:val="en-US"/>
-        </w:rPr>
-        <w:t>machen</w:t>
-      </w:r>
-      <w:proofErr w:type="spellEnd"/>
-      <w:r>
-        <w:rPr>
-          <w:lang w:val="en-US"/>
-        </w:rPr>
-        <w:t xml:space="preserve"> bids etc.)</w:t>
+        <w:t>-&gt; Testing Load Client (Viele Clients machen bids etc.)</w:t>
       </w:r>
     </w:p>
     <w:p>
@@ -3614,31 +3203,7 @@
         <w:widowControl w:val="0"/>
       </w:pPr>
       <w:r>
-        <w:t xml:space="preserve">-&gt; Management Client (Befehle für </w:t>
-      </w:r>
-      <w:proofErr w:type="spellStart"/>
-      <w:r>
-        <w:t>Billing</w:t>
-      </w:r>
-      <w:proofErr w:type="spellEnd"/>
-      <w:r>
-        <w:t xml:space="preserve"> Server, </w:t>
-      </w:r>
-      <w:proofErr w:type="spellStart"/>
-      <w:r>
-        <w:t>Benachrichtungungen</w:t>
-      </w:r>
-      <w:proofErr w:type="spellEnd"/>
-      <w:r>
-        <w:t xml:space="preserve"> </w:t>
-      </w:r>
-      <w:proofErr w:type="spellStart"/>
-      <w:r>
-        <w:t>etc</w:t>
-      </w:r>
-      <w:proofErr w:type="spellEnd"/>
-      <w:r>
-        <w:t>)</w:t>
+        <w:t>-&gt; Management Client (Befehle für Billing Server, Benachrichtungungen etc)</w:t>
       </w:r>
     </w:p>
     <w:p>
@@ -3651,31 +3216,7 @@
         <w:widowControl w:val="0"/>
       </w:pPr>
       <w:r>
-        <w:t xml:space="preserve">Altes Programm →  List-&gt; </w:t>
-      </w:r>
-      <w:proofErr w:type="spellStart"/>
-      <w:r>
-        <w:t>ConcurrentHashMap</w:t>
-      </w:r>
-      <w:proofErr w:type="spellEnd"/>
-      <w:r>
-        <w:t xml:space="preserve">, Eigene </w:t>
-      </w:r>
-      <w:proofErr w:type="spellStart"/>
-      <w:r>
-        <w:t>Exceptions</w:t>
-      </w:r>
-      <w:proofErr w:type="spellEnd"/>
-      <w:r>
-        <w:t xml:space="preserve"> → UDP </w:t>
-      </w:r>
-      <w:proofErr w:type="spellStart"/>
-      <w:r>
-        <w:t>Notification</w:t>
-      </w:r>
-      <w:proofErr w:type="spellEnd"/>
-      <w:r>
-        <w:t xml:space="preserve"> brauchen wir nicht mehr</w:t>
+        <w:t>Altes Programm →  List-&gt; ConcurrentHashMap, Eigene Exceptions → UDP Notification brauchen wir nicht mehr</w:t>
       </w:r>
     </w:p>
     <w:p>
@@ -3698,39 +3239,16 @@
         <w:widowControl w:val="0"/>
       </w:pPr>
       <w:r>
-        <w:t xml:space="preserve">UML-Klassendiagramm → </w:t>
-      </w:r>
-      <w:proofErr w:type="spellStart"/>
-      <w:r>
-        <w:t>Krepela</w:t>
-      </w:r>
-      <w:proofErr w:type="spellEnd"/>
-      <w:r>
-        <w:t xml:space="preserve">, </w:t>
-      </w:r>
-      <w:proofErr w:type="spellStart"/>
-      <w:r>
-        <w:t>Traxler</w:t>
-      </w:r>
-      <w:proofErr w:type="spellEnd"/>
+        <w:t>UML-Klassendiagramm → Krepela, Traxler</w:t>
+      </w:r>
     </w:p>
     <w:p>
       <w:pPr>
         <w:widowControl w:val="0"/>
       </w:pPr>
-      <w:proofErr w:type="spellStart"/>
-      <w:r>
-        <w:t>Aktivitätdiagrann</w:t>
-      </w:r>
-      <w:proofErr w:type="spellEnd"/>
-      <w:r>
-        <w:t xml:space="preserve"> → </w:t>
-      </w:r>
-      <w:proofErr w:type="spellStart"/>
-      <w:r>
-        <w:t>Lipovits</w:t>
-      </w:r>
-      <w:proofErr w:type="spellEnd"/>
+      <w:r>
+        <w:t>Aktivitätdiagrann → Lipovits</w:t>
+      </w:r>
       <w:r>
         <w:tab/>
       </w:r>
@@ -3746,21 +3264,7 @@
         <w:rPr>
           <w:lang w:val="en-US"/>
         </w:rPr>
-        <w:t xml:space="preserve">Use Case </w:t>
-      </w:r>
-      <w:proofErr w:type="spellStart"/>
-      <w:r>
-        <w:rPr>
-          <w:lang w:val="en-US"/>
-        </w:rPr>
-        <w:t>Diagramme</w:t>
-      </w:r>
-      <w:proofErr w:type="spellEnd"/>
-      <w:r>
-        <w:rPr>
-          <w:lang w:val="en-US"/>
-        </w:rPr>
-        <w:t xml:space="preserve"> → Reichmann</w:t>
+        <w:t>Use Case Diagramme → Reichmann</w:t>
       </w:r>
     </w:p>
     <w:p>
@@ -3774,16 +3278,8 @@
         <w:rPr>
           <w:lang w:val="en-US"/>
         </w:rPr>
-        <w:t xml:space="preserve">Checker → </w:t>
-      </w:r>
-      <w:proofErr w:type="spellStart"/>
-      <w:r>
-        <w:rPr>
-          <w:lang w:val="en-US"/>
-        </w:rPr>
-        <w:t>Tattyrek</w:t>
-      </w:r>
-      <w:proofErr w:type="spellEnd"/>
+        <w:t>Checker → Tattyrek</w:t>
+      </w:r>
     </w:p>
     <w:p>
       <w:pPr>
@@ -3843,13 +3339,8 @@
         <w:contextualSpacing/>
       </w:pPr>
       <w:r>
-        <w:t xml:space="preserve">RMI-Verbindungen → </w:t>
-      </w:r>
-      <w:proofErr w:type="spellStart"/>
-      <w:r>
-        <w:t>Traxler</w:t>
-      </w:r>
-      <w:proofErr w:type="spellEnd"/>
+        <w:t>RMI-Verbindungen → Traxler</w:t>
+      </w:r>
     </w:p>
     <w:p>
       <w:pPr>
@@ -3863,13 +3354,8 @@
         <w:contextualSpacing/>
       </w:pPr>
       <w:r>
-        <w:t xml:space="preserve">Analytics Server → Reichmann, </w:t>
-      </w:r>
-      <w:proofErr w:type="spellStart"/>
-      <w:r>
-        <w:t>Tattyrek</w:t>
-      </w:r>
-      <w:proofErr w:type="spellEnd"/>
+        <w:t>Analytics Server → Reichmann, Tattyrek</w:t>
+      </w:r>
     </w:p>
     <w:p>
       <w:pPr>
@@ -3882,19 +3368,9 @@
         <w:ind w:hanging="359"/>
         <w:contextualSpacing/>
       </w:pPr>
-      <w:proofErr w:type="spellStart"/>
-      <w:r>
-        <w:t>Billing</w:t>
-      </w:r>
-      <w:proofErr w:type="spellEnd"/>
-      <w:r>
-        <w:t xml:space="preserve"> Server → </w:t>
-      </w:r>
-      <w:proofErr w:type="spellStart"/>
-      <w:r>
-        <w:t>Krepela</w:t>
-      </w:r>
-      <w:proofErr w:type="spellEnd"/>
+      <w:r>
+        <w:t>Billing Server → Krepela</w:t>
+      </w:r>
     </w:p>
     <w:p>
       <w:pPr>
@@ -3908,13 +3384,8 @@
         <w:contextualSpacing/>
       </w:pPr>
       <w:r>
-        <w:t xml:space="preserve">Management Client →  </w:t>
-      </w:r>
-      <w:proofErr w:type="spellStart"/>
-      <w:r>
-        <w:t>Lipovits</w:t>
-      </w:r>
-      <w:proofErr w:type="spellEnd"/>
+        <w:t>Management Client →  Lipovits</w:t>
+      </w:r>
       <w:r>
         <w:tab/>
       </w:r>
@@ -3930,27 +3401,9 @@
         <w:ind w:hanging="359"/>
         <w:contextualSpacing/>
       </w:pPr>
-      <w:proofErr w:type="spellStart"/>
-      <w:r>
-        <w:t>Testing</w:t>
-      </w:r>
-      <w:proofErr w:type="spellEnd"/>
-      <w:r>
-        <w:t xml:space="preserve"> </w:t>
-      </w:r>
-      <w:proofErr w:type="spellStart"/>
-      <w:r>
-        <w:t>Component</w:t>
-      </w:r>
-      <w:proofErr w:type="spellEnd"/>
-      <w:r>
-        <w:t xml:space="preserve">  → </w:t>
-      </w:r>
-      <w:proofErr w:type="spellStart"/>
-      <w:r>
-        <w:t>Lipovits</w:t>
-      </w:r>
-      <w:proofErr w:type="spellEnd"/>
+      <w:r>
+        <w:t>Testing Component  → Lipovits</w:t>
+      </w:r>
     </w:p>
     <w:p>
       <w:pPr>
@@ -3964,23 +3417,7 @@
         <w:contextualSpacing/>
       </w:pPr>
       <w:r>
-        <w:t>Model →</w:t>
-      </w:r>
-      <w:proofErr w:type="spellStart"/>
-      <w:r>
-        <w:t>Tattyrek</w:t>
-      </w:r>
-      <w:proofErr w:type="spellEnd"/>
-      <w:r>
-        <w:t xml:space="preserve"> (Model </w:t>
-      </w:r>
-      <w:proofErr w:type="spellStart"/>
-      <w:r>
-        <w:t>JUnitTests</w:t>
-      </w:r>
-      <w:proofErr w:type="spellEnd"/>
-      <w:r>
-        <w:t>)</w:t>
+        <w:t>Model →Tattyrek (Model JUnitTests)</w:t>
       </w:r>
     </w:p>
     <w:p>
@@ -3994,21 +3431,8 @@
         <w:ind w:hanging="359"/>
         <w:contextualSpacing/>
       </w:pPr>
-      <w:proofErr w:type="spellStart"/>
-      <w:r>
-        <w:t>Ausbesssern</w:t>
-      </w:r>
-      <w:proofErr w:type="spellEnd"/>
-      <w:r>
-        <w:t xml:space="preserve"> alten Code → </w:t>
-      </w:r>
-      <w:proofErr w:type="spellStart"/>
-      <w:r>
-        <w:t>Traxler</w:t>
-      </w:r>
-      <w:proofErr w:type="spellEnd"/>
-      <w:r>
-        <w:t xml:space="preserve">, Reichmann </w:t>
+      <w:r>
+        <w:t xml:space="preserve">Ausbesssern alten Code → Traxler, Reichmann </w:t>
       </w:r>
     </w:p>
     <w:p>
@@ -4022,13 +3446,8 @@
         <w:ind w:hanging="359"/>
         <w:contextualSpacing/>
       </w:pPr>
-      <w:proofErr w:type="spellStart"/>
-      <w:r>
-        <w:t>Ant,Protokoll</w:t>
-      </w:r>
-      <w:proofErr w:type="spellEnd"/>
-      <w:r>
-        <w:t xml:space="preserve"> → Reichmann</w:t>
+      <w:r>
+        <w:t>Ant,Protokoll → Reichmann</w:t>
       </w:r>
     </w:p>
     <w:p>
@@ -4119,15 +3538,7 @@
     </w:p>
     <w:p>
       <w:r>
-        <w:t>Management-Client: (</w:t>
-      </w:r>
-      <w:proofErr w:type="spellStart"/>
-      <w:r>
-        <w:t>Lipovits</w:t>
-      </w:r>
-      <w:proofErr w:type="spellEnd"/>
-      <w:r>
-        <w:t>)</w:t>
+        <w:t>Management-Client: (Lipovits)</w:t>
       </w:r>
     </w:p>
     <w:p>
@@ -4159,50 +3570,13 @@
         </w:rPr>
         <w:t xml:space="preserve">eigene </w:t>
       </w:r>
-      <w:proofErr w:type="spellStart"/>
-      <w:r>
-        <w:t>Exception</w:t>
-      </w:r>
-      <w:proofErr w:type="spellEnd"/>
-      <w:r>
-        <w:t xml:space="preserve"> geworden (außer nicht </w:t>
-      </w:r>
-      <w:proofErr w:type="spellStart"/>
-      <w:r>
-        <w:t>beötigt</w:t>
-      </w:r>
-      <w:proofErr w:type="spellEnd"/>
-      <w:r>
-        <w:t>)</w:t>
-      </w:r>
-    </w:p>
-    <w:p>
-      <w:r>
-        <w:t>Load-</w:t>
-      </w:r>
-      <w:proofErr w:type="spellStart"/>
-      <w:r>
-        <w:t>Testing</w:t>
-      </w:r>
-      <w:proofErr w:type="spellEnd"/>
-      <w:r>
-        <w:t xml:space="preserve"> </w:t>
-      </w:r>
-      <w:proofErr w:type="spellStart"/>
-      <w:r>
-        <w:t>Component</w:t>
-      </w:r>
-      <w:proofErr w:type="spellEnd"/>
-      <w:r>
-        <w:t>: (</w:t>
-      </w:r>
-      <w:proofErr w:type="spellStart"/>
-      <w:r>
-        <w:t>Lipovits</w:t>
-      </w:r>
-      <w:proofErr w:type="spellEnd"/>
-      <w:r>
-        <w:t>)</w:t>
+      <w:r>
+        <w:t>Exception geworden (außer nicht beötigt)</w:t>
+      </w:r>
+    </w:p>
+    <w:p>
+      <w:r>
+        <w:t>Load-Testing Component: (Lipovits)</w:t>
       </w:r>
     </w:p>
     <w:p>
@@ -4226,15 +3600,7 @@
         </w:numPr>
       </w:pPr>
       <w:r>
-        <w:t xml:space="preserve">Liste an Clients (Package Client aus altem </w:t>
-      </w:r>
-      <w:proofErr w:type="spellStart"/>
-      <w:r>
-        <w:t>src</w:t>
-      </w:r>
-      <w:proofErr w:type="spellEnd"/>
-      <w:r>
-        <w:t>) erstellen</w:t>
+        <w:t>Liste an Clients (Package Client aus altem src) erstellen</w:t>
       </w:r>
     </w:p>
     <w:p>
@@ -4248,96 +3614,24 @@
           <w:lang w:val="en-US"/>
         </w:rPr>
       </w:pPr>
-      <w:proofErr w:type="spellStart"/>
-      <w:r>
-        <w:rPr>
-          <w:lang w:val="en-US"/>
-        </w:rPr>
-        <w:t>Implementieren</w:t>
-      </w:r>
-      <w:proofErr w:type="spellEnd"/>
-      <w:r>
-        <w:rPr>
-          <w:lang w:val="en-US"/>
-        </w:rPr>
-        <w:t xml:space="preserve"> </w:t>
-      </w:r>
-      <w:proofErr w:type="spellStart"/>
-      <w:r>
-        <w:rPr>
-          <w:lang w:val="en-US"/>
-        </w:rPr>
-        <w:t>Fake_Cli</w:t>
-      </w:r>
-      <w:proofErr w:type="spellEnd"/>
-      <w:r>
-        <w:rPr>
-          <w:lang w:val="en-US"/>
-        </w:rPr>
-        <w:t xml:space="preserve"> (</w:t>
-      </w:r>
-      <w:proofErr w:type="spellStart"/>
-      <w:r>
-        <w:rPr>
-          <w:lang w:val="en-US"/>
-        </w:rPr>
-        <w:t>Stichwort</w:t>
-      </w:r>
-      <w:proofErr w:type="spellEnd"/>
-      <w:r>
-        <w:rPr>
-          <w:lang w:val="en-US"/>
-        </w:rPr>
-        <w:t xml:space="preserve"> </w:t>
-      </w:r>
-      <w:proofErr w:type="spellStart"/>
-      <w:r>
-        <w:rPr>
-          <w:lang w:val="en-US"/>
-        </w:rPr>
-        <w:t>InputStream</w:t>
-      </w:r>
-      <w:proofErr w:type="spellEnd"/>
-      <w:r>
-        <w:rPr>
-          <w:lang w:val="en-US"/>
-        </w:rPr>
-        <w:t>)</w:t>
-      </w:r>
-    </w:p>
-    <w:p>
-      <w:pPr>
-        <w:rPr>
-          <w:lang w:val="en-US"/>
-        </w:rPr>
-      </w:pPr>
-      <w:proofErr w:type="spellStart"/>
-      <w:r>
-        <w:rPr>
-          <w:lang w:val="en-US"/>
-        </w:rPr>
-        <w:t>BillingServer</w:t>
-      </w:r>
-      <w:proofErr w:type="spellEnd"/>
-      <w:r>
-        <w:rPr>
-          <w:lang w:val="en-US"/>
-        </w:rPr>
-        <w:t xml:space="preserve"> + Secure (</w:t>
-      </w:r>
-      <w:proofErr w:type="spellStart"/>
-      <w:r>
-        <w:rPr>
-          <w:lang w:val="en-US"/>
-        </w:rPr>
-        <w:t>Krepela</w:t>
-      </w:r>
-      <w:proofErr w:type="spellEnd"/>
-      <w:r>
-        <w:rPr>
-          <w:lang w:val="en-US"/>
-        </w:rPr>
-        <w:t>)</w:t>
+      <w:r>
+        <w:rPr>
+          <w:lang w:val="en-US"/>
+        </w:rPr>
+        <w:t>Implementieren Fake_Cli (Stichwort InputStream)</w:t>
+      </w:r>
+    </w:p>
+    <w:p>
+      <w:pPr>
+        <w:rPr>
+          <w:lang w:val="en-US"/>
+        </w:rPr>
+      </w:pPr>
+      <w:r>
+        <w:rPr>
+          <w:lang w:val="en-US"/>
+        </w:rPr>
+        <w:t>BillingServer + Secure (Krepela)</w:t>
       </w:r>
     </w:p>
     <w:p>
@@ -4351,28 +3645,12 @@
           <w:lang w:val="en-US"/>
         </w:rPr>
       </w:pPr>
-      <w:proofErr w:type="spellStart"/>
-      <w:r>
-        <w:rPr>
-          <w:lang w:val="en-US"/>
-        </w:rPr>
-        <w:t>Erstellen</w:t>
-      </w:r>
-      <w:proofErr w:type="spellEnd"/>
-      <w:r>
-        <w:rPr>
-          <w:lang w:val="en-US"/>
-        </w:rPr>
-        <w:t xml:space="preserve"> von </w:t>
-      </w:r>
-      <w:proofErr w:type="spellStart"/>
-      <w:r>
-        <w:rPr>
-          <w:lang w:val="en-US"/>
-        </w:rPr>
-        <w:t>PriceSteps</w:t>
-      </w:r>
-      <w:proofErr w:type="spellEnd"/>
+      <w:r>
+        <w:rPr>
+          <w:lang w:val="en-US"/>
+        </w:rPr>
+        <w:t>Erstellen von PriceSteps</w:t>
+      </w:r>
     </w:p>
     <w:p>
       <w:pPr>
@@ -4385,28 +3663,12 @@
           <w:lang w:val="en-US"/>
         </w:rPr>
       </w:pPr>
-      <w:proofErr w:type="spellStart"/>
-      <w:r>
-        <w:rPr>
-          <w:lang w:val="en-US"/>
-        </w:rPr>
-        <w:t>Löschen</w:t>
-      </w:r>
-      <w:proofErr w:type="spellEnd"/>
-      <w:r>
-        <w:rPr>
-          <w:lang w:val="en-US"/>
-        </w:rPr>
-        <w:t xml:space="preserve"> von </w:t>
-      </w:r>
-      <w:proofErr w:type="spellStart"/>
-      <w:r>
-        <w:rPr>
-          <w:lang w:val="en-US"/>
-        </w:rPr>
-        <w:t>PriceSteps</w:t>
-      </w:r>
-      <w:proofErr w:type="spellEnd"/>
+      <w:r>
+        <w:rPr>
+          <w:lang w:val="en-US"/>
+        </w:rPr>
+        <w:t>Löschen von PriceSteps</w:t>
+      </w:r>
     </w:p>
     <w:p>
       <w:pPr>
@@ -4419,56 +3681,12 @@
           <w:lang w:val="en-US"/>
         </w:rPr>
       </w:pPr>
-      <w:proofErr w:type="spellStart"/>
-      <w:r>
-        <w:rPr>
-          <w:lang w:val="en-US"/>
-        </w:rPr>
-        <w:t>Anzeigen</w:t>
-      </w:r>
-      <w:proofErr w:type="spellEnd"/>
-      <w:r>
-        <w:rPr>
-          <w:lang w:val="en-US"/>
-        </w:rPr>
-        <w:t xml:space="preserve"> der </w:t>
-      </w:r>
-      <w:proofErr w:type="spellStart"/>
-      <w:r>
-        <w:rPr>
-          <w:lang w:val="en-US"/>
-        </w:rPr>
-        <w:t>PriceSteps</w:t>
-      </w:r>
-      <w:proofErr w:type="spellEnd"/>
-      <w:r>
-        <w:rPr>
-          <w:lang w:val="en-US"/>
-        </w:rPr>
-        <w:t xml:space="preserve"> </w:t>
-      </w:r>
-      <w:proofErr w:type="spellStart"/>
-      <w:r>
-        <w:rPr>
-          <w:lang w:val="en-US"/>
-        </w:rPr>
-        <w:t>schön</w:t>
-      </w:r>
-      <w:proofErr w:type="spellEnd"/>
-      <w:r>
-        <w:rPr>
-          <w:lang w:val="en-US"/>
-        </w:rPr>
-        <w:t xml:space="preserve"> </w:t>
-      </w:r>
-      <w:proofErr w:type="spellStart"/>
-      <w:r>
-        <w:rPr>
-          <w:lang w:val="en-US"/>
-        </w:rPr>
-        <w:t>formatiert</w:t>
-      </w:r>
-      <w:proofErr w:type="spellEnd"/>
+      <w:r>
+        <w:rPr>
+          <w:lang w:val="en-US"/>
+        </w:rPr>
+        <w:t>Anzeigen der PriceSteps schön formatiert</w:t>
+      </w:r>
     </w:p>
     <w:p>
       <w:pPr>
@@ -4479,15 +3697,7 @@
         </w:numPr>
       </w:pPr>
       <w:r>
-        <w:t xml:space="preserve">Anmelden mittels Username + </w:t>
-      </w:r>
-      <w:proofErr w:type="spellStart"/>
-      <w:r>
-        <w:t>pwd</w:t>
-      </w:r>
-      <w:proofErr w:type="spellEnd"/>
-      <w:r>
-        <w:t>, auslesen aus Property-File (siehe Angabe); Vermittlung muss noch nicht erfolgen</w:t>
+        <w:t>Anmelden mittels Username + pwd, auslesen aus Property-File (siehe Angabe); Vermittlung muss noch nicht erfolgen</w:t>
       </w:r>
     </w:p>
     <w:p>
@@ -4503,13 +3713,8 @@
       </w:r>
     </w:p>
     <w:p>
-      <w:proofErr w:type="spellStart"/>
-      <w:r>
-        <w:t>AnalyticsServer</w:t>
-      </w:r>
-      <w:proofErr w:type="spellEnd"/>
-      <w:r>
-        <w:t xml:space="preserve"> (Reichmann)</w:t>
+      <w:r>
+        <w:t>AnalyticsServer (Reichmann)</w:t>
       </w:r>
     </w:p>
     <w:p>
@@ -4521,15 +3726,7 @@
         </w:numPr>
       </w:pPr>
       <w:r>
-        <w:t xml:space="preserve">Alle Events als Models erstellt und entsprechende </w:t>
-      </w:r>
-      <w:proofErr w:type="spellStart"/>
-      <w:r>
-        <w:t>HashMap</w:t>
-      </w:r>
-      <w:proofErr w:type="spellEnd"/>
-      <w:r>
-        <w:t xml:space="preserve"> angelegt</w:t>
+        <w:t>Alle Events als Models erstellt und entsprechende HashMap angelegt</w:t>
       </w:r>
     </w:p>
     <w:p>
@@ -4566,15 +3763,7 @@
         </w:numPr>
       </w:pPr>
       <w:r>
-        <w:t xml:space="preserve">Passende Events zu einem </w:t>
-      </w:r>
-      <w:proofErr w:type="spellStart"/>
-      <w:r>
-        <w:t>Regex</w:t>
-      </w:r>
-      <w:proofErr w:type="spellEnd"/>
-      <w:r>
-        <w:t xml:space="preserve"> finden</w:t>
+        <w:t>Passende Events zu einem Regex finden</w:t>
       </w:r>
     </w:p>
     <w:p>
@@ -4586,28 +3775,12 @@
         </w:numPr>
       </w:pPr>
       <w:r>
-        <w:t xml:space="preserve">Überlegen von </w:t>
-      </w:r>
-      <w:proofErr w:type="spellStart"/>
-      <w:r>
-        <w:t>Notifications</w:t>
-      </w:r>
-      <w:proofErr w:type="spellEnd"/>
-      <w:r>
-        <w:t xml:space="preserve"> zu einem Event</w:t>
-      </w:r>
-    </w:p>
-    <w:p>
-      <w:r>
-        <w:t>RMI-Verbindungen (</w:t>
-      </w:r>
-      <w:proofErr w:type="spellStart"/>
-      <w:r>
-        <w:t>Traxler</w:t>
-      </w:r>
-      <w:proofErr w:type="spellEnd"/>
-      <w:r>
-        <w:t>)</w:t>
+        <w:t>Überlegen von Notifications zu einem Event</w:t>
+      </w:r>
+    </w:p>
+    <w:p>
+      <w:r>
+        <w:t>RMI-Verbindungen (Traxler)</w:t>
       </w:r>
     </w:p>
     <w:p>
@@ -4630,13 +3803,8 @@
           <w:numId w:val="7"/>
         </w:numPr>
       </w:pPr>
-      <w:proofErr w:type="spellStart"/>
-      <w:r>
-        <w:t>Stubs</w:t>
-      </w:r>
-      <w:proofErr w:type="spellEnd"/>
-      <w:r>
-        <w:t xml:space="preserve"> implementiert</w:t>
+      <w:r>
+        <w:t>Stubs implementiert</w:t>
       </w:r>
     </w:p>
     <w:p>
@@ -4648,36 +3816,12 @@
         </w:numPr>
       </w:pPr>
       <w:r>
-        <w:t xml:space="preserve">Sozusagen fertig um die </w:t>
-      </w:r>
-      <w:proofErr w:type="spellStart"/>
-      <w:r>
-        <w:t>Componenten</w:t>
-      </w:r>
-      <w:proofErr w:type="spellEnd"/>
-      <w:r>
-        <w:t xml:space="preserve"> </w:t>
-      </w:r>
-      <w:proofErr w:type="spellStart"/>
-      <w:r>
-        <w:t>nurnoch</w:t>
-      </w:r>
-      <w:proofErr w:type="spellEnd"/>
-      <w:r>
-        <w:t xml:space="preserve"> verbinden zu müssen</w:t>
-      </w:r>
-    </w:p>
-    <w:p>
-      <w:r>
-        <w:t>Alter Server: (</w:t>
-      </w:r>
-      <w:proofErr w:type="spellStart"/>
-      <w:r>
-        <w:t>Traxler</w:t>
-      </w:r>
-      <w:proofErr w:type="spellEnd"/>
-      <w:r>
-        <w:t>/Reichmann)</w:t>
+        <w:t>Sozusagen fertig um die Componenten nurnoch verbinden zu müssen</w:t>
+      </w:r>
+    </w:p>
+    <w:p>
+      <w:r>
+        <w:t>Alter Server: (Traxler/Reichmann)</w:t>
       </w:r>
     </w:p>
     <w:p>
@@ -4688,21 +3832,8 @@
           <w:numId w:val="8"/>
         </w:numPr>
       </w:pPr>
-      <w:proofErr w:type="spellStart"/>
-      <w:r>
-        <w:t>ArrayList</w:t>
-      </w:r>
-      <w:proofErr w:type="spellEnd"/>
-      <w:r>
-        <w:t xml:space="preserve"> durch </w:t>
-      </w:r>
-      <w:proofErr w:type="spellStart"/>
-      <w:r>
-        <w:t>HashMap</w:t>
-      </w:r>
-      <w:proofErr w:type="spellEnd"/>
-      <w:r>
-        <w:t xml:space="preserve"> ersetzen</w:t>
+      <w:r>
+        <w:t>ArrayList durch HashMap ersetzen</w:t>
       </w:r>
     </w:p>
     <w:p>
@@ -4714,15 +3845,7 @@
         </w:numPr>
       </w:pPr>
       <w:r>
-        <w:t xml:space="preserve">Eigene </w:t>
-      </w:r>
-      <w:proofErr w:type="spellStart"/>
-      <w:r>
-        <w:t>Exceptions</w:t>
-      </w:r>
-      <w:proofErr w:type="spellEnd"/>
-      <w:r>
-        <w:t xml:space="preserve"> definieren</w:t>
+        <w:t>Eigene Exceptions definieren</w:t>
       </w:r>
     </w:p>
     <w:p>
@@ -4745,19 +3868,9 @@
           <w:numId w:val="8"/>
         </w:numPr>
       </w:pPr>
-      <w:proofErr w:type="spellStart"/>
-      <w:r>
-        <w:t>Ev</w:t>
-      </w:r>
-      <w:proofErr w:type="spellEnd"/>
-      <w:r>
-        <w:t xml:space="preserve"> </w:t>
-      </w:r>
-      <w:proofErr w:type="spellStart"/>
-      <w:r>
-        <w:t>TimerService</w:t>
-      </w:r>
-      <w:proofErr w:type="spellEnd"/>
+      <w:r>
+        <w:t>Ev TimerService</w:t>
+      </w:r>
     </w:p>
     <w:p>
       <w:r>
@@ -4796,21 +3909,8 @@
           <w:b/>
         </w:rPr>
       </w:pPr>
-      <w:proofErr w:type="spellStart"/>
-      <w:r>
-        <w:t>Include</w:t>
-      </w:r>
-      <w:proofErr w:type="spellEnd"/>
-      <w:r>
-        <w:t xml:space="preserve"> bei </w:t>
-      </w:r>
-      <w:proofErr w:type="spellStart"/>
-      <w:r>
-        <w:t>Use</w:t>
-      </w:r>
-      <w:proofErr w:type="spellEnd"/>
-      <w:r>
-        <w:t>-Case entfernen</w:t>
+      <w:r>
+        <w:t>Include bei Use-Case entfernen</w:t>
       </w:r>
     </w:p>
     <w:p>
@@ -4829,19 +3929,11 @@
       </w:r>
     </w:p>
     <w:p>
-      <w:proofErr w:type="spellStart"/>
       <w:r>
         <w:rPr>
           <w:b/>
         </w:rPr>
-        <w:t>Mfg</w:t>
-      </w:r>
-      <w:proofErr w:type="spellEnd"/>
-      <w:r>
-        <w:rPr>
-          <w:b/>
-        </w:rPr>
-        <w:t xml:space="preserve"> Daniel</w:t>
+        <w:t>Mfg Daniel</w:t>
       </w:r>
     </w:p>
     <w:p>
@@ -5026,7 +4118,6 @@
           <w:lang w:eastAsia="de-DE"/>
         </w:rPr>
       </w:pPr>
-      <w:proofErr w:type="spellStart"/>
       <w:r>
         <w:rPr>
           <w:rFonts w:ascii="Courier New" w:eastAsia="Times New Roman" w:hAnsi="Courier New" w:cs="Courier New"/>
@@ -5034,17 +4125,7 @@
           <w:szCs w:val="20"/>
           <w:lang w:eastAsia="de-DE"/>
         </w:rPr>
-        <w:t>nurnoch</w:t>
-      </w:r>
-      <w:proofErr w:type="spellEnd"/>
-      <w:r>
-        <w:rPr>
-          <w:rFonts w:ascii="Courier New" w:eastAsia="Times New Roman" w:hAnsi="Courier New" w:cs="Courier New"/>
-          <w:sz w:val="20"/>
-          <w:szCs w:val="20"/>
-          <w:lang w:eastAsia="de-DE"/>
-        </w:rPr>
-        <w:t xml:space="preserve"> seine Arbeitspakete senden (überlegen wir am Freitag)</w:t>
+        <w:t>nurnoch seine Arbeitspakete senden (überlegen wir am Freitag)</w:t>
       </w:r>
     </w:p>
     <w:p>
@@ -5225,47 +4306,7 @@
           <w:szCs w:val="20"/>
           <w:lang w:eastAsia="de-DE"/>
         </w:rPr>
-        <w:t>Fall machbar sein. (</w:t>
-      </w:r>
-      <w:proofErr w:type="spellStart"/>
-      <w:r>
-        <w:rPr>
-          <w:rFonts w:ascii="Courier New" w:eastAsia="Times New Roman" w:hAnsi="Courier New" w:cs="Courier New"/>
-          <w:sz w:val="20"/>
-          <w:szCs w:val="20"/>
-          <w:lang w:eastAsia="de-DE"/>
-        </w:rPr>
-        <w:t>AnalyseServer</w:t>
-      </w:r>
-      <w:proofErr w:type="spellEnd"/>
-      <w:r>
-        <w:rPr>
-          <w:rFonts w:ascii="Courier New" w:eastAsia="Times New Roman" w:hAnsi="Courier New" w:cs="Courier New"/>
-          <w:sz w:val="20"/>
-          <w:szCs w:val="20"/>
-          <w:lang w:eastAsia="de-DE"/>
-        </w:rPr>
-        <w:t xml:space="preserve"> </w:t>
-      </w:r>
-      <w:proofErr w:type="spellStart"/>
-      <w:r>
-        <w:rPr>
-          <w:rFonts w:ascii="Courier New" w:eastAsia="Times New Roman" w:hAnsi="Courier New" w:cs="Courier New"/>
-          <w:sz w:val="20"/>
-          <w:szCs w:val="20"/>
-          <w:lang w:eastAsia="de-DE"/>
-        </w:rPr>
-        <w:t>is</w:t>
-      </w:r>
-      <w:proofErr w:type="spellEnd"/>
-      <w:r>
-        <w:rPr>
-          <w:rFonts w:ascii="Courier New" w:eastAsia="Times New Roman" w:hAnsi="Courier New" w:cs="Courier New"/>
-          <w:sz w:val="20"/>
-          <w:szCs w:val="20"/>
-          <w:lang w:eastAsia="de-DE"/>
-        </w:rPr>
-        <w:t xml:space="preserve"> am wenigsten weit, aber den muss</w:t>
+        <w:t>Fall machbar sein. (AnalyseServer is am wenigsten weit, aber den muss</w:t>
       </w:r>
     </w:p>
     <w:p>
@@ -5446,27 +4487,7 @@
           <w:szCs w:val="20"/>
           <w:lang w:eastAsia="de-DE"/>
         </w:rPr>
-        <w:t xml:space="preserve">die Teile </w:t>
-      </w:r>
-      <w:proofErr w:type="gramStart"/>
-      <w:r>
-        <w:rPr>
-          <w:rFonts w:ascii="Courier New" w:eastAsia="Times New Roman" w:hAnsi="Courier New" w:cs="Courier New"/>
-          <w:sz w:val="20"/>
-          <w:szCs w:val="20"/>
-          <w:lang w:eastAsia="de-DE"/>
-        </w:rPr>
-        <w:t>zusammenfügt</w:t>
-      </w:r>
-      <w:proofErr w:type="gramEnd"/>
-      <w:r>
-        <w:rPr>
-          <w:rFonts w:ascii="Courier New" w:eastAsia="Times New Roman" w:hAnsi="Courier New" w:cs="Courier New"/>
-          <w:sz w:val="20"/>
-          <w:szCs w:val="20"/>
-          <w:lang w:eastAsia="de-DE"/>
-        </w:rPr>
-        <w:t>.</w:t>
+        <w:t>die Teile zusammenfügt.</w:t>
       </w:r>
     </w:p>
     <w:p>
@@ -5533,27 +4554,7 @@
           <w:szCs w:val="20"/>
           <w:lang w:eastAsia="de-DE"/>
         </w:rPr>
-        <w:t xml:space="preserve">Nanak: Du übernimmst erstmal den </w:t>
-      </w:r>
-      <w:proofErr w:type="spellStart"/>
-      <w:r>
-        <w:rPr>
-          <w:rFonts w:ascii="Courier New" w:eastAsia="Times New Roman" w:hAnsi="Courier New" w:cs="Courier New"/>
-          <w:sz w:val="20"/>
-          <w:szCs w:val="20"/>
-          <w:lang w:eastAsia="de-DE"/>
-        </w:rPr>
-        <w:t>FileHandler</w:t>
-      </w:r>
-      <w:proofErr w:type="spellEnd"/>
-      <w:r>
-        <w:rPr>
-          <w:rFonts w:ascii="Courier New" w:eastAsia="Times New Roman" w:hAnsi="Courier New" w:cs="Courier New"/>
-          <w:sz w:val="20"/>
-          <w:szCs w:val="20"/>
-          <w:lang w:eastAsia="de-DE"/>
-        </w:rPr>
-        <w:t>, ich überleg mir was zum</w:t>
+        <w:t>Nanak: Du übernimmst erstmal den FileHandler, ich überleg mir was zum</w:t>
       </w:r>
     </w:p>
     <w:p>
@@ -5584,7 +4585,6 @@
           <w:lang w:eastAsia="de-DE"/>
         </w:rPr>
       </w:pPr>
-      <w:proofErr w:type="spellStart"/>
       <w:r>
         <w:rPr>
           <w:rFonts w:ascii="Courier New" w:eastAsia="Times New Roman" w:hAnsi="Courier New" w:cs="Courier New"/>
@@ -5592,17 +4592,7 @@
           <w:szCs w:val="20"/>
           <w:lang w:eastAsia="de-DE"/>
         </w:rPr>
-        <w:t>AnalyseServer</w:t>
-      </w:r>
-      <w:proofErr w:type="spellEnd"/>
-      <w:r>
-        <w:rPr>
-          <w:rFonts w:ascii="Courier New" w:eastAsia="Times New Roman" w:hAnsi="Courier New" w:cs="Courier New"/>
-          <w:sz w:val="20"/>
-          <w:szCs w:val="20"/>
-          <w:lang w:eastAsia="de-DE"/>
-        </w:rPr>
-        <w:t xml:space="preserve"> und sag dir wenn ich etwas brauch.</w:t>
+        <w:t>AnalyseServer und sag dir wenn ich etwas brauch.</w:t>
       </w:r>
     </w:p>
     <w:p>
@@ -5774,27 +4764,7 @@
           <w:szCs w:val="20"/>
           <w:lang w:eastAsia="de-DE"/>
         </w:rPr>
-        <w:t xml:space="preserve">Jeder schreibt bitte seine Dokumentation für seinen Part. </w:t>
-      </w:r>
-      <w:proofErr w:type="spellStart"/>
-      <w:r>
-        <w:rPr>
-          <w:rFonts w:ascii="Courier New" w:eastAsia="Times New Roman" w:hAnsi="Courier New" w:cs="Courier New"/>
-          <w:sz w:val="20"/>
-          <w:szCs w:val="20"/>
-          <w:lang w:eastAsia="de-DE"/>
-        </w:rPr>
-        <w:t>Testing</w:t>
-      </w:r>
-      <w:proofErr w:type="spellEnd"/>
-      <w:r>
-        <w:rPr>
-          <w:rFonts w:ascii="Courier New" w:eastAsia="Times New Roman" w:hAnsi="Courier New" w:cs="Courier New"/>
-          <w:sz w:val="20"/>
-          <w:szCs w:val="20"/>
-          <w:lang w:eastAsia="de-DE"/>
-        </w:rPr>
-        <w:t xml:space="preserve"> kann</w:t>
+        <w:t>Jeder schreibt bitte seine Dokumentation für seinen Part. Testing kann</w:t>
       </w:r>
     </w:p>
     <w:p>
@@ -5997,7 +4967,6 @@
           <w:lang w:eastAsia="de-DE"/>
         </w:rPr>
       </w:pPr>
-      <w:proofErr w:type="spellStart"/>
       <w:r>
         <w:rPr>
           <w:rFonts w:ascii="Courier New" w:eastAsia="Times New Roman" w:hAnsi="Courier New" w:cs="Courier New"/>
@@ -6007,7 +4976,6 @@
         </w:rPr>
         <w:t>mfg</w:t>
       </w:r>
-      <w:proofErr w:type="spellEnd"/>
     </w:p>
     <w:p>
       <w:pPr>
@@ -6149,27 +5117,7 @@
           <w:szCs w:val="20"/>
           <w:lang w:eastAsia="de-DE"/>
         </w:rPr>
-        <w:t xml:space="preserve">Probleme jeglicher Art </w:t>
-      </w:r>
-      <w:proofErr w:type="gramStart"/>
-      <w:r>
-        <w:rPr>
-          <w:rFonts w:ascii="Courier New" w:eastAsia="Times New Roman" w:hAnsi="Courier New" w:cs="Courier New"/>
-          <w:sz w:val="20"/>
-          <w:szCs w:val="20"/>
-          <w:lang w:eastAsia="de-DE"/>
-        </w:rPr>
-        <w:t>habt</w:t>
-      </w:r>
-      <w:proofErr w:type="gramEnd"/>
-      <w:r>
-        <w:rPr>
-          <w:rFonts w:ascii="Courier New" w:eastAsia="Times New Roman" w:hAnsi="Courier New" w:cs="Courier New"/>
-          <w:sz w:val="20"/>
-          <w:szCs w:val="20"/>
-          <w:lang w:eastAsia="de-DE"/>
-        </w:rPr>
-        <w:t xml:space="preserve"> oder Hilfe braucht. Fragen bez. UML auch an</w:t>
+        <w:t>Probleme jeglicher Art habt oder Hilfe braucht. Fragen bez. UML auch an</w:t>
       </w:r>
     </w:p>
     <w:p>
@@ -6200,7 +5148,6 @@
           <w:lang w:eastAsia="de-DE"/>
         </w:rPr>
       </w:pPr>
-      <w:proofErr w:type="spellStart"/>
       <w:r>
         <w:rPr>
           <w:rFonts w:ascii="Courier New" w:eastAsia="Times New Roman" w:hAnsi="Courier New" w:cs="Courier New"/>
@@ -6208,37 +5155,7 @@
           <w:szCs w:val="20"/>
           <w:lang w:eastAsia="de-DE"/>
         </w:rPr>
-        <w:t>Traxler</w:t>
-      </w:r>
-      <w:proofErr w:type="spellEnd"/>
-      <w:r>
-        <w:rPr>
-          <w:rFonts w:ascii="Courier New" w:eastAsia="Times New Roman" w:hAnsi="Courier New" w:cs="Courier New"/>
-          <w:sz w:val="20"/>
-          <w:szCs w:val="20"/>
-          <w:lang w:eastAsia="de-DE"/>
-        </w:rPr>
-        <w:t>/</w:t>
-      </w:r>
-      <w:proofErr w:type="spellStart"/>
-      <w:r>
-        <w:rPr>
-          <w:rFonts w:ascii="Courier New" w:eastAsia="Times New Roman" w:hAnsi="Courier New" w:cs="Courier New"/>
-          <w:sz w:val="20"/>
-          <w:szCs w:val="20"/>
-          <w:lang w:eastAsia="de-DE"/>
-        </w:rPr>
-        <w:t>Krepela</w:t>
-      </w:r>
-      <w:proofErr w:type="spellEnd"/>
-      <w:r>
-        <w:rPr>
-          <w:rFonts w:ascii="Courier New" w:eastAsia="Times New Roman" w:hAnsi="Courier New" w:cs="Courier New"/>
-          <w:sz w:val="20"/>
-          <w:szCs w:val="20"/>
-          <w:lang w:eastAsia="de-DE"/>
-        </w:rPr>
-        <w:t xml:space="preserve"> weiterleiten.</w:t>
+        <w:t>Traxler/Krepela weiterleiten.</w:t>
       </w:r>
     </w:p>
     <w:p>
@@ -6294,15 +5211,7 @@
         <w:pStyle w:val="HTMLVorformatiert"/>
       </w:pPr>
       <w:r>
-        <w:t xml:space="preserve">Das bedeutet für </w:t>
-      </w:r>
-      <w:proofErr w:type="spellStart"/>
-      <w:r>
-        <w:t>Traxler</w:t>
-      </w:r>
-      <w:proofErr w:type="spellEnd"/>
-      <w:r>
-        <w:t>, dass er die RMI-Objekte überall in die</w:t>
+        <w:t>Das bedeutet für Traxler, dass er die RMI-Objekte überall in die</w:t>
       </w:r>
     </w:p>
     <w:p>
@@ -6310,15 +5219,7 @@
         <w:pStyle w:val="HTMLVorformatiert"/>
       </w:pPr>
       <w:r>
-        <w:t xml:space="preserve">Registry schreiben muss, und für alle Server + </w:t>
-      </w:r>
-      <w:proofErr w:type="spellStart"/>
-      <w:r>
-        <w:t>MgmtClient</w:t>
-      </w:r>
-      <w:proofErr w:type="spellEnd"/>
-      <w:r>
-        <w:t xml:space="preserve"> verfügbar</w:t>
+        <w:t>Registry schreiben muss, und für alle Server + MgmtClient verfügbar</w:t>
       </w:r>
     </w:p>
     <w:p>
@@ -6375,13 +5276,8 @@
       <w:pPr>
         <w:pStyle w:val="HTMLVorformatiert"/>
       </w:pPr>
-      <w:proofErr w:type="spellStart"/>
-      <w:r>
-        <w:t>mfg</w:t>
-      </w:r>
-      <w:proofErr w:type="spellEnd"/>
-      <w:r>
-        <w:t>,</w:t>
+      <w:r>
+        <w:t>mfg,</w:t>
       </w:r>
     </w:p>
     <w:p>
@@ -6416,7 +5312,7 @@
 </file>
 
 <file path=word/numbering.xml><?xml version="1.0" encoding="utf-8"?>
-<w:numbering xmlns:wpc="http://schemas.microsoft.com/office/word/2010/wordprocessingCanvas" xmlns:mc="http://schemas.openxmlformats.org/markup-compatibility/2006" xmlns:o="urn:schemas-microsoft-com:office:office" xmlns:r="http://schemas.openxmlformats.org/officeDocument/2006/relationships" xmlns:m="http://schemas.openxmlformats.org/officeDocument/2006/math" xmlns:v="urn:schemas-microsoft-com:vml" xmlns:wp14="http://schemas.microsoft.com/office/word/2010/wordprocessingDrawing" xmlns:wp="http://schemas.openxmlformats.org/drawingml/2006/wordprocessingDrawing" xmlns:w10="urn:schemas-microsoft-com:office:word" xmlns:w="http://schemas.openxmlformats.org/wordprocessingml/2006/main" xmlns:w14="http://schemas.microsoft.com/office/word/2010/wordml" xmlns:wpg="http://schemas.microsoft.com/office/word/2010/wordprocessingGroup" xmlns:wpi="http://schemas.microsoft.com/office/word/2010/wordprocessingInk" xmlns:wne="http://schemas.microsoft.com/office/word/2006/wordml" xmlns:wps="http://schemas.microsoft.com/office/word/2010/wordprocessingShape" mc:Ignorable="w14 wp14">
+<w:numbering xmlns:ve="http://schemas.openxmlformats.org/markup-compatibility/2006" xmlns:o="urn:schemas-microsoft-com:office:office" xmlns:r="http://schemas.openxmlformats.org/officeDocument/2006/relationships" xmlns:m="http://schemas.openxmlformats.org/officeDocument/2006/math" xmlns:v="urn:schemas-microsoft-com:vml" xmlns:wp="http://schemas.openxmlformats.org/drawingml/2006/wordprocessingDrawing" xmlns:w10="urn:schemas-microsoft-com:office:word" xmlns:w="http://schemas.openxmlformats.org/wordprocessingml/2006/main" xmlns:wne="http://schemas.microsoft.com/office/word/2006/wordml">
   <w:abstractNum w:abstractNumId="0">
     <w:nsid w:val="00000001"/>
     <w:multiLevelType w:val="multilevel"/>
@@ -7492,7 +6388,7 @@
 </file>
 
 <file path=word/styles.xml><?xml version="1.0" encoding="utf-8"?>
-<w:styles xmlns:mc="http://schemas.openxmlformats.org/markup-compatibility/2006" xmlns:r="http://schemas.openxmlformats.org/officeDocument/2006/relationships" xmlns:w="http://schemas.openxmlformats.org/wordprocessingml/2006/main" xmlns:w14="http://schemas.microsoft.com/office/word/2010/wordml" mc:Ignorable="w14">
+<w:styles xmlns:r="http://schemas.openxmlformats.org/officeDocument/2006/relationships" xmlns:w="http://schemas.openxmlformats.org/wordprocessingml/2006/main">
   <w:docDefaults>
     <w:rPrDefault>
       <w:rPr>
@@ -7732,6 +6628,7 @@
     <w:uiPriority w:val="99"/>
     <w:semiHidden/>
     <w:unhideWhenUsed/>
+    <w:qFormat/>
     <w:tblPr>
       <w:tblInd w:w="0" w:type="dxa"/>
       <w:tblCellMar>
@@ -8665,7 +7562,7 @@
 </file>
 
 <file path=customXml/itemProps2.xml><?xml version="1.0" encoding="utf-8"?>
-<ds:datastoreItem xmlns:ds="http://schemas.openxmlformats.org/officeDocument/2006/customXml" ds:itemID="{FFE17279-B204-4215-9160-018B5E820C61}">
+<ds:datastoreItem xmlns:ds="http://schemas.openxmlformats.org/officeDocument/2006/customXml" ds:itemID="{71788A7D-D9DF-40EA-B007-8D2AE19D61BB}">
   <ds:schemaRefs>
     <ds:schemaRef ds:uri="http://schemas.openxmlformats.org/officeDocument/2006/bibliography"/>
   </ds:schemaRefs>

</xml_diff>

<commit_message>
ui output changed, test case for illegalvalue exception
</commit_message>
<xml_diff>
--- a/Documents/Task 08-Protokoll.docx
+++ b/Documents/Task 08-Protokoll.docx
@@ -193,18 +193,8 @@
                         <w:sz w:val="28"/>
                         <w:szCs w:val="28"/>
                       </w:rPr>
-                      <w:t xml:space="preserve">RMI </w:t>
+                      <w:t>RMI Auctionsystem</w:t>
                     </w:r>
-                    <w:proofErr w:type="spellStart"/>
-                    <w:r>
-                      <w:rPr>
-                        <w:color w:val="4A442A" w:themeColor="background2" w:themeShade="40"/>
-                        <w:sz w:val="28"/>
-                        <w:szCs w:val="28"/>
-                      </w:rPr>
-                      <w:t>Auctionsystem</w:t>
-                    </w:r>
-                    <w:proofErr w:type="spellEnd"/>
                   </w:p>
                 </w:tc>
               </w:sdtContent>
@@ -276,63 +266,13 @@
                         <w:bCs/>
                       </w:rPr>
                     </w:pPr>
-                    <w:proofErr w:type="spellStart"/>
                     <w:r>
                       <w:rPr>
                         <w:b/>
                         <w:bCs/>
                       </w:rPr>
-                      <w:t>Krepela</w:t>
+                      <w:t>Krepela, Lipovits, Reichmann, Tattyrek, Traxler</w:t>
                     </w:r>
-                    <w:proofErr w:type="spellEnd"/>
-                    <w:r>
-                      <w:rPr>
-                        <w:b/>
-                        <w:bCs/>
-                      </w:rPr>
-                      <w:t xml:space="preserve">, </w:t>
-                    </w:r>
-                    <w:proofErr w:type="spellStart"/>
-                    <w:r>
-                      <w:rPr>
-                        <w:b/>
-                        <w:bCs/>
-                      </w:rPr>
-                      <w:t>Lipovits</w:t>
-                    </w:r>
-                    <w:proofErr w:type="spellEnd"/>
-                    <w:r>
-                      <w:rPr>
-                        <w:b/>
-                        <w:bCs/>
-                      </w:rPr>
-                      <w:t xml:space="preserve">, Reichmann, </w:t>
-                    </w:r>
-                    <w:proofErr w:type="spellStart"/>
-                    <w:r>
-                      <w:rPr>
-                        <w:b/>
-                        <w:bCs/>
-                      </w:rPr>
-                      <w:t>Tattyrek</w:t>
-                    </w:r>
-                    <w:proofErr w:type="spellEnd"/>
-                    <w:r>
-                      <w:rPr>
-                        <w:b/>
-                        <w:bCs/>
-                      </w:rPr>
-                      <w:t xml:space="preserve">, </w:t>
-                    </w:r>
-                    <w:proofErr w:type="spellStart"/>
-                    <w:r>
-                      <w:rPr>
-                        <w:b/>
-                        <w:bCs/>
-                      </w:rPr>
-                      <w:t>Traxler</w:t>
-                    </w:r>
-                    <w:proofErr w:type="spellEnd"/>
                   </w:p>
                 </w:tc>
               </w:sdtContent>
@@ -459,7 +399,6 @@
           <w:lang w:val="en-US"/>
         </w:rPr>
       </w:pPr>
-      <w:proofErr w:type="spellStart"/>
       <w:r>
         <w:rPr>
           <w:lang w:val="en-US"/>
@@ -467,7 +406,6 @@
         <w:lastRenderedPageBreak/>
         <w:t>Designüberlegung</w:t>
       </w:r>
-      <w:proofErr w:type="spellEnd"/>
     </w:p>
     <w:p>
       <w:pPr>
@@ -545,27 +483,41 @@
           <w:lang w:val="en-US"/>
         </w:rPr>
       </w:pPr>
-      <w:proofErr w:type="gramStart"/>
       <w:r>
         <w:rPr>
           <w:rFonts w:ascii="Arial" w:hAnsi="Arial"/>
           <w:lang w:val="en-US"/>
         </w:rPr>
-        <w:t>clients</w:t>
-      </w:r>
-      <w:proofErr w:type="gramEnd"/>
+        <w:t>clients = 100</w:t>
+      </w:r>
       <w:r>
         <w:rPr>
           <w:rFonts w:ascii="Arial" w:hAnsi="Arial"/>
           <w:lang w:val="en-US"/>
         </w:rPr>
-        <w:t xml:space="preserve"> = 100</w:t>
-      </w:r>
-      <w:r>
+        <w:cr/>
+      </w:r>
+    </w:p>
+    <w:p>
+      <w:pPr>
+        <w:spacing w:after="0"/>
         <w:rPr>
           <w:rFonts w:ascii="Arial" w:hAnsi="Arial"/>
           <w:lang w:val="en-US"/>
         </w:rPr>
+      </w:pPr>
+      <w:r>
+        <w:rPr>
+          <w:rFonts w:ascii="Arial" w:hAnsi="Arial"/>
+          <w:lang w:val="en-US"/>
+        </w:rPr>
+        <w:t>auctionsPerMin = 1</w:t>
+      </w:r>
+      <w:r>
+        <w:rPr>
+          <w:rFonts w:ascii="Arial" w:hAnsi="Arial"/>
+          <w:lang w:val="en-US"/>
+        </w:rPr>
         <w:cr/>
       </w:r>
     </w:p>
@@ -577,29 +529,41 @@
           <w:lang w:val="en-US"/>
         </w:rPr>
       </w:pPr>
-      <w:proofErr w:type="spellStart"/>
-      <w:proofErr w:type="gramStart"/>
       <w:r>
         <w:rPr>
           <w:rFonts w:ascii="Arial" w:hAnsi="Arial"/>
           <w:lang w:val="en-US"/>
         </w:rPr>
-        <w:t>auctionsPerMin</w:t>
-      </w:r>
-      <w:proofErr w:type="spellEnd"/>
-      <w:proofErr w:type="gramEnd"/>
+        <w:t>auctionDuration = 2*60</w:t>
+      </w:r>
       <w:r>
         <w:rPr>
           <w:rFonts w:ascii="Arial" w:hAnsi="Arial"/>
           <w:lang w:val="en-US"/>
         </w:rPr>
-        <w:t xml:space="preserve"> = 1</w:t>
-      </w:r>
-      <w:r>
+        <w:cr/>
+      </w:r>
+    </w:p>
+    <w:p>
+      <w:pPr>
+        <w:spacing w:after="0"/>
         <w:rPr>
           <w:rFonts w:ascii="Arial" w:hAnsi="Arial"/>
           <w:lang w:val="en-US"/>
         </w:rPr>
+      </w:pPr>
+      <w:r>
+        <w:rPr>
+          <w:rFonts w:ascii="Arial" w:hAnsi="Arial"/>
+          <w:lang w:val="en-US"/>
+        </w:rPr>
+        <w:t>updateIntervalSec: 20</w:t>
+      </w:r>
+      <w:r>
+        <w:rPr>
+          <w:rFonts w:ascii="Arial" w:hAnsi="Arial"/>
+          <w:lang w:val="en-US"/>
+        </w:rPr>
         <w:cr/>
       </w:r>
     </w:p>
@@ -611,196 +575,85 @@
           <w:lang w:val="en-US"/>
         </w:rPr>
       </w:pPr>
-      <w:proofErr w:type="spellStart"/>
-      <w:proofErr w:type="gramStart"/>
       <w:r>
         <w:rPr>
           <w:rFonts w:ascii="Arial" w:hAnsi="Arial"/>
           <w:lang w:val="en-US"/>
         </w:rPr>
-        <w:t>auctionDuration</w:t>
-      </w:r>
-      <w:proofErr w:type="spellEnd"/>
-      <w:proofErr w:type="gramEnd"/>
-      <w:r>
+        <w:t>bidsPerMin = 2</w:t>
+      </w:r>
+    </w:p>
+    <w:p>
+      <w:pPr>
+        <w:spacing w:after="0"/>
         <w:rPr>
           <w:rFonts w:ascii="Arial" w:hAnsi="Arial"/>
           <w:lang w:val="en-US"/>
         </w:rPr>
-        <w:t xml:space="preserve"> = 2*60</w:t>
-      </w:r>
-      <w:r>
+      </w:pPr>
+    </w:p>
+    <w:p>
+      <w:pPr>
+        <w:spacing w:after="0"/>
         <w:rPr>
           <w:rFonts w:ascii="Arial" w:hAnsi="Arial"/>
           <w:lang w:val="en-US"/>
         </w:rPr>
-        <w:cr/>
-      </w:r>
-    </w:p>
-    <w:p>
-      <w:pPr>
-        <w:spacing w:after="0"/>
+      </w:pPr>
+      <w:r>
         <w:rPr>
           <w:rFonts w:ascii="Arial" w:hAnsi="Arial"/>
           <w:lang w:val="en-US"/>
         </w:rPr>
-      </w:pPr>
-      <w:proofErr w:type="spellStart"/>
-      <w:proofErr w:type="gramStart"/>
-      <w:r>
+        <w:t>Lines, which start with a '#' are comments and do not affect any functionality.</w:t>
+      </w:r>
+    </w:p>
+    <w:p>
+      <w:pPr>
+        <w:spacing w:after="0"/>
         <w:rPr>
           <w:rFonts w:ascii="Arial" w:hAnsi="Arial"/>
           <w:lang w:val="en-US"/>
         </w:rPr>
-        <w:t>updateIntervalSec</w:t>
-      </w:r>
-      <w:proofErr w:type="spellEnd"/>
-      <w:proofErr w:type="gramEnd"/>
+      </w:pPr>
       <w:r>
         <w:rPr>
           <w:rFonts w:ascii="Arial" w:hAnsi="Arial"/>
           <w:lang w:val="en-US"/>
         </w:rPr>
-        <w:t>: 20</w:t>
-      </w:r>
-      <w:r>
+        <w:t>The next line describes the number of clients which should be used within this test.</w:t>
+      </w:r>
+    </w:p>
+    <w:p>
+      <w:pPr>
+        <w:spacing w:after="0"/>
         <w:rPr>
           <w:rFonts w:ascii="Arial" w:hAnsi="Arial"/>
           <w:lang w:val="en-US"/>
         </w:rPr>
-        <w:cr/>
-      </w:r>
-    </w:p>
-    <w:p>
-      <w:pPr>
-        <w:spacing w:after="0"/>
+      </w:pPr>
+      <w:r>
         <w:rPr>
           <w:rFonts w:ascii="Arial" w:hAnsi="Arial"/>
           <w:lang w:val="en-US"/>
         </w:rPr>
-      </w:pPr>
-      <w:proofErr w:type="spellStart"/>
-      <w:proofErr w:type="gramStart"/>
-      <w:r>
+        <w:t>Afterwards, the auctions per minute, the auction duration, the update interval in seconds and the bids per minute are given.</w:t>
+      </w:r>
+    </w:p>
+    <w:p>
+      <w:pPr>
+        <w:spacing w:after="0"/>
         <w:rPr>
           <w:rFonts w:ascii="Arial" w:hAnsi="Arial"/>
           <w:lang w:val="en-US"/>
         </w:rPr>
-        <w:t>bidsPerMin</w:t>
-      </w:r>
-      <w:proofErr w:type="spellEnd"/>
-      <w:proofErr w:type="gramEnd"/>
+      </w:pPr>
       <w:r>
         <w:rPr>
           <w:rFonts w:ascii="Arial" w:hAnsi="Arial"/>
           <w:lang w:val="en-US"/>
         </w:rPr>
-        <w:t xml:space="preserve"> = 2</w:t>
-      </w:r>
-    </w:p>
-    <w:p>
-      <w:pPr>
-        <w:spacing w:after="0"/>
-        <w:rPr>
-          <w:rFonts w:ascii="Arial" w:hAnsi="Arial"/>
-          <w:lang w:val="en-US"/>
-        </w:rPr>
-      </w:pPr>
-    </w:p>
-    <w:p>
-      <w:pPr>
-        <w:spacing w:after="0"/>
-        <w:rPr>
-          <w:rFonts w:ascii="Arial" w:hAnsi="Arial"/>
-          <w:lang w:val="en-US"/>
-        </w:rPr>
-      </w:pPr>
-      <w:r>
-        <w:rPr>
-          <w:rFonts w:ascii="Arial" w:hAnsi="Arial"/>
-          <w:lang w:val="en-US"/>
-        </w:rPr>
-        <w:t>Lines, which start with a '#' are comments and do not affect any functionality.</w:t>
-      </w:r>
-    </w:p>
-    <w:p>
-      <w:pPr>
-        <w:spacing w:after="0"/>
-        <w:rPr>
-          <w:rFonts w:ascii="Arial" w:hAnsi="Arial"/>
-          <w:lang w:val="en-US"/>
-        </w:rPr>
-      </w:pPr>
-      <w:r>
-        <w:rPr>
-          <w:rFonts w:ascii="Arial" w:hAnsi="Arial"/>
-          <w:lang w:val="en-US"/>
-        </w:rPr>
-        <w:t>The next line describes the number of clients which should be used within this test.</w:t>
-      </w:r>
-    </w:p>
-    <w:p>
-      <w:pPr>
-        <w:spacing w:after="0"/>
-        <w:rPr>
-          <w:rFonts w:ascii="Arial" w:hAnsi="Arial"/>
-          <w:lang w:val="en-US"/>
-        </w:rPr>
-      </w:pPr>
-      <w:r>
-        <w:rPr>
-          <w:rFonts w:ascii="Arial" w:hAnsi="Arial"/>
-          <w:lang w:val="en-US"/>
-        </w:rPr>
-        <w:t>Afterwards, the auctions per minute, the auction duration, the update interval in seconds and the bids per minute are given.</w:t>
-      </w:r>
-    </w:p>
-    <w:p>
-      <w:pPr>
-        <w:spacing w:after="0"/>
-        <w:rPr>
-          <w:rFonts w:ascii="Arial" w:hAnsi="Arial"/>
-          <w:lang w:val="en-US"/>
-        </w:rPr>
-      </w:pPr>
-      <w:r>
-        <w:rPr>
-          <w:rFonts w:ascii="Arial" w:hAnsi="Arial"/>
-          <w:lang w:val="en-US"/>
-        </w:rPr>
-        <w:t xml:space="preserve">The attribute and the value can be split by '=' or ':', additionally the number can consist of two </w:t>
-      </w:r>
-      <w:proofErr w:type="spellStart"/>
-      <w:r>
-        <w:rPr>
-          <w:rFonts w:ascii="Arial" w:hAnsi="Arial"/>
-          <w:lang w:val="en-US"/>
-        </w:rPr>
-        <w:t>multiplicators</w:t>
-      </w:r>
-      <w:proofErr w:type="spellEnd"/>
-      <w:r>
-        <w:rPr>
-          <w:rFonts w:ascii="Arial" w:hAnsi="Arial"/>
-          <w:lang w:val="en-US"/>
-        </w:rPr>
-        <w:t xml:space="preserve">, which have to be </w:t>
-      </w:r>
-      <w:proofErr w:type="spellStart"/>
-      <w:r>
-        <w:rPr>
-          <w:rFonts w:ascii="Arial" w:hAnsi="Arial"/>
-          <w:lang w:val="en-US"/>
-        </w:rPr>
-        <w:t>multiplicated</w:t>
-      </w:r>
-      <w:proofErr w:type="spellEnd"/>
-      <w:r>
-        <w:rPr>
-          <w:rFonts w:ascii="Arial" w:hAnsi="Arial"/>
-          <w:lang w:val="en-US"/>
-        </w:rPr>
-        <w:t xml:space="preserve"> before it can be saved.</w:t>
+        <w:t>The attribute and the value can be split by '=' or ':', additionally the number can consist of two multiplicators, which have to be multiplicated before it can be saved.</w:t>
       </w:r>
     </w:p>
     <w:p>
@@ -838,260 +691,134 @@
           <w:bCs/>
           <w:lang w:val="en-US"/>
         </w:rPr>
-        <w:t>Exceptions (</w:t>
-      </w:r>
-      <w:proofErr w:type="spellStart"/>
-      <w:r>
+        <w:t>Exceptions (Lipovits only)</w:t>
+      </w:r>
+    </w:p>
+    <w:p>
+      <w:pPr>
+        <w:spacing w:after="0"/>
         <w:rPr>
           <w:rFonts w:ascii="Arial" w:hAnsi="Arial"/>
           <w:b/>
           <w:bCs/>
           <w:lang w:val="en-US"/>
         </w:rPr>
-        <w:t>Lipovits</w:t>
-      </w:r>
-      <w:proofErr w:type="spellEnd"/>
-      <w:r>
+      </w:pPr>
+    </w:p>
+    <w:p>
+      <w:pPr>
+        <w:spacing w:after="0"/>
+        <w:rPr>
+          <w:rFonts w:ascii="Arial" w:hAnsi="Arial"/>
+          <w:lang w:val="en-US"/>
+        </w:rPr>
+      </w:pPr>
+      <w:r>
+        <w:rPr>
+          <w:rFonts w:ascii="Arial" w:hAnsi="Arial"/>
+          <w:lang w:val="en-US"/>
+        </w:rPr>
+        <w:t>CommandNotFoundException()</w:t>
+      </w:r>
+    </w:p>
+    <w:p>
+      <w:pPr>
+        <w:spacing w:after="0"/>
+        <w:rPr>
+          <w:rFonts w:ascii="Arial" w:hAnsi="Arial"/>
+          <w:lang w:val="en-US"/>
+        </w:rPr>
+      </w:pPr>
+      <w:r>
+        <w:rPr>
+          <w:rFonts w:ascii="Arial" w:hAnsi="Arial"/>
+          <w:lang w:val="en-US"/>
+        </w:rPr>
+        <w:t>→ Thrown if a Command does not exist</w:t>
+      </w:r>
+    </w:p>
+    <w:p>
+      <w:pPr>
+        <w:spacing w:after="0"/>
+        <w:rPr>
+          <w:rFonts w:ascii="Arial" w:hAnsi="Arial"/>
+          <w:lang w:val="en-US"/>
+        </w:rPr>
+      </w:pPr>
+    </w:p>
+    <w:p>
+      <w:pPr>
+        <w:spacing w:after="0"/>
+        <w:rPr>
+          <w:rFonts w:ascii="Arial" w:hAnsi="Arial"/>
+          <w:lang w:val="en-US"/>
+        </w:rPr>
+      </w:pPr>
+      <w:r>
+        <w:rPr>
+          <w:rFonts w:ascii="Arial" w:hAnsi="Arial"/>
+          <w:lang w:val="en-US"/>
+        </w:rPr>
+        <w:t>IllegalNumberOfArgumentsException()</w:t>
+      </w:r>
+    </w:p>
+    <w:p>
+      <w:pPr>
+        <w:spacing w:after="0"/>
+        <w:rPr>
+          <w:rFonts w:ascii="Arial" w:hAnsi="Arial"/>
+          <w:lang w:val="en-US"/>
+        </w:rPr>
+      </w:pPr>
+      <w:r>
+        <w:rPr>
+          <w:rFonts w:ascii="Arial" w:hAnsi="Arial"/>
+          <w:lang w:val="en-US"/>
+        </w:rPr>
+        <w:t>→ Thrown, if the userinput conists of a wrong number of arguments for the command</w:t>
+      </w:r>
+    </w:p>
+    <w:p>
+      <w:pPr>
+        <w:spacing w:after="0"/>
+        <w:rPr>
+          <w:rFonts w:ascii="Arial" w:hAnsi="Arial"/>
+          <w:lang w:val="en-US"/>
+        </w:rPr>
+      </w:pPr>
+    </w:p>
+    <w:p>
+      <w:pPr>
+        <w:spacing w:after="0"/>
+        <w:rPr>
+          <w:rFonts w:ascii="Arial" w:hAnsi="Arial"/>
+          <w:lang w:val="en-US"/>
+        </w:rPr>
+      </w:pPr>
+      <w:r>
+        <w:rPr>
+          <w:rFonts w:ascii="Arial" w:hAnsi="Arial"/>
+          <w:lang w:val="en-US"/>
+        </w:rPr>
+        <w:t>WrongInputEception()</w:t>
+      </w:r>
+    </w:p>
+    <w:p>
+      <w:pPr>
+        <w:spacing w:after="0"/>
         <w:rPr>
           <w:rFonts w:ascii="Arial" w:hAnsi="Arial"/>
           <w:b/>
           <w:bCs/>
           <w:lang w:val="en-US"/>
         </w:rPr>
-        <w:t xml:space="preserve"> only)</w:t>
-      </w:r>
-    </w:p>
-    <w:p>
-      <w:pPr>
-        <w:spacing w:after="0"/>
+      </w:pPr>
+      <w:r>
         <w:rPr>
           <w:rFonts w:ascii="Arial" w:hAnsi="Arial"/>
-          <w:b/>
-          <w:bCs/>
-          <w:lang w:val="en-US"/>
-        </w:rPr>
-      </w:pPr>
-    </w:p>
-    <w:p>
-      <w:pPr>
-        <w:spacing w:after="0"/>
-        <w:rPr>
-          <w:rFonts w:ascii="Arial" w:hAnsi="Arial"/>
-          <w:lang w:val="en-US"/>
-        </w:rPr>
-      </w:pPr>
-      <w:proofErr w:type="spellStart"/>
-      <w:proofErr w:type="gramStart"/>
-      <w:r>
-        <w:rPr>
-          <w:rFonts w:ascii="Arial" w:hAnsi="Arial"/>
-          <w:lang w:val="en-US"/>
-        </w:rPr>
-        <w:t>CommandNotFoundException</w:t>
-      </w:r>
-      <w:proofErr w:type="spellEnd"/>
-      <w:r>
-        <w:rPr>
-          <w:rFonts w:ascii="Arial" w:hAnsi="Arial"/>
-          <w:lang w:val="en-US"/>
-        </w:rPr>
-        <w:t>()</w:t>
-      </w:r>
-      <w:proofErr w:type="gramEnd"/>
-    </w:p>
-    <w:p>
-      <w:pPr>
-        <w:spacing w:after="0"/>
-        <w:rPr>
-          <w:rFonts w:ascii="Arial" w:hAnsi="Arial"/>
-          <w:lang w:val="en-US"/>
-        </w:rPr>
-      </w:pPr>
-      <w:r>
-        <w:rPr>
-          <w:rFonts w:ascii="Arial" w:hAnsi="Arial"/>
-          <w:lang w:val="en-US"/>
-        </w:rPr>
-        <w:t>→ Thrown if a Command does not exist</w:t>
-      </w:r>
-    </w:p>
-    <w:p>
-      <w:pPr>
-        <w:spacing w:after="0"/>
-        <w:rPr>
-          <w:rFonts w:ascii="Arial" w:hAnsi="Arial"/>
-          <w:lang w:val="en-US"/>
-        </w:rPr>
-      </w:pPr>
-    </w:p>
-    <w:p>
-      <w:pPr>
-        <w:spacing w:after="0"/>
-        <w:rPr>
-          <w:rFonts w:ascii="Arial" w:hAnsi="Arial"/>
-          <w:lang w:val="en-US"/>
-        </w:rPr>
-      </w:pPr>
-      <w:proofErr w:type="spellStart"/>
-      <w:proofErr w:type="gramStart"/>
-      <w:r>
-        <w:rPr>
-          <w:rFonts w:ascii="Arial" w:hAnsi="Arial"/>
-          <w:lang w:val="en-US"/>
-        </w:rPr>
-        <w:t>IllegalNumberOfArgumentsException</w:t>
-      </w:r>
-      <w:proofErr w:type="spellEnd"/>
-      <w:r>
-        <w:rPr>
-          <w:rFonts w:ascii="Arial" w:hAnsi="Arial"/>
-          <w:lang w:val="en-US"/>
-        </w:rPr>
-        <w:t>()</w:t>
-      </w:r>
-      <w:proofErr w:type="gramEnd"/>
-    </w:p>
-    <w:p>
-      <w:pPr>
-        <w:spacing w:after="0"/>
-        <w:rPr>
-          <w:rFonts w:ascii="Arial" w:hAnsi="Arial"/>
-          <w:lang w:val="en-US"/>
-        </w:rPr>
-      </w:pPr>
-      <w:r>
-        <w:rPr>
-          <w:rFonts w:ascii="Arial" w:hAnsi="Arial"/>
-          <w:lang w:val="en-US"/>
-        </w:rPr>
-        <w:t xml:space="preserve">→ Thrown, if the </w:t>
-      </w:r>
-      <w:proofErr w:type="spellStart"/>
-      <w:r>
-        <w:rPr>
-          <w:rFonts w:ascii="Arial" w:hAnsi="Arial"/>
-          <w:lang w:val="en-US"/>
-        </w:rPr>
-        <w:t>userinput</w:t>
-      </w:r>
-      <w:proofErr w:type="spellEnd"/>
-      <w:r>
-        <w:rPr>
-          <w:rFonts w:ascii="Arial" w:hAnsi="Arial"/>
-          <w:lang w:val="en-US"/>
-        </w:rPr>
-        <w:t xml:space="preserve"> </w:t>
-      </w:r>
-      <w:proofErr w:type="spellStart"/>
-      <w:r>
-        <w:rPr>
-          <w:rFonts w:ascii="Arial" w:hAnsi="Arial"/>
-          <w:lang w:val="en-US"/>
-        </w:rPr>
-        <w:t>conists</w:t>
-      </w:r>
-      <w:proofErr w:type="spellEnd"/>
-      <w:r>
-        <w:rPr>
-          <w:rFonts w:ascii="Arial" w:hAnsi="Arial"/>
-          <w:lang w:val="en-US"/>
-        </w:rPr>
-        <w:t xml:space="preserve"> of a wrong number of arguments for the command</w:t>
-      </w:r>
-    </w:p>
-    <w:p>
-      <w:pPr>
-        <w:spacing w:after="0"/>
-        <w:rPr>
-          <w:rFonts w:ascii="Arial" w:hAnsi="Arial"/>
-          <w:lang w:val="en-US"/>
-        </w:rPr>
-      </w:pPr>
-    </w:p>
-    <w:p>
-      <w:pPr>
-        <w:spacing w:after="0"/>
-        <w:rPr>
-          <w:rFonts w:ascii="Arial" w:hAnsi="Arial"/>
-          <w:lang w:val="en-US"/>
-        </w:rPr>
-      </w:pPr>
-      <w:proofErr w:type="spellStart"/>
-      <w:proofErr w:type="gramStart"/>
-      <w:r>
-        <w:rPr>
-          <w:rFonts w:ascii="Arial" w:hAnsi="Arial"/>
-          <w:lang w:val="en-US"/>
-        </w:rPr>
-        <w:t>WrongInputEception</w:t>
-      </w:r>
-      <w:proofErr w:type="spellEnd"/>
-      <w:r>
-        <w:rPr>
-          <w:rFonts w:ascii="Arial" w:hAnsi="Arial"/>
-          <w:lang w:val="en-US"/>
-        </w:rPr>
-        <w:t>()</w:t>
-      </w:r>
-      <w:proofErr w:type="gramEnd"/>
-    </w:p>
-    <w:p>
-      <w:pPr>
-        <w:spacing w:after="0"/>
-        <w:rPr>
-          <w:rFonts w:ascii="Arial" w:hAnsi="Arial"/>
-          <w:b/>
-          <w:bCs/>
-          <w:lang w:val="en-US"/>
-        </w:rPr>
-      </w:pPr>
-      <w:r>
-        <w:rPr>
-          <w:rFonts w:ascii="Arial" w:hAnsi="Arial"/>
-          <w:lang w:val="en-US"/>
-        </w:rPr>
-        <w:t>→ Thrown, if the command exists and has the right number of arguments, but one or more arguments are of a wrong type. e.g. '</w:t>
-      </w:r>
-      <w:proofErr w:type="gramStart"/>
-      <w:r>
-        <w:rPr>
-          <w:rFonts w:ascii="Arial" w:hAnsi="Arial"/>
-          <w:lang w:val="en-US"/>
-        </w:rPr>
-        <w:t>!</w:t>
-      </w:r>
-      <w:proofErr w:type="spellStart"/>
-      <w:r>
-        <w:rPr>
-          <w:rFonts w:ascii="Arial" w:hAnsi="Arial"/>
-          <w:lang w:val="en-US"/>
-        </w:rPr>
-        <w:t>removeSteps</w:t>
-      </w:r>
-      <w:proofErr w:type="spellEnd"/>
-      <w:proofErr w:type="gramEnd"/>
-      <w:r>
-        <w:rPr>
-          <w:rFonts w:ascii="Arial" w:hAnsi="Arial"/>
-          <w:lang w:val="en-US"/>
-        </w:rPr>
-        <w:t xml:space="preserve"> 1 </w:t>
-      </w:r>
-      <w:proofErr w:type="spellStart"/>
-      <w:r>
-        <w:rPr>
-          <w:rFonts w:ascii="Arial" w:hAnsi="Arial"/>
-          <w:lang w:val="en-US"/>
-        </w:rPr>
-        <w:t>miau</w:t>
-      </w:r>
-      <w:proofErr w:type="spellEnd"/>
-      <w:r>
-        <w:rPr>
-          <w:rFonts w:ascii="Arial" w:hAnsi="Arial"/>
-          <w:lang w:val="en-US"/>
-        </w:rPr>
-        <w:t>'</w:t>
+          <w:lang w:val="en-US"/>
+        </w:rPr>
+        <w:t>→ Thrown, if the command exists and has the right number of arguments, but one or more arguments are of a wrong type. e.g. '!removeSteps 1 miau'</w:t>
       </w:r>
     </w:p>
     <w:p>
@@ -1183,16 +910,8 @@
         <w:rPr>
           <w:rFonts w:ascii="Arial" w:hAnsi="Arial"/>
         </w:rPr>
-        <w:t>!</w:t>
-      </w:r>
-      <w:proofErr w:type="spellStart"/>
-      <w:r>
-        <w:rPr>
-          <w:rFonts w:ascii="Arial" w:hAnsi="Arial"/>
-        </w:rPr>
-        <w:t>login</w:t>
-      </w:r>
-      <w:proofErr w:type="spellEnd"/>
+        <w:t>!login</w:t>
+      </w:r>
     </w:p>
     <w:p>
       <w:pPr>
@@ -1211,16 +930,8 @@
         <w:rPr>
           <w:rFonts w:ascii="Arial" w:hAnsi="Arial"/>
         </w:rPr>
-        <w:t>!</w:t>
-      </w:r>
-      <w:proofErr w:type="spellStart"/>
-      <w:r>
-        <w:rPr>
-          <w:rFonts w:ascii="Arial" w:hAnsi="Arial"/>
-        </w:rPr>
-        <w:t>logout</w:t>
-      </w:r>
-      <w:proofErr w:type="spellEnd"/>
+        <w:t>!logout</w:t>
+      </w:r>
     </w:p>
     <w:p>
       <w:pPr>
@@ -1239,16 +950,8 @@
         <w:rPr>
           <w:rFonts w:ascii="Arial" w:hAnsi="Arial"/>
         </w:rPr>
-        <w:t>!</w:t>
-      </w:r>
-      <w:proofErr w:type="spellStart"/>
-      <w:r>
-        <w:rPr>
-          <w:rFonts w:ascii="Arial" w:hAnsi="Arial"/>
-        </w:rPr>
-        <w:t>steps</w:t>
-      </w:r>
-      <w:proofErr w:type="spellEnd"/>
+        <w:t>!steps</w:t>
+      </w:r>
     </w:p>
     <w:p>
       <w:pPr>
@@ -1267,16 +970,8 @@
         <w:rPr>
           <w:rFonts w:ascii="Arial" w:hAnsi="Arial"/>
         </w:rPr>
-        <w:t>!</w:t>
-      </w:r>
-      <w:proofErr w:type="spellStart"/>
-      <w:r>
-        <w:rPr>
-          <w:rFonts w:ascii="Arial" w:hAnsi="Arial"/>
-        </w:rPr>
-        <w:t>addStep</w:t>
-      </w:r>
-      <w:proofErr w:type="spellEnd"/>
+        <w:t>!addStep</w:t>
+      </w:r>
     </w:p>
     <w:p>
       <w:pPr>
@@ -1296,16 +991,8 @@
           <w:rFonts w:ascii="Arial" w:hAnsi="Arial"/>
         </w:rPr>
         <w:lastRenderedPageBreak/>
-        <w:t>!</w:t>
-      </w:r>
-      <w:proofErr w:type="spellStart"/>
-      <w:r>
-        <w:rPr>
-          <w:rFonts w:ascii="Arial" w:hAnsi="Arial"/>
-        </w:rPr>
-        <w:t>removeStep</w:t>
-      </w:r>
-      <w:proofErr w:type="spellEnd"/>
+        <w:t>!removeStep</w:t>
+      </w:r>
     </w:p>
     <w:p>
       <w:pPr>
@@ -1344,16 +1031,8 @@
         <w:rPr>
           <w:rFonts w:ascii="Arial" w:hAnsi="Arial"/>
         </w:rPr>
-        <w:t>!</w:t>
-      </w:r>
-      <w:proofErr w:type="spellStart"/>
-      <w:r>
-        <w:rPr>
-          <w:rFonts w:ascii="Arial" w:hAnsi="Arial"/>
-        </w:rPr>
-        <w:t>subscribe</w:t>
-      </w:r>
-      <w:proofErr w:type="spellEnd"/>
+        <w:t>!subscribe</w:t>
+      </w:r>
     </w:p>
     <w:p>
       <w:pPr>
@@ -1372,16 +1051,8 @@
         <w:rPr>
           <w:rFonts w:ascii="Arial" w:hAnsi="Arial"/>
         </w:rPr>
-        <w:t>!</w:t>
-      </w:r>
-      <w:proofErr w:type="spellStart"/>
-      <w:r>
-        <w:rPr>
-          <w:rFonts w:ascii="Arial" w:hAnsi="Arial"/>
-        </w:rPr>
-        <w:t>unsubscribe</w:t>
-      </w:r>
-      <w:proofErr w:type="spellEnd"/>
+        <w:t>!unsubscribe</w:t>
+      </w:r>
     </w:p>
     <w:p>
       <w:pPr>
@@ -1458,7 +1129,6 @@
           <w:lang w:val="en-US"/>
         </w:rPr>
       </w:pPr>
-      <w:proofErr w:type="gramStart"/>
       <w:r>
         <w:rPr>
           <w:rFonts w:ascii="Courier New" w:hAnsi="Courier New" w:cs="Courier New"/>
@@ -1472,7 +1142,6 @@
         </w:rPr>
         <w:t>private</w:t>
       </w:r>
-      <w:proofErr w:type="gramEnd"/>
       <w:r>
         <w:rPr>
           <w:rFonts w:ascii="Courier New" w:hAnsi="Courier New" w:cs="Courier New"/>
@@ -1482,9 +1151,19 @@
           <w:szCs w:val="20"/>
           <w:lang w:val="en-US"/>
         </w:rPr>
-        <w:t xml:space="preserve"> </w:t>
-      </w:r>
-      <w:proofErr w:type="spellStart"/>
+        <w:t xml:space="preserve"> ConcurrentSkipListMap&lt;CompositeKey,PriceStep&gt; </w:t>
+      </w:r>
+      <w:r>
+        <w:rPr>
+          <w:rFonts w:ascii="Courier New" w:hAnsi="Courier New" w:cs="Courier New"/>
+          <w:i/>
+          <w:color w:val="0000C0"/>
+          <w:sz w:val="20"/>
+          <w:szCs w:val="20"/>
+          <w:lang w:val="en-US"/>
+        </w:rPr>
+        <w:t>priceSteps</w:t>
+      </w:r>
       <w:r>
         <w:rPr>
           <w:rFonts w:ascii="Courier New" w:hAnsi="Courier New" w:cs="Courier New"/>
@@ -1494,10 +1173,96 @@
           <w:szCs w:val="20"/>
           <w:lang w:val="en-US"/>
         </w:rPr>
-        <w:t>ConcurrentSkipListMap</w:t>
-      </w:r>
-      <w:proofErr w:type="spellEnd"/>
-      <w:r>
+        <w:t>;</w:t>
+      </w:r>
+    </w:p>
+    <w:p>
+      <w:pPr>
+        <w:autoSpaceDE w:val="0"/>
+        <w:autoSpaceDN w:val="0"/>
+        <w:adjustRightInd w:val="0"/>
+        <w:spacing w:after="0" w:line="240" w:lineRule="auto"/>
+        <w:rPr>
+          <w:rFonts w:ascii="Consolas" w:hAnsi="Consolas" w:cs="Consolas"/>
+          <w:sz w:val="20"/>
+          <w:szCs w:val="20"/>
+          <w:lang w:val="en-US"/>
+        </w:rPr>
+      </w:pPr>
+    </w:p>
+    <w:p>
+      <w:pPr>
+        <w:rPr>
+          <w:rFonts w:ascii="Arial" w:hAnsi="Arial" w:cs="Arial"/>
+          <w:lang w:val="en-US"/>
+        </w:rPr>
+      </w:pPr>
+      <w:r>
+        <w:rPr>
+          <w:rFonts w:ascii="Arial" w:hAnsi="Arial" w:cs="Arial"/>
+          <w:lang w:val="en-US"/>
+        </w:rPr>
+        <w:t>CompositeKey has 2 attributes (pk’s): start and end price. It also provides methods to compare these keys. The function overlaps() tests if they collide with each other.</w:t>
+      </w:r>
+    </w:p>
+    <w:p>
+      <w:pPr>
+        <w:rPr>
+          <w:rFonts w:ascii="Arial" w:hAnsi="Arial" w:cs="Arial"/>
+          <w:lang w:val="en-US"/>
+        </w:rPr>
+      </w:pPr>
+      <w:r>
+        <w:rPr>
+          <w:rFonts w:ascii="Arial" w:hAnsi="Arial" w:cs="Arial"/>
+          <w:lang w:val="en-US"/>
+        </w:rPr>
+        <w:t>Price Step contains all 4 attributes.</w:t>
+      </w:r>
+    </w:p>
+    <w:p>
+      <w:pPr>
+        <w:rPr>
+          <w:rFonts w:ascii="Arial" w:hAnsi="Arial" w:cs="Arial"/>
+          <w:lang w:val="en-US"/>
+        </w:rPr>
+      </w:pPr>
+    </w:p>
+    <w:p>
+      <w:pPr>
+        <w:rPr>
+          <w:rFonts w:ascii="Arial" w:hAnsi="Arial" w:cs="Arial"/>
+          <w:b/>
+          <w:lang w:val="en-US"/>
+        </w:rPr>
+      </w:pPr>
+      <w:r>
+        <w:rPr>
+          <w:rFonts w:ascii="Arial" w:hAnsi="Arial" w:cs="Arial"/>
+          <w:b/>
+          <w:lang w:val="en-US"/>
+        </w:rPr>
+        <w:t xml:space="preserve">Saving </w:t>
+      </w:r>
+      <w:r>
+        <w:rPr>
+          <w:rFonts w:ascii="Arial" w:hAnsi="Arial" w:cs="Arial"/>
+          <w:b/>
+          <w:lang w:val="en-US"/>
+        </w:rPr>
+        <w:t>bills</w:t>
+      </w:r>
+      <w:r>
+        <w:rPr>
+          <w:rFonts w:ascii="Arial" w:hAnsi="Arial" w:cs="Arial"/>
+          <w:b/>
+          <w:lang w:val="en-US"/>
+        </w:rPr>
+        <w:t>:</w:t>
+      </w:r>
+    </w:p>
+    <w:p>
+      <w:pPr>
         <w:rPr>
           <w:rFonts w:ascii="Courier New" w:hAnsi="Courier New" w:cs="Courier New"/>
           <w:i/>
@@ -1506,195 +1271,7 @@
           <w:szCs w:val="20"/>
           <w:lang w:val="en-US"/>
         </w:rPr>
-        <w:t>&lt;</w:t>
-      </w:r>
-      <w:proofErr w:type="spellStart"/>
-      <w:r>
-        <w:rPr>
-          <w:rFonts w:ascii="Courier New" w:hAnsi="Courier New" w:cs="Courier New"/>
-          <w:i/>
-          <w:color w:val="000000"/>
-          <w:sz w:val="20"/>
-          <w:szCs w:val="20"/>
-          <w:lang w:val="en-US"/>
-        </w:rPr>
-        <w:t>CompositeKey,PriceStep</w:t>
-      </w:r>
-      <w:proofErr w:type="spellEnd"/>
-      <w:r>
-        <w:rPr>
-          <w:rFonts w:ascii="Courier New" w:hAnsi="Courier New" w:cs="Courier New"/>
-          <w:i/>
-          <w:color w:val="000000"/>
-          <w:sz w:val="20"/>
-          <w:szCs w:val="20"/>
-          <w:lang w:val="en-US"/>
-        </w:rPr>
-        <w:t xml:space="preserve">&gt; </w:t>
-      </w:r>
-      <w:proofErr w:type="spellStart"/>
-      <w:r>
-        <w:rPr>
-          <w:rFonts w:ascii="Courier New" w:hAnsi="Courier New" w:cs="Courier New"/>
-          <w:i/>
-          <w:color w:val="0000C0"/>
-          <w:sz w:val="20"/>
-          <w:szCs w:val="20"/>
-          <w:lang w:val="en-US"/>
-        </w:rPr>
-        <w:t>priceSteps</w:t>
-      </w:r>
-      <w:proofErr w:type="spellEnd"/>
-      <w:r>
-        <w:rPr>
-          <w:rFonts w:ascii="Courier New" w:hAnsi="Courier New" w:cs="Courier New"/>
-          <w:i/>
-          <w:color w:val="000000"/>
-          <w:sz w:val="20"/>
-          <w:szCs w:val="20"/>
-          <w:lang w:val="en-US"/>
-        </w:rPr>
-        <w:t>;</w:t>
-      </w:r>
-    </w:p>
-    <w:p>
-      <w:pPr>
-        <w:autoSpaceDE w:val="0"/>
-        <w:autoSpaceDN w:val="0"/>
-        <w:adjustRightInd w:val="0"/>
-        <w:spacing w:after="0" w:line="240" w:lineRule="auto"/>
-        <w:rPr>
-          <w:rFonts w:ascii="Consolas" w:hAnsi="Consolas" w:cs="Consolas"/>
-          <w:sz w:val="20"/>
-          <w:szCs w:val="20"/>
-          <w:lang w:val="en-US"/>
-        </w:rPr>
-      </w:pPr>
-    </w:p>
-    <w:p>
-      <w:pPr>
-        <w:rPr>
-          <w:rFonts w:ascii="Arial" w:hAnsi="Arial" w:cs="Arial"/>
-          <w:lang w:val="en-US"/>
-        </w:rPr>
-      </w:pPr>
-      <w:proofErr w:type="spellStart"/>
-      <w:r>
-        <w:rPr>
-          <w:rFonts w:ascii="Arial" w:hAnsi="Arial" w:cs="Arial"/>
-          <w:lang w:val="en-US"/>
-        </w:rPr>
-        <w:t>CompositeKey</w:t>
-      </w:r>
-      <w:proofErr w:type="spellEnd"/>
-      <w:r>
-        <w:rPr>
-          <w:rFonts w:ascii="Arial" w:hAnsi="Arial" w:cs="Arial"/>
-          <w:lang w:val="en-US"/>
-        </w:rPr>
-        <w:t xml:space="preserve"> has 2 attributes (</w:t>
-      </w:r>
-      <w:proofErr w:type="spellStart"/>
-      <w:r>
-        <w:rPr>
-          <w:rFonts w:ascii="Arial" w:hAnsi="Arial" w:cs="Arial"/>
-          <w:lang w:val="en-US"/>
-        </w:rPr>
-        <w:t>pk’s</w:t>
-      </w:r>
-      <w:proofErr w:type="spellEnd"/>
-      <w:r>
-        <w:rPr>
-          <w:rFonts w:ascii="Arial" w:hAnsi="Arial" w:cs="Arial"/>
-          <w:lang w:val="en-US"/>
-        </w:rPr>
-        <w:t xml:space="preserve">): start and end price. It also provides methods to compare these keys. The function </w:t>
-      </w:r>
-      <w:proofErr w:type="gramStart"/>
-      <w:r>
-        <w:rPr>
-          <w:rFonts w:ascii="Arial" w:hAnsi="Arial" w:cs="Arial"/>
-          <w:lang w:val="en-US"/>
-        </w:rPr>
-        <w:t>overlaps(</w:t>
-      </w:r>
-      <w:proofErr w:type="gramEnd"/>
-      <w:r>
-        <w:rPr>
-          <w:rFonts w:ascii="Arial" w:hAnsi="Arial" w:cs="Arial"/>
-          <w:lang w:val="en-US"/>
-        </w:rPr>
-        <w:t>) tests if they collide with each other.</w:t>
-      </w:r>
-    </w:p>
-    <w:p>
-      <w:pPr>
-        <w:rPr>
-          <w:rFonts w:ascii="Arial" w:hAnsi="Arial" w:cs="Arial"/>
-          <w:lang w:val="en-US"/>
-        </w:rPr>
-      </w:pPr>
-      <w:r>
-        <w:rPr>
-          <w:rFonts w:ascii="Arial" w:hAnsi="Arial" w:cs="Arial"/>
-          <w:lang w:val="en-US"/>
-        </w:rPr>
-        <w:t>Price Step contains all 4 attributes.</w:t>
-      </w:r>
-    </w:p>
-    <w:p>
-      <w:pPr>
-        <w:rPr>
-          <w:rFonts w:ascii="Arial" w:hAnsi="Arial" w:cs="Arial"/>
-          <w:lang w:val="en-US"/>
-        </w:rPr>
-      </w:pPr>
-    </w:p>
-    <w:p>
-      <w:pPr>
-        <w:rPr>
-          <w:rFonts w:ascii="Arial" w:hAnsi="Arial" w:cs="Arial"/>
-          <w:b/>
-          <w:lang w:val="en-US"/>
-        </w:rPr>
-      </w:pPr>
-      <w:r>
-        <w:rPr>
-          <w:rFonts w:ascii="Arial" w:hAnsi="Arial" w:cs="Arial"/>
-          <w:b/>
-          <w:lang w:val="en-US"/>
-        </w:rPr>
-        <w:t xml:space="preserve">Saving </w:t>
-      </w:r>
-      <w:r>
-        <w:rPr>
-          <w:rFonts w:ascii="Arial" w:hAnsi="Arial" w:cs="Arial"/>
-          <w:b/>
-          <w:lang w:val="en-US"/>
-        </w:rPr>
-        <w:t>bills</w:t>
-      </w:r>
-      <w:r>
-        <w:rPr>
-          <w:rFonts w:ascii="Arial" w:hAnsi="Arial" w:cs="Arial"/>
-          <w:b/>
-          <w:lang w:val="en-US"/>
-        </w:rPr>
-        <w:t>:</w:t>
-      </w:r>
-    </w:p>
-    <w:p>
-      <w:pPr>
-        <w:rPr>
-          <w:rFonts w:ascii="Courier New" w:hAnsi="Courier New" w:cs="Courier New"/>
-          <w:i/>
-          <w:color w:val="000000"/>
-          <w:sz w:val="20"/>
-          <w:szCs w:val="20"/>
-          <w:lang w:val="en-US"/>
-        </w:rPr>
-      </w:pPr>
-      <w:proofErr w:type="gramStart"/>
+      </w:pPr>
       <w:r>
         <w:rPr>
           <w:rFonts w:ascii="Courier New" w:hAnsi="Courier New" w:cs="Courier New"/>
@@ -1708,7 +1285,6 @@
         </w:rPr>
         <w:t>private</w:t>
       </w:r>
-      <w:proofErr w:type="gramEnd"/>
       <w:r>
         <w:rPr>
           <w:rFonts w:ascii="Courier New" w:hAnsi="Courier New" w:cs="Courier New"/>
@@ -1718,9 +1294,19 @@
           <w:szCs w:val="20"/>
           <w:lang w:val="en-US"/>
         </w:rPr>
-        <w:t xml:space="preserve"> </w:t>
-      </w:r>
-      <w:proofErr w:type="spellStart"/>
+        <w:t xml:space="preserve"> ConcurrentHashMap&lt;String,Bill&gt; </w:t>
+      </w:r>
+      <w:r>
+        <w:rPr>
+          <w:rFonts w:ascii="Courier New" w:hAnsi="Courier New" w:cs="Courier New"/>
+          <w:i/>
+          <w:color w:val="0000C0"/>
+          <w:sz w:val="20"/>
+          <w:szCs w:val="20"/>
+          <w:lang w:val="en-US"/>
+        </w:rPr>
+        <w:t>bills</w:t>
+      </w:r>
       <w:r>
         <w:rPr>
           <w:rFonts w:ascii="Courier New" w:hAnsi="Courier New" w:cs="Courier New"/>
@@ -1730,64 +1316,6 @@
           <w:szCs w:val="20"/>
           <w:lang w:val="en-US"/>
         </w:rPr>
-        <w:t>ConcurrentHashMap</w:t>
-      </w:r>
-      <w:proofErr w:type="spellEnd"/>
-      <w:r>
-        <w:rPr>
-          <w:rFonts w:ascii="Courier New" w:hAnsi="Courier New" w:cs="Courier New"/>
-          <w:i/>
-          <w:color w:val="000000"/>
-          <w:sz w:val="20"/>
-          <w:szCs w:val="20"/>
-          <w:lang w:val="en-US"/>
-        </w:rPr>
-        <w:t>&lt;</w:t>
-      </w:r>
-      <w:proofErr w:type="spellStart"/>
-      <w:r>
-        <w:rPr>
-          <w:rFonts w:ascii="Courier New" w:hAnsi="Courier New" w:cs="Courier New"/>
-          <w:i/>
-          <w:color w:val="000000"/>
-          <w:sz w:val="20"/>
-          <w:szCs w:val="20"/>
-          <w:lang w:val="en-US"/>
-        </w:rPr>
-        <w:t>String,Bill</w:t>
-      </w:r>
-      <w:proofErr w:type="spellEnd"/>
-      <w:r>
-        <w:rPr>
-          <w:rFonts w:ascii="Courier New" w:hAnsi="Courier New" w:cs="Courier New"/>
-          <w:i/>
-          <w:color w:val="000000"/>
-          <w:sz w:val="20"/>
-          <w:szCs w:val="20"/>
-          <w:lang w:val="en-US"/>
-        </w:rPr>
-        <w:t xml:space="preserve">&gt; </w:t>
-      </w:r>
-      <w:r>
-        <w:rPr>
-          <w:rFonts w:ascii="Courier New" w:hAnsi="Courier New" w:cs="Courier New"/>
-          <w:i/>
-          <w:color w:val="0000C0"/>
-          <w:sz w:val="20"/>
-          <w:szCs w:val="20"/>
-          <w:lang w:val="en-US"/>
-        </w:rPr>
-        <w:t>bills</w:t>
-      </w:r>
-      <w:r>
-        <w:rPr>
-          <w:rFonts w:ascii="Courier New" w:hAnsi="Courier New" w:cs="Courier New"/>
-          <w:i/>
-          <w:color w:val="000000"/>
-          <w:sz w:val="20"/>
-          <w:szCs w:val="20"/>
-          <w:lang w:val="en-US"/>
-        </w:rPr>
         <w:t>;</w:t>
       </w:r>
     </w:p>
@@ -1819,51 +1347,7 @@
           <w:szCs w:val="20"/>
           <w:lang w:val="en-US"/>
         </w:rPr>
-        <w:t xml:space="preserve"> The Bill class contains a synchronized </w:t>
-      </w:r>
-      <w:proofErr w:type="spellStart"/>
-      <w:r>
-        <w:rPr>
-          <w:rFonts w:ascii="Arial" w:hAnsi="Arial" w:cs="Arial"/>
-          <w:color w:val="000000"/>
-          <w:sz w:val="20"/>
-          <w:szCs w:val="20"/>
-          <w:lang w:val="en-US"/>
-        </w:rPr>
-        <w:t>LinkedList</w:t>
-      </w:r>
-      <w:proofErr w:type="spellEnd"/>
-      <w:r>
-        <w:rPr>
-          <w:rFonts w:ascii="Arial" w:hAnsi="Arial" w:cs="Arial"/>
-          <w:color w:val="000000"/>
-          <w:sz w:val="20"/>
-          <w:szCs w:val="20"/>
-          <w:lang w:val="en-US"/>
-        </w:rPr>
-        <w:t>&lt;</w:t>
-      </w:r>
-      <w:proofErr w:type="spellStart"/>
-      <w:r>
-        <w:rPr>
-          <w:rFonts w:ascii="Arial" w:hAnsi="Arial" w:cs="Arial"/>
-          <w:color w:val="000000"/>
-          <w:sz w:val="20"/>
-          <w:szCs w:val="20"/>
-          <w:lang w:val="en-US"/>
-        </w:rPr>
-        <w:t>BillingLine</w:t>
-      </w:r>
-      <w:proofErr w:type="spellEnd"/>
-      <w:r>
-        <w:rPr>
-          <w:rFonts w:ascii="Arial" w:hAnsi="Arial" w:cs="Arial"/>
-          <w:color w:val="000000"/>
-          <w:sz w:val="20"/>
-          <w:szCs w:val="20"/>
-          <w:lang w:val="en-US"/>
-        </w:rPr>
-        <w:t>&gt;, which holds all BillingLines.</w:t>
+        <w:t xml:space="preserve"> The Bill class contains a synchronized LinkedList&lt;BillingLine&gt;, which holds all BillingLines.</w:t>
       </w:r>
     </w:p>
     <w:p>
@@ -1893,241 +1377,560 @@
           <w:lang w:val="en-US"/>
         </w:rPr>
       </w:pPr>
-      <w:proofErr w:type="spellStart"/>
       <w:r>
         <w:rPr>
           <w:rFonts w:ascii="Arial" w:hAnsi="Arial" w:cs="Arial"/>
           <w:lang w:val="en-US"/>
         </w:rPr>
+        <w:t>IllegalValueException ()</w:t>
+      </w:r>
+    </w:p>
+    <w:p>
+      <w:pPr>
+        <w:spacing w:after="0"/>
+        <w:rPr>
+          <w:rFonts w:ascii="Arial" w:hAnsi="Arial" w:cs="Arial"/>
+          <w:lang w:val="en-US"/>
+        </w:rPr>
+      </w:pPr>
+      <w:r>
+        <w:rPr>
+          <w:rFonts w:ascii="Arial" w:hAnsi="Arial" w:cs="Arial"/>
+          <w:lang w:val="en-US"/>
+        </w:rPr>
+        <w:t xml:space="preserve">→One or more arguments are invalid! </w:t>
+      </w:r>
+    </w:p>
+    <w:p>
+      <w:pPr>
+        <w:spacing w:after="0"/>
+        <w:ind w:firstLine="708"/>
+        <w:rPr>
+          <w:rFonts w:ascii="Arial" w:hAnsi="Arial" w:cs="Arial"/>
+          <w:lang w:val="en-US"/>
+        </w:rPr>
+      </w:pPr>
+      <w:r>
+        <w:rPr>
+          <w:rFonts w:ascii="Arial" w:hAnsi="Arial" w:cs="Arial"/>
+          <w:lang w:val="en-US"/>
+        </w:rPr>
+        <w:t>e.g. :</w:t>
+      </w:r>
+    </w:p>
+    <w:p>
+      <w:pPr>
+        <w:spacing w:after="0"/>
+        <w:ind w:firstLine="708"/>
+        <w:rPr>
+          <w:rFonts w:ascii="Arial" w:hAnsi="Arial" w:cs="Arial"/>
+          <w:lang w:val="en-US"/>
+        </w:rPr>
+      </w:pPr>
+      <w:r>
+        <w:rPr>
+          <w:rFonts w:ascii="Arial" w:hAnsi="Arial" w:cs="Arial"/>
+          <w:lang w:val="en-US"/>
+        </w:rPr>
+        <w:t>values below zero</w:t>
+      </w:r>
+    </w:p>
+    <w:p>
+      <w:pPr>
+        <w:spacing w:after="0"/>
+        <w:ind w:firstLine="708"/>
+        <w:rPr>
+          <w:rFonts w:ascii="Arial" w:hAnsi="Arial" w:cs="Arial"/>
+          <w:lang w:val="en-US"/>
+        </w:rPr>
+      </w:pPr>
+      <w:r>
+        <w:rPr>
+          <w:rFonts w:ascii="Arial" w:hAnsi="Arial" w:cs="Arial"/>
+          <w:lang w:val="en-US"/>
+        </w:rPr>
+        <w:t>endprice must be bigger than startprice</w:t>
+      </w:r>
+    </w:p>
+    <w:p>
+      <w:pPr>
+        <w:spacing w:after="0"/>
+        <w:rPr>
+          <w:rFonts w:ascii="Arial" w:hAnsi="Arial" w:cs="Arial"/>
+          <w:lang w:val="en-US"/>
+        </w:rPr>
+      </w:pPr>
+    </w:p>
+    <w:p>
+      <w:pPr>
+        <w:spacing w:after="0"/>
+        <w:rPr>
+          <w:rFonts w:ascii="Arial" w:hAnsi="Arial" w:cs="Arial"/>
+          <w:lang w:val="en-US"/>
+        </w:rPr>
+      </w:pPr>
+      <w:r>
+        <w:rPr>
+          <w:rFonts w:ascii="Arial" w:hAnsi="Arial" w:cs="Arial"/>
+          <w:lang w:val="en-US"/>
+        </w:rPr>
+        <w:t>PriceStepIntervalOverlapException</w:t>
+      </w:r>
+      <w:r>
+        <w:rPr>
+          <w:rFonts w:ascii="Arial" w:hAnsi="Arial" w:cs="Arial"/>
+          <w:lang w:val="en-US"/>
+        </w:rPr>
+        <w:t>()</w:t>
+      </w:r>
+    </w:p>
+    <w:p>
+      <w:pPr>
+        <w:spacing w:after="0"/>
+        <w:rPr>
+          <w:rFonts w:ascii="Arial" w:hAnsi="Arial" w:cs="Arial"/>
+          <w:lang w:val="en-US"/>
+        </w:rPr>
+      </w:pPr>
+      <w:r>
+        <w:rPr>
+          <w:rFonts w:ascii="Arial" w:hAnsi="Arial" w:cs="Arial"/>
+          <w:lang w:val="en-US"/>
+        </w:rPr>
+        <w:t xml:space="preserve">→The provided price interval overlaps with an existing price step </w:t>
+      </w:r>
+    </w:p>
+    <w:p>
+      <w:pPr>
+        <w:spacing w:after="0"/>
+        <w:rPr>
+          <w:rFonts w:ascii="Arial" w:hAnsi="Arial" w:cs="Arial"/>
+          <w:lang w:val="en-US"/>
+        </w:rPr>
+      </w:pPr>
+      <w:r>
+        <w:rPr>
+          <w:rFonts w:ascii="Arial" w:hAnsi="Arial" w:cs="Arial"/>
+          <w:lang w:val="en-US"/>
+        </w:rPr>
+        <w:t xml:space="preserve">     </w:t>
+      </w:r>
+      <w:r>
+        <w:rPr>
+          <w:rFonts w:ascii="Arial" w:hAnsi="Arial" w:cs="Arial"/>
+          <w:lang w:val="en-US"/>
+        </w:rPr>
+        <w:t>(delete the other price step first)!</w:t>
+      </w:r>
+    </w:p>
+    <w:p>
+      <w:pPr>
+        <w:spacing w:after="0"/>
+        <w:rPr>
+          <w:rFonts w:ascii="Arial" w:hAnsi="Arial" w:cs="Arial"/>
+          <w:lang w:val="en-US"/>
+        </w:rPr>
+      </w:pPr>
+    </w:p>
+    <w:p>
+      <w:pPr>
+        <w:pStyle w:val="berschrift1"/>
+        <w:rPr>
+          <w:lang w:val="en-US"/>
+        </w:rPr>
+      </w:pPr>
+      <w:r>
+        <w:rPr>
+          <w:lang w:val="en-US"/>
+        </w:rPr>
+        <w:t>JUnitTests</w:t>
+      </w:r>
+    </w:p>
+    <w:p>
+      <w:pPr>
+        <w:rPr>
+          <w:lang w:val="en-US"/>
+        </w:rPr>
+      </w:pPr>
+    </w:p>
+    <w:p>
+      <w:pPr>
+        <w:spacing w:after="0"/>
+        <w:rPr>
+          <w:b/>
+          <w:lang w:val="en-US"/>
+        </w:rPr>
+      </w:pPr>
+      <w:r>
+        <w:rPr>
+          <w:b/>
+          <w:lang w:val="en-US"/>
+        </w:rPr>
+        <w:t>createPriceStepTest</w:t>
+      </w:r>
+    </w:p>
+    <w:p>
+      <w:pPr>
+        <w:spacing w:after="0"/>
+        <w:rPr>
+          <w:lang w:val="en-US"/>
+        </w:rPr>
+      </w:pPr>
+      <w:r>
+        <w:rPr>
+          <w:lang w:val="en-US"/>
+        </w:rPr>
+        <w:t>Creates four pricesteps (unordered) and look with getPriceSteps() if they have been created and if they are ordered correctly.</w:t>
+      </w:r>
+    </w:p>
+    <w:p>
+      <w:pPr>
+        <w:spacing w:after="0"/>
+        <w:rPr>
+          <w:lang w:val="en-US"/>
+        </w:rPr>
+      </w:pPr>
+    </w:p>
+    <w:p>
+      <w:pPr>
+        <w:spacing w:after="0"/>
+        <w:rPr>
+          <w:b/>
+          <w:lang w:val="en-US"/>
+        </w:rPr>
+      </w:pPr>
+      <w:r>
+        <w:rPr>
+          <w:b/>
+          <w:lang w:val="en-US"/>
+        </w:rPr>
+        <w:t>createPriceStepTestPriceStepIntervalOverlapException</w:t>
+      </w:r>
+    </w:p>
+    <w:p>
+      <w:pPr>
+        <w:spacing w:after="0"/>
+        <w:rPr>
+          <w:lang w:val="en-US"/>
+        </w:rPr>
+      </w:pPr>
+      <w:r>
+        <w:rPr>
+          <w:lang w:val="en-US"/>
+        </w:rPr>
+        <w:t>E</w:t>
+      </w:r>
+      <w:r>
+        <w:rPr>
+          <w:lang w:val="en-US"/>
+        </w:rPr>
+        <w:t>xpects</w:t>
+      </w:r>
+      <w:r>
+        <w:rPr>
+          <w:lang w:val="en-US"/>
+        </w:rPr>
+        <w:t>:</w:t>
+      </w:r>
+      <w:r>
+        <w:rPr>
+          <w:lang w:val="en-US"/>
+        </w:rPr>
+        <w:t xml:space="preserve"> PriceSt</w:t>
+      </w:r>
+      <w:r>
+        <w:rPr>
+          <w:lang w:val="en-US"/>
+        </w:rPr>
+        <w:t>epIntervalOverlapException</w:t>
+      </w:r>
+    </w:p>
+    <w:p>
+      <w:pPr>
+        <w:spacing w:after="0"/>
+        <w:rPr>
+          <w:lang w:val="en-US"/>
+        </w:rPr>
+      </w:pPr>
+      <w:r>
+        <w:rPr>
+          <w:lang w:val="en-US"/>
+        </w:rPr>
+        <w:lastRenderedPageBreak/>
+        <w:t xml:space="preserve">Creates two PriceSteps. The </w:t>
+      </w:r>
+      <w:r>
+        <w:rPr>
+          <w:lang w:val="en-US"/>
+        </w:rPr>
+        <w:t>end</w:t>
+      </w:r>
+      <w:r>
+        <w:rPr>
+          <w:lang w:val="en-US"/>
+        </w:rPr>
+        <w:t xml:space="preserve"> prices overlap.</w:t>
+      </w:r>
+    </w:p>
+    <w:p>
+      <w:pPr>
+        <w:spacing w:after="0"/>
+        <w:rPr>
+          <w:lang w:val="en-US"/>
+        </w:rPr>
+      </w:pPr>
+    </w:p>
+    <w:p>
+      <w:pPr>
+        <w:spacing w:after="0"/>
+        <w:rPr>
+          <w:b/>
+          <w:lang w:val="en-US"/>
+        </w:rPr>
+      </w:pPr>
+      <w:r>
+        <w:rPr>
+          <w:b/>
+          <w:lang w:val="en-US"/>
+        </w:rPr>
+        <w:t>createPriceStepTestPriceStepIntervalOverlapException2</w:t>
+      </w:r>
+    </w:p>
+    <w:p>
+      <w:pPr>
+        <w:spacing w:after="0"/>
+        <w:rPr>
+          <w:lang w:val="en-US"/>
+        </w:rPr>
+      </w:pPr>
+      <w:r>
+        <w:rPr>
+          <w:lang w:val="en-US"/>
+        </w:rPr>
+        <w:t>E</w:t>
+      </w:r>
+      <w:r>
+        <w:rPr>
+          <w:lang w:val="en-US"/>
+        </w:rPr>
+        <w:t>xpects</w:t>
+      </w:r>
+      <w:r>
+        <w:rPr>
+          <w:lang w:val="en-US"/>
+        </w:rPr>
+        <w:t>:</w:t>
+      </w:r>
+      <w:r>
+        <w:rPr>
+          <w:lang w:val="en-US"/>
+        </w:rPr>
+        <w:t xml:space="preserve"> PriceSt</w:t>
+      </w:r>
+      <w:r>
+        <w:rPr>
+          <w:lang w:val="en-US"/>
+        </w:rPr>
+        <w:t>epIntervalOverlapException</w:t>
+      </w:r>
+    </w:p>
+    <w:p>
+      <w:pPr>
+        <w:spacing w:after="0"/>
+        <w:rPr>
+          <w:lang w:val="en-US"/>
+        </w:rPr>
+      </w:pPr>
+      <w:r>
+        <w:rPr>
+          <w:lang w:val="en-US"/>
+        </w:rPr>
+        <w:t xml:space="preserve">Creates two PriceSteps. The </w:t>
+      </w:r>
+      <w:r>
+        <w:rPr>
+          <w:lang w:val="en-US"/>
+        </w:rPr>
+        <w:t>end</w:t>
+      </w:r>
+      <w:r>
+        <w:rPr>
+          <w:lang w:val="en-US"/>
+        </w:rPr>
+        <w:t xml:space="preserve"> prices are infinity and the </w:t>
+      </w:r>
+      <w:r>
+        <w:rPr>
+          <w:lang w:val="en-US"/>
+        </w:rPr>
+        <w:t>start</w:t>
+      </w:r>
+      <w:r>
+        <w:rPr>
+          <w:lang w:val="en-US"/>
+        </w:rPr>
+        <w:t xml:space="preserve"> prices overlap.</w:t>
+      </w:r>
+    </w:p>
+    <w:p>
+      <w:pPr>
+        <w:spacing w:after="0"/>
+        <w:rPr>
+          <w:b/>
+          <w:lang w:val="en-US"/>
+        </w:rPr>
+      </w:pPr>
+    </w:p>
+    <w:p>
+      <w:pPr>
+        <w:spacing w:after="0"/>
+        <w:rPr>
+          <w:b/>
+          <w:lang w:val="en-US"/>
+        </w:rPr>
+      </w:pPr>
+      <w:r>
+        <w:rPr>
+          <w:b/>
+          <w:lang w:val="en-US"/>
+        </w:rPr>
+        <w:t>createPriceStepTestPriceStepIntervalOverlapException3</w:t>
+      </w:r>
+    </w:p>
+    <w:p>
+      <w:pPr>
+        <w:spacing w:after="0"/>
+        <w:rPr>
+          <w:lang w:val="en-US"/>
+        </w:rPr>
+      </w:pPr>
+      <w:r>
+        <w:rPr>
+          <w:lang w:val="en-US"/>
+        </w:rPr>
+        <w:t>E</w:t>
+      </w:r>
+      <w:r>
+        <w:rPr>
+          <w:lang w:val="en-US"/>
+        </w:rPr>
+        <w:t>xpects</w:t>
+      </w:r>
+      <w:r>
+        <w:rPr>
+          <w:lang w:val="en-US"/>
+        </w:rPr>
+        <w:t>:</w:t>
+      </w:r>
+      <w:r>
+        <w:rPr>
+          <w:lang w:val="en-US"/>
+        </w:rPr>
+        <w:t xml:space="preserve"> PriceSt</w:t>
+      </w:r>
+      <w:r>
+        <w:rPr>
+          <w:lang w:val="en-US"/>
+        </w:rPr>
+        <w:t>epIntervalOverlapException</w:t>
+      </w:r>
+    </w:p>
+    <w:p>
+      <w:pPr>
+        <w:spacing w:after="0"/>
+        <w:rPr>
+          <w:lang w:val="en-US"/>
+        </w:rPr>
+      </w:pPr>
+      <w:r>
+        <w:rPr>
+          <w:lang w:val="en-US"/>
+        </w:rPr>
+        <w:t>Creates two PriceSteps. The first price step has as end price infnity and the second start price is higher than the start price from the first price step. The price steps overlap.</w:t>
+      </w:r>
+    </w:p>
+    <w:p>
+      <w:pPr>
+        <w:spacing w:after="0"/>
+        <w:rPr>
+          <w:lang w:val="en-US"/>
+        </w:rPr>
+      </w:pPr>
+    </w:p>
+    <w:p>
+      <w:pPr>
+        <w:spacing w:after="0"/>
+        <w:rPr>
+          <w:b/>
+          <w:lang w:val="en-US"/>
+        </w:rPr>
+      </w:pPr>
+      <w:r>
+        <w:rPr>
+          <w:b/>
+          <w:lang w:val="en-US"/>
+        </w:rPr>
+        <w:t>createPriceStepTestIllegalValueException</w:t>
+      </w:r>
+    </w:p>
+    <w:p>
+      <w:pPr>
+        <w:spacing w:after="0"/>
+        <w:rPr>
+          <w:b/>
+          <w:lang w:val="en-US"/>
+        </w:rPr>
+      </w:pPr>
+      <w:r>
+        <w:rPr>
+          <w:lang w:val="en-US"/>
+        </w:rPr>
+        <w:t>E</w:t>
+      </w:r>
+      <w:r>
+        <w:rPr>
+          <w:lang w:val="en-US"/>
+        </w:rPr>
+        <w:t>xpects</w:t>
+      </w:r>
+      <w:r>
+        <w:rPr>
+          <w:lang w:val="en-US"/>
+        </w:rPr>
+        <w:t>:</w:t>
+      </w:r>
+      <w:r>
+        <w:rPr>
+          <w:lang w:val="en-US"/>
+        </w:rPr>
+        <w:t xml:space="preserve"> IllegalValueException</w:t>
+      </w:r>
+    </w:p>
+    <w:p>
+      <w:pPr>
+        <w:spacing w:after="0"/>
+        <w:rPr>
+          <w:lang w:val="en-US"/>
+        </w:rPr>
+      </w:pPr>
+      <w:r>
+        <w:rPr>
+          <w:lang w:val="en-US"/>
+        </w:rPr>
+        <w:t xml:space="preserve">Create a price step with negative value. Throws </w:t>
+      </w:r>
+      <w:r>
+        <w:rPr>
+          <w:lang w:val="en-US"/>
+        </w:rPr>
         <w:t>IllegalValueException</w:t>
       </w:r>
-      <w:proofErr w:type="spellEnd"/>
-      <w:r>
-        <w:rPr>
-          <w:rFonts w:ascii="Arial" w:hAnsi="Arial" w:cs="Arial"/>
-          <w:lang w:val="en-US"/>
-        </w:rPr>
-        <w:t xml:space="preserve"> ()</w:t>
-      </w:r>
-    </w:p>
-    <w:p>
-      <w:pPr>
-        <w:spacing w:after="0"/>
-        <w:rPr>
-          <w:rFonts w:ascii="Arial" w:hAnsi="Arial" w:cs="Arial"/>
-          <w:lang w:val="en-US"/>
-        </w:rPr>
-      </w:pPr>
-      <w:r>
-        <w:rPr>
-          <w:rFonts w:ascii="Arial" w:hAnsi="Arial" w:cs="Arial"/>
-          <w:lang w:val="en-US"/>
-        </w:rPr>
-        <w:t xml:space="preserve">→One or more arguments are invalid! </w:t>
-      </w:r>
-    </w:p>
-    <w:p>
-      <w:pPr>
-        <w:spacing w:after="0"/>
-        <w:ind w:firstLine="708"/>
-        <w:rPr>
-          <w:rFonts w:ascii="Arial" w:hAnsi="Arial" w:cs="Arial"/>
-          <w:lang w:val="en-US"/>
-        </w:rPr>
-      </w:pPr>
-      <w:r>
-        <w:rPr>
-          <w:rFonts w:ascii="Arial" w:hAnsi="Arial" w:cs="Arial"/>
-          <w:lang w:val="en-US"/>
-        </w:rPr>
-        <w:t>e.g</w:t>
-      </w:r>
-      <w:proofErr w:type="gramStart"/>
-      <w:r>
-        <w:rPr>
-          <w:rFonts w:ascii="Arial" w:hAnsi="Arial" w:cs="Arial"/>
-          <w:lang w:val="en-US"/>
-        </w:rPr>
-        <w:t>. :</w:t>
-      </w:r>
-      <w:proofErr w:type="gramEnd"/>
-    </w:p>
-    <w:p>
-      <w:pPr>
-        <w:spacing w:after="0"/>
-        <w:ind w:firstLine="708"/>
-        <w:rPr>
-          <w:rFonts w:ascii="Arial" w:hAnsi="Arial" w:cs="Arial"/>
-          <w:lang w:val="en-US"/>
-        </w:rPr>
-      </w:pPr>
-      <w:r>
-        <w:rPr>
-          <w:rFonts w:ascii="Arial" w:hAnsi="Arial" w:cs="Arial"/>
-          <w:lang w:val="en-US"/>
-        </w:rPr>
-        <w:t>values below zero</w:t>
-      </w:r>
-    </w:p>
-    <w:p>
-      <w:pPr>
-        <w:spacing w:after="0"/>
-        <w:ind w:firstLine="708"/>
-        <w:rPr>
-          <w:rFonts w:ascii="Arial" w:hAnsi="Arial" w:cs="Arial"/>
-          <w:lang w:val="en-US"/>
-        </w:rPr>
-      </w:pPr>
-      <w:proofErr w:type="spellStart"/>
-      <w:proofErr w:type="gramStart"/>
-      <w:r>
-        <w:rPr>
-          <w:rFonts w:ascii="Arial" w:hAnsi="Arial" w:cs="Arial"/>
-          <w:lang w:val="en-US"/>
-        </w:rPr>
-        <w:t>endprice</w:t>
-      </w:r>
-      <w:proofErr w:type="spellEnd"/>
-      <w:proofErr w:type="gramEnd"/>
-      <w:r>
-        <w:rPr>
-          <w:rFonts w:ascii="Arial" w:hAnsi="Arial" w:cs="Arial"/>
-          <w:lang w:val="en-US"/>
-        </w:rPr>
-        <w:t xml:space="preserve"> must be bigger than </w:t>
-      </w:r>
-      <w:proofErr w:type="spellStart"/>
-      <w:r>
-        <w:rPr>
-          <w:rFonts w:ascii="Arial" w:hAnsi="Arial" w:cs="Arial"/>
-          <w:lang w:val="en-US"/>
-        </w:rPr>
-        <w:t>startprice</w:t>
-      </w:r>
-      <w:proofErr w:type="spellEnd"/>
-    </w:p>
-    <w:p>
-      <w:pPr>
-        <w:spacing w:after="0"/>
-        <w:rPr>
-          <w:rFonts w:ascii="Arial" w:hAnsi="Arial" w:cs="Arial"/>
-          <w:lang w:val="en-US"/>
-        </w:rPr>
-      </w:pPr>
-    </w:p>
-    <w:p>
-      <w:pPr>
-        <w:spacing w:after="0"/>
-        <w:rPr>
-          <w:rFonts w:ascii="Arial" w:hAnsi="Arial" w:cs="Arial"/>
-          <w:lang w:val="en-US"/>
-        </w:rPr>
-      </w:pPr>
-      <w:proofErr w:type="spellStart"/>
-      <w:proofErr w:type="gramStart"/>
-      <w:r>
-        <w:rPr>
-          <w:rFonts w:ascii="Arial" w:hAnsi="Arial" w:cs="Arial"/>
-          <w:lang w:val="en-US"/>
-        </w:rPr>
-        <w:t>PriceStepIntervalOverlapException</w:t>
-      </w:r>
-      <w:proofErr w:type="spellEnd"/>
-      <w:r>
-        <w:rPr>
-          <w:rFonts w:ascii="Arial" w:hAnsi="Arial" w:cs="Arial"/>
-          <w:lang w:val="en-US"/>
-        </w:rPr>
-        <w:t>()</w:t>
-      </w:r>
-      <w:proofErr w:type="gramEnd"/>
-    </w:p>
-    <w:p>
-      <w:pPr>
-        <w:spacing w:after="0"/>
-        <w:rPr>
-          <w:rFonts w:ascii="Arial" w:hAnsi="Arial" w:cs="Arial"/>
-          <w:lang w:val="en-US"/>
-        </w:rPr>
-      </w:pPr>
-      <w:r>
-        <w:rPr>
-          <w:rFonts w:ascii="Arial" w:hAnsi="Arial" w:cs="Arial"/>
-          <w:lang w:val="en-US"/>
-        </w:rPr>
-        <w:t xml:space="preserve">→The provided price interval overlaps with an existing price step </w:t>
-      </w:r>
-    </w:p>
-    <w:p>
-      <w:pPr>
-        <w:spacing w:after="0"/>
-        <w:rPr>
-          <w:rFonts w:ascii="Arial" w:hAnsi="Arial" w:cs="Arial"/>
-          <w:lang w:val="en-US"/>
-        </w:rPr>
-      </w:pPr>
-      <w:r>
-        <w:rPr>
-          <w:rFonts w:ascii="Arial" w:hAnsi="Arial" w:cs="Arial"/>
-          <w:lang w:val="en-US"/>
-        </w:rPr>
-        <w:t xml:space="preserve">     </w:t>
-      </w:r>
-      <w:r>
-        <w:rPr>
-          <w:rFonts w:ascii="Arial" w:hAnsi="Arial" w:cs="Arial"/>
-          <w:lang w:val="en-US"/>
-        </w:rPr>
-        <w:t>(</w:t>
-      </w:r>
-      <w:proofErr w:type="gramStart"/>
-      <w:r>
-        <w:rPr>
-          <w:rFonts w:ascii="Arial" w:hAnsi="Arial" w:cs="Arial"/>
-          <w:lang w:val="en-US"/>
-        </w:rPr>
-        <w:t>delete</w:t>
-      </w:r>
-      <w:proofErr w:type="gramEnd"/>
-      <w:r>
-        <w:rPr>
-          <w:rFonts w:ascii="Arial" w:hAnsi="Arial" w:cs="Arial"/>
-          <w:lang w:val="en-US"/>
-        </w:rPr>
-        <w:t xml:space="preserve"> the other price step first)!</w:t>
-      </w:r>
-    </w:p>
-    <w:p>
-      <w:pPr>
-        <w:spacing w:after="0"/>
-        <w:rPr>
-          <w:rFonts w:ascii="Arial" w:hAnsi="Arial" w:cs="Arial"/>
-          <w:lang w:val="en-US"/>
-        </w:rPr>
-      </w:pPr>
-    </w:p>
-    <w:p>
-      <w:pPr>
-        <w:pStyle w:val="berschrift1"/>
-        <w:rPr>
-          <w:lang w:val="en-US"/>
-        </w:rPr>
-      </w:pPr>
-      <w:proofErr w:type="spellStart"/>
-      <w:r>
-        <w:rPr>
-          <w:lang w:val="en-US"/>
-        </w:rPr>
-        <w:t>JUnitTests</w:t>
-      </w:r>
-      <w:proofErr w:type="spellEnd"/>
-    </w:p>
-    <w:p>
-      <w:pPr>
-        <w:rPr>
-          <w:lang w:val="en-US"/>
-        </w:rPr>
-      </w:pPr>
+      <w:r>
+        <w:rPr>
+          <w:lang w:val="en-US"/>
+        </w:rPr>
+        <w:t>.</w:t>
+      </w:r>
     </w:p>
     <w:p>
       <w:pPr>
@@ -2137,120 +1940,232 @@
           <w:lang w:val="en-US"/>
         </w:rPr>
       </w:pPr>
-      <w:proofErr w:type="spellStart"/>
-      <w:proofErr w:type="gramStart"/>
-      <w:r>
+    </w:p>
+    <w:p>
+      <w:pPr>
+        <w:spacing w:after="0"/>
         <w:rPr>
           <w:b/>
           <w:lang w:val="en-US"/>
         </w:rPr>
-        <w:t>createPriceStepTest</w:t>
-      </w:r>
-      <w:proofErr w:type="spellEnd"/>
-      <w:proofErr w:type="gramEnd"/>
-    </w:p>
-    <w:p>
-      <w:pPr>
-        <w:spacing w:after="0"/>
-        <w:rPr>
-          <w:lang w:val="en-US"/>
-        </w:rPr>
-      </w:pPr>
-      <w:r>
-        <w:rPr>
-          <w:lang w:val="en-US"/>
-        </w:rPr>
-        <w:t xml:space="preserve">Creates four </w:t>
-      </w:r>
-      <w:proofErr w:type="spellStart"/>
-      <w:r>
-        <w:rPr>
-          <w:lang w:val="en-US"/>
-        </w:rPr>
-        <w:t>pricesteps</w:t>
-      </w:r>
-      <w:proofErr w:type="spellEnd"/>
-      <w:r>
-        <w:rPr>
-          <w:lang w:val="en-US"/>
-        </w:rPr>
-        <w:t xml:space="preserve"> (unordered) and look with </w:t>
-      </w:r>
-      <w:proofErr w:type="spellStart"/>
-      <w:proofErr w:type="gramStart"/>
-      <w:r>
-        <w:rPr>
-          <w:lang w:val="en-US"/>
-        </w:rPr>
-        <w:t>getPriceSteps</w:t>
-      </w:r>
-      <w:proofErr w:type="spellEnd"/>
-      <w:r>
-        <w:rPr>
-          <w:lang w:val="en-US"/>
-        </w:rPr>
-        <w:t>(</w:t>
-      </w:r>
-      <w:proofErr w:type="gramEnd"/>
-      <w:r>
-        <w:rPr>
-          <w:lang w:val="en-US"/>
-        </w:rPr>
-        <w:t>) if they have been created and if they are ordered correctly.</w:t>
-      </w:r>
-    </w:p>
-    <w:p>
-      <w:pPr>
-        <w:spacing w:after="0"/>
-        <w:rPr>
-          <w:lang w:val="en-US"/>
-        </w:rPr>
-      </w:pPr>
-    </w:p>
-    <w:p>
-      <w:pPr>
-        <w:spacing w:after="0"/>
+      </w:pPr>
+      <w:r>
         <w:rPr>
           <w:b/>
           <w:lang w:val="en-US"/>
         </w:rPr>
-      </w:pPr>
-      <w:proofErr w:type="spellStart"/>
-      <w:proofErr w:type="gramStart"/>
-      <w:r>
+        <w:t>deletePriceStepTest</w:t>
+      </w:r>
+    </w:p>
+    <w:p>
+      <w:pPr>
+        <w:spacing w:after="0"/>
+        <w:rPr>
+          <w:lang w:val="en-US"/>
+        </w:rPr>
+      </w:pPr>
+      <w:r>
+        <w:rPr>
+          <w:lang w:val="en-US"/>
+        </w:rPr>
+        <w:t>Creates a price step. Deletes a price step. Then creates the same step again and some additional. No exception is called because the step was successfully deleted and could be created again.</w:t>
+      </w:r>
+    </w:p>
+    <w:p>
+      <w:pPr>
+        <w:spacing w:after="0"/>
+        <w:rPr>
+          <w:lang w:val="en-US"/>
+        </w:rPr>
+      </w:pPr>
+    </w:p>
+    <w:p>
+      <w:pPr>
+        <w:spacing w:after="0"/>
         <w:rPr>
           <w:b/>
           <w:lang w:val="en-US"/>
         </w:rPr>
-        <w:t>createPriceStepTestPriceStepIntervalOverlapException</w:t>
-      </w:r>
-      <w:proofErr w:type="spellEnd"/>
-      <w:proofErr w:type="gramEnd"/>
-    </w:p>
-    <w:p>
-      <w:pPr>
-        <w:spacing w:after="0"/>
-        <w:rPr>
-          <w:lang w:val="en-US"/>
-        </w:rPr>
-      </w:pPr>
-      <w:r>
-        <w:rPr>
-          <w:lang w:val="en-US"/>
-        </w:rPr>
-        <w:t>E</w:t>
-      </w:r>
-      <w:r>
-        <w:rPr>
-          <w:lang w:val="en-US"/>
-        </w:rPr>
-        <w:t>xpects</w:t>
-      </w:r>
-      <w:r>
-        <w:rPr>
-          <w:lang w:val="en-US"/>
-        </w:rPr>
-        <w:t>:</w:t>
+      </w:pPr>
+      <w:r>
+        <w:rPr>
+          <w:b/>
+          <w:lang w:val="en-US"/>
+        </w:rPr>
+        <w:t>toStringTest</w:t>
+      </w:r>
+    </w:p>
+    <w:p>
+      <w:pPr>
+        <w:spacing w:after="0"/>
+        <w:rPr>
+          <w:lang w:val="en-US"/>
+        </w:rPr>
+      </w:pPr>
+      <w:r>
+        <w:rPr>
+          <w:lang w:val="en-US"/>
+        </w:rPr>
+        <w:t>Creates a price step and tests if the toString method output format is correct.</w:t>
+      </w:r>
+    </w:p>
+    <w:p>
+      <w:pPr>
+        <w:spacing w:after="0"/>
+        <w:rPr>
+          <w:lang w:val="en-US"/>
+        </w:rPr>
+      </w:pPr>
+    </w:p>
+    <w:p>
+      <w:pPr>
+        <w:spacing w:after="0"/>
+        <w:rPr>
+          <w:b/>
+          <w:lang w:val="en-US"/>
+        </w:rPr>
+      </w:pPr>
+      <w:r>
+        <w:rPr>
+          <w:b/>
+          <w:lang w:val="en-US"/>
+        </w:rPr>
+        <w:t>billAuctionAndGetBillTest</w:t>
+      </w:r>
+    </w:p>
+    <w:p>
+      <w:pPr>
+        <w:spacing w:after="0"/>
+        <w:rPr>
+          <w:lang w:val="en-US"/>
+        </w:rPr>
+      </w:pPr>
+      <w:r>
+        <w:rPr>
+          <w:lang w:val="en-US"/>
+        </w:rPr>
+        <w:t>Creates some price steps and bills. Tests if the bill functions calculation is correct. (calls getBill).</w:t>
+      </w:r>
+    </w:p>
+    <w:p>
+      <w:pPr>
+        <w:spacing w:after="0"/>
+        <w:rPr>
+          <w:lang w:val="en-US"/>
+        </w:rPr>
+      </w:pPr>
+    </w:p>
+    <w:p>
+      <w:pPr>
+        <w:spacing w:after="0"/>
+        <w:rPr>
+          <w:b/>
+          <w:lang w:val="en-US"/>
+        </w:rPr>
+      </w:pPr>
+      <w:r>
+        <w:rPr>
+          <w:b/>
+          <w:lang w:val="en-US"/>
+        </w:rPr>
+        <w:t>billAuctionAndGetBillTestIntervalDoesNotExist</w:t>
+      </w:r>
+    </w:p>
+    <w:p>
+      <w:pPr>
+        <w:spacing w:after="0"/>
+        <w:rPr>
+          <w:lang w:val="en-US"/>
+        </w:rPr>
+      </w:pPr>
+      <w:r>
+        <w:rPr>
+          <w:lang w:val="en-US"/>
+        </w:rPr>
+        <w:t>Creates some price steps and bills. Tests if the bill functions calculation is correct if no price step exists for the given interval. (calls getBill)</w:t>
+      </w:r>
+    </w:p>
+    <w:p>
+      <w:pPr>
+        <w:spacing w:after="0"/>
+        <w:rPr>
+          <w:lang w:val="en-US"/>
+        </w:rPr>
+      </w:pPr>
+    </w:p>
+    <w:p>
+      <w:pPr>
+        <w:spacing w:after="0"/>
+        <w:rPr>
+          <w:b/>
+          <w:lang w:val="en-US"/>
+        </w:rPr>
+      </w:pPr>
+      <w:r>
+        <w:rPr>
+          <w:b/>
+          <w:lang w:val="en-US"/>
+        </w:rPr>
+        <w:t>getBillTestFalse</w:t>
+      </w:r>
+    </w:p>
+    <w:p>
+      <w:pPr>
+        <w:spacing w:after="0"/>
+        <w:rPr>
+          <w:lang w:val="en-US"/>
+        </w:rPr>
+      </w:pPr>
+      <w:r>
+        <w:rPr>
+          <w:lang w:val="en-US"/>
+        </w:rPr>
+        <w:t>Calls getBill for a user that does not exist.  Tests if the output is correct (user gets informed that there are no bills for him)</w:t>
+      </w:r>
+    </w:p>
+    <w:p>
+      <w:pPr>
+        <w:spacing w:after="0"/>
+        <w:rPr>
+          <w:lang w:val="en-US"/>
+        </w:rPr>
+      </w:pPr>
+    </w:p>
+    <w:p>
+      <w:pPr>
+        <w:spacing w:after="0"/>
+        <w:rPr>
+          <w:b/>
+          <w:lang w:val="en-US"/>
+        </w:rPr>
+      </w:pPr>
+      <w:r>
+        <w:rPr>
+          <w:b/>
+          <w:lang w:val="en-US"/>
+        </w:rPr>
+        <w:t>shutdownAndLoad</w:t>
+      </w:r>
+    </w:p>
+    <w:p>
+      <w:pPr>
+        <w:spacing w:after="0"/>
+        <w:rPr>
+          <w:b/>
+          <w:lang w:val="en-US"/>
+        </w:rPr>
+      </w:pPr>
+      <w:r>
+        <w:rPr>
+          <w:lang w:val="en-US"/>
+        </w:rPr>
+        <w:t xml:space="preserve">Creates some price steps and bills. Calls getBill to show that the </w:t>
+      </w:r>
+      <w:r>
+        <w:rPr>
+          <w:lang w:val="en-US"/>
+        </w:rPr>
+        <w:t>data</w:t>
       </w:r>
       <w:r>
         <w:rPr>
@@ -2258,747 +2173,6 @@
         </w:rPr>
         <w:t xml:space="preserve"> </w:t>
       </w:r>
-      <w:proofErr w:type="spellStart"/>
-      <w:r>
-        <w:rPr>
-          <w:lang w:val="en-US"/>
-        </w:rPr>
-        <w:t>PriceSt</w:t>
-      </w:r>
-      <w:r>
-        <w:rPr>
-          <w:lang w:val="en-US"/>
-        </w:rPr>
-        <w:t>epIntervalOverlapException</w:t>
-      </w:r>
-      <w:proofErr w:type="spellEnd"/>
-    </w:p>
-    <w:p>
-      <w:pPr>
-        <w:spacing w:after="0"/>
-        <w:rPr>
-          <w:lang w:val="en-US"/>
-        </w:rPr>
-      </w:pPr>
-      <w:proofErr w:type="gramStart"/>
-      <w:r>
-        <w:rPr>
-          <w:lang w:val="en-US"/>
-        </w:rPr>
-        <w:lastRenderedPageBreak/>
-        <w:t xml:space="preserve">Creates two </w:t>
-      </w:r>
-      <w:proofErr w:type="spellStart"/>
-      <w:r>
-        <w:rPr>
-          <w:lang w:val="en-US"/>
-        </w:rPr>
-        <w:t>PriceSteps</w:t>
-      </w:r>
-      <w:proofErr w:type="spellEnd"/>
-      <w:r>
-        <w:rPr>
-          <w:lang w:val="en-US"/>
-        </w:rPr>
-        <w:t>.</w:t>
-      </w:r>
-      <w:proofErr w:type="gramEnd"/>
-      <w:r>
-        <w:rPr>
-          <w:lang w:val="en-US"/>
-        </w:rPr>
-        <w:t xml:space="preserve"> The </w:t>
-      </w:r>
-      <w:r>
-        <w:rPr>
-          <w:lang w:val="en-US"/>
-        </w:rPr>
-        <w:t>end</w:t>
-      </w:r>
-      <w:r>
-        <w:rPr>
-          <w:lang w:val="en-US"/>
-        </w:rPr>
-        <w:t xml:space="preserve"> prices overlap.</w:t>
-      </w:r>
-    </w:p>
-    <w:p>
-      <w:pPr>
-        <w:spacing w:after="0"/>
-        <w:rPr>
-          <w:lang w:val="en-US"/>
-        </w:rPr>
-      </w:pPr>
-    </w:p>
-    <w:p>
-      <w:pPr>
-        <w:spacing w:after="0"/>
-        <w:rPr>
-          <w:b/>
-          <w:lang w:val="en-US"/>
-        </w:rPr>
-      </w:pPr>
-      <w:r>
-        <w:rPr>
-          <w:b/>
-          <w:lang w:val="en-US"/>
-        </w:rPr>
-        <w:t>createPriceStepTestPriceStepIntervalOverlapException2</w:t>
-      </w:r>
-    </w:p>
-    <w:p>
-      <w:pPr>
-        <w:spacing w:after="0"/>
-        <w:rPr>
-          <w:lang w:val="en-US"/>
-        </w:rPr>
-      </w:pPr>
-      <w:r>
-        <w:rPr>
-          <w:lang w:val="en-US"/>
-        </w:rPr>
-        <w:t>E</w:t>
-      </w:r>
-      <w:r>
-        <w:rPr>
-          <w:lang w:val="en-US"/>
-        </w:rPr>
-        <w:t>xpects</w:t>
-      </w:r>
-      <w:r>
-        <w:rPr>
-          <w:lang w:val="en-US"/>
-        </w:rPr>
-        <w:t>:</w:t>
-      </w:r>
-      <w:r>
-        <w:rPr>
-          <w:lang w:val="en-US"/>
-        </w:rPr>
-        <w:t xml:space="preserve"> </w:t>
-      </w:r>
-      <w:proofErr w:type="spellStart"/>
-      <w:r>
-        <w:rPr>
-          <w:lang w:val="en-US"/>
-        </w:rPr>
-        <w:t>PriceSt</w:t>
-      </w:r>
-      <w:r>
-        <w:rPr>
-          <w:lang w:val="en-US"/>
-        </w:rPr>
-        <w:t>epIntervalOverlapException</w:t>
-      </w:r>
-      <w:proofErr w:type="spellEnd"/>
-    </w:p>
-    <w:p>
-      <w:pPr>
-        <w:spacing w:after="0"/>
-        <w:rPr>
-          <w:lang w:val="en-US"/>
-        </w:rPr>
-      </w:pPr>
-      <w:proofErr w:type="gramStart"/>
-      <w:r>
-        <w:rPr>
-          <w:lang w:val="en-US"/>
-        </w:rPr>
-        <w:t xml:space="preserve">Creates two </w:t>
-      </w:r>
-      <w:proofErr w:type="spellStart"/>
-      <w:r>
-        <w:rPr>
-          <w:lang w:val="en-US"/>
-        </w:rPr>
-        <w:t>PriceSteps</w:t>
-      </w:r>
-      <w:proofErr w:type="spellEnd"/>
-      <w:r>
-        <w:rPr>
-          <w:lang w:val="en-US"/>
-        </w:rPr>
-        <w:t>.</w:t>
-      </w:r>
-      <w:proofErr w:type="gramEnd"/>
-      <w:r>
-        <w:rPr>
-          <w:lang w:val="en-US"/>
-        </w:rPr>
-        <w:t xml:space="preserve"> The </w:t>
-      </w:r>
-      <w:r>
-        <w:rPr>
-          <w:lang w:val="en-US"/>
-        </w:rPr>
-        <w:t>end</w:t>
-      </w:r>
-      <w:r>
-        <w:rPr>
-          <w:lang w:val="en-US"/>
-        </w:rPr>
-        <w:t xml:space="preserve"> prices are infinity and the </w:t>
-      </w:r>
-      <w:r>
-        <w:rPr>
-          <w:lang w:val="en-US"/>
-        </w:rPr>
-        <w:t>start</w:t>
-      </w:r>
-      <w:r>
-        <w:rPr>
-          <w:lang w:val="en-US"/>
-        </w:rPr>
-        <w:t xml:space="preserve"> prices overlap.</w:t>
-      </w:r>
-    </w:p>
-    <w:p>
-      <w:pPr>
-        <w:spacing w:after="0"/>
-        <w:rPr>
-          <w:b/>
-          <w:lang w:val="en-US"/>
-        </w:rPr>
-      </w:pPr>
-    </w:p>
-    <w:p>
-      <w:pPr>
-        <w:spacing w:after="0"/>
-        <w:rPr>
-          <w:b/>
-          <w:lang w:val="en-US"/>
-        </w:rPr>
-      </w:pPr>
-      <w:r>
-        <w:rPr>
-          <w:b/>
-          <w:lang w:val="en-US"/>
-        </w:rPr>
-        <w:t>createPriceStepTestPriceStepIntervalOverlapException3</w:t>
-      </w:r>
-    </w:p>
-    <w:p>
-      <w:pPr>
-        <w:spacing w:after="0"/>
-        <w:rPr>
-          <w:lang w:val="en-US"/>
-        </w:rPr>
-      </w:pPr>
-      <w:r>
-        <w:rPr>
-          <w:lang w:val="en-US"/>
-        </w:rPr>
-        <w:t>E</w:t>
-      </w:r>
-      <w:r>
-        <w:rPr>
-          <w:lang w:val="en-US"/>
-        </w:rPr>
-        <w:t>xpects</w:t>
-      </w:r>
-      <w:r>
-        <w:rPr>
-          <w:lang w:val="en-US"/>
-        </w:rPr>
-        <w:t>:</w:t>
-      </w:r>
-      <w:r>
-        <w:rPr>
-          <w:lang w:val="en-US"/>
-        </w:rPr>
-        <w:t xml:space="preserve"> </w:t>
-      </w:r>
-      <w:proofErr w:type="spellStart"/>
-      <w:r>
-        <w:rPr>
-          <w:lang w:val="en-US"/>
-        </w:rPr>
-        <w:t>PriceSt</w:t>
-      </w:r>
-      <w:r>
-        <w:rPr>
-          <w:lang w:val="en-US"/>
-        </w:rPr>
-        <w:t>epIntervalOverlapException</w:t>
-      </w:r>
-      <w:proofErr w:type="spellEnd"/>
-    </w:p>
-    <w:p>
-      <w:pPr>
-        <w:spacing w:after="0"/>
-        <w:rPr>
-          <w:lang w:val="en-US"/>
-        </w:rPr>
-      </w:pPr>
-      <w:proofErr w:type="gramStart"/>
-      <w:r>
-        <w:rPr>
-          <w:lang w:val="en-US"/>
-        </w:rPr>
-        <w:t xml:space="preserve">Creates two </w:t>
-      </w:r>
-      <w:proofErr w:type="spellStart"/>
-      <w:r>
-        <w:rPr>
-          <w:lang w:val="en-US"/>
-        </w:rPr>
-        <w:t>PriceSteps</w:t>
-      </w:r>
-      <w:proofErr w:type="spellEnd"/>
-      <w:r>
-        <w:rPr>
-          <w:lang w:val="en-US"/>
-        </w:rPr>
-        <w:t>.</w:t>
-      </w:r>
-      <w:proofErr w:type="gramEnd"/>
-      <w:r>
-        <w:rPr>
-          <w:lang w:val="en-US"/>
-        </w:rPr>
-        <w:t xml:space="preserve"> The first price step has as end price </w:t>
-      </w:r>
-      <w:proofErr w:type="spellStart"/>
-      <w:r>
-        <w:rPr>
-          <w:lang w:val="en-US"/>
-        </w:rPr>
-        <w:t>infnity</w:t>
-      </w:r>
-      <w:proofErr w:type="spellEnd"/>
-      <w:r>
-        <w:rPr>
-          <w:lang w:val="en-US"/>
-        </w:rPr>
-        <w:t xml:space="preserve"> and the second start price is higher than the start price from the first price step. The price steps overlap.</w:t>
-      </w:r>
-    </w:p>
-    <w:p>
-      <w:pPr>
-        <w:spacing w:after="0"/>
-        <w:rPr>
-          <w:b/>
-          <w:lang w:val="en-US"/>
-        </w:rPr>
-      </w:pPr>
-    </w:p>
-    <w:p>
-      <w:pPr>
-        <w:spacing w:after="0"/>
-        <w:rPr>
-          <w:b/>
-          <w:lang w:val="en-US"/>
-        </w:rPr>
-      </w:pPr>
-      <w:proofErr w:type="spellStart"/>
-      <w:proofErr w:type="gramStart"/>
-      <w:r>
-        <w:rPr>
-          <w:b/>
-          <w:lang w:val="en-US"/>
-        </w:rPr>
-        <w:t>deletePriceStepTest</w:t>
-      </w:r>
-      <w:proofErr w:type="spellEnd"/>
-      <w:proofErr w:type="gramEnd"/>
-    </w:p>
-    <w:p>
-      <w:pPr>
-        <w:spacing w:after="0"/>
-        <w:rPr>
-          <w:lang w:val="en-US"/>
-        </w:rPr>
-      </w:pPr>
-      <w:proofErr w:type="gramStart"/>
-      <w:r>
-        <w:rPr>
-          <w:lang w:val="en-US"/>
-        </w:rPr>
-        <w:t>Creates a price step.</w:t>
-      </w:r>
-      <w:proofErr w:type="gramEnd"/>
-      <w:r>
-        <w:rPr>
-          <w:lang w:val="en-US"/>
-        </w:rPr>
-        <w:t xml:space="preserve"> </w:t>
-      </w:r>
-      <w:proofErr w:type="gramStart"/>
-      <w:r>
-        <w:rPr>
-          <w:lang w:val="en-US"/>
-        </w:rPr>
-        <w:t>Deletes a price step.</w:t>
-      </w:r>
-      <w:proofErr w:type="gramEnd"/>
-      <w:r>
-        <w:rPr>
-          <w:lang w:val="en-US"/>
-        </w:rPr>
-        <w:t xml:space="preserve"> Then creates the same step again and some additional. No exception is called because the step was successfully deleted and could be created again.</w:t>
-      </w:r>
-    </w:p>
-    <w:p>
-      <w:pPr>
-        <w:spacing w:after="0"/>
-        <w:rPr>
-          <w:lang w:val="en-US"/>
-        </w:rPr>
-      </w:pPr>
-    </w:p>
-    <w:p>
-      <w:pPr>
-        <w:spacing w:after="0"/>
-        <w:rPr>
-          <w:b/>
-          <w:lang w:val="en-US"/>
-        </w:rPr>
-      </w:pPr>
-      <w:proofErr w:type="spellStart"/>
-      <w:proofErr w:type="gramStart"/>
-      <w:r>
-        <w:rPr>
-          <w:b/>
-          <w:lang w:val="en-US"/>
-        </w:rPr>
-        <w:t>toStringTest</w:t>
-      </w:r>
-      <w:proofErr w:type="spellEnd"/>
-      <w:proofErr w:type="gramEnd"/>
-    </w:p>
-    <w:p>
-      <w:pPr>
-        <w:spacing w:after="0"/>
-        <w:rPr>
-          <w:lang w:val="en-US"/>
-        </w:rPr>
-      </w:pPr>
-      <w:proofErr w:type="gramStart"/>
-      <w:r>
-        <w:rPr>
-          <w:lang w:val="en-US"/>
-        </w:rPr>
-        <w:t xml:space="preserve">Creates a price step and tests if the </w:t>
-      </w:r>
-      <w:proofErr w:type="spellStart"/>
-      <w:r>
-        <w:rPr>
-          <w:lang w:val="en-US"/>
-        </w:rPr>
-        <w:t>toString</w:t>
-      </w:r>
-      <w:proofErr w:type="spellEnd"/>
-      <w:r>
-        <w:rPr>
-          <w:lang w:val="en-US"/>
-        </w:rPr>
-        <w:t xml:space="preserve"> method output format is correct.</w:t>
-      </w:r>
-      <w:proofErr w:type="gramEnd"/>
-    </w:p>
-    <w:p>
-      <w:pPr>
-        <w:spacing w:after="0"/>
-        <w:rPr>
-          <w:lang w:val="en-US"/>
-        </w:rPr>
-      </w:pPr>
-    </w:p>
-    <w:p>
-      <w:pPr>
-        <w:spacing w:after="0"/>
-        <w:rPr>
-          <w:b/>
-          <w:lang w:val="en-US"/>
-        </w:rPr>
-      </w:pPr>
-      <w:proofErr w:type="spellStart"/>
-      <w:proofErr w:type="gramStart"/>
-      <w:r>
-        <w:rPr>
-          <w:b/>
-          <w:lang w:val="en-US"/>
-        </w:rPr>
-        <w:t>billAuctionAndGetBillTest</w:t>
-      </w:r>
-      <w:proofErr w:type="spellEnd"/>
-      <w:proofErr w:type="gramEnd"/>
-    </w:p>
-    <w:p>
-      <w:pPr>
-        <w:spacing w:after="0"/>
-        <w:rPr>
-          <w:lang w:val="en-US"/>
-        </w:rPr>
-      </w:pPr>
-      <w:proofErr w:type="gramStart"/>
-      <w:r>
-        <w:rPr>
-          <w:lang w:val="en-US"/>
-        </w:rPr>
-        <w:t>Creates some price steps and bills.</w:t>
-      </w:r>
-      <w:proofErr w:type="gramEnd"/>
-      <w:r>
-        <w:rPr>
-          <w:lang w:val="en-US"/>
-        </w:rPr>
-        <w:t xml:space="preserve"> Tests if the bill functions calculation is correct. (</w:t>
-      </w:r>
-      <w:proofErr w:type="gramStart"/>
-      <w:r>
-        <w:rPr>
-          <w:lang w:val="en-US"/>
-        </w:rPr>
-        <w:t>calls</w:t>
-      </w:r>
-      <w:proofErr w:type="gramEnd"/>
-      <w:r>
-        <w:rPr>
-          <w:lang w:val="en-US"/>
-        </w:rPr>
-        <w:t xml:space="preserve"> </w:t>
-      </w:r>
-      <w:proofErr w:type="spellStart"/>
-      <w:r>
-        <w:rPr>
-          <w:lang w:val="en-US"/>
-        </w:rPr>
-        <w:t>getBill</w:t>
-      </w:r>
-      <w:proofErr w:type="spellEnd"/>
-      <w:r>
-        <w:rPr>
-          <w:lang w:val="en-US"/>
-        </w:rPr>
-        <w:t>).</w:t>
-      </w:r>
-    </w:p>
-    <w:p>
-      <w:pPr>
-        <w:spacing w:after="0"/>
-        <w:rPr>
-          <w:lang w:val="en-US"/>
-        </w:rPr>
-      </w:pPr>
-    </w:p>
-    <w:p>
-      <w:pPr>
-        <w:spacing w:after="0"/>
-        <w:rPr>
-          <w:b/>
-          <w:lang w:val="en-US"/>
-        </w:rPr>
-      </w:pPr>
-      <w:proofErr w:type="spellStart"/>
-      <w:proofErr w:type="gramStart"/>
-      <w:r>
-        <w:rPr>
-          <w:b/>
-          <w:lang w:val="en-US"/>
-        </w:rPr>
-        <w:t>billAuctionAndGetBillTestIntervalDoesNotExist</w:t>
-      </w:r>
-      <w:proofErr w:type="spellEnd"/>
-      <w:proofErr w:type="gramEnd"/>
-    </w:p>
-    <w:p>
-      <w:pPr>
-        <w:spacing w:after="0"/>
-        <w:rPr>
-          <w:lang w:val="en-US"/>
-        </w:rPr>
-      </w:pPr>
-      <w:proofErr w:type="gramStart"/>
-      <w:r>
-        <w:rPr>
-          <w:lang w:val="en-US"/>
-        </w:rPr>
-        <w:t>Creates some price steps and bills.</w:t>
-      </w:r>
-      <w:proofErr w:type="gramEnd"/>
-      <w:r>
-        <w:rPr>
-          <w:lang w:val="en-US"/>
-        </w:rPr>
-        <w:t xml:space="preserve"> Tests if the bill functions calculation is correct if no price step exists for the given interval. (</w:t>
-      </w:r>
-      <w:proofErr w:type="gramStart"/>
-      <w:r>
-        <w:rPr>
-          <w:lang w:val="en-US"/>
-        </w:rPr>
-        <w:t>calls</w:t>
-      </w:r>
-      <w:proofErr w:type="gramEnd"/>
-      <w:r>
-        <w:rPr>
-          <w:lang w:val="en-US"/>
-        </w:rPr>
-        <w:t xml:space="preserve"> </w:t>
-      </w:r>
-      <w:proofErr w:type="spellStart"/>
-      <w:r>
-        <w:rPr>
-          <w:lang w:val="en-US"/>
-        </w:rPr>
-        <w:t>getBill</w:t>
-      </w:r>
-      <w:proofErr w:type="spellEnd"/>
-      <w:r>
-        <w:rPr>
-          <w:lang w:val="en-US"/>
-        </w:rPr>
-        <w:t>)</w:t>
-      </w:r>
-    </w:p>
-    <w:p>
-      <w:pPr>
-        <w:spacing w:after="0"/>
-        <w:rPr>
-          <w:lang w:val="en-US"/>
-        </w:rPr>
-      </w:pPr>
-    </w:p>
-    <w:p>
-      <w:pPr>
-        <w:spacing w:after="0"/>
-        <w:rPr>
-          <w:b/>
-          <w:lang w:val="en-US"/>
-        </w:rPr>
-      </w:pPr>
-      <w:proofErr w:type="spellStart"/>
-      <w:proofErr w:type="gramStart"/>
-      <w:r>
-        <w:rPr>
-          <w:b/>
-          <w:lang w:val="en-US"/>
-        </w:rPr>
-        <w:t>getBillTestFalse</w:t>
-      </w:r>
-      <w:proofErr w:type="spellEnd"/>
-      <w:proofErr w:type="gramEnd"/>
-    </w:p>
-    <w:p>
-      <w:pPr>
-        <w:spacing w:after="0"/>
-        <w:rPr>
-          <w:lang w:val="en-US"/>
-        </w:rPr>
-      </w:pPr>
-      <w:proofErr w:type="gramStart"/>
-      <w:r>
-        <w:rPr>
-          <w:lang w:val="en-US"/>
-        </w:rPr>
-        <w:t xml:space="preserve">Calls </w:t>
-      </w:r>
-      <w:proofErr w:type="spellStart"/>
-      <w:r>
-        <w:rPr>
-          <w:lang w:val="en-US"/>
-        </w:rPr>
-        <w:t>getBill</w:t>
-      </w:r>
-      <w:proofErr w:type="spellEnd"/>
-      <w:r>
-        <w:rPr>
-          <w:lang w:val="en-US"/>
-        </w:rPr>
-        <w:t xml:space="preserve"> for a user that does not exist.</w:t>
-      </w:r>
-      <w:proofErr w:type="gramEnd"/>
-      <w:r>
-        <w:rPr>
-          <w:lang w:val="en-US"/>
-        </w:rPr>
-        <w:t xml:space="preserve">  Tests if the output is correct (user gets informed that there are no bills for him)</w:t>
-      </w:r>
-    </w:p>
-    <w:p>
-      <w:pPr>
-        <w:spacing w:after="0"/>
-        <w:rPr>
-          <w:lang w:val="en-US"/>
-        </w:rPr>
-      </w:pPr>
-    </w:p>
-    <w:p>
-      <w:pPr>
-        <w:spacing w:after="0"/>
-        <w:rPr>
-          <w:b/>
-          <w:lang w:val="en-US"/>
-        </w:rPr>
-      </w:pPr>
-      <w:proofErr w:type="spellStart"/>
-      <w:proofErr w:type="gramStart"/>
-      <w:r>
-        <w:rPr>
-          <w:b/>
-          <w:lang w:val="en-US"/>
-        </w:rPr>
-        <w:t>shutdownAndLoad</w:t>
-      </w:r>
-      <w:proofErr w:type="spellEnd"/>
-      <w:proofErr w:type="gramEnd"/>
-    </w:p>
-    <w:p>
-      <w:pPr>
-        <w:spacing w:after="0"/>
-        <w:rPr>
-          <w:b/>
-          <w:lang w:val="en-US"/>
-        </w:rPr>
-      </w:pPr>
-      <w:proofErr w:type="gramStart"/>
-      <w:r>
-        <w:rPr>
-          <w:lang w:val="en-US"/>
-        </w:rPr>
-        <w:t>Creates some price steps and bills.</w:t>
-      </w:r>
-      <w:proofErr w:type="gramEnd"/>
-      <w:r>
-        <w:rPr>
-          <w:lang w:val="en-US"/>
-        </w:rPr>
-        <w:t xml:space="preserve"> </w:t>
-      </w:r>
-      <w:proofErr w:type="gramStart"/>
-      <w:r>
-        <w:rPr>
-          <w:lang w:val="en-US"/>
-        </w:rPr>
-        <w:t xml:space="preserve">Calls </w:t>
-      </w:r>
-      <w:proofErr w:type="spellStart"/>
-      <w:r>
-        <w:rPr>
-          <w:lang w:val="en-US"/>
-        </w:rPr>
-        <w:t>getBill</w:t>
-      </w:r>
-      <w:proofErr w:type="spellEnd"/>
-      <w:r>
-        <w:rPr>
-          <w:lang w:val="en-US"/>
-        </w:rPr>
-        <w:t xml:space="preserve"> to show that the </w:t>
-      </w:r>
-      <w:r>
-        <w:rPr>
-          <w:lang w:val="en-US"/>
-        </w:rPr>
-        <w:t>data</w:t>
-      </w:r>
-      <w:r>
-        <w:rPr>
-          <w:lang w:val="en-US"/>
-        </w:rPr>
-        <w:t xml:space="preserve"> </w:t>
-      </w:r>
       <w:r>
         <w:rPr>
           <w:lang w:val="en-US"/>
@@ -3009,42 +2183,7 @@
         <w:rPr>
           <w:lang w:val="en-US"/>
         </w:rPr>
-        <w:t>.</w:t>
-      </w:r>
-      <w:proofErr w:type="gramEnd"/>
-      <w:r>
-        <w:rPr>
-          <w:lang w:val="en-US"/>
-        </w:rPr>
-        <w:t xml:space="preserve"> </w:t>
-      </w:r>
-      <w:proofErr w:type="gramStart"/>
-      <w:r>
-        <w:rPr>
-          <w:lang w:val="en-US"/>
-        </w:rPr>
-        <w:t>Tests if shutdown saves the data to a file and if the data is loaded again after creating a new instance.</w:t>
-      </w:r>
-      <w:proofErr w:type="gramEnd"/>
-      <w:r>
-        <w:rPr>
-          <w:lang w:val="en-US"/>
-        </w:rPr>
-        <w:t xml:space="preserve"> These functions work correct if the same data is loaded again. That means that the </w:t>
-      </w:r>
-      <w:proofErr w:type="spellStart"/>
-      <w:r>
-        <w:rPr>
-          <w:lang w:val="en-US"/>
-        </w:rPr>
-        <w:t>getBill</w:t>
-      </w:r>
-      <w:proofErr w:type="spellEnd"/>
-      <w:r>
-        <w:rPr>
-          <w:lang w:val="en-US"/>
-        </w:rPr>
-        <w:t xml:space="preserve"> method is called again after saving and loading</w:t>
+        <w:t>. Tests if shutdown saves the data to a file and if the data is loaded again after creating a new instance. These functions work correct if the same data is loaded again. That means that the getBill method is called again after saving and loading</w:t>
       </w:r>
       <w:r>
         <w:rPr>
@@ -3138,13 +2277,8 @@
       </w:r>
     </w:p>
     <w:p>
-      <w:proofErr w:type="spellStart"/>
-      <w:r>
-        <w:t>BillingServer</w:t>
-      </w:r>
-      <w:proofErr w:type="spellEnd"/>
-      <w:r>
-        <w:t>:</w:t>
+      <w:r>
+        <w:t>BillingServer:</w:t>
       </w:r>
     </w:p>
     <w:p>
@@ -3182,7 +2316,7 @@
                     <a:blip r:embed="rId8" cstate="print">
                       <a:extLst>
                         <a:ext uri="{28A0092B-C50C-407E-A947-70E740481C1C}">
-                          <a14:useLocalDpi xmlns:a14="http://schemas.microsoft.com/office/drawing/2010/main" xmlns:wps="http://schemas.microsoft.com/office/word/2010/wordprocessingShape" xmlns:wpi="http://schemas.microsoft.com/office/word/2010/wordprocessingInk" xmlns:wpg="http://schemas.microsoft.com/office/word/2010/wordprocessingGroup" xmlns:w14="http://schemas.microsoft.com/office/word/2010/wordml" xmlns:w="http://schemas.openxmlformats.org/wordprocessingml/2006/main" xmlns:w10="urn:schemas-microsoft-com:office:word" xmlns:wp14="http://schemas.microsoft.com/office/word/2010/wordprocessingDrawing" xmlns:v="urn:schemas-microsoft-com:vml" xmlns:o="urn:schemas-microsoft-com:office:office" xmlns:mc="http://schemas.openxmlformats.org/markup-compatibility/2006" xmlns:wpc="http://schemas.microsoft.com/office/word/2010/wordprocessingCanvas" xmlns="" val="0"/>
+                          <a14:useLocalDpi xmlns="" xmlns:wpc="http://schemas.microsoft.com/office/word/2010/wordprocessingCanvas" xmlns:mc="http://schemas.openxmlformats.org/markup-compatibility/2006" xmlns:o="urn:schemas-microsoft-com:office:office" xmlns:v="urn:schemas-microsoft-com:vml" xmlns:wp14="http://schemas.microsoft.com/office/word/2010/wordprocessingDrawing" xmlns:w10="urn:schemas-microsoft-com:office:word" xmlns:w="http://schemas.openxmlformats.org/wordprocessingml/2006/main" xmlns:w14="http://schemas.microsoft.com/office/word/2010/wordml" xmlns:wpg="http://schemas.microsoft.com/office/word/2010/wordprocessingGroup" xmlns:wpi="http://schemas.microsoft.com/office/word/2010/wordprocessingInk" xmlns:wps="http://schemas.microsoft.com/office/word/2010/wordprocessingShape" xmlns:a14="http://schemas.microsoft.com/office/drawing/2010/main" val="0"/>
                         </a:ext>
                       </a:extLst>
                     </a:blip>
@@ -3203,7 +2337,7 @@
                     </a:ln>
                     <a:extLst>
                       <a:ext uri="{53640926-AAD7-44D8-BBD7-CCE9431645EC}">
-                        <a14:shadowObscured xmlns:a14="http://schemas.microsoft.com/office/drawing/2010/main" xmlns:wps="http://schemas.microsoft.com/office/word/2010/wordprocessingShape" xmlns:wpi="http://schemas.microsoft.com/office/word/2010/wordprocessingInk" xmlns:wpg="http://schemas.microsoft.com/office/word/2010/wordprocessingGroup" xmlns:w14="http://schemas.microsoft.com/office/word/2010/wordml" xmlns:w="http://schemas.openxmlformats.org/wordprocessingml/2006/main" xmlns:w10="urn:schemas-microsoft-com:office:word" xmlns:wp14="http://schemas.microsoft.com/office/word/2010/wordprocessingDrawing" xmlns:v="urn:schemas-microsoft-com:vml" xmlns:o="urn:schemas-microsoft-com:office:office" xmlns:mc="http://schemas.openxmlformats.org/markup-compatibility/2006" xmlns:wpc="http://schemas.microsoft.com/office/word/2010/wordprocessingCanvas" xmlns=""/>
+                        <a14:shadowObscured xmlns="" xmlns:wpc="http://schemas.microsoft.com/office/word/2010/wordprocessingCanvas" xmlns:mc="http://schemas.openxmlformats.org/markup-compatibility/2006" xmlns:o="urn:schemas-microsoft-com:office:office" xmlns:v="urn:schemas-microsoft-com:vml" xmlns:wp14="http://schemas.microsoft.com/office/word/2010/wordprocessingDrawing" xmlns:w10="urn:schemas-microsoft-com:office:word" xmlns:w="http://schemas.openxmlformats.org/wordprocessingml/2006/main" xmlns:w14="http://schemas.microsoft.com/office/word/2010/wordml" xmlns:wpg="http://schemas.microsoft.com/office/word/2010/wordprocessingGroup" xmlns:wpi="http://schemas.microsoft.com/office/word/2010/wordprocessingInk" xmlns:wps="http://schemas.microsoft.com/office/word/2010/wordprocessingShape" xmlns:a14="http://schemas.microsoft.com/office/drawing/2010/main"/>
                       </a:ext>
                     </a:extLst>
                   </pic:spPr>
@@ -3850,12 +2984,10 @@
       <w:pPr>
         <w:pStyle w:val="berschrift3"/>
       </w:pPr>
-      <w:proofErr w:type="spellStart"/>
       <w:r>
         <w:lastRenderedPageBreak/>
         <w:t>Billing</w:t>
       </w:r>
-      <w:proofErr w:type="spellEnd"/>
     </w:p>
     <w:p>
       <w:pPr>
@@ -3907,13 +3039,8 @@
       <w:pPr>
         <w:pStyle w:val="berschrift3"/>
       </w:pPr>
-      <w:proofErr w:type="spellStart"/>
-      <w:r>
-        <w:t>Billing</w:t>
-      </w:r>
-      <w:proofErr w:type="spellEnd"/>
-      <w:r>
-        <w:t xml:space="preserve"> Model</w:t>
+      <w:r>
+        <w:t>Billing Model</w:t>
       </w:r>
     </w:p>
     <w:p>
@@ -3980,12 +3107,10 @@
           <w:lang w:eastAsia="de-DE"/>
         </w:rPr>
       </w:pPr>
-      <w:proofErr w:type="spellStart"/>
       <w:r>
         <w:lastRenderedPageBreak/>
         <w:t>Managemenclient</w:t>
       </w:r>
-      <w:proofErr w:type="spellEnd"/>
     </w:p>
     <w:p>
       <w:pPr>
@@ -4040,19 +3165,9 @@
       <w:pPr>
         <w:pStyle w:val="berschrift3"/>
       </w:pPr>
-      <w:proofErr w:type="spellStart"/>
-      <w:r>
-        <w:t>Testing</w:t>
-      </w:r>
-      <w:proofErr w:type="spellEnd"/>
-      <w:r>
-        <w:t xml:space="preserve"> </w:t>
-      </w:r>
-      <w:proofErr w:type="spellStart"/>
-      <w:r>
-        <w:t>Component</w:t>
-      </w:r>
-      <w:proofErr w:type="spellEnd"/>
+      <w:r>
+        <w:t>Testing Component</w:t>
+      </w:r>
     </w:p>
     <w:p>
       <w:r>
@@ -4081,7 +3196,7 @@
                     <a:blip r:embed="rId26" cstate="print">
                       <a:extLst>
                         <a:ext uri="{28A0092B-C50C-407E-A947-70E740481C1C}">
-                          <a14:useLocalDpi xmlns:a14="http://schemas.microsoft.com/office/drawing/2010/main" xmlns:wps="http://schemas.microsoft.com/office/word/2010/wordprocessingShape" xmlns:wpi="http://schemas.microsoft.com/office/word/2010/wordprocessingInk" xmlns:wpg="http://schemas.microsoft.com/office/word/2010/wordprocessingGroup" xmlns:w14="http://schemas.microsoft.com/office/word/2010/wordml" xmlns:w="http://schemas.openxmlformats.org/wordprocessingml/2006/main" xmlns:w10="urn:schemas-microsoft-com:office:word" xmlns:wp14="http://schemas.microsoft.com/office/word/2010/wordprocessingDrawing" xmlns:v="urn:schemas-microsoft-com:vml" xmlns:o="urn:schemas-microsoft-com:office:office" xmlns:mc="http://schemas.openxmlformats.org/markup-compatibility/2006" xmlns:wpc="http://schemas.microsoft.com/office/word/2010/wordprocessingCanvas" xmlns="" val="0"/>
+                          <a14:useLocalDpi xmlns="" xmlns:wpc="http://schemas.microsoft.com/office/word/2010/wordprocessingCanvas" xmlns:mc="http://schemas.openxmlformats.org/markup-compatibility/2006" xmlns:o="urn:schemas-microsoft-com:office:office" xmlns:v="urn:schemas-microsoft-com:vml" xmlns:wp14="http://schemas.microsoft.com/office/word/2010/wordprocessingDrawing" xmlns:w10="urn:schemas-microsoft-com:office:word" xmlns:w="http://schemas.openxmlformats.org/wordprocessingml/2006/main" xmlns:w14="http://schemas.microsoft.com/office/word/2010/wordml" xmlns:wpg="http://schemas.microsoft.com/office/word/2010/wordprocessingGroup" xmlns:wpi="http://schemas.microsoft.com/office/word/2010/wordprocessingInk" xmlns:wps="http://schemas.microsoft.com/office/word/2010/wordprocessingShape" xmlns:a14="http://schemas.microsoft.com/office/drawing/2010/main" val="0"/>
                         </a:ext>
                       </a:extLst>
                     </a:blip>
@@ -4102,7 +3217,7 @@
                     </a:ln>
                     <a:extLst>
                       <a:ext uri="{53640926-AAD7-44D8-BBD7-CCE9431645EC}">
-                        <a14:shadowObscured xmlns:a14="http://schemas.microsoft.com/office/drawing/2010/main" xmlns:wps="http://schemas.microsoft.com/office/word/2010/wordprocessingShape" xmlns:wpi="http://schemas.microsoft.com/office/word/2010/wordprocessingInk" xmlns:wpg="http://schemas.microsoft.com/office/word/2010/wordprocessingGroup" xmlns:w14="http://schemas.microsoft.com/office/word/2010/wordml" xmlns:w="http://schemas.openxmlformats.org/wordprocessingml/2006/main" xmlns:w10="urn:schemas-microsoft-com:office:word" xmlns:wp14="http://schemas.microsoft.com/office/word/2010/wordprocessingDrawing" xmlns:v="urn:schemas-microsoft-com:vml" xmlns:o="urn:schemas-microsoft-com:office:office" xmlns:mc="http://schemas.openxmlformats.org/markup-compatibility/2006" xmlns:wpc="http://schemas.microsoft.com/office/word/2010/wordprocessingCanvas" xmlns=""/>
+                        <a14:shadowObscured xmlns="" xmlns:wpc="http://schemas.microsoft.com/office/word/2010/wordprocessingCanvas" xmlns:mc="http://schemas.openxmlformats.org/markup-compatibility/2006" xmlns:o="urn:schemas-microsoft-com:office:office" xmlns:v="urn:schemas-microsoft-com:vml" xmlns:wp14="http://schemas.microsoft.com/office/word/2010/wordprocessingDrawing" xmlns:w10="urn:schemas-microsoft-com:office:word" xmlns:w="http://schemas.openxmlformats.org/wordprocessingml/2006/main" xmlns:w14="http://schemas.microsoft.com/office/word/2010/wordml" xmlns:wpg="http://schemas.microsoft.com/office/word/2010/wordprocessingGroup" xmlns:wpi="http://schemas.microsoft.com/office/word/2010/wordprocessingInk" xmlns:wps="http://schemas.microsoft.com/office/word/2010/wordprocessingShape" xmlns:a14="http://schemas.microsoft.com/office/drawing/2010/main"/>
                       </a:ext>
                     </a:extLst>
                   </pic:spPr>
@@ -4170,7 +3285,7 @@
                     <a:blip r:embed="rId27" cstate="print">
                       <a:extLst>
                         <a:ext uri="{28A0092B-C50C-407E-A947-70E740481C1C}">
-                          <a14:useLocalDpi xmlns:a14="http://schemas.microsoft.com/office/drawing/2010/main" xmlns:wps="http://schemas.microsoft.com/office/word/2010/wordprocessingShape" xmlns:wpi="http://schemas.microsoft.com/office/word/2010/wordprocessingInk" xmlns:wpg="http://schemas.microsoft.com/office/word/2010/wordprocessingGroup" xmlns:w14="http://schemas.microsoft.com/office/word/2010/wordml" xmlns:w="http://schemas.openxmlformats.org/wordprocessingml/2006/main" xmlns:w10="urn:schemas-microsoft-com:office:word" xmlns:wp14="http://schemas.microsoft.com/office/word/2010/wordprocessingDrawing" xmlns:v="urn:schemas-microsoft-com:vml" xmlns:o="urn:schemas-microsoft-com:office:office" xmlns:mc="http://schemas.openxmlformats.org/markup-compatibility/2006" xmlns:wpc="http://schemas.microsoft.com/office/word/2010/wordprocessingCanvas" xmlns="" val="0"/>
+                          <a14:useLocalDpi xmlns="" xmlns:wpc="http://schemas.microsoft.com/office/word/2010/wordprocessingCanvas" xmlns:mc="http://schemas.openxmlformats.org/markup-compatibility/2006" xmlns:o="urn:schemas-microsoft-com:office:office" xmlns:v="urn:schemas-microsoft-com:vml" xmlns:wp14="http://schemas.microsoft.com/office/word/2010/wordprocessingDrawing" xmlns:w10="urn:schemas-microsoft-com:office:word" xmlns:w="http://schemas.openxmlformats.org/wordprocessingml/2006/main" xmlns:w14="http://schemas.microsoft.com/office/word/2010/wordml" xmlns:wpg="http://schemas.microsoft.com/office/word/2010/wordprocessingGroup" xmlns:wpi="http://schemas.microsoft.com/office/word/2010/wordprocessingInk" xmlns:wps="http://schemas.microsoft.com/office/word/2010/wordprocessingShape" xmlns:a14="http://schemas.microsoft.com/office/drawing/2010/main" val="0"/>
                         </a:ext>
                       </a:extLst>
                     </a:blip>
@@ -4191,7 +3306,7 @@
                     </a:ln>
                     <a:extLst>
                       <a:ext uri="{53640926-AAD7-44D8-BBD7-CCE9431645EC}">
-                        <a14:shadowObscured xmlns:a14="http://schemas.microsoft.com/office/drawing/2010/main" xmlns:wps="http://schemas.microsoft.com/office/word/2010/wordprocessingShape" xmlns:wpi="http://schemas.microsoft.com/office/word/2010/wordprocessingInk" xmlns:wpg="http://schemas.microsoft.com/office/word/2010/wordprocessingGroup" xmlns:w14="http://schemas.microsoft.com/office/word/2010/wordml" xmlns:w="http://schemas.openxmlformats.org/wordprocessingml/2006/main" xmlns:w10="urn:schemas-microsoft-com:office:word" xmlns:wp14="http://schemas.microsoft.com/office/word/2010/wordprocessingDrawing" xmlns:v="urn:schemas-microsoft-com:vml" xmlns:o="urn:schemas-microsoft-com:office:office" xmlns:mc="http://schemas.openxmlformats.org/markup-compatibility/2006" xmlns:wpc="http://schemas.microsoft.com/office/word/2010/wordprocessingCanvas" xmlns=""/>
+                        <a14:shadowObscured xmlns="" xmlns:wpc="http://schemas.microsoft.com/office/word/2010/wordprocessingCanvas" xmlns:mc="http://schemas.openxmlformats.org/markup-compatibility/2006" xmlns:o="urn:schemas-microsoft-com:office:office" xmlns:v="urn:schemas-microsoft-com:vml" xmlns:wp14="http://schemas.microsoft.com/office/word/2010/wordprocessingDrawing" xmlns:w10="urn:schemas-microsoft-com:office:word" xmlns:w="http://schemas.openxmlformats.org/wordprocessingml/2006/main" xmlns:w14="http://schemas.microsoft.com/office/word/2010/wordml" xmlns:wpg="http://schemas.microsoft.com/office/word/2010/wordprocessingGroup" xmlns:wpi="http://schemas.microsoft.com/office/word/2010/wordprocessingInk" xmlns:wps="http://schemas.microsoft.com/office/word/2010/wordprocessingShape" xmlns:a14="http://schemas.microsoft.com/office/drawing/2010/main"/>
                       </a:ext>
                     </a:extLst>
                   </pic:spPr>
@@ -4246,7 +3361,7 @@
                     <a:blip r:embed="rId27" cstate="print">
                       <a:extLst>
                         <a:ext uri="{28A0092B-C50C-407E-A947-70E740481C1C}">
-                          <a14:useLocalDpi xmlns:a14="http://schemas.microsoft.com/office/drawing/2010/main" xmlns:wps="http://schemas.microsoft.com/office/word/2010/wordprocessingShape" xmlns:wpi="http://schemas.microsoft.com/office/word/2010/wordprocessingInk" xmlns:wpg="http://schemas.microsoft.com/office/word/2010/wordprocessingGroup" xmlns:w14="http://schemas.microsoft.com/office/word/2010/wordml" xmlns:w="http://schemas.openxmlformats.org/wordprocessingml/2006/main" xmlns:w10="urn:schemas-microsoft-com:office:word" xmlns:wp14="http://schemas.microsoft.com/office/word/2010/wordprocessingDrawing" xmlns:v="urn:schemas-microsoft-com:vml" xmlns:o="urn:schemas-microsoft-com:office:office" xmlns:mc="http://schemas.openxmlformats.org/markup-compatibility/2006" xmlns:wpc="http://schemas.microsoft.com/office/word/2010/wordprocessingCanvas" xmlns="" val="0"/>
+                          <a14:useLocalDpi xmlns="" xmlns:wpc="http://schemas.microsoft.com/office/word/2010/wordprocessingCanvas" xmlns:mc="http://schemas.openxmlformats.org/markup-compatibility/2006" xmlns:o="urn:schemas-microsoft-com:office:office" xmlns:v="urn:schemas-microsoft-com:vml" xmlns:wp14="http://schemas.microsoft.com/office/word/2010/wordprocessingDrawing" xmlns:w10="urn:schemas-microsoft-com:office:word" xmlns:w="http://schemas.openxmlformats.org/wordprocessingml/2006/main" xmlns:w14="http://schemas.microsoft.com/office/word/2010/wordml" xmlns:wpg="http://schemas.microsoft.com/office/word/2010/wordprocessingGroup" xmlns:wpi="http://schemas.microsoft.com/office/word/2010/wordprocessingInk" xmlns:wps="http://schemas.microsoft.com/office/word/2010/wordprocessingShape" xmlns:a14="http://schemas.microsoft.com/office/drawing/2010/main" val="0"/>
                         </a:ext>
                       </a:extLst>
                     </a:blip>
@@ -4267,7 +3382,7 @@
                     </a:ln>
                     <a:extLst>
                       <a:ext uri="{53640926-AAD7-44D8-BBD7-CCE9431645EC}">
-                        <a14:shadowObscured xmlns:a14="http://schemas.microsoft.com/office/drawing/2010/main" xmlns:wps="http://schemas.microsoft.com/office/word/2010/wordprocessingShape" xmlns:wpi="http://schemas.microsoft.com/office/word/2010/wordprocessingInk" xmlns:wpg="http://schemas.microsoft.com/office/word/2010/wordprocessingGroup" xmlns:w14="http://schemas.microsoft.com/office/word/2010/wordml" xmlns:w="http://schemas.openxmlformats.org/wordprocessingml/2006/main" xmlns:w10="urn:schemas-microsoft-com:office:word" xmlns:wp14="http://schemas.microsoft.com/office/word/2010/wordprocessingDrawing" xmlns:v="urn:schemas-microsoft-com:vml" xmlns:o="urn:schemas-microsoft-com:office:office" xmlns:mc="http://schemas.openxmlformats.org/markup-compatibility/2006" xmlns:wpc="http://schemas.microsoft.com/office/word/2010/wordprocessingCanvas" xmlns=""/>
+                        <a14:shadowObscured xmlns="" xmlns:wpc="http://schemas.microsoft.com/office/word/2010/wordprocessingCanvas" xmlns:mc="http://schemas.openxmlformats.org/markup-compatibility/2006" xmlns:o="urn:schemas-microsoft-com:office:office" xmlns:v="urn:schemas-microsoft-com:vml" xmlns:wp14="http://schemas.microsoft.com/office/word/2010/wordprocessingDrawing" xmlns:w10="urn:schemas-microsoft-com:office:word" xmlns:w="http://schemas.openxmlformats.org/wordprocessingml/2006/main" xmlns:w14="http://schemas.microsoft.com/office/word/2010/wordml" xmlns:wpg="http://schemas.microsoft.com/office/word/2010/wordprocessingGroup" xmlns:wpi="http://schemas.microsoft.com/office/word/2010/wordprocessingInk" xmlns:wps="http://schemas.microsoft.com/office/word/2010/wordprocessingShape" xmlns:a14="http://schemas.microsoft.com/office/drawing/2010/main"/>
                       </a:ext>
                     </a:extLst>
                   </pic:spPr>
@@ -4331,7 +3446,7 @@
                     <a:blip r:embed="rId28" cstate="print">
                       <a:extLst>
                         <a:ext uri="{28A0092B-C50C-407E-A947-70E740481C1C}">
-                          <a14:useLocalDpi xmlns:a14="http://schemas.microsoft.com/office/drawing/2010/main" xmlns:wps="http://schemas.microsoft.com/office/word/2010/wordprocessingShape" xmlns:wpi="http://schemas.microsoft.com/office/word/2010/wordprocessingInk" xmlns:wpg="http://schemas.microsoft.com/office/word/2010/wordprocessingGroup" xmlns:w14="http://schemas.microsoft.com/office/word/2010/wordml" xmlns:w="http://schemas.openxmlformats.org/wordprocessingml/2006/main" xmlns:w10="urn:schemas-microsoft-com:office:word" xmlns:wp14="http://schemas.microsoft.com/office/word/2010/wordprocessingDrawing" xmlns:v="urn:schemas-microsoft-com:vml" xmlns:o="urn:schemas-microsoft-com:office:office" xmlns:mc="http://schemas.openxmlformats.org/markup-compatibility/2006" xmlns:wpc="http://schemas.microsoft.com/office/word/2010/wordprocessingCanvas" xmlns="" val="0"/>
+                          <a14:useLocalDpi xmlns="" xmlns:wpc="http://schemas.microsoft.com/office/word/2010/wordprocessingCanvas" xmlns:mc="http://schemas.openxmlformats.org/markup-compatibility/2006" xmlns:o="urn:schemas-microsoft-com:office:office" xmlns:v="urn:schemas-microsoft-com:vml" xmlns:wp14="http://schemas.microsoft.com/office/word/2010/wordprocessingDrawing" xmlns:w10="urn:schemas-microsoft-com:office:word" xmlns:w="http://schemas.openxmlformats.org/wordprocessingml/2006/main" xmlns:w14="http://schemas.microsoft.com/office/word/2010/wordml" xmlns:wpg="http://schemas.microsoft.com/office/word/2010/wordprocessingGroup" xmlns:wpi="http://schemas.microsoft.com/office/word/2010/wordprocessingInk" xmlns:wps="http://schemas.microsoft.com/office/word/2010/wordprocessingShape" xmlns:a14="http://schemas.microsoft.com/office/drawing/2010/main" val="0"/>
                         </a:ext>
                       </a:extLst>
                     </a:blip>
@@ -4352,7 +3467,7 @@
                     </a:ln>
                     <a:extLst>
                       <a:ext uri="{53640926-AAD7-44D8-BBD7-CCE9431645EC}">
-                        <a14:shadowObscured xmlns:a14="http://schemas.microsoft.com/office/drawing/2010/main" xmlns:wps="http://schemas.microsoft.com/office/word/2010/wordprocessingShape" xmlns:wpi="http://schemas.microsoft.com/office/word/2010/wordprocessingInk" xmlns:wpg="http://schemas.microsoft.com/office/word/2010/wordprocessingGroup" xmlns:w14="http://schemas.microsoft.com/office/word/2010/wordml" xmlns:w="http://schemas.openxmlformats.org/wordprocessingml/2006/main" xmlns:w10="urn:schemas-microsoft-com:office:word" xmlns:wp14="http://schemas.microsoft.com/office/word/2010/wordprocessingDrawing" xmlns:v="urn:schemas-microsoft-com:vml" xmlns:o="urn:schemas-microsoft-com:office:office" xmlns:mc="http://schemas.openxmlformats.org/markup-compatibility/2006" xmlns:wpc="http://schemas.microsoft.com/office/word/2010/wordprocessingCanvas" xmlns=""/>
+                        <a14:shadowObscured xmlns="" xmlns:wpc="http://schemas.microsoft.com/office/word/2010/wordprocessingCanvas" xmlns:mc="http://schemas.openxmlformats.org/markup-compatibility/2006" xmlns:o="urn:schemas-microsoft-com:office:office" xmlns:v="urn:schemas-microsoft-com:vml" xmlns:wp14="http://schemas.microsoft.com/office/word/2010/wordprocessingDrawing" xmlns:w10="urn:schemas-microsoft-com:office:word" xmlns:w="http://schemas.openxmlformats.org/wordprocessingml/2006/main" xmlns:w14="http://schemas.microsoft.com/office/word/2010/wordml" xmlns:wpg="http://schemas.microsoft.com/office/word/2010/wordprocessingGroup" xmlns:wpi="http://schemas.microsoft.com/office/word/2010/wordprocessingInk" xmlns:wps="http://schemas.microsoft.com/office/word/2010/wordprocessingShape" xmlns:a14="http://schemas.microsoft.com/office/drawing/2010/main"/>
                       </a:ext>
                     </a:extLst>
                   </pic:spPr>
@@ -4368,11 +3483,9 @@
       <w:pPr>
         <w:pStyle w:val="berschrift3"/>
       </w:pPr>
-      <w:proofErr w:type="spellStart"/>
       <w:r>
         <w:t>FileHandler</w:t>
       </w:r>
-      <w:proofErr w:type="spellEnd"/>
     </w:p>
     <w:p>
       <w:r>
@@ -4446,13 +3559,8 @@
         <w:t>Model Server</w:t>
       </w:r>
       <w:r>
-        <w:t xml:space="preserve"> + </w:t>
-      </w:r>
-      <w:proofErr w:type="spellStart"/>
-      <w:r>
-        <w:t>FileHander</w:t>
-      </w:r>
-      <w:proofErr w:type="spellEnd"/>
+        <w:t xml:space="preserve"> + FileHander</w:t>
+      </w:r>
     </w:p>
     <w:p>
       <w:r>
@@ -4550,7 +3658,7 @@
                     <a:blip r:embed="rId31" cstate="print">
                       <a:extLst>
                         <a:ext uri="{28A0092B-C50C-407E-A947-70E740481C1C}">
-                          <a14:useLocalDpi xmlns:a14="http://schemas.microsoft.com/office/drawing/2010/main" xmlns:wps="http://schemas.microsoft.com/office/word/2010/wordprocessingShape" xmlns:wpi="http://schemas.microsoft.com/office/word/2010/wordprocessingInk" xmlns:wpg="http://schemas.microsoft.com/office/word/2010/wordprocessingGroup" xmlns:w14="http://schemas.microsoft.com/office/word/2010/wordml" xmlns:w="http://schemas.openxmlformats.org/wordprocessingml/2006/main" xmlns:w10="urn:schemas-microsoft-com:office:word" xmlns:wp14="http://schemas.microsoft.com/office/word/2010/wordprocessingDrawing" xmlns:v="urn:schemas-microsoft-com:vml" xmlns:o="urn:schemas-microsoft-com:office:office" xmlns:mc="http://schemas.openxmlformats.org/markup-compatibility/2006" xmlns:wpc="http://schemas.microsoft.com/office/word/2010/wordprocessingCanvas" xmlns="" val="0"/>
+                          <a14:useLocalDpi xmlns="" xmlns:wpc="http://schemas.microsoft.com/office/word/2010/wordprocessingCanvas" xmlns:mc="http://schemas.openxmlformats.org/markup-compatibility/2006" xmlns:o="urn:schemas-microsoft-com:office:office" xmlns:v="urn:schemas-microsoft-com:vml" xmlns:wp14="http://schemas.microsoft.com/office/word/2010/wordprocessingDrawing" xmlns:w10="urn:schemas-microsoft-com:office:word" xmlns:w="http://schemas.openxmlformats.org/wordprocessingml/2006/main" xmlns:w14="http://schemas.microsoft.com/office/word/2010/wordml" xmlns:wpg="http://schemas.microsoft.com/office/word/2010/wordprocessingGroup" xmlns:wpi="http://schemas.microsoft.com/office/word/2010/wordprocessingInk" xmlns:wps="http://schemas.microsoft.com/office/word/2010/wordprocessingShape" xmlns:a14="http://schemas.microsoft.com/office/drawing/2010/main" val="0"/>
                         </a:ext>
                       </a:extLst>
                     </a:blip>
@@ -4596,15 +3704,7 @@
         <w:widowControl w:val="0"/>
       </w:pPr>
       <w:r>
-        <w:t xml:space="preserve">-&gt; </w:t>
-      </w:r>
-      <w:proofErr w:type="spellStart"/>
-      <w:r>
-        <w:t>Analytic</w:t>
-      </w:r>
-      <w:proofErr w:type="spellEnd"/>
-      <w:r>
-        <w:t xml:space="preserve"> Server</w:t>
+        <w:t>-&gt; Analytic Server</w:t>
       </w:r>
     </w:p>
     <w:p>
@@ -4612,29 +3712,8 @@
         <w:widowControl w:val="0"/>
       </w:pPr>
       <w:r>
-        <w:t xml:space="preserve">-&gt; </w:t>
-      </w:r>
-      <w:proofErr w:type="spellStart"/>
-      <w:r>
-        <w:t>Billing</w:t>
-      </w:r>
-      <w:proofErr w:type="spellEnd"/>
-      <w:r>
-        <w:t xml:space="preserve"> Server  (Frage GRAFIK?) schritte setzen, </w:t>
-      </w:r>
-      <w:proofErr w:type="spellStart"/>
-      <w:r>
-        <w:t>abrechnung</w:t>
-      </w:r>
-      <w:proofErr w:type="spellEnd"/>
-      <w:r>
-        <w:t xml:space="preserve"> erstellen -&gt; keine </w:t>
-      </w:r>
-      <w:proofErr w:type="spellStart"/>
-      <w:r>
-        <w:t>persistenz</w:t>
-      </w:r>
-      <w:proofErr w:type="spellEnd"/>
+        <w:t>-&gt; Billing Server  (Frage GRAFIK?) schritte setzen, abrechnung erstellen -&gt; keine persistenz</w:t>
+      </w:r>
     </w:p>
     <w:p>
       <w:pPr>
@@ -4647,35 +3726,7 @@
         <w:rPr>
           <w:lang w:val="en-US"/>
         </w:rPr>
-        <w:t>-&gt; Testing Load Client (</w:t>
-      </w:r>
-      <w:proofErr w:type="spellStart"/>
-      <w:r>
-        <w:rPr>
-          <w:lang w:val="en-US"/>
-        </w:rPr>
-        <w:t>Viele</w:t>
-      </w:r>
-      <w:proofErr w:type="spellEnd"/>
-      <w:r>
-        <w:rPr>
-          <w:lang w:val="en-US"/>
-        </w:rPr>
-        <w:t xml:space="preserve"> Clients </w:t>
-      </w:r>
-      <w:proofErr w:type="spellStart"/>
-      <w:r>
-        <w:rPr>
-          <w:lang w:val="en-US"/>
-        </w:rPr>
-        <w:t>machen</w:t>
-      </w:r>
-      <w:proofErr w:type="spellEnd"/>
-      <w:r>
-        <w:rPr>
-          <w:lang w:val="en-US"/>
-        </w:rPr>
-        <w:t xml:space="preserve"> bids etc.)</w:t>
+        <w:t>-&gt; Testing Load Client (Viele Clients machen bids etc.)</w:t>
       </w:r>
     </w:p>
     <w:p>
@@ -4683,31 +3734,7 @@
         <w:widowControl w:val="0"/>
       </w:pPr>
       <w:r>
-        <w:t xml:space="preserve">-&gt; Management Client (Befehle für </w:t>
-      </w:r>
-      <w:proofErr w:type="spellStart"/>
-      <w:r>
-        <w:t>Billing</w:t>
-      </w:r>
-      <w:proofErr w:type="spellEnd"/>
-      <w:r>
-        <w:t xml:space="preserve"> Server, </w:t>
-      </w:r>
-      <w:proofErr w:type="spellStart"/>
-      <w:r>
-        <w:t>Benachrichtungungen</w:t>
-      </w:r>
-      <w:proofErr w:type="spellEnd"/>
-      <w:r>
-        <w:t xml:space="preserve"> </w:t>
-      </w:r>
-      <w:proofErr w:type="spellStart"/>
-      <w:r>
-        <w:t>etc</w:t>
-      </w:r>
-      <w:proofErr w:type="spellEnd"/>
-      <w:r>
-        <w:t>)</w:t>
+        <w:t>-&gt; Management Client (Befehle für Billing Server, Benachrichtungungen etc)</w:t>
       </w:r>
     </w:p>
     <w:p>
@@ -4720,31 +3747,7 @@
         <w:widowControl w:val="0"/>
       </w:pPr>
       <w:r>
-        <w:t xml:space="preserve">Altes Programm →  List-&gt; </w:t>
-      </w:r>
-      <w:proofErr w:type="spellStart"/>
-      <w:r>
-        <w:t>ConcurrentHashMap</w:t>
-      </w:r>
-      <w:proofErr w:type="spellEnd"/>
-      <w:r>
-        <w:t xml:space="preserve">, Eigene </w:t>
-      </w:r>
-      <w:proofErr w:type="spellStart"/>
-      <w:r>
-        <w:t>Exceptions</w:t>
-      </w:r>
-      <w:proofErr w:type="spellEnd"/>
-      <w:r>
-        <w:t xml:space="preserve"> → UDP </w:t>
-      </w:r>
-      <w:proofErr w:type="spellStart"/>
-      <w:r>
-        <w:t>Notification</w:t>
-      </w:r>
-      <w:proofErr w:type="spellEnd"/>
-      <w:r>
-        <w:t xml:space="preserve"> brauchen wir nicht mehr</w:t>
+        <w:t>Altes Programm →  List-&gt; ConcurrentHashMap, Eigene Exceptions → UDP Notification brauchen wir nicht mehr</w:t>
       </w:r>
     </w:p>
     <w:p>
@@ -4767,39 +3770,16 @@
         <w:widowControl w:val="0"/>
       </w:pPr>
       <w:r>
-        <w:t xml:space="preserve">UML-Klassendiagramm → </w:t>
-      </w:r>
-      <w:proofErr w:type="spellStart"/>
-      <w:r>
-        <w:t>Krepela</w:t>
-      </w:r>
-      <w:proofErr w:type="spellEnd"/>
-      <w:r>
-        <w:t xml:space="preserve">, </w:t>
-      </w:r>
-      <w:proofErr w:type="spellStart"/>
-      <w:r>
-        <w:t>Traxler</w:t>
-      </w:r>
-      <w:proofErr w:type="spellEnd"/>
+        <w:t>UML-Klassendiagramm → Krepela, Traxler</w:t>
+      </w:r>
     </w:p>
     <w:p>
       <w:pPr>
         <w:widowControl w:val="0"/>
       </w:pPr>
-      <w:proofErr w:type="spellStart"/>
-      <w:r>
-        <w:t>Aktivitätdiagrann</w:t>
-      </w:r>
-      <w:proofErr w:type="spellEnd"/>
-      <w:r>
-        <w:t xml:space="preserve"> → </w:t>
-      </w:r>
-      <w:proofErr w:type="spellStart"/>
-      <w:r>
-        <w:t>Lipovits</w:t>
-      </w:r>
-      <w:proofErr w:type="spellEnd"/>
+      <w:r>
+        <w:t>Aktivitätdiagrann → Lipovits</w:t>
+      </w:r>
       <w:r>
         <w:tab/>
       </w:r>
@@ -4815,21 +3795,7 @@
         <w:rPr>
           <w:lang w:val="en-US"/>
         </w:rPr>
-        <w:t xml:space="preserve">Use Case </w:t>
-      </w:r>
-      <w:proofErr w:type="spellStart"/>
-      <w:r>
-        <w:rPr>
-          <w:lang w:val="en-US"/>
-        </w:rPr>
-        <w:t>Diagramme</w:t>
-      </w:r>
-      <w:proofErr w:type="spellEnd"/>
-      <w:r>
-        <w:rPr>
-          <w:lang w:val="en-US"/>
-        </w:rPr>
-        <w:t xml:space="preserve"> → Reichmann</w:t>
+        <w:t>Use Case Diagramme → Reichmann</w:t>
       </w:r>
     </w:p>
     <w:p>
@@ -4843,16 +3809,8 @@
         <w:rPr>
           <w:lang w:val="en-US"/>
         </w:rPr>
-        <w:t xml:space="preserve">Checker → </w:t>
-      </w:r>
-      <w:proofErr w:type="spellStart"/>
-      <w:r>
-        <w:rPr>
-          <w:lang w:val="en-US"/>
-        </w:rPr>
-        <w:t>Tattyrek</w:t>
-      </w:r>
-      <w:proofErr w:type="spellEnd"/>
+        <w:t>Checker → Tattyrek</w:t>
+      </w:r>
     </w:p>
     <w:p>
       <w:pPr>
@@ -4912,13 +3870,8 @@
         <w:contextualSpacing/>
       </w:pPr>
       <w:r>
-        <w:t xml:space="preserve">RMI-Verbindungen → </w:t>
-      </w:r>
-      <w:proofErr w:type="spellStart"/>
-      <w:r>
-        <w:t>Traxler</w:t>
-      </w:r>
-      <w:proofErr w:type="spellEnd"/>
+        <w:t>RMI-Verbindungen → Traxler</w:t>
+      </w:r>
     </w:p>
     <w:p>
       <w:pPr>
@@ -4932,13 +3885,8 @@
         <w:contextualSpacing/>
       </w:pPr>
       <w:r>
-        <w:t xml:space="preserve">Analytics Server → Reichmann, </w:t>
-      </w:r>
-      <w:proofErr w:type="spellStart"/>
-      <w:r>
-        <w:t>Tattyrek</w:t>
-      </w:r>
-      <w:proofErr w:type="spellEnd"/>
+        <w:t>Analytics Server → Reichmann, Tattyrek</w:t>
+      </w:r>
     </w:p>
     <w:p>
       <w:pPr>
@@ -4951,19 +3899,9 @@
         <w:ind w:hanging="359"/>
         <w:contextualSpacing/>
       </w:pPr>
-      <w:proofErr w:type="spellStart"/>
-      <w:r>
-        <w:t>Billing</w:t>
-      </w:r>
-      <w:proofErr w:type="spellEnd"/>
-      <w:r>
-        <w:t xml:space="preserve"> Server → </w:t>
-      </w:r>
-      <w:proofErr w:type="spellStart"/>
-      <w:r>
-        <w:t>Krepela</w:t>
-      </w:r>
-      <w:proofErr w:type="spellEnd"/>
+      <w:r>
+        <w:t>Billing Server → Krepela</w:t>
+      </w:r>
     </w:p>
     <w:p>
       <w:pPr>
@@ -4977,13 +3915,8 @@
         <w:contextualSpacing/>
       </w:pPr>
       <w:r>
-        <w:t xml:space="preserve">Management Client →  </w:t>
-      </w:r>
-      <w:proofErr w:type="spellStart"/>
-      <w:r>
-        <w:t>Lipovits</w:t>
-      </w:r>
-      <w:proofErr w:type="spellEnd"/>
+        <w:t>Management Client →  Lipovits</w:t>
+      </w:r>
       <w:r>
         <w:tab/>
       </w:r>
@@ -4999,27 +3932,9 @@
         <w:ind w:hanging="359"/>
         <w:contextualSpacing/>
       </w:pPr>
-      <w:proofErr w:type="spellStart"/>
-      <w:r>
-        <w:t>Testing</w:t>
-      </w:r>
-      <w:proofErr w:type="spellEnd"/>
-      <w:r>
-        <w:t xml:space="preserve"> </w:t>
-      </w:r>
-      <w:proofErr w:type="spellStart"/>
-      <w:r>
-        <w:t>Component</w:t>
-      </w:r>
-      <w:proofErr w:type="spellEnd"/>
-      <w:r>
-        <w:t xml:space="preserve">  → </w:t>
-      </w:r>
-      <w:proofErr w:type="spellStart"/>
-      <w:r>
-        <w:t>Lipovits</w:t>
-      </w:r>
-      <w:proofErr w:type="spellEnd"/>
+      <w:r>
+        <w:t>Testing Component  → Lipovits</w:t>
+      </w:r>
     </w:p>
     <w:p>
       <w:pPr>
@@ -5033,23 +3948,7 @@
         <w:contextualSpacing/>
       </w:pPr>
       <w:r>
-        <w:t>Model →</w:t>
-      </w:r>
-      <w:proofErr w:type="spellStart"/>
-      <w:r>
-        <w:t>Tattyrek</w:t>
-      </w:r>
-      <w:proofErr w:type="spellEnd"/>
-      <w:r>
-        <w:t xml:space="preserve"> (Model </w:t>
-      </w:r>
-      <w:proofErr w:type="spellStart"/>
-      <w:r>
-        <w:t>JUnitTests</w:t>
-      </w:r>
-      <w:proofErr w:type="spellEnd"/>
-      <w:r>
-        <w:t>)</w:t>
+        <w:t>Model →Tattyrek (Model JUnitTests)</w:t>
       </w:r>
     </w:p>
     <w:p>
@@ -5063,21 +3962,8 @@
         <w:ind w:hanging="359"/>
         <w:contextualSpacing/>
       </w:pPr>
-      <w:proofErr w:type="spellStart"/>
-      <w:r>
-        <w:t>Ausbesssern</w:t>
-      </w:r>
-      <w:proofErr w:type="spellEnd"/>
-      <w:r>
-        <w:t xml:space="preserve"> alten Code → </w:t>
-      </w:r>
-      <w:proofErr w:type="spellStart"/>
-      <w:r>
-        <w:t>Traxler</w:t>
-      </w:r>
-      <w:proofErr w:type="spellEnd"/>
-      <w:r>
-        <w:t xml:space="preserve">, Reichmann </w:t>
+      <w:r>
+        <w:t xml:space="preserve">Ausbesssern alten Code → Traxler, Reichmann </w:t>
       </w:r>
     </w:p>
     <w:p>
@@ -5091,13 +3977,8 @@
         <w:ind w:hanging="359"/>
         <w:contextualSpacing/>
       </w:pPr>
-      <w:proofErr w:type="spellStart"/>
-      <w:r>
-        <w:t>Ant,Protokoll</w:t>
-      </w:r>
-      <w:proofErr w:type="spellEnd"/>
-      <w:r>
-        <w:t xml:space="preserve"> → Reichmann</w:t>
+      <w:r>
+        <w:t>Ant,Protokoll → Reichmann</w:t>
       </w:r>
     </w:p>
     <w:p>
@@ -5188,15 +4069,7 @@
     </w:p>
     <w:p>
       <w:r>
-        <w:t>Management-Client: (</w:t>
-      </w:r>
-      <w:proofErr w:type="spellStart"/>
-      <w:r>
-        <w:t>Lipovits</w:t>
-      </w:r>
-      <w:proofErr w:type="spellEnd"/>
-      <w:r>
-        <w:t>)</w:t>
+        <w:t>Management-Client: (Lipovits)</w:t>
       </w:r>
     </w:p>
     <w:p>
@@ -5228,47 +4101,13 @@
         </w:rPr>
         <w:t xml:space="preserve">eigene </w:t>
       </w:r>
-      <w:proofErr w:type="spellStart"/>
-      <w:r>
-        <w:t>Exception</w:t>
-      </w:r>
-      <w:proofErr w:type="spellEnd"/>
-      <w:r>
-        <w:t xml:space="preserve"> geworden (außer nicht </w:t>
-      </w:r>
-      <w:proofErr w:type="spellStart"/>
-      <w:r>
-        <w:t>beötigt</w:t>
-      </w:r>
-      <w:proofErr w:type="spellEnd"/>
-      <w:r>
-        <w:t>)</w:t>
-      </w:r>
-    </w:p>
-    <w:p>
-      <w:proofErr w:type="spellStart"/>
-      <w:r>
-        <w:t>Load-Testing</w:t>
-      </w:r>
-      <w:proofErr w:type="spellEnd"/>
-      <w:r>
-        <w:t xml:space="preserve"> </w:t>
-      </w:r>
-      <w:proofErr w:type="spellStart"/>
-      <w:r>
-        <w:t>Component</w:t>
-      </w:r>
-      <w:proofErr w:type="spellEnd"/>
-      <w:r>
-        <w:t>: (</w:t>
-      </w:r>
-      <w:proofErr w:type="spellStart"/>
-      <w:r>
-        <w:t>Lipovits</w:t>
-      </w:r>
-      <w:proofErr w:type="spellEnd"/>
-      <w:r>
-        <w:t>)</w:t>
+      <w:r>
+        <w:t>Exception geworden (außer nicht beötigt)</w:t>
+      </w:r>
+    </w:p>
+    <w:p>
+      <w:r>
+        <w:t>Load-Testing Component: (Lipovits)</w:t>
       </w:r>
     </w:p>
     <w:p>
@@ -5292,15 +4131,7 @@
         </w:numPr>
       </w:pPr>
       <w:r>
-        <w:t xml:space="preserve">Liste an Clients (Package Client aus altem </w:t>
-      </w:r>
-      <w:proofErr w:type="spellStart"/>
-      <w:r>
-        <w:t>src</w:t>
-      </w:r>
-      <w:proofErr w:type="spellEnd"/>
-      <w:r>
-        <w:t>) erstellen</w:t>
+        <w:t>Liste an Clients (Package Client aus altem src) erstellen</w:t>
       </w:r>
     </w:p>
     <w:p>
@@ -5314,96 +4145,24 @@
           <w:lang w:val="en-US"/>
         </w:rPr>
       </w:pPr>
-      <w:proofErr w:type="spellStart"/>
-      <w:r>
-        <w:rPr>
-          <w:lang w:val="en-US"/>
-        </w:rPr>
-        <w:t>Implementieren</w:t>
-      </w:r>
-      <w:proofErr w:type="spellEnd"/>
-      <w:r>
-        <w:rPr>
-          <w:lang w:val="en-US"/>
-        </w:rPr>
-        <w:t xml:space="preserve"> </w:t>
-      </w:r>
-      <w:proofErr w:type="spellStart"/>
-      <w:r>
-        <w:rPr>
-          <w:lang w:val="en-US"/>
-        </w:rPr>
-        <w:t>Fake_Cli</w:t>
-      </w:r>
-      <w:proofErr w:type="spellEnd"/>
-      <w:r>
-        <w:rPr>
-          <w:lang w:val="en-US"/>
-        </w:rPr>
-        <w:t xml:space="preserve"> (</w:t>
-      </w:r>
-      <w:proofErr w:type="spellStart"/>
-      <w:r>
-        <w:rPr>
-          <w:lang w:val="en-US"/>
-        </w:rPr>
-        <w:t>Stichwort</w:t>
-      </w:r>
-      <w:proofErr w:type="spellEnd"/>
-      <w:r>
-        <w:rPr>
-          <w:lang w:val="en-US"/>
-        </w:rPr>
-        <w:t xml:space="preserve"> </w:t>
-      </w:r>
-      <w:proofErr w:type="spellStart"/>
-      <w:r>
-        <w:rPr>
-          <w:lang w:val="en-US"/>
-        </w:rPr>
-        <w:t>InputStream</w:t>
-      </w:r>
-      <w:proofErr w:type="spellEnd"/>
-      <w:r>
-        <w:rPr>
-          <w:lang w:val="en-US"/>
-        </w:rPr>
-        <w:t>)</w:t>
-      </w:r>
-    </w:p>
-    <w:p>
-      <w:pPr>
-        <w:rPr>
-          <w:lang w:val="en-US"/>
-        </w:rPr>
-      </w:pPr>
-      <w:proofErr w:type="spellStart"/>
-      <w:r>
-        <w:rPr>
-          <w:lang w:val="en-US"/>
-        </w:rPr>
-        <w:t>BillingServer</w:t>
-      </w:r>
-      <w:proofErr w:type="spellEnd"/>
-      <w:r>
-        <w:rPr>
-          <w:lang w:val="en-US"/>
-        </w:rPr>
-        <w:t xml:space="preserve"> + Secure (</w:t>
-      </w:r>
-      <w:proofErr w:type="spellStart"/>
-      <w:r>
-        <w:rPr>
-          <w:lang w:val="en-US"/>
-        </w:rPr>
-        <w:t>Krepela</w:t>
-      </w:r>
-      <w:proofErr w:type="spellEnd"/>
-      <w:r>
-        <w:rPr>
-          <w:lang w:val="en-US"/>
-        </w:rPr>
-        <w:t>)</w:t>
+      <w:r>
+        <w:rPr>
+          <w:lang w:val="en-US"/>
+        </w:rPr>
+        <w:t>Implementieren Fake_Cli (Stichwort InputStream)</w:t>
+      </w:r>
+    </w:p>
+    <w:p>
+      <w:pPr>
+        <w:rPr>
+          <w:lang w:val="en-US"/>
+        </w:rPr>
+      </w:pPr>
+      <w:r>
+        <w:rPr>
+          <w:lang w:val="en-US"/>
+        </w:rPr>
+        <w:t>BillingServer + Secure (Krepela)</w:t>
       </w:r>
     </w:p>
     <w:p>
@@ -5417,28 +4176,12 @@
           <w:lang w:val="en-US"/>
         </w:rPr>
       </w:pPr>
-      <w:proofErr w:type="spellStart"/>
-      <w:r>
-        <w:rPr>
-          <w:lang w:val="en-US"/>
-        </w:rPr>
-        <w:t>Erstellen</w:t>
-      </w:r>
-      <w:proofErr w:type="spellEnd"/>
-      <w:r>
-        <w:rPr>
-          <w:lang w:val="en-US"/>
-        </w:rPr>
-        <w:t xml:space="preserve"> von </w:t>
-      </w:r>
-      <w:proofErr w:type="spellStart"/>
-      <w:r>
-        <w:rPr>
-          <w:lang w:val="en-US"/>
-        </w:rPr>
-        <w:t>PriceSteps</w:t>
-      </w:r>
-      <w:proofErr w:type="spellEnd"/>
+      <w:r>
+        <w:rPr>
+          <w:lang w:val="en-US"/>
+        </w:rPr>
+        <w:t>Erstellen von PriceSteps</w:t>
+      </w:r>
     </w:p>
     <w:p>
       <w:pPr>
@@ -5451,28 +4194,12 @@
           <w:lang w:val="en-US"/>
         </w:rPr>
       </w:pPr>
-      <w:proofErr w:type="spellStart"/>
-      <w:r>
-        <w:rPr>
-          <w:lang w:val="en-US"/>
-        </w:rPr>
-        <w:t>Löschen</w:t>
-      </w:r>
-      <w:proofErr w:type="spellEnd"/>
-      <w:r>
-        <w:rPr>
-          <w:lang w:val="en-US"/>
-        </w:rPr>
-        <w:t xml:space="preserve"> von </w:t>
-      </w:r>
-      <w:proofErr w:type="spellStart"/>
-      <w:r>
-        <w:rPr>
-          <w:lang w:val="en-US"/>
-        </w:rPr>
-        <w:t>PriceSteps</w:t>
-      </w:r>
-      <w:proofErr w:type="spellEnd"/>
+      <w:r>
+        <w:rPr>
+          <w:lang w:val="en-US"/>
+        </w:rPr>
+        <w:t>Löschen von PriceSteps</w:t>
+      </w:r>
     </w:p>
     <w:p>
       <w:pPr>
@@ -5485,70 +4212,12 @@
           <w:lang w:val="en-US"/>
         </w:rPr>
       </w:pPr>
-      <w:proofErr w:type="spellStart"/>
-      <w:r>
-        <w:rPr>
-          <w:lang w:val="en-US"/>
-        </w:rPr>
-        <w:t>Anzeigen</w:t>
-      </w:r>
-      <w:proofErr w:type="spellEnd"/>
-      <w:r>
-        <w:rPr>
-          <w:lang w:val="en-US"/>
-        </w:rPr>
-        <w:t xml:space="preserve"> </w:t>
-      </w:r>
-      <w:proofErr w:type="spellStart"/>
-      <w:r>
-        <w:rPr>
-          <w:lang w:val="en-US"/>
-        </w:rPr>
-        <w:t>der</w:t>
-      </w:r>
-      <w:proofErr w:type="spellEnd"/>
-      <w:r>
-        <w:rPr>
-          <w:lang w:val="en-US"/>
-        </w:rPr>
-        <w:t xml:space="preserve"> </w:t>
-      </w:r>
-      <w:proofErr w:type="spellStart"/>
-      <w:r>
-        <w:rPr>
-          <w:lang w:val="en-US"/>
-        </w:rPr>
-        <w:t>PriceSteps</w:t>
-      </w:r>
-      <w:proofErr w:type="spellEnd"/>
-      <w:r>
-        <w:rPr>
-          <w:lang w:val="en-US"/>
-        </w:rPr>
-        <w:t xml:space="preserve"> </w:t>
-      </w:r>
-      <w:proofErr w:type="spellStart"/>
-      <w:r>
-        <w:rPr>
-          <w:lang w:val="en-US"/>
-        </w:rPr>
-        <w:t>schön</w:t>
-      </w:r>
-      <w:proofErr w:type="spellEnd"/>
-      <w:r>
-        <w:rPr>
-          <w:lang w:val="en-US"/>
-        </w:rPr>
-        <w:t xml:space="preserve"> </w:t>
-      </w:r>
-      <w:proofErr w:type="spellStart"/>
-      <w:r>
-        <w:rPr>
-          <w:lang w:val="en-US"/>
-        </w:rPr>
-        <w:t>formatiert</w:t>
-      </w:r>
-      <w:proofErr w:type="spellEnd"/>
+      <w:r>
+        <w:rPr>
+          <w:lang w:val="en-US"/>
+        </w:rPr>
+        <w:t>Anzeigen der PriceSteps schön formatiert</w:t>
+      </w:r>
     </w:p>
     <w:p>
       <w:pPr>
@@ -5559,23 +4228,7 @@
         </w:numPr>
       </w:pPr>
       <w:r>
-        <w:t xml:space="preserve">Anmelden mittels </w:t>
-      </w:r>
-      <w:proofErr w:type="spellStart"/>
-      <w:r>
-        <w:t>Username</w:t>
-      </w:r>
-      <w:proofErr w:type="spellEnd"/>
-      <w:r>
-        <w:t xml:space="preserve"> + </w:t>
-      </w:r>
-      <w:proofErr w:type="spellStart"/>
-      <w:r>
-        <w:t>pwd</w:t>
-      </w:r>
-      <w:proofErr w:type="spellEnd"/>
-      <w:r>
-        <w:t>, auslesen aus Property-File (siehe Angabe); Vermittlung muss noch nicht erfolgen</w:t>
+        <w:t>Anmelden mittels Username + pwd, auslesen aus Property-File (siehe Angabe); Vermittlung muss noch nicht erfolgen</w:t>
       </w:r>
     </w:p>
     <w:p>
@@ -5591,13 +4244,8 @@
       </w:r>
     </w:p>
     <w:p>
-      <w:proofErr w:type="spellStart"/>
-      <w:r>
-        <w:t>AnalyticsServer</w:t>
-      </w:r>
-      <w:proofErr w:type="spellEnd"/>
-      <w:r>
-        <w:t xml:space="preserve"> (Reichmann)</w:t>
+      <w:r>
+        <w:t>AnalyticsServer (Reichmann)</w:t>
       </w:r>
     </w:p>
     <w:p>
@@ -5609,15 +4257,7 @@
         </w:numPr>
       </w:pPr>
       <w:r>
-        <w:t xml:space="preserve">Alle Events als Models erstellt und entsprechende </w:t>
-      </w:r>
-      <w:proofErr w:type="spellStart"/>
-      <w:r>
-        <w:t>HashMap</w:t>
-      </w:r>
-      <w:proofErr w:type="spellEnd"/>
-      <w:r>
-        <w:t xml:space="preserve"> angelegt</w:t>
+        <w:t>Alle Events als Models erstellt und entsprechende HashMap angelegt</w:t>
       </w:r>
     </w:p>
     <w:p>
@@ -5654,15 +4294,7 @@
         </w:numPr>
       </w:pPr>
       <w:r>
-        <w:t xml:space="preserve">Passende Events zu einem </w:t>
-      </w:r>
-      <w:proofErr w:type="spellStart"/>
-      <w:r>
-        <w:t>Regex</w:t>
-      </w:r>
-      <w:proofErr w:type="spellEnd"/>
-      <w:r>
-        <w:t xml:space="preserve"> finden</w:t>
+        <w:t>Passende Events zu einem Regex finden</w:t>
       </w:r>
     </w:p>
     <w:p>
@@ -5674,28 +4306,12 @@
         </w:numPr>
       </w:pPr>
       <w:r>
-        <w:t xml:space="preserve">Überlegen von </w:t>
-      </w:r>
-      <w:proofErr w:type="spellStart"/>
-      <w:r>
-        <w:t>Notifications</w:t>
-      </w:r>
-      <w:proofErr w:type="spellEnd"/>
-      <w:r>
-        <w:t xml:space="preserve"> zu einem Event</w:t>
-      </w:r>
-    </w:p>
-    <w:p>
-      <w:r>
-        <w:t>RMI-Verbindungen (</w:t>
-      </w:r>
-      <w:proofErr w:type="spellStart"/>
-      <w:r>
-        <w:t>Traxler</w:t>
-      </w:r>
-      <w:proofErr w:type="spellEnd"/>
-      <w:r>
-        <w:t>)</w:t>
+        <w:t>Überlegen von Notifications zu einem Event</w:t>
+      </w:r>
+    </w:p>
+    <w:p>
+      <w:r>
+        <w:t>RMI-Verbindungen (Traxler)</w:t>
       </w:r>
     </w:p>
     <w:p>
@@ -5718,13 +4334,8 @@
           <w:numId w:val="7"/>
         </w:numPr>
       </w:pPr>
-      <w:proofErr w:type="spellStart"/>
-      <w:r>
-        <w:t>Stubs</w:t>
-      </w:r>
-      <w:proofErr w:type="spellEnd"/>
-      <w:r>
-        <w:t xml:space="preserve"> implementiert</w:t>
+      <w:r>
+        <w:t>Stubs implementiert</w:t>
       </w:r>
     </w:p>
     <w:p>
@@ -5736,36 +4347,12 @@
         </w:numPr>
       </w:pPr>
       <w:r>
-        <w:t xml:space="preserve">Sozusagen fertig um die </w:t>
-      </w:r>
-      <w:proofErr w:type="spellStart"/>
-      <w:r>
-        <w:t>Componenten</w:t>
-      </w:r>
-      <w:proofErr w:type="spellEnd"/>
-      <w:r>
-        <w:t xml:space="preserve"> </w:t>
-      </w:r>
-      <w:proofErr w:type="spellStart"/>
-      <w:r>
-        <w:t>nurnoch</w:t>
-      </w:r>
-      <w:proofErr w:type="spellEnd"/>
-      <w:r>
-        <w:t xml:space="preserve"> verbinden zu müssen</w:t>
-      </w:r>
-    </w:p>
-    <w:p>
-      <w:r>
-        <w:t>Alter Server: (</w:t>
-      </w:r>
-      <w:proofErr w:type="spellStart"/>
-      <w:r>
-        <w:t>Traxler</w:t>
-      </w:r>
-      <w:proofErr w:type="spellEnd"/>
-      <w:r>
-        <w:t>/Reichmann)</w:t>
+        <w:t>Sozusagen fertig um die Componenten nurnoch verbinden zu müssen</w:t>
+      </w:r>
+    </w:p>
+    <w:p>
+      <w:r>
+        <w:t>Alter Server: (Traxler/Reichmann)</w:t>
       </w:r>
     </w:p>
     <w:p>
@@ -5777,15 +4364,7 @@
         </w:numPr>
       </w:pPr>
       <w:r>
-        <w:t xml:space="preserve">ArrayList durch </w:t>
-      </w:r>
-      <w:proofErr w:type="spellStart"/>
-      <w:r>
-        <w:t>HashMap</w:t>
-      </w:r>
-      <w:proofErr w:type="spellEnd"/>
-      <w:r>
-        <w:t xml:space="preserve"> ersetzen</w:t>
+        <w:t>ArrayList durch HashMap ersetzen</w:t>
       </w:r>
     </w:p>
     <w:p>
@@ -5797,15 +4376,7 @@
         </w:numPr>
       </w:pPr>
       <w:r>
-        <w:t xml:space="preserve">Eigene </w:t>
-      </w:r>
-      <w:proofErr w:type="spellStart"/>
-      <w:r>
-        <w:t>Exceptions</w:t>
-      </w:r>
-      <w:proofErr w:type="spellEnd"/>
-      <w:r>
-        <w:t xml:space="preserve"> definieren</w:t>
+        <w:t>Eigene Exceptions definieren</w:t>
       </w:r>
     </w:p>
     <w:p>
@@ -5828,19 +4399,9 @@
           <w:numId w:val="8"/>
         </w:numPr>
       </w:pPr>
-      <w:proofErr w:type="spellStart"/>
-      <w:r>
-        <w:t>Ev</w:t>
-      </w:r>
-      <w:proofErr w:type="spellEnd"/>
-      <w:r>
-        <w:t xml:space="preserve"> </w:t>
-      </w:r>
-      <w:proofErr w:type="spellStart"/>
-      <w:r>
-        <w:t>TimerService</w:t>
-      </w:r>
-      <w:proofErr w:type="spellEnd"/>
+      <w:r>
+        <w:t>Ev TimerService</w:t>
+      </w:r>
     </w:p>
     <w:p>
       <w:r>
@@ -5879,21 +4440,8 @@
           <w:b/>
         </w:rPr>
       </w:pPr>
-      <w:proofErr w:type="spellStart"/>
-      <w:r>
-        <w:t>Include</w:t>
-      </w:r>
-      <w:proofErr w:type="spellEnd"/>
-      <w:r>
-        <w:t xml:space="preserve"> bei </w:t>
-      </w:r>
-      <w:proofErr w:type="spellStart"/>
-      <w:r>
-        <w:t>Use</w:t>
-      </w:r>
-      <w:proofErr w:type="spellEnd"/>
-      <w:r>
-        <w:t>-Case entfernen</w:t>
+      <w:r>
+        <w:t>Include bei Use-Case entfernen</w:t>
       </w:r>
     </w:p>
     <w:p>
@@ -5912,19 +4460,11 @@
       </w:r>
     </w:p>
     <w:p>
-      <w:proofErr w:type="spellStart"/>
       <w:r>
         <w:rPr>
           <w:b/>
         </w:rPr>
-        <w:t>Mfg</w:t>
-      </w:r>
-      <w:proofErr w:type="spellEnd"/>
-      <w:r>
-        <w:rPr>
-          <w:b/>
-        </w:rPr>
-        <w:t xml:space="preserve"> Daniel</w:t>
+        <w:t>Mfg Daniel</w:t>
       </w:r>
     </w:p>
     <w:p>
@@ -6109,7 +4649,6 @@
           <w:lang w:eastAsia="de-DE"/>
         </w:rPr>
       </w:pPr>
-      <w:proofErr w:type="spellStart"/>
       <w:r>
         <w:rPr>
           <w:rFonts w:ascii="Courier New" w:eastAsia="Times New Roman" w:hAnsi="Courier New" w:cs="Courier New"/>
@@ -6117,17 +4656,7 @@
           <w:szCs w:val="20"/>
           <w:lang w:eastAsia="de-DE"/>
         </w:rPr>
-        <w:t>nurnoch</w:t>
-      </w:r>
-      <w:proofErr w:type="spellEnd"/>
-      <w:r>
-        <w:rPr>
-          <w:rFonts w:ascii="Courier New" w:eastAsia="Times New Roman" w:hAnsi="Courier New" w:cs="Courier New"/>
-          <w:sz w:val="20"/>
-          <w:szCs w:val="20"/>
-          <w:lang w:eastAsia="de-DE"/>
-        </w:rPr>
-        <w:t xml:space="preserve"> seine Arbeitspakete senden (überlegen wir am Freitag)</w:t>
+        <w:t>nurnoch seine Arbeitspakete senden (überlegen wir am Freitag)</w:t>
       </w:r>
     </w:p>
     <w:p>
@@ -6308,27 +4837,7 @@
           <w:szCs w:val="20"/>
           <w:lang w:eastAsia="de-DE"/>
         </w:rPr>
-        <w:t xml:space="preserve">Fall machbar sein. (AnalyseServer </w:t>
-      </w:r>
-      <w:proofErr w:type="spellStart"/>
-      <w:r>
-        <w:rPr>
-          <w:rFonts w:ascii="Courier New" w:eastAsia="Times New Roman" w:hAnsi="Courier New" w:cs="Courier New"/>
-          <w:sz w:val="20"/>
-          <w:szCs w:val="20"/>
-          <w:lang w:eastAsia="de-DE"/>
-        </w:rPr>
-        <w:t>is</w:t>
-      </w:r>
-      <w:proofErr w:type="spellEnd"/>
-      <w:r>
-        <w:rPr>
-          <w:rFonts w:ascii="Courier New" w:eastAsia="Times New Roman" w:hAnsi="Courier New" w:cs="Courier New"/>
-          <w:sz w:val="20"/>
-          <w:szCs w:val="20"/>
-          <w:lang w:eastAsia="de-DE"/>
-        </w:rPr>
-        <w:t xml:space="preserve"> am wenigsten weit, aber den muss</w:t>
+        <w:t>Fall machbar sein. (AnalyseServer is am wenigsten weit, aber den muss</w:t>
       </w:r>
     </w:p>
     <w:p>
@@ -6509,27 +5018,7 @@
           <w:szCs w:val="20"/>
           <w:lang w:eastAsia="de-DE"/>
         </w:rPr>
-        <w:t xml:space="preserve">die Teile </w:t>
-      </w:r>
-      <w:proofErr w:type="gramStart"/>
-      <w:r>
-        <w:rPr>
-          <w:rFonts w:ascii="Courier New" w:eastAsia="Times New Roman" w:hAnsi="Courier New" w:cs="Courier New"/>
-          <w:sz w:val="20"/>
-          <w:szCs w:val="20"/>
-          <w:lang w:eastAsia="de-DE"/>
-        </w:rPr>
-        <w:t>zusammenfügt</w:t>
-      </w:r>
-      <w:proofErr w:type="gramEnd"/>
-      <w:r>
-        <w:rPr>
-          <w:rFonts w:ascii="Courier New" w:eastAsia="Times New Roman" w:hAnsi="Courier New" w:cs="Courier New"/>
-          <w:sz w:val="20"/>
-          <w:szCs w:val="20"/>
-          <w:lang w:eastAsia="de-DE"/>
-        </w:rPr>
-        <w:t>.</w:t>
+        <w:t>die Teile zusammenfügt.</w:t>
       </w:r>
     </w:p>
     <w:p>
@@ -6596,47 +5085,7 @@
           <w:szCs w:val="20"/>
           <w:lang w:eastAsia="de-DE"/>
         </w:rPr>
-        <w:t xml:space="preserve">Nanak: Du übernimmst </w:t>
-      </w:r>
-      <w:proofErr w:type="spellStart"/>
-      <w:r>
-        <w:rPr>
-          <w:rFonts w:ascii="Courier New" w:eastAsia="Times New Roman" w:hAnsi="Courier New" w:cs="Courier New"/>
-          <w:sz w:val="20"/>
-          <w:szCs w:val="20"/>
-          <w:lang w:eastAsia="de-DE"/>
-        </w:rPr>
-        <w:t>erstmal</w:t>
-      </w:r>
-      <w:proofErr w:type="spellEnd"/>
-      <w:r>
-        <w:rPr>
-          <w:rFonts w:ascii="Courier New" w:eastAsia="Times New Roman" w:hAnsi="Courier New" w:cs="Courier New"/>
-          <w:sz w:val="20"/>
-          <w:szCs w:val="20"/>
-          <w:lang w:eastAsia="de-DE"/>
-        </w:rPr>
-        <w:t xml:space="preserve"> den </w:t>
-      </w:r>
-      <w:proofErr w:type="spellStart"/>
-      <w:r>
-        <w:rPr>
-          <w:rFonts w:ascii="Courier New" w:eastAsia="Times New Roman" w:hAnsi="Courier New" w:cs="Courier New"/>
-          <w:sz w:val="20"/>
-          <w:szCs w:val="20"/>
-          <w:lang w:eastAsia="de-DE"/>
-        </w:rPr>
-        <w:t>FileHandler</w:t>
-      </w:r>
-      <w:proofErr w:type="spellEnd"/>
-      <w:r>
-        <w:rPr>
-          <w:rFonts w:ascii="Courier New" w:eastAsia="Times New Roman" w:hAnsi="Courier New" w:cs="Courier New"/>
-          <w:sz w:val="20"/>
-          <w:szCs w:val="20"/>
-          <w:lang w:eastAsia="de-DE"/>
-        </w:rPr>
-        <w:t>, ich überleg mir was zum</w:t>
+        <w:t>Nanak: Du übernimmst erstmal den FileHandler, ich überleg mir was zum</w:t>
       </w:r>
     </w:p>
     <w:p>
@@ -6846,27 +5295,7 @@
           <w:szCs w:val="20"/>
           <w:lang w:eastAsia="de-DE"/>
         </w:rPr>
-        <w:t xml:space="preserve">Jeder schreibt bitte seine Dokumentation für seinen Part. </w:t>
-      </w:r>
-      <w:proofErr w:type="spellStart"/>
-      <w:r>
-        <w:rPr>
-          <w:rFonts w:ascii="Courier New" w:eastAsia="Times New Roman" w:hAnsi="Courier New" w:cs="Courier New"/>
-          <w:sz w:val="20"/>
-          <w:szCs w:val="20"/>
-          <w:lang w:eastAsia="de-DE"/>
-        </w:rPr>
-        <w:t>Testing</w:t>
-      </w:r>
-      <w:proofErr w:type="spellEnd"/>
-      <w:r>
-        <w:rPr>
-          <w:rFonts w:ascii="Courier New" w:eastAsia="Times New Roman" w:hAnsi="Courier New" w:cs="Courier New"/>
-          <w:sz w:val="20"/>
-          <w:szCs w:val="20"/>
-          <w:lang w:eastAsia="de-DE"/>
-        </w:rPr>
-        <w:t xml:space="preserve"> kann</w:t>
+        <w:t>Jeder schreibt bitte seine Dokumentation für seinen Part. Testing kann</w:t>
       </w:r>
     </w:p>
     <w:p>
@@ -7069,7 +5498,6 @@
           <w:lang w:eastAsia="de-DE"/>
         </w:rPr>
       </w:pPr>
-      <w:proofErr w:type="spellStart"/>
       <w:r>
         <w:rPr>
           <w:rFonts w:ascii="Courier New" w:eastAsia="Times New Roman" w:hAnsi="Courier New" w:cs="Courier New"/>
@@ -7079,7 +5507,6 @@
         </w:rPr>
         <w:t>mfg</w:t>
       </w:r>
-      <w:proofErr w:type="spellEnd"/>
     </w:p>
     <w:p>
       <w:pPr>
@@ -7221,27 +5648,7 @@
           <w:szCs w:val="20"/>
           <w:lang w:eastAsia="de-DE"/>
         </w:rPr>
-        <w:t xml:space="preserve">Probleme jeglicher Art </w:t>
-      </w:r>
-      <w:proofErr w:type="gramStart"/>
-      <w:r>
-        <w:rPr>
-          <w:rFonts w:ascii="Courier New" w:eastAsia="Times New Roman" w:hAnsi="Courier New" w:cs="Courier New"/>
-          <w:sz w:val="20"/>
-          <w:szCs w:val="20"/>
-          <w:lang w:eastAsia="de-DE"/>
-        </w:rPr>
-        <w:t>habt</w:t>
-      </w:r>
-      <w:proofErr w:type="gramEnd"/>
-      <w:r>
-        <w:rPr>
-          <w:rFonts w:ascii="Courier New" w:eastAsia="Times New Roman" w:hAnsi="Courier New" w:cs="Courier New"/>
-          <w:sz w:val="20"/>
-          <w:szCs w:val="20"/>
-          <w:lang w:eastAsia="de-DE"/>
-        </w:rPr>
-        <w:t xml:space="preserve"> oder Hilfe braucht. Fragen bez. UML auch an</w:t>
+        <w:t>Probleme jeglicher Art habt oder Hilfe braucht. Fragen bez. UML auch an</w:t>
       </w:r>
     </w:p>
     <w:p>
@@ -7272,7 +5679,6 @@
           <w:lang w:eastAsia="de-DE"/>
         </w:rPr>
       </w:pPr>
-      <w:proofErr w:type="spellStart"/>
       <w:r>
         <w:rPr>
           <w:rFonts w:ascii="Courier New" w:eastAsia="Times New Roman" w:hAnsi="Courier New" w:cs="Courier New"/>
@@ -7280,37 +5686,7 @@
           <w:szCs w:val="20"/>
           <w:lang w:eastAsia="de-DE"/>
         </w:rPr>
-        <w:t>Traxler</w:t>
-      </w:r>
-      <w:proofErr w:type="spellEnd"/>
-      <w:r>
-        <w:rPr>
-          <w:rFonts w:ascii="Courier New" w:eastAsia="Times New Roman" w:hAnsi="Courier New" w:cs="Courier New"/>
-          <w:sz w:val="20"/>
-          <w:szCs w:val="20"/>
-          <w:lang w:eastAsia="de-DE"/>
-        </w:rPr>
-        <w:t>/</w:t>
-      </w:r>
-      <w:proofErr w:type="spellStart"/>
-      <w:r>
-        <w:rPr>
-          <w:rFonts w:ascii="Courier New" w:eastAsia="Times New Roman" w:hAnsi="Courier New" w:cs="Courier New"/>
-          <w:sz w:val="20"/>
-          <w:szCs w:val="20"/>
-          <w:lang w:eastAsia="de-DE"/>
-        </w:rPr>
-        <w:t>Krepela</w:t>
-      </w:r>
-      <w:proofErr w:type="spellEnd"/>
-      <w:r>
-        <w:rPr>
-          <w:rFonts w:ascii="Courier New" w:eastAsia="Times New Roman" w:hAnsi="Courier New" w:cs="Courier New"/>
-          <w:sz w:val="20"/>
-          <w:szCs w:val="20"/>
-          <w:lang w:eastAsia="de-DE"/>
-        </w:rPr>
-        <w:t xml:space="preserve"> weiterleiten.</w:t>
+        <w:t>Traxler/Krepela weiterleiten.</w:t>
       </w:r>
     </w:p>
     <w:p>
@@ -7366,15 +5742,7 @@
         <w:pStyle w:val="HTMLVorformatiert"/>
       </w:pPr>
       <w:r>
-        <w:t xml:space="preserve">Das bedeutet für </w:t>
-      </w:r>
-      <w:proofErr w:type="spellStart"/>
-      <w:r>
-        <w:t>Traxler</w:t>
-      </w:r>
-      <w:proofErr w:type="spellEnd"/>
-      <w:r>
-        <w:t>, dass er die RMI-Objekte überall in die</w:t>
+        <w:t>Das bedeutet für Traxler, dass er die RMI-Objekte überall in die</w:t>
       </w:r>
     </w:p>
     <w:p>
@@ -7382,15 +5750,7 @@
         <w:pStyle w:val="HTMLVorformatiert"/>
       </w:pPr>
       <w:r>
-        <w:t xml:space="preserve">Registry schreiben muss, und für alle Server + </w:t>
-      </w:r>
-      <w:proofErr w:type="spellStart"/>
-      <w:r>
-        <w:t>MgmtClient</w:t>
-      </w:r>
-      <w:proofErr w:type="spellEnd"/>
-      <w:r>
-        <w:t xml:space="preserve"> verfügbar</w:t>
+        <w:t>Registry schreiben muss, und für alle Server + MgmtClient verfügbar</w:t>
       </w:r>
     </w:p>
     <w:p>
@@ -7447,13 +5807,8 @@
       <w:pPr>
         <w:pStyle w:val="HTMLVorformatiert"/>
       </w:pPr>
-      <w:proofErr w:type="spellStart"/>
-      <w:r>
-        <w:t>mfg</w:t>
-      </w:r>
-      <w:proofErr w:type="spellEnd"/>
-      <w:r>
-        <w:t>,</w:t>
+      <w:r>
+        <w:t>mfg,</w:t>
       </w:r>
     </w:p>
     <w:p>
@@ -9738,7 +8093,7 @@
 </file>
 
 <file path=customXml/itemProps2.xml><?xml version="1.0" encoding="utf-8"?>
-<ds:datastoreItem xmlns:ds="http://schemas.openxmlformats.org/officeDocument/2006/customXml" ds:itemID="{DE324681-B561-4159-9C42-98E933E6CE07}">
+<ds:datastoreItem xmlns:ds="http://schemas.openxmlformats.org/officeDocument/2006/customXml" ds:itemID="{070E5962-EF48-4253-A161-25CBC0E5F464}">
   <ds:schemaRefs>
     <ds:schemaRef ds:uri="http://schemas.openxmlformats.org/officeDocument/2006/bibliography"/>
   </ds:schemaRefs>

</xml_diff>

<commit_message>
documentation persistence and timetable
</commit_message>
<xml_diff>
--- a/Documents/Task 08-Protokoll.docx
+++ b/Documents/Task 08-Protokoll.docx
@@ -193,8 +193,18 @@
                         <w:sz w:val="28"/>
                         <w:szCs w:val="28"/>
                       </w:rPr>
-                      <w:t>RMI Auctionsystem</w:t>
+                      <w:t xml:space="preserve">RMI </w:t>
                     </w:r>
+                    <w:proofErr w:type="spellStart"/>
+                    <w:r>
+                      <w:rPr>
+                        <w:color w:val="4A442A" w:themeColor="background2" w:themeShade="40"/>
+                        <w:sz w:val="28"/>
+                        <w:szCs w:val="28"/>
+                      </w:rPr>
+                      <w:t>Auctionsystem</w:t>
+                    </w:r>
+                    <w:proofErr w:type="spellEnd"/>
                   </w:p>
                 </w:tc>
               </w:sdtContent>
@@ -266,13 +276,63 @@
                         <w:bCs/>
                       </w:rPr>
                     </w:pPr>
+                    <w:proofErr w:type="spellStart"/>
                     <w:r>
                       <w:rPr>
                         <w:b/>
                         <w:bCs/>
                       </w:rPr>
-                      <w:t>Krepela, Lipovits, Reichmann, Tattyrek, Traxler</w:t>
+                      <w:t>Krepela</w:t>
                     </w:r>
+                    <w:proofErr w:type="spellEnd"/>
+                    <w:r>
+                      <w:rPr>
+                        <w:b/>
+                        <w:bCs/>
+                      </w:rPr>
+                      <w:t xml:space="preserve">, </w:t>
+                    </w:r>
+                    <w:proofErr w:type="spellStart"/>
+                    <w:r>
+                      <w:rPr>
+                        <w:b/>
+                        <w:bCs/>
+                      </w:rPr>
+                      <w:t>Lipovits</w:t>
+                    </w:r>
+                    <w:proofErr w:type="spellEnd"/>
+                    <w:r>
+                      <w:rPr>
+                        <w:b/>
+                        <w:bCs/>
+                      </w:rPr>
+                      <w:t xml:space="preserve">, Reichmann, </w:t>
+                    </w:r>
+                    <w:proofErr w:type="spellStart"/>
+                    <w:r>
+                      <w:rPr>
+                        <w:b/>
+                        <w:bCs/>
+                      </w:rPr>
+                      <w:t>Tattyrek</w:t>
+                    </w:r>
+                    <w:proofErr w:type="spellEnd"/>
+                    <w:r>
+                      <w:rPr>
+                        <w:b/>
+                        <w:bCs/>
+                      </w:rPr>
+                      <w:t xml:space="preserve">, </w:t>
+                    </w:r>
+                    <w:proofErr w:type="spellStart"/>
+                    <w:r>
+                      <w:rPr>
+                        <w:b/>
+                        <w:bCs/>
+                      </w:rPr>
+                      <w:t>Traxler</w:t>
+                    </w:r>
+                    <w:proofErr w:type="spellEnd"/>
                   </w:p>
                 </w:tc>
               </w:sdtContent>
@@ -399,6 +459,7 @@
           <w:lang w:val="en-US"/>
         </w:rPr>
       </w:pPr>
+      <w:proofErr w:type="spellStart"/>
       <w:r>
         <w:rPr>
           <w:lang w:val="en-US"/>
@@ -406,6 +467,7 @@
         <w:lastRenderedPageBreak/>
         <w:t>Designüberlegung</w:t>
       </w:r>
+      <w:proofErr w:type="spellEnd"/>
     </w:p>
     <w:p>
       <w:pPr>
@@ -483,12 +545,21 @@
           <w:lang w:val="en-US"/>
         </w:rPr>
       </w:pPr>
-      <w:r>
-        <w:rPr>
-          <w:rFonts w:ascii="Arial" w:hAnsi="Arial"/>
-          <w:lang w:val="en-US"/>
-        </w:rPr>
-        <w:t>clients = 100</w:t>
+      <w:proofErr w:type="gramStart"/>
+      <w:r>
+        <w:rPr>
+          <w:rFonts w:ascii="Arial" w:hAnsi="Arial"/>
+          <w:lang w:val="en-US"/>
+        </w:rPr>
+        <w:t>clients</w:t>
+      </w:r>
+      <w:proofErr w:type="gramEnd"/>
+      <w:r>
+        <w:rPr>
+          <w:rFonts w:ascii="Arial" w:hAnsi="Arial"/>
+          <w:lang w:val="en-US"/>
+        </w:rPr>
+        <w:t xml:space="preserve"> = 100</w:t>
       </w:r>
       <w:r>
         <w:rPr>
@@ -506,12 +577,23 @@
           <w:lang w:val="en-US"/>
         </w:rPr>
       </w:pPr>
-      <w:r>
-        <w:rPr>
-          <w:rFonts w:ascii="Arial" w:hAnsi="Arial"/>
-          <w:lang w:val="en-US"/>
-        </w:rPr>
-        <w:t>auctionsPerMin = 1</w:t>
+      <w:proofErr w:type="spellStart"/>
+      <w:proofErr w:type="gramStart"/>
+      <w:r>
+        <w:rPr>
+          <w:rFonts w:ascii="Arial" w:hAnsi="Arial"/>
+          <w:lang w:val="en-US"/>
+        </w:rPr>
+        <w:t>auctionsPerMin</w:t>
+      </w:r>
+      <w:proofErr w:type="spellEnd"/>
+      <w:proofErr w:type="gramEnd"/>
+      <w:r>
+        <w:rPr>
+          <w:rFonts w:ascii="Arial" w:hAnsi="Arial"/>
+          <w:lang w:val="en-US"/>
+        </w:rPr>
+        <w:t xml:space="preserve"> = 1</w:t>
       </w:r>
       <w:r>
         <w:rPr>
@@ -529,12 +611,23 @@
           <w:lang w:val="en-US"/>
         </w:rPr>
       </w:pPr>
-      <w:r>
-        <w:rPr>
-          <w:rFonts w:ascii="Arial" w:hAnsi="Arial"/>
-          <w:lang w:val="en-US"/>
-        </w:rPr>
-        <w:t>auctionDuration = 2*60</w:t>
+      <w:proofErr w:type="spellStart"/>
+      <w:proofErr w:type="gramStart"/>
+      <w:r>
+        <w:rPr>
+          <w:rFonts w:ascii="Arial" w:hAnsi="Arial"/>
+          <w:lang w:val="en-US"/>
+        </w:rPr>
+        <w:t>auctionDuration</w:t>
+      </w:r>
+      <w:proofErr w:type="spellEnd"/>
+      <w:proofErr w:type="gramEnd"/>
+      <w:r>
+        <w:rPr>
+          <w:rFonts w:ascii="Arial" w:hAnsi="Arial"/>
+          <w:lang w:val="en-US"/>
+        </w:rPr>
+        <w:t xml:space="preserve"> = 2*60</w:t>
       </w:r>
       <w:r>
         <w:rPr>
@@ -552,12 +645,23 @@
           <w:lang w:val="en-US"/>
         </w:rPr>
       </w:pPr>
-      <w:r>
-        <w:rPr>
-          <w:rFonts w:ascii="Arial" w:hAnsi="Arial"/>
-          <w:lang w:val="en-US"/>
-        </w:rPr>
-        <w:t>updateIntervalSec: 20</w:t>
+      <w:proofErr w:type="spellStart"/>
+      <w:proofErr w:type="gramStart"/>
+      <w:r>
+        <w:rPr>
+          <w:rFonts w:ascii="Arial" w:hAnsi="Arial"/>
+          <w:lang w:val="en-US"/>
+        </w:rPr>
+        <w:t>updateIntervalSec</w:t>
+      </w:r>
+      <w:proofErr w:type="spellEnd"/>
+      <w:proofErr w:type="gramEnd"/>
+      <w:r>
+        <w:rPr>
+          <w:rFonts w:ascii="Arial" w:hAnsi="Arial"/>
+          <w:lang w:val="en-US"/>
+        </w:rPr>
+        <w:t>: 20</w:t>
       </w:r>
       <w:r>
         <w:rPr>
@@ -575,12 +679,23 @@
           <w:lang w:val="en-US"/>
         </w:rPr>
       </w:pPr>
-      <w:r>
-        <w:rPr>
-          <w:rFonts w:ascii="Arial" w:hAnsi="Arial"/>
-          <w:lang w:val="en-US"/>
-        </w:rPr>
-        <w:t>bidsPerMin = 2</w:t>
+      <w:proofErr w:type="spellStart"/>
+      <w:proofErr w:type="gramStart"/>
+      <w:r>
+        <w:rPr>
+          <w:rFonts w:ascii="Arial" w:hAnsi="Arial"/>
+          <w:lang w:val="en-US"/>
+        </w:rPr>
+        <w:t>bidsPerMin</w:t>
+      </w:r>
+      <w:proofErr w:type="spellEnd"/>
+      <w:proofErr w:type="gramEnd"/>
+      <w:r>
+        <w:rPr>
+          <w:rFonts w:ascii="Arial" w:hAnsi="Arial"/>
+          <w:lang w:val="en-US"/>
+        </w:rPr>
+        <w:t xml:space="preserve"> = 2</w:t>
       </w:r>
     </w:p>
     <w:p>
@@ -653,7 +768,39 @@
           <w:rFonts w:ascii="Arial" w:hAnsi="Arial"/>
           <w:lang w:val="en-US"/>
         </w:rPr>
-        <w:t>The attribute and the value can be split by '=' or ':', additionally the number can consist of two multiplicators, which have to be multiplicated before it can be saved.</w:t>
+        <w:t xml:space="preserve">The attribute and the value can be split by '=' or ':', additionally the number can consist of two </w:t>
+      </w:r>
+      <w:proofErr w:type="spellStart"/>
+      <w:r>
+        <w:rPr>
+          <w:rFonts w:ascii="Arial" w:hAnsi="Arial"/>
+          <w:lang w:val="en-US"/>
+        </w:rPr>
+        <w:t>multiplicators</w:t>
+      </w:r>
+      <w:proofErr w:type="spellEnd"/>
+      <w:r>
+        <w:rPr>
+          <w:rFonts w:ascii="Arial" w:hAnsi="Arial"/>
+          <w:lang w:val="en-US"/>
+        </w:rPr>
+        <w:t xml:space="preserve">, which have to be </w:t>
+      </w:r>
+      <w:proofErr w:type="spellStart"/>
+      <w:r>
+        <w:rPr>
+          <w:rFonts w:ascii="Arial" w:hAnsi="Arial"/>
+          <w:lang w:val="en-US"/>
+        </w:rPr>
+        <w:t>multiplicated</w:t>
+      </w:r>
+      <w:proofErr w:type="spellEnd"/>
+      <w:r>
+        <w:rPr>
+          <w:rFonts w:ascii="Arial" w:hAnsi="Arial"/>
+          <w:lang w:val="en-US"/>
+        </w:rPr>
+        <w:t xml:space="preserve"> before it can be saved.</w:t>
       </w:r>
     </w:p>
     <w:p>
@@ -691,134 +838,260 @@
           <w:bCs/>
           <w:lang w:val="en-US"/>
         </w:rPr>
-        <w:t>Exceptions (Lipovits only)</w:t>
-      </w:r>
-    </w:p>
-    <w:p>
-      <w:pPr>
-        <w:spacing w:after="0"/>
+        <w:t>Exceptions (</w:t>
+      </w:r>
+      <w:proofErr w:type="spellStart"/>
+      <w:r>
         <w:rPr>
           <w:rFonts w:ascii="Arial" w:hAnsi="Arial"/>
           <w:b/>
           <w:bCs/>
           <w:lang w:val="en-US"/>
         </w:rPr>
-      </w:pPr>
-    </w:p>
-    <w:p>
-      <w:pPr>
-        <w:spacing w:after="0"/>
-        <w:rPr>
-          <w:rFonts w:ascii="Arial" w:hAnsi="Arial"/>
-          <w:lang w:val="en-US"/>
-        </w:rPr>
-      </w:pPr>
-      <w:r>
-        <w:rPr>
-          <w:rFonts w:ascii="Arial" w:hAnsi="Arial"/>
-          <w:lang w:val="en-US"/>
-        </w:rPr>
-        <w:t>CommandNotFoundException()</w:t>
-      </w:r>
-    </w:p>
-    <w:p>
-      <w:pPr>
-        <w:spacing w:after="0"/>
-        <w:rPr>
-          <w:rFonts w:ascii="Arial" w:hAnsi="Arial"/>
-          <w:lang w:val="en-US"/>
-        </w:rPr>
-      </w:pPr>
-      <w:r>
-        <w:rPr>
-          <w:rFonts w:ascii="Arial" w:hAnsi="Arial"/>
-          <w:lang w:val="en-US"/>
-        </w:rPr>
-        <w:t>→ Thrown if a Command does not exist</w:t>
-      </w:r>
-    </w:p>
-    <w:p>
-      <w:pPr>
-        <w:spacing w:after="0"/>
-        <w:rPr>
-          <w:rFonts w:ascii="Arial" w:hAnsi="Arial"/>
-          <w:lang w:val="en-US"/>
-        </w:rPr>
-      </w:pPr>
-    </w:p>
-    <w:p>
-      <w:pPr>
-        <w:spacing w:after="0"/>
-        <w:rPr>
-          <w:rFonts w:ascii="Arial" w:hAnsi="Arial"/>
-          <w:lang w:val="en-US"/>
-        </w:rPr>
-      </w:pPr>
-      <w:r>
-        <w:rPr>
-          <w:rFonts w:ascii="Arial" w:hAnsi="Arial"/>
-          <w:lang w:val="en-US"/>
-        </w:rPr>
-        <w:t>IllegalNumberOfArgumentsException()</w:t>
-      </w:r>
-    </w:p>
-    <w:p>
-      <w:pPr>
-        <w:spacing w:after="0"/>
-        <w:rPr>
-          <w:rFonts w:ascii="Arial" w:hAnsi="Arial"/>
-          <w:lang w:val="en-US"/>
-        </w:rPr>
-      </w:pPr>
-      <w:r>
-        <w:rPr>
-          <w:rFonts w:ascii="Arial" w:hAnsi="Arial"/>
-          <w:lang w:val="en-US"/>
-        </w:rPr>
-        <w:t>→ Thrown, if the userinput conists of a wrong number of arguments for the command</w:t>
-      </w:r>
-    </w:p>
-    <w:p>
-      <w:pPr>
-        <w:spacing w:after="0"/>
-        <w:rPr>
-          <w:rFonts w:ascii="Arial" w:hAnsi="Arial"/>
-          <w:lang w:val="en-US"/>
-        </w:rPr>
-      </w:pPr>
-    </w:p>
-    <w:p>
-      <w:pPr>
-        <w:spacing w:after="0"/>
-        <w:rPr>
-          <w:rFonts w:ascii="Arial" w:hAnsi="Arial"/>
-          <w:lang w:val="en-US"/>
-        </w:rPr>
-      </w:pPr>
-      <w:r>
-        <w:rPr>
-          <w:rFonts w:ascii="Arial" w:hAnsi="Arial"/>
-          <w:lang w:val="en-US"/>
-        </w:rPr>
-        <w:t>WrongInputEception()</w:t>
-      </w:r>
-    </w:p>
-    <w:p>
-      <w:pPr>
-        <w:spacing w:after="0"/>
+        <w:t>Lipovits</w:t>
+      </w:r>
+      <w:proofErr w:type="spellEnd"/>
+      <w:r>
         <w:rPr>
           <w:rFonts w:ascii="Arial" w:hAnsi="Arial"/>
           <w:b/>
           <w:bCs/>
           <w:lang w:val="en-US"/>
         </w:rPr>
-      </w:pPr>
-      <w:r>
-        <w:rPr>
-          <w:rFonts w:ascii="Arial" w:hAnsi="Arial"/>
-          <w:lang w:val="en-US"/>
-        </w:rPr>
-        <w:t>→ Thrown, if the command exists and has the right number of arguments, but one or more arguments are of a wrong type. e.g. '!removeSteps 1 miau'</w:t>
+        <w:t xml:space="preserve"> only)</w:t>
+      </w:r>
+    </w:p>
+    <w:p>
+      <w:pPr>
+        <w:spacing w:after="0"/>
+        <w:rPr>
+          <w:rFonts w:ascii="Arial" w:hAnsi="Arial"/>
+          <w:b/>
+          <w:bCs/>
+          <w:lang w:val="en-US"/>
+        </w:rPr>
+      </w:pPr>
+    </w:p>
+    <w:p>
+      <w:pPr>
+        <w:spacing w:after="0"/>
+        <w:rPr>
+          <w:rFonts w:ascii="Arial" w:hAnsi="Arial"/>
+          <w:lang w:val="en-US"/>
+        </w:rPr>
+      </w:pPr>
+      <w:proofErr w:type="spellStart"/>
+      <w:proofErr w:type="gramStart"/>
+      <w:r>
+        <w:rPr>
+          <w:rFonts w:ascii="Arial" w:hAnsi="Arial"/>
+          <w:lang w:val="en-US"/>
+        </w:rPr>
+        <w:t>CommandNotFoundException</w:t>
+      </w:r>
+      <w:proofErr w:type="spellEnd"/>
+      <w:r>
+        <w:rPr>
+          <w:rFonts w:ascii="Arial" w:hAnsi="Arial"/>
+          <w:lang w:val="en-US"/>
+        </w:rPr>
+        <w:t>()</w:t>
+      </w:r>
+      <w:proofErr w:type="gramEnd"/>
+    </w:p>
+    <w:p>
+      <w:pPr>
+        <w:spacing w:after="0"/>
+        <w:rPr>
+          <w:rFonts w:ascii="Arial" w:hAnsi="Arial"/>
+          <w:lang w:val="en-US"/>
+        </w:rPr>
+      </w:pPr>
+      <w:r>
+        <w:rPr>
+          <w:rFonts w:ascii="Arial" w:hAnsi="Arial"/>
+          <w:lang w:val="en-US"/>
+        </w:rPr>
+        <w:t>→ Thrown if a Command does not exist</w:t>
+      </w:r>
+    </w:p>
+    <w:p>
+      <w:pPr>
+        <w:spacing w:after="0"/>
+        <w:rPr>
+          <w:rFonts w:ascii="Arial" w:hAnsi="Arial"/>
+          <w:lang w:val="en-US"/>
+        </w:rPr>
+      </w:pPr>
+    </w:p>
+    <w:p>
+      <w:pPr>
+        <w:spacing w:after="0"/>
+        <w:rPr>
+          <w:rFonts w:ascii="Arial" w:hAnsi="Arial"/>
+          <w:lang w:val="en-US"/>
+        </w:rPr>
+      </w:pPr>
+      <w:proofErr w:type="spellStart"/>
+      <w:proofErr w:type="gramStart"/>
+      <w:r>
+        <w:rPr>
+          <w:rFonts w:ascii="Arial" w:hAnsi="Arial"/>
+          <w:lang w:val="en-US"/>
+        </w:rPr>
+        <w:t>IllegalNumberOfArgumentsException</w:t>
+      </w:r>
+      <w:proofErr w:type="spellEnd"/>
+      <w:r>
+        <w:rPr>
+          <w:rFonts w:ascii="Arial" w:hAnsi="Arial"/>
+          <w:lang w:val="en-US"/>
+        </w:rPr>
+        <w:t>()</w:t>
+      </w:r>
+      <w:proofErr w:type="gramEnd"/>
+    </w:p>
+    <w:p>
+      <w:pPr>
+        <w:spacing w:after="0"/>
+        <w:rPr>
+          <w:rFonts w:ascii="Arial" w:hAnsi="Arial"/>
+          <w:lang w:val="en-US"/>
+        </w:rPr>
+      </w:pPr>
+      <w:r>
+        <w:rPr>
+          <w:rFonts w:ascii="Arial" w:hAnsi="Arial"/>
+          <w:lang w:val="en-US"/>
+        </w:rPr>
+        <w:t xml:space="preserve">→ Thrown, if the </w:t>
+      </w:r>
+      <w:proofErr w:type="spellStart"/>
+      <w:r>
+        <w:rPr>
+          <w:rFonts w:ascii="Arial" w:hAnsi="Arial"/>
+          <w:lang w:val="en-US"/>
+        </w:rPr>
+        <w:t>userinput</w:t>
+      </w:r>
+      <w:proofErr w:type="spellEnd"/>
+      <w:r>
+        <w:rPr>
+          <w:rFonts w:ascii="Arial" w:hAnsi="Arial"/>
+          <w:lang w:val="en-US"/>
+        </w:rPr>
+        <w:t xml:space="preserve"> </w:t>
+      </w:r>
+      <w:proofErr w:type="spellStart"/>
+      <w:r>
+        <w:rPr>
+          <w:rFonts w:ascii="Arial" w:hAnsi="Arial"/>
+          <w:lang w:val="en-US"/>
+        </w:rPr>
+        <w:t>conists</w:t>
+      </w:r>
+      <w:proofErr w:type="spellEnd"/>
+      <w:r>
+        <w:rPr>
+          <w:rFonts w:ascii="Arial" w:hAnsi="Arial"/>
+          <w:lang w:val="en-US"/>
+        </w:rPr>
+        <w:t xml:space="preserve"> of a wrong number of arguments for the command</w:t>
+      </w:r>
+    </w:p>
+    <w:p>
+      <w:pPr>
+        <w:spacing w:after="0"/>
+        <w:rPr>
+          <w:rFonts w:ascii="Arial" w:hAnsi="Arial"/>
+          <w:lang w:val="en-US"/>
+        </w:rPr>
+      </w:pPr>
+    </w:p>
+    <w:p>
+      <w:pPr>
+        <w:spacing w:after="0"/>
+        <w:rPr>
+          <w:rFonts w:ascii="Arial" w:hAnsi="Arial"/>
+          <w:lang w:val="en-US"/>
+        </w:rPr>
+      </w:pPr>
+      <w:proofErr w:type="spellStart"/>
+      <w:proofErr w:type="gramStart"/>
+      <w:r>
+        <w:rPr>
+          <w:rFonts w:ascii="Arial" w:hAnsi="Arial"/>
+          <w:lang w:val="en-US"/>
+        </w:rPr>
+        <w:t>WrongInputEception</w:t>
+      </w:r>
+      <w:proofErr w:type="spellEnd"/>
+      <w:r>
+        <w:rPr>
+          <w:rFonts w:ascii="Arial" w:hAnsi="Arial"/>
+          <w:lang w:val="en-US"/>
+        </w:rPr>
+        <w:t>()</w:t>
+      </w:r>
+      <w:proofErr w:type="gramEnd"/>
+    </w:p>
+    <w:p>
+      <w:pPr>
+        <w:spacing w:after="0"/>
+        <w:rPr>
+          <w:rFonts w:ascii="Arial" w:hAnsi="Arial"/>
+          <w:b/>
+          <w:bCs/>
+          <w:lang w:val="en-US"/>
+        </w:rPr>
+      </w:pPr>
+      <w:r>
+        <w:rPr>
+          <w:rFonts w:ascii="Arial" w:hAnsi="Arial"/>
+          <w:lang w:val="en-US"/>
+        </w:rPr>
+        <w:t>→ Thrown, if the command exists and has the right number of arguments, but one or more arguments are of a wrong type. e.g. '</w:t>
+      </w:r>
+      <w:proofErr w:type="gramStart"/>
+      <w:r>
+        <w:rPr>
+          <w:rFonts w:ascii="Arial" w:hAnsi="Arial"/>
+          <w:lang w:val="en-US"/>
+        </w:rPr>
+        <w:t>!</w:t>
+      </w:r>
+      <w:proofErr w:type="spellStart"/>
+      <w:r>
+        <w:rPr>
+          <w:rFonts w:ascii="Arial" w:hAnsi="Arial"/>
+          <w:lang w:val="en-US"/>
+        </w:rPr>
+        <w:t>removeSteps</w:t>
+      </w:r>
+      <w:proofErr w:type="spellEnd"/>
+      <w:proofErr w:type="gramEnd"/>
+      <w:r>
+        <w:rPr>
+          <w:rFonts w:ascii="Arial" w:hAnsi="Arial"/>
+          <w:lang w:val="en-US"/>
+        </w:rPr>
+        <w:t xml:space="preserve"> 1 </w:t>
+      </w:r>
+      <w:proofErr w:type="spellStart"/>
+      <w:r>
+        <w:rPr>
+          <w:rFonts w:ascii="Arial" w:hAnsi="Arial"/>
+          <w:lang w:val="en-US"/>
+        </w:rPr>
+        <w:t>miau</w:t>
+      </w:r>
+      <w:proofErr w:type="spellEnd"/>
+      <w:r>
+        <w:rPr>
+          <w:rFonts w:ascii="Arial" w:hAnsi="Arial"/>
+          <w:lang w:val="en-US"/>
+        </w:rPr>
+        <w:t>'</w:t>
       </w:r>
     </w:p>
     <w:p>
@@ -910,8 +1183,16 @@
         <w:rPr>
           <w:rFonts w:ascii="Arial" w:hAnsi="Arial"/>
         </w:rPr>
-        <w:t>!login</w:t>
-      </w:r>
+        <w:t>!</w:t>
+      </w:r>
+      <w:proofErr w:type="spellStart"/>
+      <w:r>
+        <w:rPr>
+          <w:rFonts w:ascii="Arial" w:hAnsi="Arial"/>
+        </w:rPr>
+        <w:t>login</w:t>
+      </w:r>
+      <w:proofErr w:type="spellEnd"/>
     </w:p>
     <w:p>
       <w:pPr>
@@ -930,8 +1211,16 @@
         <w:rPr>
           <w:rFonts w:ascii="Arial" w:hAnsi="Arial"/>
         </w:rPr>
-        <w:t>!logout</w:t>
-      </w:r>
+        <w:t>!</w:t>
+      </w:r>
+      <w:proofErr w:type="spellStart"/>
+      <w:r>
+        <w:rPr>
+          <w:rFonts w:ascii="Arial" w:hAnsi="Arial"/>
+        </w:rPr>
+        <w:t>logout</w:t>
+      </w:r>
+      <w:proofErr w:type="spellEnd"/>
     </w:p>
     <w:p>
       <w:pPr>
@@ -950,8 +1239,16 @@
         <w:rPr>
           <w:rFonts w:ascii="Arial" w:hAnsi="Arial"/>
         </w:rPr>
-        <w:t>!steps</w:t>
-      </w:r>
+        <w:t>!</w:t>
+      </w:r>
+      <w:proofErr w:type="spellStart"/>
+      <w:r>
+        <w:rPr>
+          <w:rFonts w:ascii="Arial" w:hAnsi="Arial"/>
+        </w:rPr>
+        <w:t>steps</w:t>
+      </w:r>
+      <w:proofErr w:type="spellEnd"/>
     </w:p>
     <w:p>
       <w:pPr>
@@ -970,8 +1267,16 @@
         <w:rPr>
           <w:rFonts w:ascii="Arial" w:hAnsi="Arial"/>
         </w:rPr>
-        <w:t>!addStep</w:t>
-      </w:r>
+        <w:t>!</w:t>
+      </w:r>
+      <w:proofErr w:type="spellStart"/>
+      <w:r>
+        <w:rPr>
+          <w:rFonts w:ascii="Arial" w:hAnsi="Arial"/>
+        </w:rPr>
+        <w:t>addStep</w:t>
+      </w:r>
+      <w:proofErr w:type="spellEnd"/>
     </w:p>
     <w:p>
       <w:pPr>
@@ -991,8 +1296,16 @@
           <w:rFonts w:ascii="Arial" w:hAnsi="Arial"/>
         </w:rPr>
         <w:lastRenderedPageBreak/>
-        <w:t>!removeStep</w:t>
-      </w:r>
+        <w:t>!</w:t>
+      </w:r>
+      <w:proofErr w:type="spellStart"/>
+      <w:r>
+        <w:rPr>
+          <w:rFonts w:ascii="Arial" w:hAnsi="Arial"/>
+        </w:rPr>
+        <w:t>removeStep</w:t>
+      </w:r>
+      <w:proofErr w:type="spellEnd"/>
     </w:p>
     <w:p>
       <w:pPr>
@@ -1031,8 +1344,16 @@
         <w:rPr>
           <w:rFonts w:ascii="Arial" w:hAnsi="Arial"/>
         </w:rPr>
-        <w:t>!subscribe</w:t>
-      </w:r>
+        <w:t>!</w:t>
+      </w:r>
+      <w:proofErr w:type="spellStart"/>
+      <w:r>
+        <w:rPr>
+          <w:rFonts w:ascii="Arial" w:hAnsi="Arial"/>
+        </w:rPr>
+        <w:t>subscribe</w:t>
+      </w:r>
+      <w:proofErr w:type="spellEnd"/>
     </w:p>
     <w:p>
       <w:pPr>
@@ -1051,8 +1372,16 @@
         <w:rPr>
           <w:rFonts w:ascii="Arial" w:hAnsi="Arial"/>
         </w:rPr>
-        <w:t>!unsubscribe</w:t>
-      </w:r>
+        <w:t>!</w:t>
+      </w:r>
+      <w:proofErr w:type="spellStart"/>
+      <w:r>
+        <w:rPr>
+          <w:rFonts w:ascii="Arial" w:hAnsi="Arial"/>
+        </w:rPr>
+        <w:t>unsubscribe</w:t>
+      </w:r>
+      <w:proofErr w:type="spellEnd"/>
     </w:p>
     <w:p>
       <w:pPr>
@@ -1129,6 +1458,7 @@
           <w:lang w:val="en-US"/>
         </w:rPr>
       </w:pPr>
+      <w:proofErr w:type="gramStart"/>
       <w:r>
         <w:rPr>
           <w:rFonts w:ascii="Courier New" w:hAnsi="Courier New" w:cs="Courier New"/>
@@ -1142,6 +1472,7 @@
         </w:rPr>
         <w:t>private</w:t>
       </w:r>
+      <w:proofErr w:type="gramEnd"/>
       <w:r>
         <w:rPr>
           <w:rFonts w:ascii="Courier New" w:hAnsi="Courier New" w:cs="Courier New"/>
@@ -1151,8 +1482,57 @@
           <w:szCs w:val="20"/>
           <w:lang w:val="en-US"/>
         </w:rPr>
-        <w:t xml:space="preserve"> ConcurrentSkipListMap&lt;CompositeKey,PriceStep&gt; </w:t>
-      </w:r>
+        <w:t xml:space="preserve"> </w:t>
+      </w:r>
+      <w:proofErr w:type="spellStart"/>
+      <w:r>
+        <w:rPr>
+          <w:rFonts w:ascii="Courier New" w:hAnsi="Courier New" w:cs="Courier New"/>
+          <w:i/>
+          <w:color w:val="000000"/>
+          <w:sz w:val="20"/>
+          <w:szCs w:val="20"/>
+          <w:lang w:val="en-US"/>
+        </w:rPr>
+        <w:t>ConcurrentSkipListMap</w:t>
+      </w:r>
+      <w:proofErr w:type="spellEnd"/>
+      <w:r>
+        <w:rPr>
+          <w:rFonts w:ascii="Courier New" w:hAnsi="Courier New" w:cs="Courier New"/>
+          <w:i/>
+          <w:color w:val="000000"/>
+          <w:sz w:val="20"/>
+          <w:szCs w:val="20"/>
+          <w:lang w:val="en-US"/>
+        </w:rPr>
+        <w:t>&lt;</w:t>
+      </w:r>
+      <w:proofErr w:type="spellStart"/>
+      <w:r>
+        <w:rPr>
+          <w:rFonts w:ascii="Courier New" w:hAnsi="Courier New" w:cs="Courier New"/>
+          <w:i/>
+          <w:color w:val="000000"/>
+          <w:sz w:val="20"/>
+          <w:szCs w:val="20"/>
+          <w:lang w:val="en-US"/>
+        </w:rPr>
+        <w:t>CompositeKey,PriceStep</w:t>
+      </w:r>
+      <w:proofErr w:type="spellEnd"/>
+      <w:r>
+        <w:rPr>
+          <w:rFonts w:ascii="Courier New" w:hAnsi="Courier New" w:cs="Courier New"/>
+          <w:i/>
+          <w:color w:val="000000"/>
+          <w:sz w:val="20"/>
+          <w:szCs w:val="20"/>
+          <w:lang w:val="en-US"/>
+        </w:rPr>
+        <w:t xml:space="preserve">&gt; </w:t>
+      </w:r>
+      <w:proofErr w:type="spellStart"/>
       <w:r>
         <w:rPr>
           <w:rFonts w:ascii="Courier New" w:hAnsi="Courier New" w:cs="Courier New"/>
@@ -1164,6 +1544,7 @@
         </w:rPr>
         <w:t>priceSteps</w:t>
       </w:r>
+      <w:proofErr w:type="spellEnd"/>
       <w:r>
         <w:rPr>
           <w:rFonts w:ascii="Courier New" w:hAnsi="Courier New" w:cs="Courier New"/>
@@ -1197,27 +1578,75 @@
           <w:lang w:val="en-US"/>
         </w:rPr>
       </w:pPr>
+      <w:proofErr w:type="spellStart"/>
       <w:r>
         <w:rPr>
           <w:rFonts w:ascii="Arial" w:hAnsi="Arial" w:cs="Arial"/>
           <w:lang w:val="en-US"/>
         </w:rPr>
-        <w:t>CompositeKey has 2 attributes (pk’s): start and end price. It also provides methods to compare these keys. The function overlaps() tests if they collide with each other.</w:t>
-      </w:r>
-    </w:p>
-    <w:p>
-      <w:pPr>
+        <w:t>CompositeKey</w:t>
+      </w:r>
+      <w:proofErr w:type="spellEnd"/>
+      <w:r>
         <w:rPr>
           <w:rFonts w:ascii="Arial" w:hAnsi="Arial" w:cs="Arial"/>
           <w:lang w:val="en-US"/>
         </w:rPr>
-      </w:pPr>
+        <w:t xml:space="preserve"> has 2 attributes (</w:t>
+      </w:r>
+      <w:proofErr w:type="spellStart"/>
       <w:r>
         <w:rPr>
           <w:rFonts w:ascii="Arial" w:hAnsi="Arial" w:cs="Arial"/>
           <w:lang w:val="en-US"/>
         </w:rPr>
+        <w:t>pk’s</w:t>
+      </w:r>
+      <w:proofErr w:type="spellEnd"/>
+      <w:r>
+        <w:rPr>
+          <w:rFonts w:ascii="Arial" w:hAnsi="Arial" w:cs="Arial"/>
+          <w:lang w:val="en-US"/>
+        </w:rPr>
+        <w:t xml:space="preserve">): start and end price. It also provides methods to compare these keys. The function </w:t>
+      </w:r>
+      <w:proofErr w:type="gramStart"/>
+      <w:r>
+        <w:rPr>
+          <w:rFonts w:ascii="Arial" w:hAnsi="Arial" w:cs="Arial"/>
+          <w:lang w:val="en-US"/>
+        </w:rPr>
+        <w:t>overlaps(</w:t>
+      </w:r>
+      <w:proofErr w:type="gramEnd"/>
+      <w:r>
+        <w:rPr>
+          <w:rFonts w:ascii="Arial" w:hAnsi="Arial" w:cs="Arial"/>
+          <w:lang w:val="en-US"/>
+        </w:rPr>
+        <w:t>) tests if they collide with each other.</w:t>
+      </w:r>
+    </w:p>
+    <w:p>
+      <w:pPr>
+        <w:rPr>
+          <w:rFonts w:ascii="Arial" w:hAnsi="Arial" w:cs="Arial"/>
+          <w:lang w:val="en-US"/>
+        </w:rPr>
+      </w:pPr>
+      <w:r>
+        <w:rPr>
+          <w:rFonts w:ascii="Arial" w:hAnsi="Arial" w:cs="Arial"/>
+          <w:lang w:val="en-US"/>
+        </w:rPr>
         <w:t>Price Step contains all 4 attributes.</w:t>
+      </w:r>
+      <w:r>
+        <w:rPr>
+          <w:rFonts w:ascii="Arial" w:hAnsi="Arial" w:cs="Arial"/>
+          <w:lang w:val="en-US"/>
+        </w:rPr>
+        <w:t xml:space="preserve"> The shutdown method saves data persistent to a file.</w:t>
       </w:r>
     </w:p>
     <w:p>
@@ -1272,6 +1701,7 @@
           <w:lang w:val="en-US"/>
         </w:rPr>
       </w:pPr>
+      <w:proofErr w:type="gramStart"/>
       <w:r>
         <w:rPr>
           <w:rFonts w:ascii="Courier New" w:hAnsi="Courier New" w:cs="Courier New"/>
@@ -1285,6 +1715,7 @@
         </w:rPr>
         <w:t>private</w:t>
       </w:r>
+      <w:proofErr w:type="gramEnd"/>
       <w:r>
         <w:rPr>
           <w:rFonts w:ascii="Courier New" w:hAnsi="Courier New" w:cs="Courier New"/>
@@ -1294,7 +1725,55 @@
           <w:szCs w:val="20"/>
           <w:lang w:val="en-US"/>
         </w:rPr>
-        <w:t xml:space="preserve"> ConcurrentHashMap&lt;String,Bill&gt; </w:t>
+        <w:t xml:space="preserve"> </w:t>
+      </w:r>
+      <w:proofErr w:type="spellStart"/>
+      <w:r>
+        <w:rPr>
+          <w:rFonts w:ascii="Courier New" w:hAnsi="Courier New" w:cs="Courier New"/>
+          <w:i/>
+          <w:color w:val="000000"/>
+          <w:sz w:val="20"/>
+          <w:szCs w:val="20"/>
+          <w:lang w:val="en-US"/>
+        </w:rPr>
+        <w:t>ConcurrentHashMap</w:t>
+      </w:r>
+      <w:proofErr w:type="spellEnd"/>
+      <w:r>
+        <w:rPr>
+          <w:rFonts w:ascii="Courier New" w:hAnsi="Courier New" w:cs="Courier New"/>
+          <w:i/>
+          <w:color w:val="000000"/>
+          <w:sz w:val="20"/>
+          <w:szCs w:val="20"/>
+          <w:lang w:val="en-US"/>
+        </w:rPr>
+        <w:t>&lt;</w:t>
+      </w:r>
+      <w:proofErr w:type="spellStart"/>
+      <w:r>
+        <w:rPr>
+          <w:rFonts w:ascii="Courier New" w:hAnsi="Courier New" w:cs="Courier New"/>
+          <w:i/>
+          <w:color w:val="000000"/>
+          <w:sz w:val="20"/>
+          <w:szCs w:val="20"/>
+          <w:lang w:val="en-US"/>
+        </w:rPr>
+        <w:t>String,Bill</w:t>
+      </w:r>
+      <w:proofErr w:type="spellEnd"/>
+      <w:r>
+        <w:rPr>
+          <w:rFonts w:ascii="Courier New" w:hAnsi="Courier New" w:cs="Courier New"/>
+          <w:i/>
+          <w:color w:val="000000"/>
+          <w:sz w:val="20"/>
+          <w:szCs w:val="20"/>
+          <w:lang w:val="en-US"/>
+        </w:rPr>
+        <w:t xml:space="preserve">&gt; </w:t>
       </w:r>
       <w:r>
         <w:rPr>
@@ -1347,7 +1826,90 @@
           <w:szCs w:val="20"/>
           <w:lang w:val="en-US"/>
         </w:rPr>
-        <w:t xml:space="preserve"> The Bill class contains a synchronized LinkedList&lt;BillingLine&gt;, which holds all BillingLines.</w:t>
+        <w:t xml:space="preserve"> The Bill class contains a synchronized </w:t>
+      </w:r>
+      <w:proofErr w:type="spellStart"/>
+      <w:r>
+        <w:rPr>
+          <w:rFonts w:ascii="Arial" w:hAnsi="Arial" w:cs="Arial"/>
+          <w:color w:val="000000"/>
+          <w:sz w:val="20"/>
+          <w:szCs w:val="20"/>
+          <w:lang w:val="en-US"/>
+        </w:rPr>
+        <w:t>LinkedList</w:t>
+      </w:r>
+      <w:proofErr w:type="spellEnd"/>
+      <w:r>
+        <w:rPr>
+          <w:rFonts w:ascii="Arial" w:hAnsi="Arial" w:cs="Arial"/>
+          <w:color w:val="000000"/>
+          <w:sz w:val="20"/>
+          <w:szCs w:val="20"/>
+          <w:lang w:val="en-US"/>
+        </w:rPr>
+        <w:t>&lt;</w:t>
+      </w:r>
+      <w:proofErr w:type="spellStart"/>
+      <w:r>
+        <w:rPr>
+          <w:rFonts w:ascii="Arial" w:hAnsi="Arial" w:cs="Arial"/>
+          <w:color w:val="000000"/>
+          <w:sz w:val="20"/>
+          <w:szCs w:val="20"/>
+          <w:lang w:val="en-US"/>
+        </w:rPr>
+        <w:t>BillingLine</w:t>
+      </w:r>
+      <w:proofErr w:type="spellEnd"/>
+      <w:r>
+        <w:rPr>
+          <w:rFonts w:ascii="Arial" w:hAnsi="Arial" w:cs="Arial"/>
+          <w:color w:val="000000"/>
+          <w:sz w:val="20"/>
+          <w:szCs w:val="20"/>
+          <w:lang w:val="en-US"/>
+        </w:rPr>
+        <w:t xml:space="preserve">&gt;, which holds all </w:t>
+      </w:r>
+      <w:proofErr w:type="spellStart"/>
+      <w:r>
+        <w:rPr>
+          <w:rFonts w:ascii="Arial" w:hAnsi="Arial" w:cs="Arial"/>
+          <w:color w:val="000000"/>
+          <w:sz w:val="20"/>
+          <w:szCs w:val="20"/>
+          <w:lang w:val="en-US"/>
+        </w:rPr>
+        <w:t>BillingLines</w:t>
+      </w:r>
+      <w:proofErr w:type="spellEnd"/>
+      <w:r>
+        <w:rPr>
+          <w:rFonts w:ascii="Arial" w:hAnsi="Arial" w:cs="Arial"/>
+          <w:color w:val="000000"/>
+          <w:sz w:val="20"/>
+          <w:szCs w:val="20"/>
+          <w:lang w:val="en-US"/>
+        </w:rPr>
+        <w:t>.</w:t>
+      </w:r>
+      <w:r>
+        <w:rPr>
+          <w:rFonts w:ascii="Arial" w:hAnsi="Arial" w:cs="Arial"/>
+          <w:color w:val="000000"/>
+          <w:sz w:val="20"/>
+          <w:szCs w:val="20"/>
+          <w:lang w:val="en-US"/>
+        </w:rPr>
+        <w:t xml:space="preserve"> </w:t>
+      </w:r>
+      <w:r>
+        <w:rPr>
+          <w:rFonts w:ascii="Arial" w:hAnsi="Arial" w:cs="Arial"/>
+          <w:lang w:val="en-US"/>
+        </w:rPr>
+        <w:t>The shutdown method saves data persistent to a file</w:t>
       </w:r>
     </w:p>
     <w:p>
@@ -1377,12 +1939,21 @@
           <w:lang w:val="en-US"/>
         </w:rPr>
       </w:pPr>
+      <w:proofErr w:type="spellStart"/>
       <w:r>
         <w:rPr>
           <w:rFonts w:ascii="Arial" w:hAnsi="Arial" w:cs="Arial"/>
           <w:lang w:val="en-US"/>
         </w:rPr>
-        <w:t>IllegalValueException ()</w:t>
+        <w:t>IllegalValueException</w:t>
+      </w:r>
+      <w:proofErr w:type="spellEnd"/>
+      <w:r>
+        <w:rPr>
+          <w:rFonts w:ascii="Arial" w:hAnsi="Arial" w:cs="Arial"/>
+          <w:lang w:val="en-US"/>
+        </w:rPr>
+        <w:t xml:space="preserve"> ()</w:t>
       </w:r>
     </w:p>
     <w:p>
@@ -1415,8 +1986,17 @@
           <w:rFonts w:ascii="Arial" w:hAnsi="Arial" w:cs="Arial"/>
           <w:lang w:val="en-US"/>
         </w:rPr>
-        <w:t>e.g. :</w:t>
-      </w:r>
+        <w:t>e.g</w:t>
+      </w:r>
+      <w:proofErr w:type="gramStart"/>
+      <w:r>
+        <w:rPr>
+          <w:rFonts w:ascii="Arial" w:hAnsi="Arial" w:cs="Arial"/>
+          <w:lang w:val="en-US"/>
+        </w:rPr>
+        <w:t>. :</w:t>
+      </w:r>
+      <w:proofErr w:type="gramEnd"/>
     </w:p>
     <w:p>
       <w:pPr>
@@ -1427,12 +2007,21 @@
           <w:lang w:val="en-US"/>
         </w:rPr>
       </w:pPr>
+      <w:proofErr w:type="gramStart"/>
       <w:r>
         <w:rPr>
           <w:rFonts w:ascii="Arial" w:hAnsi="Arial" w:cs="Arial"/>
           <w:lang w:val="en-US"/>
         </w:rPr>
-        <w:t>values below zero</w:t>
+        <w:t>values</w:t>
+      </w:r>
+      <w:proofErr w:type="gramEnd"/>
+      <w:r>
+        <w:rPr>
+          <w:rFonts w:ascii="Arial" w:hAnsi="Arial" w:cs="Arial"/>
+          <w:lang w:val="en-US"/>
+        </w:rPr>
+        <w:t xml:space="preserve"> below zero</w:t>
       </w:r>
     </w:p>
     <w:p>
@@ -1444,13 +2033,33 @@
           <w:lang w:val="en-US"/>
         </w:rPr>
       </w:pPr>
+      <w:proofErr w:type="spellStart"/>
+      <w:proofErr w:type="gramStart"/>
       <w:r>
         <w:rPr>
           <w:rFonts w:ascii="Arial" w:hAnsi="Arial" w:cs="Arial"/>
           <w:lang w:val="en-US"/>
         </w:rPr>
-        <w:t>endprice must be bigger than startprice</w:t>
-      </w:r>
+        <w:t>endprice</w:t>
+      </w:r>
+      <w:proofErr w:type="spellEnd"/>
+      <w:proofErr w:type="gramEnd"/>
+      <w:r>
+        <w:rPr>
+          <w:rFonts w:ascii="Arial" w:hAnsi="Arial" w:cs="Arial"/>
+          <w:lang w:val="en-US"/>
+        </w:rPr>
+        <w:t xml:space="preserve"> must be bigger than </w:t>
+      </w:r>
+      <w:proofErr w:type="spellStart"/>
+      <w:r>
+        <w:rPr>
+          <w:rFonts w:ascii="Arial" w:hAnsi="Arial" w:cs="Arial"/>
+          <w:lang w:val="en-US"/>
+        </w:rPr>
+        <w:t>startprice</w:t>
+      </w:r>
+      <w:proofErr w:type="spellEnd"/>
     </w:p>
     <w:p>
       <w:pPr>
@@ -1469,6 +2078,8 @@
           <w:lang w:val="en-US"/>
         </w:rPr>
       </w:pPr>
+      <w:proofErr w:type="spellStart"/>
+      <w:proofErr w:type="gramStart"/>
       <w:r>
         <w:rPr>
           <w:rFonts w:ascii="Arial" w:hAnsi="Arial" w:cs="Arial"/>
@@ -1476,6 +2087,7 @@
         </w:rPr>
         <w:t>PriceStepIntervalOverlapException</w:t>
       </w:r>
+      <w:proofErr w:type="spellEnd"/>
       <w:r>
         <w:rPr>
           <w:rFonts w:ascii="Arial" w:hAnsi="Arial" w:cs="Arial"/>
@@ -1483,6 +2095,7 @@
         </w:rPr>
         <w:t>()</w:t>
       </w:r>
+      <w:proofErr w:type="gramEnd"/>
     </w:p>
     <w:p>
       <w:pPr>
@@ -1520,7 +2133,23 @@
           <w:rFonts w:ascii="Arial" w:hAnsi="Arial" w:cs="Arial"/>
           <w:lang w:val="en-US"/>
         </w:rPr>
-        <w:t>(delete the other price step first)!</w:t>
+        <w:t>(</w:t>
+      </w:r>
+      <w:proofErr w:type="gramStart"/>
+      <w:r>
+        <w:rPr>
+          <w:rFonts w:ascii="Arial" w:hAnsi="Arial" w:cs="Arial"/>
+          <w:lang w:val="en-US"/>
+        </w:rPr>
+        <w:t>delete</w:t>
+      </w:r>
+      <w:proofErr w:type="gramEnd"/>
+      <w:r>
+        <w:rPr>
+          <w:rFonts w:ascii="Arial" w:hAnsi="Arial" w:cs="Arial"/>
+          <w:lang w:val="en-US"/>
+        </w:rPr>
+        <w:t xml:space="preserve"> the other price step first)!</w:t>
       </w:r>
     </w:p>
     <w:p>
@@ -1539,12 +2168,14 @@
           <w:lang w:val="en-US"/>
         </w:rPr>
       </w:pPr>
+      <w:proofErr w:type="spellStart"/>
       <w:r>
         <w:rPr>
           <w:lang w:val="en-US"/>
         </w:rPr>
         <w:t>JUnitTests</w:t>
       </w:r>
+      <w:proofErr w:type="spellEnd"/>
     </w:p>
     <w:p>
       <w:pPr>
@@ -1561,6 +2192,8 @@
           <w:lang w:val="en-US"/>
         </w:rPr>
       </w:pPr>
+      <w:proofErr w:type="spellStart"/>
+      <w:proofErr w:type="gramStart"/>
       <w:r>
         <w:rPr>
           <w:b/>
@@ -1568,6 +2201,8 @@
         </w:rPr>
         <w:t>createPriceStepTest</w:t>
       </w:r>
+      <w:proofErr w:type="spellEnd"/>
+      <w:proofErr w:type="gramEnd"/>
     </w:p>
     <w:p>
       <w:pPr>
@@ -1580,7 +2215,43 @@
         <w:rPr>
           <w:lang w:val="en-US"/>
         </w:rPr>
-        <w:t>Creates four pricesteps (unordered) and look with getPriceSteps() if they have been created and if they are ordered correctly.</w:t>
+        <w:t xml:space="preserve">Creates four </w:t>
+      </w:r>
+      <w:proofErr w:type="spellStart"/>
+      <w:r>
+        <w:rPr>
+          <w:lang w:val="en-US"/>
+        </w:rPr>
+        <w:t>pricesteps</w:t>
+      </w:r>
+      <w:proofErr w:type="spellEnd"/>
+      <w:r>
+        <w:rPr>
+          <w:lang w:val="en-US"/>
+        </w:rPr>
+        <w:t xml:space="preserve"> (unordered) and look with </w:t>
+      </w:r>
+      <w:proofErr w:type="spellStart"/>
+      <w:proofErr w:type="gramStart"/>
+      <w:r>
+        <w:rPr>
+          <w:lang w:val="en-US"/>
+        </w:rPr>
+        <w:t>getPriceSteps</w:t>
+      </w:r>
+      <w:proofErr w:type="spellEnd"/>
+      <w:r>
+        <w:rPr>
+          <w:lang w:val="en-US"/>
+        </w:rPr>
+        <w:t>(</w:t>
+      </w:r>
+      <w:proofErr w:type="gramEnd"/>
+      <w:r>
+        <w:rPr>
+          <w:lang w:val="en-US"/>
+        </w:rPr>
+        <w:t>) if they have been created and if they are ordered correctly.</w:t>
       </w:r>
     </w:p>
     <w:p>
@@ -1599,6 +2270,8 @@
           <w:lang w:val="en-US"/>
         </w:rPr>
       </w:pPr>
+      <w:proofErr w:type="spellStart"/>
+      <w:proofErr w:type="gramStart"/>
       <w:r>
         <w:rPr>
           <w:b/>
@@ -1606,6 +2279,8 @@
         </w:rPr>
         <w:t>createPriceStepTestPriceStepIntervalOverlapException</w:t>
       </w:r>
+      <w:proofErr w:type="spellEnd"/>
+      <w:proofErr w:type="gramEnd"/>
     </w:p>
     <w:p>
       <w:pPr>
@@ -1618,6 +2293,7 @@
         <w:rPr>
           <w:lang w:val="en-US"/>
         </w:rPr>
+        <w:lastRenderedPageBreak/>
         <w:t>E</w:t>
       </w:r>
       <w:r>
@@ -1636,7 +2312,14 @@
         <w:rPr>
           <w:lang w:val="en-US"/>
         </w:rPr>
-        <w:t xml:space="preserve"> PriceSt</w:t>
+        <w:t xml:space="preserve"> </w:t>
+      </w:r>
+      <w:proofErr w:type="spellStart"/>
+      <w:r>
+        <w:rPr>
+          <w:lang w:val="en-US"/>
+        </w:rPr>
+        <w:t>PriceSt</w:t>
       </w:r>
       <w:r>
         <w:rPr>
@@ -1644,6 +2327,7 @@
         </w:rPr>
         <w:t>epIntervalOverlapException</w:t>
       </w:r>
+      <w:proofErr w:type="spellEnd"/>
     </w:p>
     <w:p>
       <w:pPr>
@@ -1652,12 +2336,33 @@
           <w:lang w:val="en-US"/>
         </w:rPr>
       </w:pPr>
-      <w:r>
-        <w:rPr>
-          <w:lang w:val="en-US"/>
-        </w:rPr>
-        <w:lastRenderedPageBreak/>
-        <w:t xml:space="preserve">Creates two PriceSteps. The </w:t>
+      <w:proofErr w:type="gramStart"/>
+      <w:r>
+        <w:rPr>
+          <w:lang w:val="en-US"/>
+        </w:rPr>
+        <w:t xml:space="preserve">Creates two </w:t>
+      </w:r>
+      <w:proofErr w:type="spellStart"/>
+      <w:r>
+        <w:rPr>
+          <w:lang w:val="en-US"/>
+        </w:rPr>
+        <w:t>PriceSteps</w:t>
+      </w:r>
+      <w:proofErr w:type="spellEnd"/>
+      <w:r>
+        <w:rPr>
+          <w:lang w:val="en-US"/>
+        </w:rPr>
+        <w:t>.</w:t>
+      </w:r>
+      <w:proofErr w:type="gramEnd"/>
+      <w:r>
+        <w:rPr>
+          <w:lang w:val="en-US"/>
+        </w:rPr>
+        <w:t xml:space="preserve"> The </w:t>
       </w:r>
       <w:r>
         <w:rPr>
@@ -1725,7 +2430,14 @@
         <w:rPr>
           <w:lang w:val="en-US"/>
         </w:rPr>
-        <w:t xml:space="preserve"> PriceSt</w:t>
+        <w:t xml:space="preserve"> </w:t>
+      </w:r>
+      <w:proofErr w:type="spellStart"/>
+      <w:r>
+        <w:rPr>
+          <w:lang w:val="en-US"/>
+        </w:rPr>
+        <w:t>PriceSt</w:t>
       </w:r>
       <w:r>
         <w:rPr>
@@ -1733,6 +2445,7 @@
         </w:rPr>
         <w:t>epIntervalOverlapException</w:t>
       </w:r>
+      <w:proofErr w:type="spellEnd"/>
     </w:p>
     <w:p>
       <w:pPr>
@@ -1741,11 +2454,33 @@
           <w:lang w:val="en-US"/>
         </w:rPr>
       </w:pPr>
-      <w:r>
-        <w:rPr>
-          <w:lang w:val="en-US"/>
-        </w:rPr>
-        <w:t xml:space="preserve">Creates two PriceSteps. The </w:t>
+      <w:proofErr w:type="gramStart"/>
+      <w:r>
+        <w:rPr>
+          <w:lang w:val="en-US"/>
+        </w:rPr>
+        <w:t xml:space="preserve">Creates two </w:t>
+      </w:r>
+      <w:proofErr w:type="spellStart"/>
+      <w:r>
+        <w:rPr>
+          <w:lang w:val="en-US"/>
+        </w:rPr>
+        <w:t>PriceSteps</w:t>
+      </w:r>
+      <w:proofErr w:type="spellEnd"/>
+      <w:r>
+        <w:rPr>
+          <w:lang w:val="en-US"/>
+        </w:rPr>
+        <w:t>.</w:t>
+      </w:r>
+      <w:proofErr w:type="gramEnd"/>
+      <w:r>
+        <w:rPr>
+          <w:lang w:val="en-US"/>
+        </w:rPr>
+        <w:t xml:space="preserve"> The </w:t>
       </w:r>
       <w:r>
         <w:rPr>
@@ -1826,7 +2561,14 @@
         <w:rPr>
           <w:lang w:val="en-US"/>
         </w:rPr>
-        <w:t xml:space="preserve"> PriceSt</w:t>
+        <w:t xml:space="preserve"> </w:t>
+      </w:r>
+      <w:proofErr w:type="spellStart"/>
+      <w:r>
+        <w:rPr>
+          <w:lang w:val="en-US"/>
+        </w:rPr>
+        <w:t>PriceSt</w:t>
       </w:r>
       <w:r>
         <w:rPr>
@@ -1834,6 +2576,7 @@
         </w:rPr>
         <w:t>epIntervalOverlapException</w:t>
       </w:r>
+      <w:proofErr w:type="spellEnd"/>
     </w:p>
     <w:p>
       <w:pPr>
@@ -1842,11 +2585,47 @@
           <w:lang w:val="en-US"/>
         </w:rPr>
       </w:pPr>
-      <w:r>
-        <w:rPr>
-          <w:lang w:val="en-US"/>
-        </w:rPr>
-        <w:t>Creates two PriceSteps. The first price step has as end price infnity and the second start price is higher than the start price from the first price step. The price steps overlap.</w:t>
+      <w:proofErr w:type="gramStart"/>
+      <w:r>
+        <w:rPr>
+          <w:lang w:val="en-US"/>
+        </w:rPr>
+        <w:t xml:space="preserve">Creates two </w:t>
+      </w:r>
+      <w:proofErr w:type="spellStart"/>
+      <w:r>
+        <w:rPr>
+          <w:lang w:val="en-US"/>
+        </w:rPr>
+        <w:t>PriceSteps</w:t>
+      </w:r>
+      <w:proofErr w:type="spellEnd"/>
+      <w:r>
+        <w:rPr>
+          <w:lang w:val="en-US"/>
+        </w:rPr>
+        <w:t>.</w:t>
+      </w:r>
+      <w:proofErr w:type="gramEnd"/>
+      <w:r>
+        <w:rPr>
+          <w:lang w:val="en-US"/>
+        </w:rPr>
+        <w:t xml:space="preserve"> The first price step has as end price </w:t>
+      </w:r>
+      <w:proofErr w:type="spellStart"/>
+      <w:r>
+        <w:rPr>
+          <w:lang w:val="en-US"/>
+        </w:rPr>
+        <w:t>infnity</w:t>
+      </w:r>
+      <w:proofErr w:type="spellEnd"/>
+      <w:r>
+        <w:rPr>
+          <w:lang w:val="en-US"/>
+        </w:rPr>
+        <w:t xml:space="preserve"> and the second start price is higher than the start price from the first price step. The price steps overlap.</w:t>
       </w:r>
     </w:p>
     <w:p>
@@ -1865,6 +2644,8 @@
           <w:lang w:val="en-US"/>
         </w:rPr>
       </w:pPr>
+      <w:proofErr w:type="spellStart"/>
+      <w:proofErr w:type="gramStart"/>
       <w:r>
         <w:rPr>
           <w:b/>
@@ -1872,6 +2653,8 @@
         </w:rPr>
         <w:t>createPriceStepTestIllegalValueException</w:t>
       </w:r>
+      <w:proofErr w:type="spellEnd"/>
+      <w:proofErr w:type="gramEnd"/>
     </w:p>
     <w:p>
       <w:pPr>
@@ -1903,8 +2686,16 @@
         <w:rPr>
           <w:lang w:val="en-US"/>
         </w:rPr>
-        <w:t xml:space="preserve"> IllegalValueException</w:t>
-      </w:r>
+        <w:t xml:space="preserve"> </w:t>
+      </w:r>
+      <w:proofErr w:type="spellStart"/>
+      <w:r>
+        <w:rPr>
+          <w:lang w:val="en-US"/>
+        </w:rPr>
+        <w:t>IllegalValueException</w:t>
+      </w:r>
+      <w:proofErr w:type="spellEnd"/>
     </w:p>
     <w:p>
       <w:pPr>
@@ -1917,20 +2708,30 @@
         <w:rPr>
           <w:lang w:val="en-US"/>
         </w:rPr>
-        <w:t xml:space="preserve">Create a price step with negative value. Throws </w:t>
-      </w:r>
+        <w:t xml:space="preserve">Create a price step with negative value. </w:t>
+      </w:r>
+      <w:proofErr w:type="gramStart"/>
+      <w:r>
+        <w:rPr>
+          <w:lang w:val="en-US"/>
+        </w:rPr>
+        <w:t xml:space="preserve">Throws </w:t>
+      </w:r>
+      <w:proofErr w:type="spellStart"/>
       <w:r>
         <w:rPr>
           <w:lang w:val="en-US"/>
         </w:rPr>
         <w:t>IllegalValueException</w:t>
       </w:r>
+      <w:proofErr w:type="spellEnd"/>
       <w:r>
         <w:rPr>
           <w:lang w:val="en-US"/>
         </w:rPr>
         <w:t>.</w:t>
       </w:r>
+      <w:proofErr w:type="gramEnd"/>
     </w:p>
     <w:p>
       <w:pPr>
@@ -1949,6 +2750,8 @@
           <w:lang w:val="en-US"/>
         </w:rPr>
       </w:pPr>
+      <w:proofErr w:type="spellStart"/>
+      <w:proofErr w:type="gramStart"/>
       <w:r>
         <w:rPr>
           <w:b/>
@@ -1956,6 +2759,8 @@
         </w:rPr>
         <w:t>deletePriceStepTest</w:t>
       </w:r>
+      <w:proofErr w:type="spellEnd"/>
+      <w:proofErr w:type="gramEnd"/>
     </w:p>
     <w:p>
       <w:pPr>
@@ -1964,11 +2769,33 @@
           <w:lang w:val="en-US"/>
         </w:rPr>
       </w:pPr>
-      <w:r>
-        <w:rPr>
-          <w:lang w:val="en-US"/>
-        </w:rPr>
-        <w:t>Creates a price step. Deletes a price step. Then creates the same step again and some additional. No exception is called because the step was successfully deleted and could be created again.</w:t>
+      <w:proofErr w:type="gramStart"/>
+      <w:r>
+        <w:rPr>
+          <w:lang w:val="en-US"/>
+        </w:rPr>
+        <w:t>Creates a price step.</w:t>
+      </w:r>
+      <w:proofErr w:type="gramEnd"/>
+      <w:r>
+        <w:rPr>
+          <w:lang w:val="en-US"/>
+        </w:rPr>
+        <w:t xml:space="preserve"> </w:t>
+      </w:r>
+      <w:proofErr w:type="gramStart"/>
+      <w:r>
+        <w:rPr>
+          <w:lang w:val="en-US"/>
+        </w:rPr>
+        <w:t>Deletes a price step.</w:t>
+      </w:r>
+      <w:proofErr w:type="gramEnd"/>
+      <w:r>
+        <w:rPr>
+          <w:lang w:val="en-US"/>
+        </w:rPr>
+        <w:t xml:space="preserve"> Then creates the same step again and some additional. No exception is called because the step was successfully deleted and could be created again.</w:t>
       </w:r>
     </w:p>
     <w:p>
@@ -1987,6 +2814,8 @@
           <w:lang w:val="en-US"/>
         </w:rPr>
       </w:pPr>
+      <w:proofErr w:type="spellStart"/>
+      <w:proofErr w:type="gramStart"/>
       <w:r>
         <w:rPr>
           <w:b/>
@@ -1994,6 +2823,8 @@
         </w:rPr>
         <w:t>toStringTest</w:t>
       </w:r>
+      <w:proofErr w:type="spellEnd"/>
+      <w:proofErr w:type="gramEnd"/>
     </w:p>
     <w:p>
       <w:pPr>
@@ -2002,12 +2833,28 @@
           <w:lang w:val="en-US"/>
         </w:rPr>
       </w:pPr>
-      <w:r>
-        <w:rPr>
-          <w:lang w:val="en-US"/>
-        </w:rPr>
-        <w:t>Creates a price step and tests if the toString method output format is correct.</w:t>
-      </w:r>
+      <w:proofErr w:type="gramStart"/>
+      <w:r>
+        <w:rPr>
+          <w:lang w:val="en-US"/>
+        </w:rPr>
+        <w:t xml:space="preserve">Creates a price step and tests if the </w:t>
+      </w:r>
+      <w:proofErr w:type="spellStart"/>
+      <w:r>
+        <w:rPr>
+          <w:lang w:val="en-US"/>
+        </w:rPr>
+        <w:t>toString</w:t>
+      </w:r>
+      <w:proofErr w:type="spellEnd"/>
+      <w:r>
+        <w:rPr>
+          <w:lang w:val="en-US"/>
+        </w:rPr>
+        <w:t xml:space="preserve"> method output format is correct.</w:t>
+      </w:r>
+      <w:proofErr w:type="gramEnd"/>
     </w:p>
     <w:p>
       <w:pPr>
@@ -2025,6 +2872,8 @@
           <w:lang w:val="en-US"/>
         </w:rPr>
       </w:pPr>
+      <w:proofErr w:type="spellStart"/>
+      <w:proofErr w:type="gramStart"/>
       <w:r>
         <w:rPr>
           <w:b/>
@@ -2032,6 +2881,8 @@
         </w:rPr>
         <w:t>billAuctionAndGetBillTest</w:t>
       </w:r>
+      <w:proofErr w:type="spellEnd"/>
+      <w:proofErr w:type="gramEnd"/>
     </w:p>
     <w:p>
       <w:pPr>
@@ -2040,11 +2891,47 @@
           <w:lang w:val="en-US"/>
         </w:rPr>
       </w:pPr>
-      <w:r>
-        <w:rPr>
-          <w:lang w:val="en-US"/>
-        </w:rPr>
-        <w:t>Creates some price steps and bills. Tests if the bill functions calculation is correct. (calls getBill).</w:t>
+      <w:proofErr w:type="gramStart"/>
+      <w:r>
+        <w:rPr>
+          <w:lang w:val="en-US"/>
+        </w:rPr>
+        <w:t>Creates some price steps and bills.</w:t>
+      </w:r>
+      <w:proofErr w:type="gramEnd"/>
+      <w:r>
+        <w:rPr>
+          <w:lang w:val="en-US"/>
+        </w:rPr>
+        <w:t xml:space="preserve"> Tests if the bill functions calculation is correct. (</w:t>
+      </w:r>
+      <w:proofErr w:type="gramStart"/>
+      <w:r>
+        <w:rPr>
+          <w:lang w:val="en-US"/>
+        </w:rPr>
+        <w:t>calls</w:t>
+      </w:r>
+      <w:proofErr w:type="gramEnd"/>
+      <w:r>
+        <w:rPr>
+          <w:lang w:val="en-US"/>
+        </w:rPr>
+        <w:t xml:space="preserve"> </w:t>
+      </w:r>
+      <w:proofErr w:type="spellStart"/>
+      <w:r>
+        <w:rPr>
+          <w:lang w:val="en-US"/>
+        </w:rPr>
+        <w:t>getBill</w:t>
+      </w:r>
+      <w:proofErr w:type="spellEnd"/>
+      <w:r>
+        <w:rPr>
+          <w:lang w:val="en-US"/>
+        </w:rPr>
+        <w:t>).</w:t>
       </w:r>
     </w:p>
     <w:p>
@@ -2063,6 +2950,8 @@
           <w:lang w:val="en-US"/>
         </w:rPr>
       </w:pPr>
+      <w:proofErr w:type="spellStart"/>
+      <w:proofErr w:type="gramStart"/>
       <w:r>
         <w:rPr>
           <w:b/>
@@ -2070,6 +2959,8 @@
         </w:rPr>
         <w:t>billAuctionAndGetBillTestIntervalDoesNotExist</w:t>
       </w:r>
+      <w:proofErr w:type="spellEnd"/>
+      <w:proofErr w:type="gramEnd"/>
     </w:p>
     <w:p>
       <w:pPr>
@@ -2078,11 +2969,47 @@
           <w:lang w:val="en-US"/>
         </w:rPr>
       </w:pPr>
-      <w:r>
-        <w:rPr>
-          <w:lang w:val="en-US"/>
-        </w:rPr>
-        <w:t>Creates some price steps and bills. Tests if the bill functions calculation is correct if no price step exists for the given interval. (calls getBill)</w:t>
+      <w:proofErr w:type="gramStart"/>
+      <w:r>
+        <w:rPr>
+          <w:lang w:val="en-US"/>
+        </w:rPr>
+        <w:t>Creates some price steps and bills.</w:t>
+      </w:r>
+      <w:proofErr w:type="gramEnd"/>
+      <w:r>
+        <w:rPr>
+          <w:lang w:val="en-US"/>
+        </w:rPr>
+        <w:t xml:space="preserve"> Tests if the bill functions calculation is correct if no price step exists for the given interval. (</w:t>
+      </w:r>
+      <w:proofErr w:type="gramStart"/>
+      <w:r>
+        <w:rPr>
+          <w:lang w:val="en-US"/>
+        </w:rPr>
+        <w:t>calls</w:t>
+      </w:r>
+      <w:proofErr w:type="gramEnd"/>
+      <w:r>
+        <w:rPr>
+          <w:lang w:val="en-US"/>
+        </w:rPr>
+        <w:t xml:space="preserve"> </w:t>
+      </w:r>
+      <w:proofErr w:type="spellStart"/>
+      <w:r>
+        <w:rPr>
+          <w:lang w:val="en-US"/>
+        </w:rPr>
+        <w:t>getBill</w:t>
+      </w:r>
+      <w:proofErr w:type="spellEnd"/>
+      <w:r>
+        <w:rPr>
+          <w:lang w:val="en-US"/>
+        </w:rPr>
+        <w:t>)</w:t>
       </w:r>
     </w:p>
     <w:p>
@@ -2101,6 +3028,8 @@
           <w:lang w:val="en-US"/>
         </w:rPr>
       </w:pPr>
+      <w:proofErr w:type="spellStart"/>
+      <w:proofErr w:type="gramStart"/>
       <w:r>
         <w:rPr>
           <w:b/>
@@ -2108,6 +3037,8 @@
         </w:rPr>
         <w:t>getBillTestFalse</w:t>
       </w:r>
+      <w:proofErr w:type="spellEnd"/>
+      <w:proofErr w:type="gramEnd"/>
     </w:p>
     <w:p>
       <w:pPr>
@@ -2116,11 +3047,33 @@
           <w:lang w:val="en-US"/>
         </w:rPr>
       </w:pPr>
-      <w:r>
-        <w:rPr>
-          <w:lang w:val="en-US"/>
-        </w:rPr>
-        <w:t>Calls getBill for a user that does not exist.  Tests if the output is correct (user gets informed that there are no bills for him)</w:t>
+      <w:proofErr w:type="gramStart"/>
+      <w:r>
+        <w:rPr>
+          <w:lang w:val="en-US"/>
+        </w:rPr>
+        <w:t xml:space="preserve">Calls </w:t>
+      </w:r>
+      <w:proofErr w:type="spellStart"/>
+      <w:r>
+        <w:rPr>
+          <w:lang w:val="en-US"/>
+        </w:rPr>
+        <w:t>getBill</w:t>
+      </w:r>
+      <w:proofErr w:type="spellEnd"/>
+      <w:r>
+        <w:rPr>
+          <w:lang w:val="en-US"/>
+        </w:rPr>
+        <w:t xml:space="preserve"> for a user that does not exist.</w:t>
+      </w:r>
+      <w:proofErr w:type="gramEnd"/>
+      <w:r>
+        <w:rPr>
+          <w:lang w:val="en-US"/>
+        </w:rPr>
+        <w:t xml:space="preserve">  Tests if the output is correct (user gets informed that there are no bills for him)</w:t>
       </w:r>
     </w:p>
     <w:p>
@@ -2139,6 +3092,8 @@
           <w:lang w:val="en-US"/>
         </w:rPr>
       </w:pPr>
+      <w:proofErr w:type="spellStart"/>
+      <w:proofErr w:type="gramStart"/>
       <w:r>
         <w:rPr>
           <w:b/>
@@ -2146,6 +3101,8 @@
         </w:rPr>
         <w:t>shutdownAndLoad</w:t>
       </w:r>
+      <w:proofErr w:type="spellEnd"/>
+      <w:proofErr w:type="gramEnd"/>
     </w:p>
     <w:p>
       <w:pPr>
@@ -2155,11 +3112,40 @@
           <w:lang w:val="en-US"/>
         </w:rPr>
       </w:pPr>
-      <w:r>
-        <w:rPr>
-          <w:lang w:val="en-US"/>
-        </w:rPr>
-        <w:t xml:space="preserve">Creates some price steps and bills. Calls getBill to show that the </w:t>
+      <w:proofErr w:type="gramStart"/>
+      <w:r>
+        <w:rPr>
+          <w:lang w:val="en-US"/>
+        </w:rPr>
+        <w:t>Creates some price steps and bills.</w:t>
+      </w:r>
+      <w:proofErr w:type="gramEnd"/>
+      <w:r>
+        <w:rPr>
+          <w:lang w:val="en-US"/>
+        </w:rPr>
+        <w:t xml:space="preserve"> </w:t>
+      </w:r>
+      <w:proofErr w:type="gramStart"/>
+      <w:r>
+        <w:rPr>
+          <w:lang w:val="en-US"/>
+        </w:rPr>
+        <w:t xml:space="preserve">Calls </w:t>
+      </w:r>
+      <w:proofErr w:type="spellStart"/>
+      <w:r>
+        <w:rPr>
+          <w:lang w:val="en-US"/>
+        </w:rPr>
+        <w:t>getBill</w:t>
+      </w:r>
+      <w:proofErr w:type="spellEnd"/>
+      <w:r>
+        <w:rPr>
+          <w:lang w:val="en-US"/>
+        </w:rPr>
+        <w:t xml:space="preserve"> to show that the </w:t>
       </w:r>
       <w:r>
         <w:rPr>
@@ -2183,7 +3169,42 @@
         <w:rPr>
           <w:lang w:val="en-US"/>
         </w:rPr>
-        <w:t>. Tests if shutdown saves the data to a file and if the data is loaded again after creating a new instance. These functions work correct if the same data is loaded again. That means that the getBill method is called again after saving and loading</w:t>
+        <w:t>.</w:t>
+      </w:r>
+      <w:proofErr w:type="gramEnd"/>
+      <w:r>
+        <w:rPr>
+          <w:lang w:val="en-US"/>
+        </w:rPr>
+        <w:t xml:space="preserve"> </w:t>
+      </w:r>
+      <w:proofErr w:type="gramStart"/>
+      <w:r>
+        <w:rPr>
+          <w:lang w:val="en-US"/>
+        </w:rPr>
+        <w:t>Tests if shutdown saves the data to a file and if the data is loaded again after creating a new instance.</w:t>
+      </w:r>
+      <w:proofErr w:type="gramEnd"/>
+      <w:r>
+        <w:rPr>
+          <w:lang w:val="en-US"/>
+        </w:rPr>
+        <w:t xml:space="preserve"> These functions work correct if the same data is loaded again. That means that the </w:t>
+      </w:r>
+      <w:proofErr w:type="spellStart"/>
+      <w:r>
+        <w:rPr>
+          <w:lang w:val="en-US"/>
+        </w:rPr>
+        <w:t>getBill</w:t>
+      </w:r>
+      <w:proofErr w:type="spellEnd"/>
+      <w:r>
+        <w:rPr>
+          <w:lang w:val="en-US"/>
+        </w:rPr>
+        <w:t xml:space="preserve"> method is called again after saving and loading</w:t>
       </w:r>
       <w:r>
         <w:rPr>
@@ -2277,8 +3298,13 @@
       </w:r>
     </w:p>
     <w:p>
-      <w:r>
-        <w:t>BillingServer:</w:t>
+      <w:proofErr w:type="spellStart"/>
+      <w:r>
+        <w:t>BillingServer</w:t>
+      </w:r>
+      <w:proofErr w:type="spellEnd"/>
+      <w:r>
+        <w:t>:</w:t>
       </w:r>
     </w:p>
     <w:p>
@@ -2316,7 +3342,7 @@
                     <a:blip r:embed="rId8" cstate="print">
                       <a:extLst>
                         <a:ext uri="{28A0092B-C50C-407E-A947-70E740481C1C}">
-                          <a14:useLocalDpi xmlns="" xmlns:wpc="http://schemas.microsoft.com/office/word/2010/wordprocessingCanvas" xmlns:mc="http://schemas.openxmlformats.org/markup-compatibility/2006" xmlns:o="urn:schemas-microsoft-com:office:office" xmlns:v="urn:schemas-microsoft-com:vml" xmlns:wp14="http://schemas.microsoft.com/office/word/2010/wordprocessingDrawing" xmlns:w10="urn:schemas-microsoft-com:office:word" xmlns:w="http://schemas.openxmlformats.org/wordprocessingml/2006/main" xmlns:w14="http://schemas.microsoft.com/office/word/2010/wordml" xmlns:wpg="http://schemas.microsoft.com/office/word/2010/wordprocessingGroup" xmlns:wpi="http://schemas.microsoft.com/office/word/2010/wordprocessingInk" xmlns:wps="http://schemas.microsoft.com/office/word/2010/wordprocessingShape" xmlns:a14="http://schemas.microsoft.com/office/drawing/2010/main" val="0"/>
+                          <a14:useLocalDpi xmlns:a14="http://schemas.microsoft.com/office/drawing/2010/main" xmlns:wps="http://schemas.microsoft.com/office/word/2010/wordprocessingShape" xmlns:wpi="http://schemas.microsoft.com/office/word/2010/wordprocessingInk" xmlns:wpg="http://schemas.microsoft.com/office/word/2010/wordprocessingGroup" xmlns:w14="http://schemas.microsoft.com/office/word/2010/wordml" xmlns:w="http://schemas.openxmlformats.org/wordprocessingml/2006/main" xmlns:w10="urn:schemas-microsoft-com:office:word" xmlns:wp14="http://schemas.microsoft.com/office/word/2010/wordprocessingDrawing" xmlns:v="urn:schemas-microsoft-com:vml" xmlns:o="urn:schemas-microsoft-com:office:office" xmlns:mc="http://schemas.openxmlformats.org/markup-compatibility/2006" xmlns:wpc="http://schemas.microsoft.com/office/word/2010/wordprocessingCanvas" xmlns="" val="0"/>
                         </a:ext>
                       </a:extLst>
                     </a:blip>
@@ -2337,7 +3363,7 @@
                     </a:ln>
                     <a:extLst>
                       <a:ext uri="{53640926-AAD7-44D8-BBD7-CCE9431645EC}">
-                        <a14:shadowObscured xmlns="" xmlns:wpc="http://schemas.microsoft.com/office/word/2010/wordprocessingCanvas" xmlns:mc="http://schemas.openxmlformats.org/markup-compatibility/2006" xmlns:o="urn:schemas-microsoft-com:office:office" xmlns:v="urn:schemas-microsoft-com:vml" xmlns:wp14="http://schemas.microsoft.com/office/word/2010/wordprocessingDrawing" xmlns:w10="urn:schemas-microsoft-com:office:word" xmlns:w="http://schemas.openxmlformats.org/wordprocessingml/2006/main" xmlns:w14="http://schemas.microsoft.com/office/word/2010/wordml" xmlns:wpg="http://schemas.microsoft.com/office/word/2010/wordprocessingGroup" xmlns:wpi="http://schemas.microsoft.com/office/word/2010/wordprocessingInk" xmlns:wps="http://schemas.microsoft.com/office/word/2010/wordprocessingShape" xmlns:a14="http://schemas.microsoft.com/office/drawing/2010/main"/>
+                        <a14:shadowObscured xmlns:a14="http://schemas.microsoft.com/office/drawing/2010/main" xmlns:wps="http://schemas.microsoft.com/office/word/2010/wordprocessingShape" xmlns:wpi="http://schemas.microsoft.com/office/word/2010/wordprocessingInk" xmlns:wpg="http://schemas.microsoft.com/office/word/2010/wordprocessingGroup" xmlns:w14="http://schemas.microsoft.com/office/word/2010/wordml" xmlns:w="http://schemas.openxmlformats.org/wordprocessingml/2006/main" xmlns:w10="urn:schemas-microsoft-com:office:word" xmlns:wp14="http://schemas.microsoft.com/office/word/2010/wordprocessingDrawing" xmlns:v="urn:schemas-microsoft-com:vml" xmlns:o="urn:schemas-microsoft-com:office:office" xmlns:mc="http://schemas.openxmlformats.org/markup-compatibility/2006" xmlns:wpc="http://schemas.microsoft.com/office/word/2010/wordprocessingCanvas" xmlns=""/>
                       </a:ext>
                     </a:extLst>
                   </pic:spPr>
@@ -2879,9 +3905,11 @@
       <w:pPr>
         <w:pStyle w:val="berschrift3"/>
       </w:pPr>
+      <w:proofErr w:type="spellStart"/>
       <w:r>
         <w:t>Analytics</w:t>
       </w:r>
+      <w:proofErr w:type="spellEnd"/>
     </w:p>
     <w:p>
       <w:pPr>
@@ -2984,10 +4012,12 @@
       <w:pPr>
         <w:pStyle w:val="berschrift3"/>
       </w:pPr>
+      <w:proofErr w:type="spellStart"/>
       <w:r>
         <w:lastRenderedPageBreak/>
         <w:t>Billing</w:t>
       </w:r>
+      <w:proofErr w:type="spellEnd"/>
     </w:p>
     <w:p>
       <w:pPr>
@@ -3039,8 +4069,13 @@
       <w:pPr>
         <w:pStyle w:val="berschrift3"/>
       </w:pPr>
-      <w:r>
-        <w:t>Billing Model</w:t>
+      <w:proofErr w:type="spellStart"/>
+      <w:r>
+        <w:t>Billing</w:t>
+      </w:r>
+      <w:proofErr w:type="spellEnd"/>
+      <w:r>
+        <w:t xml:space="preserve"> Model</w:t>
       </w:r>
     </w:p>
     <w:p>
@@ -3107,10 +4142,12 @@
           <w:lang w:eastAsia="de-DE"/>
         </w:rPr>
       </w:pPr>
+      <w:proofErr w:type="spellStart"/>
       <w:r>
         <w:lastRenderedPageBreak/>
         <w:t>Managemenclient</w:t>
       </w:r>
+      <w:proofErr w:type="spellEnd"/>
     </w:p>
     <w:p>
       <w:pPr>
@@ -3165,9 +4202,19 @@
       <w:pPr>
         <w:pStyle w:val="berschrift3"/>
       </w:pPr>
-      <w:r>
-        <w:t>Testing Component</w:t>
-      </w:r>
+      <w:proofErr w:type="spellStart"/>
+      <w:r>
+        <w:t>Testing</w:t>
+      </w:r>
+      <w:proofErr w:type="spellEnd"/>
+      <w:r>
+        <w:t xml:space="preserve"> </w:t>
+      </w:r>
+      <w:proofErr w:type="spellStart"/>
+      <w:r>
+        <w:t>Component</w:t>
+      </w:r>
+      <w:proofErr w:type="spellEnd"/>
     </w:p>
     <w:p>
       <w:r>
@@ -3196,7 +4243,7 @@
                     <a:blip r:embed="rId26" cstate="print">
                       <a:extLst>
                         <a:ext uri="{28A0092B-C50C-407E-A947-70E740481C1C}">
-                          <a14:useLocalDpi xmlns="" xmlns:wpc="http://schemas.microsoft.com/office/word/2010/wordprocessingCanvas" xmlns:mc="http://schemas.openxmlformats.org/markup-compatibility/2006" xmlns:o="urn:schemas-microsoft-com:office:office" xmlns:v="urn:schemas-microsoft-com:vml" xmlns:wp14="http://schemas.microsoft.com/office/word/2010/wordprocessingDrawing" xmlns:w10="urn:schemas-microsoft-com:office:word" xmlns:w="http://schemas.openxmlformats.org/wordprocessingml/2006/main" xmlns:w14="http://schemas.microsoft.com/office/word/2010/wordml" xmlns:wpg="http://schemas.microsoft.com/office/word/2010/wordprocessingGroup" xmlns:wpi="http://schemas.microsoft.com/office/word/2010/wordprocessingInk" xmlns:wps="http://schemas.microsoft.com/office/word/2010/wordprocessingShape" xmlns:a14="http://schemas.microsoft.com/office/drawing/2010/main" val="0"/>
+                          <a14:useLocalDpi xmlns:a14="http://schemas.microsoft.com/office/drawing/2010/main" xmlns:wps="http://schemas.microsoft.com/office/word/2010/wordprocessingShape" xmlns:wpi="http://schemas.microsoft.com/office/word/2010/wordprocessingInk" xmlns:wpg="http://schemas.microsoft.com/office/word/2010/wordprocessingGroup" xmlns:w14="http://schemas.microsoft.com/office/word/2010/wordml" xmlns:w="http://schemas.openxmlformats.org/wordprocessingml/2006/main" xmlns:w10="urn:schemas-microsoft-com:office:word" xmlns:wp14="http://schemas.microsoft.com/office/word/2010/wordprocessingDrawing" xmlns:v="urn:schemas-microsoft-com:vml" xmlns:o="urn:schemas-microsoft-com:office:office" xmlns:mc="http://schemas.openxmlformats.org/markup-compatibility/2006" xmlns:wpc="http://schemas.microsoft.com/office/word/2010/wordprocessingCanvas" xmlns="" val="0"/>
                         </a:ext>
                       </a:extLst>
                     </a:blip>
@@ -3217,7 +4264,7 @@
                     </a:ln>
                     <a:extLst>
                       <a:ext uri="{53640926-AAD7-44D8-BBD7-CCE9431645EC}">
-                        <a14:shadowObscured xmlns="" xmlns:wpc="http://schemas.microsoft.com/office/word/2010/wordprocessingCanvas" xmlns:mc="http://schemas.openxmlformats.org/markup-compatibility/2006" xmlns:o="urn:schemas-microsoft-com:office:office" xmlns:v="urn:schemas-microsoft-com:vml" xmlns:wp14="http://schemas.microsoft.com/office/word/2010/wordprocessingDrawing" xmlns:w10="urn:schemas-microsoft-com:office:word" xmlns:w="http://schemas.openxmlformats.org/wordprocessingml/2006/main" xmlns:w14="http://schemas.microsoft.com/office/word/2010/wordml" xmlns:wpg="http://schemas.microsoft.com/office/word/2010/wordprocessingGroup" xmlns:wpi="http://schemas.microsoft.com/office/word/2010/wordprocessingInk" xmlns:wps="http://schemas.microsoft.com/office/word/2010/wordprocessingShape" xmlns:a14="http://schemas.microsoft.com/office/drawing/2010/main"/>
+                        <a14:shadowObscured xmlns:a14="http://schemas.microsoft.com/office/drawing/2010/main" xmlns:wps="http://schemas.microsoft.com/office/word/2010/wordprocessingShape" xmlns:wpi="http://schemas.microsoft.com/office/word/2010/wordprocessingInk" xmlns:wpg="http://schemas.microsoft.com/office/word/2010/wordprocessingGroup" xmlns:w14="http://schemas.microsoft.com/office/word/2010/wordml" xmlns:w="http://schemas.openxmlformats.org/wordprocessingml/2006/main" xmlns:w10="urn:schemas-microsoft-com:office:word" xmlns:wp14="http://schemas.microsoft.com/office/word/2010/wordprocessingDrawing" xmlns:v="urn:schemas-microsoft-com:vml" xmlns:o="urn:schemas-microsoft-com:office:office" xmlns:mc="http://schemas.openxmlformats.org/markup-compatibility/2006" xmlns:wpc="http://schemas.microsoft.com/office/word/2010/wordprocessingCanvas" xmlns=""/>
                       </a:ext>
                     </a:extLst>
                   </pic:spPr>
@@ -3285,7 +4332,7 @@
                     <a:blip r:embed="rId27" cstate="print">
                       <a:extLst>
                         <a:ext uri="{28A0092B-C50C-407E-A947-70E740481C1C}">
-                          <a14:useLocalDpi xmlns="" xmlns:wpc="http://schemas.microsoft.com/office/word/2010/wordprocessingCanvas" xmlns:mc="http://schemas.openxmlformats.org/markup-compatibility/2006" xmlns:o="urn:schemas-microsoft-com:office:office" xmlns:v="urn:schemas-microsoft-com:vml" xmlns:wp14="http://schemas.microsoft.com/office/word/2010/wordprocessingDrawing" xmlns:w10="urn:schemas-microsoft-com:office:word" xmlns:w="http://schemas.openxmlformats.org/wordprocessingml/2006/main" xmlns:w14="http://schemas.microsoft.com/office/word/2010/wordml" xmlns:wpg="http://schemas.microsoft.com/office/word/2010/wordprocessingGroup" xmlns:wpi="http://schemas.microsoft.com/office/word/2010/wordprocessingInk" xmlns:wps="http://schemas.microsoft.com/office/word/2010/wordprocessingShape" xmlns:a14="http://schemas.microsoft.com/office/drawing/2010/main" val="0"/>
+                          <a14:useLocalDpi xmlns:a14="http://schemas.microsoft.com/office/drawing/2010/main" xmlns:wps="http://schemas.microsoft.com/office/word/2010/wordprocessingShape" xmlns:wpi="http://schemas.microsoft.com/office/word/2010/wordprocessingInk" xmlns:wpg="http://schemas.microsoft.com/office/word/2010/wordprocessingGroup" xmlns:w14="http://schemas.microsoft.com/office/word/2010/wordml" xmlns:w="http://schemas.openxmlformats.org/wordprocessingml/2006/main" xmlns:w10="urn:schemas-microsoft-com:office:word" xmlns:wp14="http://schemas.microsoft.com/office/word/2010/wordprocessingDrawing" xmlns:v="urn:schemas-microsoft-com:vml" xmlns:o="urn:schemas-microsoft-com:office:office" xmlns:mc="http://schemas.openxmlformats.org/markup-compatibility/2006" xmlns:wpc="http://schemas.microsoft.com/office/word/2010/wordprocessingCanvas" xmlns="" val="0"/>
                         </a:ext>
                       </a:extLst>
                     </a:blip>
@@ -3306,7 +4353,7 @@
                     </a:ln>
                     <a:extLst>
                       <a:ext uri="{53640926-AAD7-44D8-BBD7-CCE9431645EC}">
-                        <a14:shadowObscured xmlns="" xmlns:wpc="http://schemas.microsoft.com/office/word/2010/wordprocessingCanvas" xmlns:mc="http://schemas.openxmlformats.org/markup-compatibility/2006" xmlns:o="urn:schemas-microsoft-com:office:office" xmlns:v="urn:schemas-microsoft-com:vml" xmlns:wp14="http://schemas.microsoft.com/office/word/2010/wordprocessingDrawing" xmlns:w10="urn:schemas-microsoft-com:office:word" xmlns:w="http://schemas.openxmlformats.org/wordprocessingml/2006/main" xmlns:w14="http://schemas.microsoft.com/office/word/2010/wordml" xmlns:wpg="http://schemas.microsoft.com/office/word/2010/wordprocessingGroup" xmlns:wpi="http://schemas.microsoft.com/office/word/2010/wordprocessingInk" xmlns:wps="http://schemas.microsoft.com/office/word/2010/wordprocessingShape" xmlns:a14="http://schemas.microsoft.com/office/drawing/2010/main"/>
+                        <a14:shadowObscured xmlns:a14="http://schemas.microsoft.com/office/drawing/2010/main" xmlns:wps="http://schemas.microsoft.com/office/word/2010/wordprocessingShape" xmlns:wpi="http://schemas.microsoft.com/office/word/2010/wordprocessingInk" xmlns:wpg="http://schemas.microsoft.com/office/word/2010/wordprocessingGroup" xmlns:w14="http://schemas.microsoft.com/office/word/2010/wordml" xmlns:w="http://schemas.openxmlformats.org/wordprocessingml/2006/main" xmlns:w10="urn:schemas-microsoft-com:office:word" xmlns:wp14="http://schemas.microsoft.com/office/word/2010/wordprocessingDrawing" xmlns:v="urn:schemas-microsoft-com:vml" xmlns:o="urn:schemas-microsoft-com:office:office" xmlns:mc="http://schemas.openxmlformats.org/markup-compatibility/2006" xmlns:wpc="http://schemas.microsoft.com/office/word/2010/wordprocessingCanvas" xmlns=""/>
                       </a:ext>
                     </a:extLst>
                   </pic:spPr>
@@ -3361,7 +4408,7 @@
                     <a:blip r:embed="rId27" cstate="print">
                       <a:extLst>
                         <a:ext uri="{28A0092B-C50C-407E-A947-70E740481C1C}">
-                          <a14:useLocalDpi xmlns="" xmlns:wpc="http://schemas.microsoft.com/office/word/2010/wordprocessingCanvas" xmlns:mc="http://schemas.openxmlformats.org/markup-compatibility/2006" xmlns:o="urn:schemas-microsoft-com:office:office" xmlns:v="urn:schemas-microsoft-com:vml" xmlns:wp14="http://schemas.microsoft.com/office/word/2010/wordprocessingDrawing" xmlns:w10="urn:schemas-microsoft-com:office:word" xmlns:w="http://schemas.openxmlformats.org/wordprocessingml/2006/main" xmlns:w14="http://schemas.microsoft.com/office/word/2010/wordml" xmlns:wpg="http://schemas.microsoft.com/office/word/2010/wordprocessingGroup" xmlns:wpi="http://schemas.microsoft.com/office/word/2010/wordprocessingInk" xmlns:wps="http://schemas.microsoft.com/office/word/2010/wordprocessingShape" xmlns:a14="http://schemas.microsoft.com/office/drawing/2010/main" val="0"/>
+                          <a14:useLocalDpi xmlns:a14="http://schemas.microsoft.com/office/drawing/2010/main" xmlns:wps="http://schemas.microsoft.com/office/word/2010/wordprocessingShape" xmlns:wpi="http://schemas.microsoft.com/office/word/2010/wordprocessingInk" xmlns:wpg="http://schemas.microsoft.com/office/word/2010/wordprocessingGroup" xmlns:w14="http://schemas.microsoft.com/office/word/2010/wordml" xmlns:w="http://schemas.openxmlformats.org/wordprocessingml/2006/main" xmlns:w10="urn:schemas-microsoft-com:office:word" xmlns:wp14="http://schemas.microsoft.com/office/word/2010/wordprocessingDrawing" xmlns:v="urn:schemas-microsoft-com:vml" xmlns:o="urn:schemas-microsoft-com:office:office" xmlns:mc="http://schemas.openxmlformats.org/markup-compatibility/2006" xmlns:wpc="http://schemas.microsoft.com/office/word/2010/wordprocessingCanvas" xmlns="" val="0"/>
                         </a:ext>
                       </a:extLst>
                     </a:blip>
@@ -3382,7 +4429,7 @@
                     </a:ln>
                     <a:extLst>
                       <a:ext uri="{53640926-AAD7-44D8-BBD7-CCE9431645EC}">
-                        <a14:shadowObscured xmlns="" xmlns:wpc="http://schemas.microsoft.com/office/word/2010/wordprocessingCanvas" xmlns:mc="http://schemas.openxmlformats.org/markup-compatibility/2006" xmlns:o="urn:schemas-microsoft-com:office:office" xmlns:v="urn:schemas-microsoft-com:vml" xmlns:wp14="http://schemas.microsoft.com/office/word/2010/wordprocessingDrawing" xmlns:w10="urn:schemas-microsoft-com:office:word" xmlns:w="http://schemas.openxmlformats.org/wordprocessingml/2006/main" xmlns:w14="http://schemas.microsoft.com/office/word/2010/wordml" xmlns:wpg="http://schemas.microsoft.com/office/word/2010/wordprocessingGroup" xmlns:wpi="http://schemas.microsoft.com/office/word/2010/wordprocessingInk" xmlns:wps="http://schemas.microsoft.com/office/word/2010/wordprocessingShape" xmlns:a14="http://schemas.microsoft.com/office/drawing/2010/main"/>
+                        <a14:shadowObscured xmlns:a14="http://schemas.microsoft.com/office/drawing/2010/main" xmlns:wps="http://schemas.microsoft.com/office/word/2010/wordprocessingShape" xmlns:wpi="http://schemas.microsoft.com/office/word/2010/wordprocessingInk" xmlns:wpg="http://schemas.microsoft.com/office/word/2010/wordprocessingGroup" xmlns:w14="http://schemas.microsoft.com/office/word/2010/wordml" xmlns:w="http://schemas.openxmlformats.org/wordprocessingml/2006/main" xmlns:w10="urn:schemas-microsoft-com:office:word" xmlns:wp14="http://schemas.microsoft.com/office/word/2010/wordprocessingDrawing" xmlns:v="urn:schemas-microsoft-com:vml" xmlns:o="urn:schemas-microsoft-com:office:office" xmlns:mc="http://schemas.openxmlformats.org/markup-compatibility/2006" xmlns:wpc="http://schemas.microsoft.com/office/word/2010/wordprocessingCanvas" xmlns=""/>
                       </a:ext>
                     </a:extLst>
                   </pic:spPr>
@@ -3446,7 +4493,7 @@
                     <a:blip r:embed="rId28" cstate="print">
                       <a:extLst>
                         <a:ext uri="{28A0092B-C50C-407E-A947-70E740481C1C}">
-                          <a14:useLocalDpi xmlns="" xmlns:wpc="http://schemas.microsoft.com/office/word/2010/wordprocessingCanvas" xmlns:mc="http://schemas.openxmlformats.org/markup-compatibility/2006" xmlns:o="urn:schemas-microsoft-com:office:office" xmlns:v="urn:schemas-microsoft-com:vml" xmlns:wp14="http://schemas.microsoft.com/office/word/2010/wordprocessingDrawing" xmlns:w10="urn:schemas-microsoft-com:office:word" xmlns:w="http://schemas.openxmlformats.org/wordprocessingml/2006/main" xmlns:w14="http://schemas.microsoft.com/office/word/2010/wordml" xmlns:wpg="http://schemas.microsoft.com/office/word/2010/wordprocessingGroup" xmlns:wpi="http://schemas.microsoft.com/office/word/2010/wordprocessingInk" xmlns:wps="http://schemas.microsoft.com/office/word/2010/wordprocessingShape" xmlns:a14="http://schemas.microsoft.com/office/drawing/2010/main" val="0"/>
+                          <a14:useLocalDpi xmlns:a14="http://schemas.microsoft.com/office/drawing/2010/main" xmlns:wps="http://schemas.microsoft.com/office/word/2010/wordprocessingShape" xmlns:wpi="http://schemas.microsoft.com/office/word/2010/wordprocessingInk" xmlns:wpg="http://schemas.microsoft.com/office/word/2010/wordprocessingGroup" xmlns:w14="http://schemas.microsoft.com/office/word/2010/wordml" xmlns:w="http://schemas.openxmlformats.org/wordprocessingml/2006/main" xmlns:w10="urn:schemas-microsoft-com:office:word" xmlns:wp14="http://schemas.microsoft.com/office/word/2010/wordprocessingDrawing" xmlns:v="urn:schemas-microsoft-com:vml" xmlns:o="urn:schemas-microsoft-com:office:office" xmlns:mc="http://schemas.openxmlformats.org/markup-compatibility/2006" xmlns:wpc="http://schemas.microsoft.com/office/word/2010/wordprocessingCanvas" xmlns="" val="0"/>
                         </a:ext>
                       </a:extLst>
                     </a:blip>
@@ -3467,7 +4514,7 @@
                     </a:ln>
                     <a:extLst>
                       <a:ext uri="{53640926-AAD7-44D8-BBD7-CCE9431645EC}">
-                        <a14:shadowObscured xmlns="" xmlns:wpc="http://schemas.microsoft.com/office/word/2010/wordprocessingCanvas" xmlns:mc="http://schemas.openxmlformats.org/markup-compatibility/2006" xmlns:o="urn:schemas-microsoft-com:office:office" xmlns:v="urn:schemas-microsoft-com:vml" xmlns:wp14="http://schemas.microsoft.com/office/word/2010/wordprocessingDrawing" xmlns:w10="urn:schemas-microsoft-com:office:word" xmlns:w="http://schemas.openxmlformats.org/wordprocessingml/2006/main" xmlns:w14="http://schemas.microsoft.com/office/word/2010/wordml" xmlns:wpg="http://schemas.microsoft.com/office/word/2010/wordprocessingGroup" xmlns:wpi="http://schemas.microsoft.com/office/word/2010/wordprocessingInk" xmlns:wps="http://schemas.microsoft.com/office/word/2010/wordprocessingShape" xmlns:a14="http://schemas.microsoft.com/office/drawing/2010/main"/>
+                        <a14:shadowObscured xmlns:a14="http://schemas.microsoft.com/office/drawing/2010/main" xmlns:wps="http://schemas.microsoft.com/office/word/2010/wordprocessingShape" xmlns:wpi="http://schemas.microsoft.com/office/word/2010/wordprocessingInk" xmlns:wpg="http://schemas.microsoft.com/office/word/2010/wordprocessingGroup" xmlns:w14="http://schemas.microsoft.com/office/word/2010/wordml" xmlns:w="http://schemas.openxmlformats.org/wordprocessingml/2006/main" xmlns:w10="urn:schemas-microsoft-com:office:word" xmlns:wp14="http://schemas.microsoft.com/office/word/2010/wordprocessingDrawing" xmlns:v="urn:schemas-microsoft-com:vml" xmlns:o="urn:schemas-microsoft-com:office:office" xmlns:mc="http://schemas.openxmlformats.org/markup-compatibility/2006" xmlns:wpc="http://schemas.microsoft.com/office/word/2010/wordprocessingCanvas" xmlns=""/>
                       </a:ext>
                     </a:extLst>
                   </pic:spPr>
@@ -3483,9 +4530,11 @@
       <w:pPr>
         <w:pStyle w:val="berschrift3"/>
       </w:pPr>
+      <w:proofErr w:type="spellStart"/>
       <w:r>
         <w:t>FileHandler</w:t>
       </w:r>
+      <w:proofErr w:type="spellEnd"/>
     </w:p>
     <w:p>
       <w:r>
@@ -3559,8 +4608,13 @@
         <w:t>Model Server</w:t>
       </w:r>
       <w:r>
-        <w:t xml:space="preserve"> + FileHander</w:t>
-      </w:r>
+        <w:t xml:space="preserve"> + </w:t>
+      </w:r>
+      <w:proofErr w:type="spellStart"/>
+      <w:r>
+        <w:t>FileHander</w:t>
+      </w:r>
+      <w:proofErr w:type="spellEnd"/>
     </w:p>
     <w:p>
       <w:r>
@@ -3658,7 +4712,7 @@
                     <a:blip r:embed="rId31" cstate="print">
                       <a:extLst>
                         <a:ext uri="{28A0092B-C50C-407E-A947-70E740481C1C}">
-                          <a14:useLocalDpi xmlns="" xmlns:wpc="http://schemas.microsoft.com/office/word/2010/wordprocessingCanvas" xmlns:mc="http://schemas.openxmlformats.org/markup-compatibility/2006" xmlns:o="urn:schemas-microsoft-com:office:office" xmlns:v="urn:schemas-microsoft-com:vml" xmlns:wp14="http://schemas.microsoft.com/office/word/2010/wordprocessingDrawing" xmlns:w10="urn:schemas-microsoft-com:office:word" xmlns:w="http://schemas.openxmlformats.org/wordprocessingml/2006/main" xmlns:w14="http://schemas.microsoft.com/office/word/2010/wordml" xmlns:wpg="http://schemas.microsoft.com/office/word/2010/wordprocessingGroup" xmlns:wpi="http://schemas.microsoft.com/office/word/2010/wordprocessingInk" xmlns:wps="http://schemas.microsoft.com/office/word/2010/wordprocessingShape" xmlns:a14="http://schemas.microsoft.com/office/drawing/2010/main" val="0"/>
+                          <a14:useLocalDpi xmlns:a14="http://schemas.microsoft.com/office/drawing/2010/main" xmlns:wps="http://schemas.microsoft.com/office/word/2010/wordprocessingShape" xmlns:wpi="http://schemas.microsoft.com/office/word/2010/wordprocessingInk" xmlns:wpg="http://schemas.microsoft.com/office/word/2010/wordprocessingGroup" xmlns:w14="http://schemas.microsoft.com/office/word/2010/wordml" xmlns:w="http://schemas.openxmlformats.org/wordprocessingml/2006/main" xmlns:w10="urn:schemas-microsoft-com:office:word" xmlns:wp14="http://schemas.microsoft.com/office/word/2010/wordprocessingDrawing" xmlns:v="urn:schemas-microsoft-com:vml" xmlns:o="urn:schemas-microsoft-com:office:office" xmlns:mc="http://schemas.openxmlformats.org/markup-compatibility/2006" xmlns:wpc="http://schemas.microsoft.com/office/word/2010/wordprocessingCanvas" xmlns="" val="0"/>
                         </a:ext>
                       </a:extLst>
                     </a:blip>
@@ -3704,7 +4758,15 @@
         <w:widowControl w:val="0"/>
       </w:pPr>
       <w:r>
-        <w:t>-&gt; Analytic Server</w:t>
+        <w:t xml:space="preserve">-&gt; </w:t>
+      </w:r>
+      <w:proofErr w:type="spellStart"/>
+      <w:r>
+        <w:t>Analytic</w:t>
+      </w:r>
+      <w:proofErr w:type="spellEnd"/>
+      <w:r>
+        <w:t xml:space="preserve"> Server</w:t>
       </w:r>
     </w:p>
     <w:p>
@@ -3712,8 +4774,29 @@
         <w:widowControl w:val="0"/>
       </w:pPr>
       <w:r>
-        <w:t>-&gt; Billing Server  (Frage GRAFIK?) schritte setzen, abrechnung erstellen -&gt; keine persistenz</w:t>
-      </w:r>
+        <w:t xml:space="preserve">-&gt; </w:t>
+      </w:r>
+      <w:proofErr w:type="spellStart"/>
+      <w:r>
+        <w:t>Billing</w:t>
+      </w:r>
+      <w:proofErr w:type="spellEnd"/>
+      <w:r>
+        <w:t xml:space="preserve"> Server  (Frage GRAFIK?) schritte setzen, </w:t>
+      </w:r>
+      <w:proofErr w:type="spellStart"/>
+      <w:r>
+        <w:t>abrechnung</w:t>
+      </w:r>
+      <w:proofErr w:type="spellEnd"/>
+      <w:r>
+        <w:t xml:space="preserve"> erstellen -&gt; keine </w:t>
+      </w:r>
+      <w:proofErr w:type="spellStart"/>
+      <w:r>
+        <w:t>persistenz</w:t>
+      </w:r>
+      <w:proofErr w:type="spellEnd"/>
     </w:p>
     <w:p>
       <w:pPr>
@@ -3726,7 +4809,35 @@
         <w:rPr>
           <w:lang w:val="en-US"/>
         </w:rPr>
-        <w:t>-&gt; Testing Load Client (Viele Clients machen bids etc.)</w:t>
+        <w:t>-&gt; Testing Load Client (</w:t>
+      </w:r>
+      <w:proofErr w:type="spellStart"/>
+      <w:r>
+        <w:rPr>
+          <w:lang w:val="en-US"/>
+        </w:rPr>
+        <w:t>Viele</w:t>
+      </w:r>
+      <w:proofErr w:type="spellEnd"/>
+      <w:r>
+        <w:rPr>
+          <w:lang w:val="en-US"/>
+        </w:rPr>
+        <w:t xml:space="preserve"> Clients </w:t>
+      </w:r>
+      <w:proofErr w:type="spellStart"/>
+      <w:r>
+        <w:rPr>
+          <w:lang w:val="en-US"/>
+        </w:rPr>
+        <w:t>machen</w:t>
+      </w:r>
+      <w:proofErr w:type="spellEnd"/>
+      <w:r>
+        <w:rPr>
+          <w:lang w:val="en-US"/>
+        </w:rPr>
+        <w:t xml:space="preserve"> bids etc.)</w:t>
       </w:r>
     </w:p>
     <w:p>
@@ -3734,7 +4845,31 @@
         <w:widowControl w:val="0"/>
       </w:pPr>
       <w:r>
-        <w:t>-&gt; Management Client (Befehle für Billing Server, Benachrichtungungen etc)</w:t>
+        <w:t xml:space="preserve">-&gt; Management Client (Befehle für </w:t>
+      </w:r>
+      <w:proofErr w:type="spellStart"/>
+      <w:r>
+        <w:t>Billing</w:t>
+      </w:r>
+      <w:proofErr w:type="spellEnd"/>
+      <w:r>
+        <w:t xml:space="preserve"> Server, </w:t>
+      </w:r>
+      <w:proofErr w:type="spellStart"/>
+      <w:r>
+        <w:t>Benachrichtungungen</w:t>
+      </w:r>
+      <w:proofErr w:type="spellEnd"/>
+      <w:r>
+        <w:t xml:space="preserve"> </w:t>
+      </w:r>
+      <w:proofErr w:type="spellStart"/>
+      <w:r>
+        <w:t>etc</w:t>
+      </w:r>
+      <w:proofErr w:type="spellEnd"/>
+      <w:r>
+        <w:t>)</w:t>
       </w:r>
     </w:p>
     <w:p>
@@ -3747,7 +4882,31 @@
         <w:widowControl w:val="0"/>
       </w:pPr>
       <w:r>
-        <w:t>Altes Programm →  List-&gt; ConcurrentHashMap, Eigene Exceptions → UDP Notification brauchen wir nicht mehr</w:t>
+        <w:t xml:space="preserve">Altes Programm →  List-&gt; </w:t>
+      </w:r>
+      <w:proofErr w:type="spellStart"/>
+      <w:r>
+        <w:t>ConcurrentHashMap</w:t>
+      </w:r>
+      <w:proofErr w:type="spellEnd"/>
+      <w:r>
+        <w:t xml:space="preserve">, Eigene </w:t>
+      </w:r>
+      <w:proofErr w:type="spellStart"/>
+      <w:r>
+        <w:t>Exceptions</w:t>
+      </w:r>
+      <w:proofErr w:type="spellEnd"/>
+      <w:r>
+        <w:t xml:space="preserve"> → UDP </w:t>
+      </w:r>
+      <w:proofErr w:type="spellStart"/>
+      <w:r>
+        <w:t>Notification</w:t>
+      </w:r>
+      <w:proofErr w:type="spellEnd"/>
+      <w:r>
+        <w:t xml:space="preserve"> brauchen wir nicht mehr</w:t>
       </w:r>
     </w:p>
     <w:p>
@@ -3770,16 +4929,39 @@
         <w:widowControl w:val="0"/>
       </w:pPr>
       <w:r>
-        <w:t>UML-Klassendiagramm → Krepela, Traxler</w:t>
-      </w:r>
+        <w:t xml:space="preserve">UML-Klassendiagramm → </w:t>
+      </w:r>
+      <w:proofErr w:type="spellStart"/>
+      <w:r>
+        <w:t>Krepela</w:t>
+      </w:r>
+      <w:proofErr w:type="spellEnd"/>
+      <w:r>
+        <w:t xml:space="preserve">, </w:t>
+      </w:r>
+      <w:proofErr w:type="spellStart"/>
+      <w:r>
+        <w:t>Traxler</w:t>
+      </w:r>
+      <w:proofErr w:type="spellEnd"/>
     </w:p>
     <w:p>
       <w:pPr>
         <w:widowControl w:val="0"/>
       </w:pPr>
-      <w:r>
-        <w:t>Aktivitätdiagrann → Lipovits</w:t>
-      </w:r>
+      <w:proofErr w:type="spellStart"/>
+      <w:r>
+        <w:t>Aktivitätdiagrann</w:t>
+      </w:r>
+      <w:proofErr w:type="spellEnd"/>
+      <w:r>
+        <w:t xml:space="preserve"> → </w:t>
+      </w:r>
+      <w:proofErr w:type="spellStart"/>
+      <w:r>
+        <w:t>Lipovits</w:t>
+      </w:r>
+      <w:proofErr w:type="spellEnd"/>
       <w:r>
         <w:tab/>
       </w:r>
@@ -3795,7 +4977,21 @@
         <w:rPr>
           <w:lang w:val="en-US"/>
         </w:rPr>
-        <w:t>Use Case Diagramme → Reichmann</w:t>
+        <w:t xml:space="preserve">Use Case </w:t>
+      </w:r>
+      <w:proofErr w:type="spellStart"/>
+      <w:r>
+        <w:rPr>
+          <w:lang w:val="en-US"/>
+        </w:rPr>
+        <w:t>Diagramme</w:t>
+      </w:r>
+      <w:proofErr w:type="spellEnd"/>
+      <w:r>
+        <w:rPr>
+          <w:lang w:val="en-US"/>
+        </w:rPr>
+        <w:t xml:space="preserve"> → Reichmann</w:t>
       </w:r>
     </w:p>
     <w:p>
@@ -3809,8 +5005,16 @@
         <w:rPr>
           <w:lang w:val="en-US"/>
         </w:rPr>
-        <w:t>Checker → Tattyrek</w:t>
-      </w:r>
+        <w:t xml:space="preserve">Checker → </w:t>
+      </w:r>
+      <w:proofErr w:type="spellStart"/>
+      <w:r>
+        <w:rPr>
+          <w:lang w:val="en-US"/>
+        </w:rPr>
+        <w:t>Tattyrek</w:t>
+      </w:r>
+      <w:proofErr w:type="spellEnd"/>
     </w:p>
     <w:p>
       <w:pPr>
@@ -3870,8 +5074,13 @@
         <w:contextualSpacing/>
       </w:pPr>
       <w:r>
-        <w:t>RMI-Verbindungen → Traxler</w:t>
-      </w:r>
+        <w:t xml:space="preserve">RMI-Verbindungen → </w:t>
+      </w:r>
+      <w:proofErr w:type="spellStart"/>
+      <w:r>
+        <w:t>Traxler</w:t>
+      </w:r>
+      <w:proofErr w:type="spellEnd"/>
     </w:p>
     <w:p>
       <w:pPr>
@@ -3884,9 +5093,19 @@
         <w:ind w:hanging="359"/>
         <w:contextualSpacing/>
       </w:pPr>
-      <w:r>
-        <w:t>Analytics Server → Reichmann, Tattyrek</w:t>
-      </w:r>
+      <w:proofErr w:type="spellStart"/>
+      <w:r>
+        <w:t>Analytics</w:t>
+      </w:r>
+      <w:proofErr w:type="spellEnd"/>
+      <w:r>
+        <w:t xml:space="preserve"> Server → Reichmann, </w:t>
+      </w:r>
+      <w:proofErr w:type="spellStart"/>
+      <w:r>
+        <w:t>Tattyrek</w:t>
+      </w:r>
+      <w:proofErr w:type="spellEnd"/>
     </w:p>
     <w:p>
       <w:pPr>
@@ -3899,9 +5118,19 @@
         <w:ind w:hanging="359"/>
         <w:contextualSpacing/>
       </w:pPr>
-      <w:r>
-        <w:t>Billing Server → Krepela</w:t>
-      </w:r>
+      <w:proofErr w:type="spellStart"/>
+      <w:r>
+        <w:t>Billing</w:t>
+      </w:r>
+      <w:proofErr w:type="spellEnd"/>
+      <w:r>
+        <w:t xml:space="preserve"> Server → </w:t>
+      </w:r>
+      <w:proofErr w:type="spellStart"/>
+      <w:r>
+        <w:t>Krepela</w:t>
+      </w:r>
+      <w:proofErr w:type="spellEnd"/>
     </w:p>
     <w:p>
       <w:pPr>
@@ -3915,8 +5144,13 @@
         <w:contextualSpacing/>
       </w:pPr>
       <w:r>
-        <w:t>Management Client →  Lipovits</w:t>
-      </w:r>
+        <w:t xml:space="preserve">Management Client →  </w:t>
+      </w:r>
+      <w:proofErr w:type="spellStart"/>
+      <w:r>
+        <w:t>Lipovits</w:t>
+      </w:r>
+      <w:proofErr w:type="spellEnd"/>
       <w:r>
         <w:tab/>
       </w:r>
@@ -3932,9 +5166,27 @@
         <w:ind w:hanging="359"/>
         <w:contextualSpacing/>
       </w:pPr>
-      <w:r>
-        <w:t>Testing Component  → Lipovits</w:t>
-      </w:r>
+      <w:proofErr w:type="spellStart"/>
+      <w:r>
+        <w:t>Testing</w:t>
+      </w:r>
+      <w:proofErr w:type="spellEnd"/>
+      <w:r>
+        <w:t xml:space="preserve"> </w:t>
+      </w:r>
+      <w:proofErr w:type="spellStart"/>
+      <w:r>
+        <w:t>Component</w:t>
+      </w:r>
+      <w:proofErr w:type="spellEnd"/>
+      <w:r>
+        <w:t xml:space="preserve">  → </w:t>
+      </w:r>
+      <w:proofErr w:type="spellStart"/>
+      <w:r>
+        <w:t>Lipovits</w:t>
+      </w:r>
+      <w:proofErr w:type="spellEnd"/>
     </w:p>
     <w:p>
       <w:pPr>
@@ -3948,7 +5200,23 @@
         <w:contextualSpacing/>
       </w:pPr>
       <w:r>
-        <w:t>Model →Tattyrek (Model JUnitTests)</w:t>
+        <w:t>Model →</w:t>
+      </w:r>
+      <w:proofErr w:type="spellStart"/>
+      <w:r>
+        <w:t>Tattyrek</w:t>
+      </w:r>
+      <w:proofErr w:type="spellEnd"/>
+      <w:r>
+        <w:t xml:space="preserve"> (Model </w:t>
+      </w:r>
+      <w:proofErr w:type="spellStart"/>
+      <w:r>
+        <w:t>JUnitTests</w:t>
+      </w:r>
+      <w:proofErr w:type="spellEnd"/>
+      <w:r>
+        <w:t>)</w:t>
       </w:r>
     </w:p>
     <w:p>
@@ -3962,8 +5230,21 @@
         <w:ind w:hanging="359"/>
         <w:contextualSpacing/>
       </w:pPr>
-      <w:r>
-        <w:t xml:space="preserve">Ausbesssern alten Code → Traxler, Reichmann </w:t>
+      <w:proofErr w:type="spellStart"/>
+      <w:r>
+        <w:t>Ausbesssern</w:t>
+      </w:r>
+      <w:proofErr w:type="spellEnd"/>
+      <w:r>
+        <w:t xml:space="preserve"> alten Code → </w:t>
+      </w:r>
+      <w:proofErr w:type="spellStart"/>
+      <w:r>
+        <w:t>Traxler</w:t>
+      </w:r>
+      <w:proofErr w:type="spellEnd"/>
+      <w:r>
+        <w:t xml:space="preserve">, Reichmann </w:t>
       </w:r>
     </w:p>
     <w:p>
@@ -3977,8 +5258,13 @@
         <w:ind w:hanging="359"/>
         <w:contextualSpacing/>
       </w:pPr>
-      <w:r>
-        <w:t>Ant,Protokoll → Reichmann</w:t>
+      <w:proofErr w:type="spellStart"/>
+      <w:r>
+        <w:t>Ant,Protokoll</w:t>
+      </w:r>
+      <w:proofErr w:type="spellEnd"/>
+      <w:r>
+        <w:t xml:space="preserve"> → Reichmann</w:t>
       </w:r>
     </w:p>
     <w:p>
@@ -4069,7 +5355,15 @@
     </w:p>
     <w:p>
       <w:r>
-        <w:t>Management-Client: (Lipovits)</w:t>
+        <w:t>Management-Client: (</w:t>
+      </w:r>
+      <w:proofErr w:type="spellStart"/>
+      <w:r>
+        <w:t>Lipovits</w:t>
+      </w:r>
+      <w:proofErr w:type="spellEnd"/>
+      <w:r>
+        <w:t>)</w:t>
       </w:r>
     </w:p>
     <w:p>
@@ -4101,13 +5395,47 @@
         </w:rPr>
         <w:t xml:space="preserve">eigene </w:t>
       </w:r>
-      <w:r>
-        <w:t>Exception geworden (außer nicht beötigt)</w:t>
-      </w:r>
-    </w:p>
-    <w:p>
-      <w:r>
-        <w:t>Load-Testing Component: (Lipovits)</w:t>
+      <w:proofErr w:type="spellStart"/>
+      <w:r>
+        <w:t>Exception</w:t>
+      </w:r>
+      <w:proofErr w:type="spellEnd"/>
+      <w:r>
+        <w:t xml:space="preserve"> geworden (außer nicht </w:t>
+      </w:r>
+      <w:proofErr w:type="spellStart"/>
+      <w:r>
+        <w:t>beötigt</w:t>
+      </w:r>
+      <w:proofErr w:type="spellEnd"/>
+      <w:r>
+        <w:t>)</w:t>
+      </w:r>
+    </w:p>
+    <w:p>
+      <w:proofErr w:type="spellStart"/>
+      <w:r>
+        <w:t>Load-Testing</w:t>
+      </w:r>
+      <w:proofErr w:type="spellEnd"/>
+      <w:r>
+        <w:t xml:space="preserve"> </w:t>
+      </w:r>
+      <w:proofErr w:type="spellStart"/>
+      <w:r>
+        <w:t>Component</w:t>
+      </w:r>
+      <w:proofErr w:type="spellEnd"/>
+      <w:r>
+        <w:t>: (</w:t>
+      </w:r>
+      <w:proofErr w:type="spellStart"/>
+      <w:r>
+        <w:t>Lipovits</w:t>
+      </w:r>
+      <w:proofErr w:type="spellEnd"/>
+      <w:r>
+        <w:t>)</w:t>
       </w:r>
     </w:p>
     <w:p>
@@ -4131,7 +5459,23 @@
         </w:numPr>
       </w:pPr>
       <w:r>
-        <w:t>Liste an Clients (Package Client aus altem src) erstellen</w:t>
+        <w:t>Liste an Clients (</w:t>
+      </w:r>
+      <w:proofErr w:type="spellStart"/>
+      <w:r>
+        <w:t>Package</w:t>
+      </w:r>
+      <w:proofErr w:type="spellEnd"/>
+      <w:r>
+        <w:t xml:space="preserve"> Client aus altem </w:t>
+      </w:r>
+      <w:proofErr w:type="spellStart"/>
+      <w:r>
+        <w:t>src</w:t>
+      </w:r>
+      <w:proofErr w:type="spellEnd"/>
+      <w:r>
+        <w:t>) erstellen</w:t>
       </w:r>
     </w:p>
     <w:p>
@@ -4145,24 +5489,96 @@
           <w:lang w:val="en-US"/>
         </w:rPr>
       </w:pPr>
-      <w:r>
-        <w:rPr>
-          <w:lang w:val="en-US"/>
-        </w:rPr>
-        <w:t>Implementieren Fake_Cli (Stichwort InputStream)</w:t>
-      </w:r>
-    </w:p>
-    <w:p>
-      <w:pPr>
-        <w:rPr>
-          <w:lang w:val="en-US"/>
-        </w:rPr>
-      </w:pPr>
-      <w:r>
-        <w:rPr>
-          <w:lang w:val="en-US"/>
-        </w:rPr>
-        <w:t>BillingServer + Secure (Krepela)</w:t>
+      <w:proofErr w:type="spellStart"/>
+      <w:r>
+        <w:rPr>
+          <w:lang w:val="en-US"/>
+        </w:rPr>
+        <w:t>Implementieren</w:t>
+      </w:r>
+      <w:proofErr w:type="spellEnd"/>
+      <w:r>
+        <w:rPr>
+          <w:lang w:val="en-US"/>
+        </w:rPr>
+        <w:t xml:space="preserve"> </w:t>
+      </w:r>
+      <w:proofErr w:type="spellStart"/>
+      <w:r>
+        <w:rPr>
+          <w:lang w:val="en-US"/>
+        </w:rPr>
+        <w:t>Fake_Cli</w:t>
+      </w:r>
+      <w:proofErr w:type="spellEnd"/>
+      <w:r>
+        <w:rPr>
+          <w:lang w:val="en-US"/>
+        </w:rPr>
+        <w:t xml:space="preserve"> (</w:t>
+      </w:r>
+      <w:proofErr w:type="spellStart"/>
+      <w:r>
+        <w:rPr>
+          <w:lang w:val="en-US"/>
+        </w:rPr>
+        <w:t>Stichwort</w:t>
+      </w:r>
+      <w:proofErr w:type="spellEnd"/>
+      <w:r>
+        <w:rPr>
+          <w:lang w:val="en-US"/>
+        </w:rPr>
+        <w:t xml:space="preserve"> </w:t>
+      </w:r>
+      <w:proofErr w:type="spellStart"/>
+      <w:r>
+        <w:rPr>
+          <w:lang w:val="en-US"/>
+        </w:rPr>
+        <w:t>InputStream</w:t>
+      </w:r>
+      <w:proofErr w:type="spellEnd"/>
+      <w:r>
+        <w:rPr>
+          <w:lang w:val="en-US"/>
+        </w:rPr>
+        <w:t>)</w:t>
+      </w:r>
+    </w:p>
+    <w:p>
+      <w:pPr>
+        <w:rPr>
+          <w:lang w:val="en-US"/>
+        </w:rPr>
+      </w:pPr>
+      <w:proofErr w:type="spellStart"/>
+      <w:r>
+        <w:rPr>
+          <w:lang w:val="en-US"/>
+        </w:rPr>
+        <w:t>BillingServer</w:t>
+      </w:r>
+      <w:proofErr w:type="spellEnd"/>
+      <w:r>
+        <w:rPr>
+          <w:lang w:val="en-US"/>
+        </w:rPr>
+        <w:t xml:space="preserve"> + Secure (</w:t>
+      </w:r>
+      <w:proofErr w:type="spellStart"/>
+      <w:r>
+        <w:rPr>
+          <w:lang w:val="en-US"/>
+        </w:rPr>
+        <w:t>Krepela</w:t>
+      </w:r>
+      <w:proofErr w:type="spellEnd"/>
+      <w:r>
+        <w:rPr>
+          <w:lang w:val="en-US"/>
+        </w:rPr>
+        <w:t>)</w:t>
       </w:r>
     </w:p>
     <w:p>
@@ -4176,12 +5592,28 @@
           <w:lang w:val="en-US"/>
         </w:rPr>
       </w:pPr>
-      <w:r>
-        <w:rPr>
-          <w:lang w:val="en-US"/>
-        </w:rPr>
-        <w:t>Erstellen von PriceSteps</w:t>
-      </w:r>
+      <w:proofErr w:type="spellStart"/>
+      <w:r>
+        <w:rPr>
+          <w:lang w:val="en-US"/>
+        </w:rPr>
+        <w:t>Erstellen</w:t>
+      </w:r>
+      <w:proofErr w:type="spellEnd"/>
+      <w:r>
+        <w:rPr>
+          <w:lang w:val="en-US"/>
+        </w:rPr>
+        <w:t xml:space="preserve"> von </w:t>
+      </w:r>
+      <w:proofErr w:type="spellStart"/>
+      <w:r>
+        <w:rPr>
+          <w:lang w:val="en-US"/>
+        </w:rPr>
+        <w:t>PriceSteps</w:t>
+      </w:r>
+      <w:proofErr w:type="spellEnd"/>
     </w:p>
     <w:p>
       <w:pPr>
@@ -4194,12 +5626,28 @@
           <w:lang w:val="en-US"/>
         </w:rPr>
       </w:pPr>
-      <w:r>
-        <w:rPr>
-          <w:lang w:val="en-US"/>
-        </w:rPr>
-        <w:t>Löschen von PriceSteps</w:t>
-      </w:r>
+      <w:proofErr w:type="spellStart"/>
+      <w:r>
+        <w:rPr>
+          <w:lang w:val="en-US"/>
+        </w:rPr>
+        <w:t>Löschen</w:t>
+      </w:r>
+      <w:proofErr w:type="spellEnd"/>
+      <w:r>
+        <w:rPr>
+          <w:lang w:val="en-US"/>
+        </w:rPr>
+        <w:t xml:space="preserve"> von </w:t>
+      </w:r>
+      <w:proofErr w:type="spellStart"/>
+      <w:r>
+        <w:rPr>
+          <w:lang w:val="en-US"/>
+        </w:rPr>
+        <w:t>PriceSteps</w:t>
+      </w:r>
+      <w:proofErr w:type="spellEnd"/>
     </w:p>
     <w:p>
       <w:pPr>
@@ -4212,12 +5660,70 @@
           <w:lang w:val="en-US"/>
         </w:rPr>
       </w:pPr>
-      <w:r>
-        <w:rPr>
-          <w:lang w:val="en-US"/>
-        </w:rPr>
-        <w:t>Anzeigen der PriceSteps schön formatiert</w:t>
-      </w:r>
+      <w:proofErr w:type="spellStart"/>
+      <w:r>
+        <w:rPr>
+          <w:lang w:val="en-US"/>
+        </w:rPr>
+        <w:t>Anzeigen</w:t>
+      </w:r>
+      <w:proofErr w:type="spellEnd"/>
+      <w:r>
+        <w:rPr>
+          <w:lang w:val="en-US"/>
+        </w:rPr>
+        <w:t xml:space="preserve"> </w:t>
+      </w:r>
+      <w:proofErr w:type="spellStart"/>
+      <w:r>
+        <w:rPr>
+          <w:lang w:val="en-US"/>
+        </w:rPr>
+        <w:t>der</w:t>
+      </w:r>
+      <w:proofErr w:type="spellEnd"/>
+      <w:r>
+        <w:rPr>
+          <w:lang w:val="en-US"/>
+        </w:rPr>
+        <w:t xml:space="preserve"> </w:t>
+      </w:r>
+      <w:proofErr w:type="spellStart"/>
+      <w:r>
+        <w:rPr>
+          <w:lang w:val="en-US"/>
+        </w:rPr>
+        <w:t>PriceSteps</w:t>
+      </w:r>
+      <w:proofErr w:type="spellEnd"/>
+      <w:r>
+        <w:rPr>
+          <w:lang w:val="en-US"/>
+        </w:rPr>
+        <w:t xml:space="preserve"> </w:t>
+      </w:r>
+      <w:proofErr w:type="spellStart"/>
+      <w:r>
+        <w:rPr>
+          <w:lang w:val="en-US"/>
+        </w:rPr>
+        <w:t>schön</w:t>
+      </w:r>
+      <w:proofErr w:type="spellEnd"/>
+      <w:r>
+        <w:rPr>
+          <w:lang w:val="en-US"/>
+        </w:rPr>
+        <w:t xml:space="preserve"> </w:t>
+      </w:r>
+      <w:proofErr w:type="spellStart"/>
+      <w:r>
+        <w:rPr>
+          <w:lang w:val="en-US"/>
+        </w:rPr>
+        <w:t>formatiert</w:t>
+      </w:r>
+      <w:proofErr w:type="spellEnd"/>
     </w:p>
     <w:p>
       <w:pPr>
@@ -4228,7 +5734,23 @@
         </w:numPr>
       </w:pPr>
       <w:r>
-        <w:t>Anmelden mittels Username + pwd, auslesen aus Property-File (siehe Angabe); Vermittlung muss noch nicht erfolgen</w:t>
+        <w:t xml:space="preserve">Anmelden mittels </w:t>
+      </w:r>
+      <w:proofErr w:type="spellStart"/>
+      <w:r>
+        <w:t>Username</w:t>
+      </w:r>
+      <w:proofErr w:type="spellEnd"/>
+      <w:r>
+        <w:t xml:space="preserve"> + </w:t>
+      </w:r>
+      <w:proofErr w:type="spellStart"/>
+      <w:r>
+        <w:t>pwd</w:t>
+      </w:r>
+      <w:proofErr w:type="spellEnd"/>
+      <w:r>
+        <w:t>, auslesen aus Property-File (siehe Angabe); Vermittlung muss noch nicht erfolgen</w:t>
       </w:r>
     </w:p>
     <w:p>
@@ -4244,8 +5766,13 @@
       </w:r>
     </w:p>
     <w:p>
-      <w:r>
-        <w:t>AnalyticsServer (Reichmann)</w:t>
+      <w:proofErr w:type="spellStart"/>
+      <w:r>
+        <w:t>AnalyticsServer</w:t>
+      </w:r>
+      <w:proofErr w:type="spellEnd"/>
+      <w:r>
+        <w:t xml:space="preserve"> (Reichmann)</w:t>
       </w:r>
     </w:p>
     <w:p>
@@ -4257,7 +5784,15 @@
         </w:numPr>
       </w:pPr>
       <w:r>
-        <w:t>Alle Events als Models erstellt und entsprechende HashMap angelegt</w:t>
+        <w:t xml:space="preserve">Alle Events als Models erstellt und entsprechende </w:t>
+      </w:r>
+      <w:proofErr w:type="spellStart"/>
+      <w:r>
+        <w:t>HashMap</w:t>
+      </w:r>
+      <w:proofErr w:type="spellEnd"/>
+      <w:r>
+        <w:t xml:space="preserve"> angelegt</w:t>
       </w:r>
     </w:p>
     <w:p>
@@ -4294,7 +5829,15 @@
         </w:numPr>
       </w:pPr>
       <w:r>
-        <w:t>Passende Events zu einem Regex finden</w:t>
+        <w:t xml:space="preserve">Passende Events zu einem </w:t>
+      </w:r>
+      <w:proofErr w:type="spellStart"/>
+      <w:r>
+        <w:t>Regex</w:t>
+      </w:r>
+      <w:proofErr w:type="spellEnd"/>
+      <w:r>
+        <w:t xml:space="preserve"> finden</w:t>
       </w:r>
     </w:p>
     <w:p>
@@ -4306,12 +5849,28 @@
         </w:numPr>
       </w:pPr>
       <w:r>
-        <w:t>Überlegen von Notifications zu einem Event</w:t>
-      </w:r>
-    </w:p>
-    <w:p>
-      <w:r>
-        <w:t>RMI-Verbindungen (Traxler)</w:t>
+        <w:t xml:space="preserve">Überlegen von </w:t>
+      </w:r>
+      <w:proofErr w:type="spellStart"/>
+      <w:r>
+        <w:t>Notifications</w:t>
+      </w:r>
+      <w:proofErr w:type="spellEnd"/>
+      <w:r>
+        <w:t xml:space="preserve"> zu einem Event</w:t>
+      </w:r>
+    </w:p>
+    <w:p>
+      <w:r>
+        <w:t>RMI-Verbindungen (</w:t>
+      </w:r>
+      <w:proofErr w:type="spellStart"/>
+      <w:r>
+        <w:t>Traxler</w:t>
+      </w:r>
+      <w:proofErr w:type="spellEnd"/>
+      <w:r>
+        <w:t>)</w:t>
       </w:r>
     </w:p>
     <w:p>
@@ -4334,8 +5893,13 @@
           <w:numId w:val="7"/>
         </w:numPr>
       </w:pPr>
-      <w:r>
-        <w:t>Stubs implementiert</w:t>
+      <w:proofErr w:type="spellStart"/>
+      <w:r>
+        <w:t>Stubs</w:t>
+      </w:r>
+      <w:proofErr w:type="spellEnd"/>
+      <w:r>
+        <w:t xml:space="preserve"> implementiert</w:t>
       </w:r>
     </w:p>
     <w:p>
@@ -4347,12 +5911,36 @@
         </w:numPr>
       </w:pPr>
       <w:r>
-        <w:t>Sozusagen fertig um die Componenten nurnoch verbinden zu müssen</w:t>
-      </w:r>
-    </w:p>
-    <w:p>
-      <w:r>
-        <w:t>Alter Server: (Traxler/Reichmann)</w:t>
+        <w:t xml:space="preserve">Sozusagen fertig um die </w:t>
+      </w:r>
+      <w:proofErr w:type="spellStart"/>
+      <w:r>
+        <w:t>Componenten</w:t>
+      </w:r>
+      <w:proofErr w:type="spellEnd"/>
+      <w:r>
+        <w:t xml:space="preserve"> </w:t>
+      </w:r>
+      <w:proofErr w:type="spellStart"/>
+      <w:r>
+        <w:t>nurnoch</w:t>
+      </w:r>
+      <w:proofErr w:type="spellEnd"/>
+      <w:r>
+        <w:t xml:space="preserve"> verbinden zu müssen</w:t>
+      </w:r>
+    </w:p>
+    <w:p>
+      <w:r>
+        <w:t>Alter Server: (</w:t>
+      </w:r>
+      <w:proofErr w:type="spellStart"/>
+      <w:r>
+        <w:t>Traxler</w:t>
+      </w:r>
+      <w:proofErr w:type="spellEnd"/>
+      <w:r>
+        <w:t>/Reichmann)</w:t>
       </w:r>
     </w:p>
     <w:p>
@@ -4364,7 +5952,15 @@
         </w:numPr>
       </w:pPr>
       <w:r>
-        <w:t>ArrayList durch HashMap ersetzen</w:t>
+        <w:t xml:space="preserve">ArrayList durch </w:t>
+      </w:r>
+      <w:proofErr w:type="spellStart"/>
+      <w:r>
+        <w:t>HashMap</w:t>
+      </w:r>
+      <w:proofErr w:type="spellEnd"/>
+      <w:r>
+        <w:t xml:space="preserve"> ersetzen</w:t>
       </w:r>
     </w:p>
     <w:p>
@@ -4376,7 +5972,15 @@
         </w:numPr>
       </w:pPr>
       <w:r>
-        <w:t>Eigene Exceptions definieren</w:t>
+        <w:t xml:space="preserve">Eigene </w:t>
+      </w:r>
+      <w:proofErr w:type="spellStart"/>
+      <w:r>
+        <w:t>Exceptions</w:t>
+      </w:r>
+      <w:proofErr w:type="spellEnd"/>
+      <w:r>
+        <w:t xml:space="preserve"> definieren</w:t>
       </w:r>
     </w:p>
     <w:p>
@@ -4399,9 +6003,19 @@
           <w:numId w:val="8"/>
         </w:numPr>
       </w:pPr>
-      <w:r>
-        <w:t>Ev TimerService</w:t>
-      </w:r>
+      <w:proofErr w:type="spellStart"/>
+      <w:r>
+        <w:t>Ev</w:t>
+      </w:r>
+      <w:proofErr w:type="spellEnd"/>
+      <w:r>
+        <w:t xml:space="preserve"> </w:t>
+      </w:r>
+      <w:proofErr w:type="spellStart"/>
+      <w:r>
+        <w:t>TimerService</w:t>
+      </w:r>
+      <w:proofErr w:type="spellEnd"/>
     </w:p>
     <w:p>
       <w:r>
@@ -4440,8 +6054,21 @@
           <w:b/>
         </w:rPr>
       </w:pPr>
-      <w:r>
-        <w:t>Include bei Use-Case entfernen</w:t>
+      <w:proofErr w:type="spellStart"/>
+      <w:r>
+        <w:t>Include</w:t>
+      </w:r>
+      <w:proofErr w:type="spellEnd"/>
+      <w:r>
+        <w:t xml:space="preserve"> bei </w:t>
+      </w:r>
+      <w:proofErr w:type="spellStart"/>
+      <w:r>
+        <w:t>Use</w:t>
+      </w:r>
+      <w:proofErr w:type="spellEnd"/>
+      <w:r>
+        <w:t>-Case entfernen</w:t>
       </w:r>
     </w:p>
     <w:p>
@@ -4460,11 +6087,19 @@
       </w:r>
     </w:p>
     <w:p>
+      <w:proofErr w:type="spellStart"/>
       <w:r>
         <w:rPr>
           <w:b/>
         </w:rPr>
-        <w:t>Mfg Daniel</w:t>
+        <w:t>Mfg</w:t>
+      </w:r>
+      <w:proofErr w:type="spellEnd"/>
+      <w:r>
+        <w:rPr>
+          <w:b/>
+        </w:rPr>
+        <w:t xml:space="preserve"> Daniel</w:t>
       </w:r>
     </w:p>
     <w:p>
@@ -4649,6 +6284,7 @@
           <w:lang w:eastAsia="de-DE"/>
         </w:rPr>
       </w:pPr>
+      <w:proofErr w:type="spellStart"/>
       <w:r>
         <w:rPr>
           <w:rFonts w:ascii="Courier New" w:eastAsia="Times New Roman" w:hAnsi="Courier New" w:cs="Courier New"/>
@@ -4656,7 +6292,17 @@
           <w:szCs w:val="20"/>
           <w:lang w:eastAsia="de-DE"/>
         </w:rPr>
-        <w:t>nurnoch seine Arbeitspakete senden (überlegen wir am Freitag)</w:t>
+        <w:t>nurnoch</w:t>
+      </w:r>
+      <w:proofErr w:type="spellEnd"/>
+      <w:r>
+        <w:rPr>
+          <w:rFonts w:ascii="Courier New" w:eastAsia="Times New Roman" w:hAnsi="Courier New" w:cs="Courier New"/>
+          <w:sz w:val="20"/>
+          <w:szCs w:val="20"/>
+          <w:lang w:eastAsia="de-DE"/>
+        </w:rPr>
+        <w:t xml:space="preserve"> seine Arbeitspakete senden (überlegen wir am Freitag)</w:t>
       </w:r>
     </w:p>
     <w:p>
@@ -4837,7 +6483,27 @@
           <w:szCs w:val="20"/>
           <w:lang w:eastAsia="de-DE"/>
         </w:rPr>
-        <w:t>Fall machbar sein. (AnalyseServer is am wenigsten weit, aber den muss</w:t>
+        <w:t xml:space="preserve">Fall machbar sein. (AnalyseServer </w:t>
+      </w:r>
+      <w:proofErr w:type="spellStart"/>
+      <w:r>
+        <w:rPr>
+          <w:rFonts w:ascii="Courier New" w:eastAsia="Times New Roman" w:hAnsi="Courier New" w:cs="Courier New"/>
+          <w:sz w:val="20"/>
+          <w:szCs w:val="20"/>
+          <w:lang w:eastAsia="de-DE"/>
+        </w:rPr>
+        <w:t>is</w:t>
+      </w:r>
+      <w:proofErr w:type="spellEnd"/>
+      <w:r>
+        <w:rPr>
+          <w:rFonts w:ascii="Courier New" w:eastAsia="Times New Roman" w:hAnsi="Courier New" w:cs="Courier New"/>
+          <w:sz w:val="20"/>
+          <w:szCs w:val="20"/>
+          <w:lang w:eastAsia="de-DE"/>
+        </w:rPr>
+        <w:t xml:space="preserve"> am wenigsten weit, aber den muss</w:t>
       </w:r>
     </w:p>
     <w:p>
@@ -5018,7 +6684,27 @@
           <w:szCs w:val="20"/>
           <w:lang w:eastAsia="de-DE"/>
         </w:rPr>
-        <w:t>die Teile zusammenfügt.</w:t>
+        <w:t xml:space="preserve">die Teile </w:t>
+      </w:r>
+      <w:proofErr w:type="gramStart"/>
+      <w:r>
+        <w:rPr>
+          <w:rFonts w:ascii="Courier New" w:eastAsia="Times New Roman" w:hAnsi="Courier New" w:cs="Courier New"/>
+          <w:sz w:val="20"/>
+          <w:szCs w:val="20"/>
+          <w:lang w:eastAsia="de-DE"/>
+        </w:rPr>
+        <w:t>zusammenfügt</w:t>
+      </w:r>
+      <w:proofErr w:type="gramEnd"/>
+      <w:r>
+        <w:rPr>
+          <w:rFonts w:ascii="Courier New" w:eastAsia="Times New Roman" w:hAnsi="Courier New" w:cs="Courier New"/>
+          <w:sz w:val="20"/>
+          <w:szCs w:val="20"/>
+          <w:lang w:eastAsia="de-DE"/>
+        </w:rPr>
+        <w:t>.</w:t>
       </w:r>
     </w:p>
     <w:p>
@@ -5085,7 +6771,47 @@
           <w:szCs w:val="20"/>
           <w:lang w:eastAsia="de-DE"/>
         </w:rPr>
-        <w:t>Nanak: Du übernimmst erstmal den FileHandler, ich überleg mir was zum</w:t>
+        <w:t xml:space="preserve">Nanak: Du übernimmst </w:t>
+      </w:r>
+      <w:proofErr w:type="spellStart"/>
+      <w:r>
+        <w:rPr>
+          <w:rFonts w:ascii="Courier New" w:eastAsia="Times New Roman" w:hAnsi="Courier New" w:cs="Courier New"/>
+          <w:sz w:val="20"/>
+          <w:szCs w:val="20"/>
+          <w:lang w:eastAsia="de-DE"/>
+        </w:rPr>
+        <w:t>erstmal</w:t>
+      </w:r>
+      <w:proofErr w:type="spellEnd"/>
+      <w:r>
+        <w:rPr>
+          <w:rFonts w:ascii="Courier New" w:eastAsia="Times New Roman" w:hAnsi="Courier New" w:cs="Courier New"/>
+          <w:sz w:val="20"/>
+          <w:szCs w:val="20"/>
+          <w:lang w:eastAsia="de-DE"/>
+        </w:rPr>
+        <w:t xml:space="preserve"> den </w:t>
+      </w:r>
+      <w:proofErr w:type="spellStart"/>
+      <w:r>
+        <w:rPr>
+          <w:rFonts w:ascii="Courier New" w:eastAsia="Times New Roman" w:hAnsi="Courier New" w:cs="Courier New"/>
+          <w:sz w:val="20"/>
+          <w:szCs w:val="20"/>
+          <w:lang w:eastAsia="de-DE"/>
+        </w:rPr>
+        <w:t>FileHandler</w:t>
+      </w:r>
+      <w:proofErr w:type="spellEnd"/>
+      <w:r>
+        <w:rPr>
+          <w:rFonts w:ascii="Courier New" w:eastAsia="Times New Roman" w:hAnsi="Courier New" w:cs="Courier New"/>
+          <w:sz w:val="20"/>
+          <w:szCs w:val="20"/>
+          <w:lang w:eastAsia="de-DE"/>
+        </w:rPr>
+        <w:t>, ich überleg mir was zum</w:t>
       </w:r>
     </w:p>
     <w:p>
@@ -5295,7 +7021,27 @@
           <w:szCs w:val="20"/>
           <w:lang w:eastAsia="de-DE"/>
         </w:rPr>
-        <w:t>Jeder schreibt bitte seine Dokumentation für seinen Part. Testing kann</w:t>
+        <w:t xml:space="preserve">Jeder schreibt bitte seine Dokumentation für seinen Part. </w:t>
+      </w:r>
+      <w:proofErr w:type="spellStart"/>
+      <w:r>
+        <w:rPr>
+          <w:rFonts w:ascii="Courier New" w:eastAsia="Times New Roman" w:hAnsi="Courier New" w:cs="Courier New"/>
+          <w:sz w:val="20"/>
+          <w:szCs w:val="20"/>
+          <w:lang w:eastAsia="de-DE"/>
+        </w:rPr>
+        <w:t>Testing</w:t>
+      </w:r>
+      <w:proofErr w:type="spellEnd"/>
+      <w:r>
+        <w:rPr>
+          <w:rFonts w:ascii="Courier New" w:eastAsia="Times New Roman" w:hAnsi="Courier New" w:cs="Courier New"/>
+          <w:sz w:val="20"/>
+          <w:szCs w:val="20"/>
+          <w:lang w:eastAsia="de-DE"/>
+        </w:rPr>
+        <w:t xml:space="preserve"> kann</w:t>
       </w:r>
     </w:p>
     <w:p>
@@ -5498,6 +7244,7 @@
           <w:lang w:eastAsia="de-DE"/>
         </w:rPr>
       </w:pPr>
+      <w:proofErr w:type="spellStart"/>
       <w:r>
         <w:rPr>
           <w:rFonts w:ascii="Courier New" w:eastAsia="Times New Roman" w:hAnsi="Courier New" w:cs="Courier New"/>
@@ -5507,6 +7254,7 @@
         </w:rPr>
         <w:t>mfg</w:t>
       </w:r>
+      <w:proofErr w:type="spellEnd"/>
     </w:p>
     <w:p>
       <w:pPr>
@@ -5648,7 +7396,27 @@
           <w:szCs w:val="20"/>
           <w:lang w:eastAsia="de-DE"/>
         </w:rPr>
-        <w:t>Probleme jeglicher Art habt oder Hilfe braucht. Fragen bez. UML auch an</w:t>
+        <w:t xml:space="preserve">Probleme jeglicher Art </w:t>
+      </w:r>
+      <w:proofErr w:type="gramStart"/>
+      <w:r>
+        <w:rPr>
+          <w:rFonts w:ascii="Courier New" w:eastAsia="Times New Roman" w:hAnsi="Courier New" w:cs="Courier New"/>
+          <w:sz w:val="20"/>
+          <w:szCs w:val="20"/>
+          <w:lang w:eastAsia="de-DE"/>
+        </w:rPr>
+        <w:t>habt</w:t>
+      </w:r>
+      <w:proofErr w:type="gramEnd"/>
+      <w:r>
+        <w:rPr>
+          <w:rFonts w:ascii="Courier New" w:eastAsia="Times New Roman" w:hAnsi="Courier New" w:cs="Courier New"/>
+          <w:sz w:val="20"/>
+          <w:szCs w:val="20"/>
+          <w:lang w:eastAsia="de-DE"/>
+        </w:rPr>
+        <w:t xml:space="preserve"> oder Hilfe braucht. Fragen bez. UML auch an</w:t>
       </w:r>
     </w:p>
     <w:p>
@@ -5679,6 +7447,7 @@
           <w:lang w:eastAsia="de-DE"/>
         </w:rPr>
       </w:pPr>
+      <w:proofErr w:type="spellStart"/>
       <w:r>
         <w:rPr>
           <w:rFonts w:ascii="Courier New" w:eastAsia="Times New Roman" w:hAnsi="Courier New" w:cs="Courier New"/>
@@ -5686,7 +7455,37 @@
           <w:szCs w:val="20"/>
           <w:lang w:eastAsia="de-DE"/>
         </w:rPr>
-        <w:t>Traxler/Krepela weiterleiten.</w:t>
+        <w:t>Traxler</w:t>
+      </w:r>
+      <w:proofErr w:type="spellEnd"/>
+      <w:r>
+        <w:rPr>
+          <w:rFonts w:ascii="Courier New" w:eastAsia="Times New Roman" w:hAnsi="Courier New" w:cs="Courier New"/>
+          <w:sz w:val="20"/>
+          <w:szCs w:val="20"/>
+          <w:lang w:eastAsia="de-DE"/>
+        </w:rPr>
+        <w:t>/</w:t>
+      </w:r>
+      <w:proofErr w:type="spellStart"/>
+      <w:r>
+        <w:rPr>
+          <w:rFonts w:ascii="Courier New" w:eastAsia="Times New Roman" w:hAnsi="Courier New" w:cs="Courier New"/>
+          <w:sz w:val="20"/>
+          <w:szCs w:val="20"/>
+          <w:lang w:eastAsia="de-DE"/>
+        </w:rPr>
+        <w:t>Krepela</w:t>
+      </w:r>
+      <w:proofErr w:type="spellEnd"/>
+      <w:r>
+        <w:rPr>
+          <w:rFonts w:ascii="Courier New" w:eastAsia="Times New Roman" w:hAnsi="Courier New" w:cs="Courier New"/>
+          <w:sz w:val="20"/>
+          <w:szCs w:val="20"/>
+          <w:lang w:eastAsia="de-DE"/>
+        </w:rPr>
+        <w:t xml:space="preserve"> weiterleiten.</w:t>
       </w:r>
     </w:p>
     <w:p>
@@ -5742,7 +7541,15 @@
         <w:pStyle w:val="HTMLVorformatiert"/>
       </w:pPr>
       <w:r>
-        <w:t>Das bedeutet für Traxler, dass er die RMI-Objekte überall in die</w:t>
+        <w:t xml:space="preserve">Das bedeutet für </w:t>
+      </w:r>
+      <w:proofErr w:type="spellStart"/>
+      <w:r>
+        <w:t>Traxler</w:t>
+      </w:r>
+      <w:proofErr w:type="spellEnd"/>
+      <w:r>
+        <w:t>, dass er die RMI-Objekte überall in die</w:t>
       </w:r>
     </w:p>
     <w:p>
@@ -5750,7 +7557,15 @@
         <w:pStyle w:val="HTMLVorformatiert"/>
       </w:pPr>
       <w:r>
-        <w:t>Registry schreiben muss, und für alle Server + MgmtClient verfügbar</w:t>
+        <w:t xml:space="preserve">Registry schreiben muss, und für alle Server + </w:t>
+      </w:r>
+      <w:proofErr w:type="spellStart"/>
+      <w:r>
+        <w:t>MgmtClient</w:t>
+      </w:r>
+      <w:proofErr w:type="spellEnd"/>
+      <w:r>
+        <w:t xml:space="preserve"> verfügbar</w:t>
       </w:r>
     </w:p>
     <w:p>
@@ -5807,8 +7622,13 @@
       <w:pPr>
         <w:pStyle w:val="HTMLVorformatiert"/>
       </w:pPr>
-      <w:r>
-        <w:t>mfg,</w:t>
+      <w:proofErr w:type="spellStart"/>
+      <w:r>
+        <w:t>mfg</w:t>
+      </w:r>
+      <w:proofErr w:type="spellEnd"/>
+      <w:r>
+        <w:t>,</w:t>
       </w:r>
     </w:p>
     <w:p>
@@ -8093,7 +9913,7 @@
 </file>
 
 <file path=customXml/itemProps2.xml><?xml version="1.0" encoding="utf-8"?>
-<ds:datastoreItem xmlns:ds="http://schemas.openxmlformats.org/officeDocument/2006/customXml" ds:itemID="{070E5962-EF48-4253-A161-25CBC0E5F464}">
+<ds:datastoreItem xmlns:ds="http://schemas.openxmlformats.org/officeDocument/2006/customXml" ds:itemID="{F09CEC10-E9D3-46BF-BCEA-E07ADFE7F1A5}">
   <ds:schemaRefs>
     <ds:schemaRef ds:uri="http://schemas.openxmlformats.org/officeDocument/2006/bibliography"/>
   </ds:schemaRefs>

</xml_diff>